<commit_message>
Se corrige es raiz en entregable
</commit_message>
<xml_diff>
--- a/Documentacion/Pseudo codigo - Entregable.docx
+++ b/Documentacion/Pseudo codigo - Entregable.docx
@@ -502,26 +502,16 @@
               <w:cnfStyle w:val="000000100000" w:firstRow="0" w:lastRow="0" w:firstColumn="0" w:lastColumn="0" w:oddVBand="0" w:evenVBand="0" w:oddHBand="1" w:evenHBand="0" w:firstRowFirstColumn="0" w:firstRowLastColumn="0" w:lastRowFirstColumn="0" w:lastRowLastColumn="0"/>
             </w:pPr>
             <w:r>
-              <w:t xml:space="preserve">         Si carácter es igual a ‘</w:t>
-            </w:r>
-            <w:proofErr w:type="gramStart"/>
-            <w:r>
-              <w:t>-‘</w:t>
-            </w:r>
-            <w:proofErr w:type="gramEnd"/>
-          </w:p>
-          <w:p>
-            <w:pPr>
-              <w:cnfStyle w:val="000000100000" w:firstRow="0" w:lastRow="0" w:firstColumn="0" w:lastColumn="0" w:oddVBand="0" w:evenVBand="0" w:oddHBand="1" w:evenHBand="0" w:firstRowFirstColumn="0" w:firstRowLastColumn="0" w:lastRowFirstColumn="0" w:lastRowLastColumn="0"/>
-            </w:pPr>
-            <w:r>
-              <w:t xml:space="preserve">                 Guardo en variable signo ‘</w:t>
-            </w:r>
-            <w:proofErr w:type="gramStart"/>
-            <w:r>
-              <w:t>-‘</w:t>
-            </w:r>
-            <w:proofErr w:type="gramEnd"/>
+              <w:t xml:space="preserve">         Si carácter es igual a ‘-‘</w:t>
+            </w:r>
+          </w:p>
+          <w:p>
+            <w:pPr>
+              <w:cnfStyle w:val="000000100000" w:firstRow="0" w:lastRow="0" w:firstColumn="0" w:lastColumn="0" w:oddVBand="0" w:evenVBand="0" w:oddHBand="1" w:evenHBand="0" w:firstRowFirstColumn="0" w:firstRowLastColumn="0" w:lastRowFirstColumn="0" w:lastRowLastColumn="0"/>
+            </w:pPr>
+            <w:r>
+              <w:t xml:space="preserve">                 Guardo en variable signo ‘-‘</w:t>
+            </w:r>
           </w:p>
           <w:p>
             <w:pPr>
@@ -864,14 +854,12 @@
                 <w:bCs/>
               </w:rPr>
             </w:pPr>
-            <w:proofErr w:type="gramStart"/>
             <w:r>
               <w:rPr>
                 <w:bCs/>
               </w:rPr>
               <w:t>Dos polinomios a ser sumados</w:t>
             </w:r>
-            <w:proofErr w:type="gramEnd"/>
           </w:p>
           <w:p>
             <w:pPr>
@@ -1347,13 +1335,8 @@
               <w:cnfStyle w:val="000000100000" w:firstRow="0" w:lastRow="0" w:firstColumn="0" w:lastColumn="0" w:oddVBand="0" w:evenVBand="0" w:oddHBand="1" w:evenHBand="0" w:firstRowFirstColumn="0" w:firstRowLastColumn="0" w:lastRowFirstColumn="0" w:lastRowLastColumn="0"/>
             </w:pPr>
             <w:r>
-              <w:t xml:space="preserve">2 </w:t>
-            </w:r>
-            <w:proofErr w:type="gramStart"/>
-            <w:r>
-              <w:t>Polinomios</w:t>
-            </w:r>
-            <w:proofErr w:type="gramEnd"/>
+              <w:t>2 Polinomios</w:t>
+            </w:r>
             <w:r>
               <w:br/>
             </w:r>
@@ -1575,15 +1558,7 @@
               <w:cnfStyle w:val="000000100000" w:firstRow="0" w:lastRow="0" w:firstColumn="0" w:lastColumn="0" w:oddVBand="0" w:evenVBand="0" w:oddHBand="1" w:evenHBand="0" w:firstRowFirstColumn="0" w:firstRowLastColumn="0" w:lastRowFirstColumn="0" w:lastRowLastColumn="0"/>
             </w:pPr>
             <w:r>
-              <w:t xml:space="preserve">                        Asigno ‘</w:t>
-            </w:r>
-            <w:proofErr w:type="gramStart"/>
-            <w:r>
-              <w:t>-‘ a</w:t>
-            </w:r>
-            <w:proofErr w:type="gramEnd"/>
-            <w:r>
-              <w:t xml:space="preserve"> variable Signo</w:t>
+              <w:t xml:space="preserve">                        Asigno ‘-‘ a variable Signo</w:t>
             </w:r>
           </w:p>
           <w:p>
@@ -2093,15 +2068,7 @@
             </w:r>
             <w:r>
               <w:br/>
-              <w:t xml:space="preserve">     </w:t>
-            </w:r>
-            <w:proofErr w:type="gramStart"/>
-            <w:r>
-              <w:t xml:space="preserve">  .</w:t>
-            </w:r>
-            <w:proofErr w:type="gramEnd"/>
-            <w:r>
-              <w:t xml:space="preserve">     .      .       Resto 1 a variable i</w:t>
+              <w:t xml:space="preserve">       .     .      .       Resto 1 a variable i</w:t>
             </w:r>
           </w:p>
           <w:p>
@@ -2296,13 +2263,8 @@
               <w:cnfStyle w:val="000000100000" w:firstRow="0" w:lastRow="0" w:firstColumn="0" w:lastColumn="0" w:oddVBand="0" w:evenVBand="0" w:oddHBand="1" w:evenHBand="0" w:firstRowFirstColumn="0" w:firstRowLastColumn="0" w:lastRowFirstColumn="0" w:lastRowLastColumn="0"/>
             </w:pPr>
             <w:r>
-              <w:t xml:space="preserve">       Si signo = ‘</w:t>
-            </w:r>
-            <w:proofErr w:type="gramStart"/>
-            <w:r>
-              <w:t>-‘</w:t>
-            </w:r>
-            <w:proofErr w:type="gramEnd"/>
+              <w:t xml:space="preserve">       Si signo = ‘-‘</w:t>
+            </w:r>
           </w:p>
           <w:p>
             <w:pPr>
@@ -2476,47 +2438,40 @@
             <w:pPr>
               <w:rPr>
                 <w:bCs/>
-                <w:lang w:val="es-UY"/>
-              </w:rPr>
-            </w:pPr>
-            <w:r>
+              </w:rPr>
+            </w:pPr>
+            <w:proofErr w:type="spellStart"/>
+            <w:r>
+              <w:rPr>
+                <w:bCs/>
+              </w:rPr>
+              <w:t>Polinomio</w:t>
+            </w:r>
+            <w:proofErr w:type="spellEnd"/>
+          </w:p>
+          <w:p>
+            <w:pPr>
               <w:rPr>
                 <w:bCs/>
                 <w:lang w:val="es-UY"/>
               </w:rPr>
-              <w:t xml:space="preserve">Lista </w:t>
-            </w:r>
+            </w:pPr>
             <w:proofErr w:type="spellStart"/>
             <w:r>
               <w:rPr>
                 <w:bCs/>
-                <w:lang w:val="es-UY"/>
-              </w:rPr>
-              <w:t>String</w:t>
+              </w:rPr>
+              <w:t>Entero</w:t>
             </w:r>
             <w:proofErr w:type="spellEnd"/>
             <w:r>
               <w:rPr>
                 <w:bCs/>
-                <w:lang w:val="es-UY"/>
-              </w:rPr>
-              <w:t xml:space="preserve"> cargada</w:t>
-            </w:r>
-          </w:p>
-          <w:p>
-            <w:pPr>
-              <w:rPr>
-                <w:bCs/>
-                <w:lang w:val="es-UY"/>
-              </w:rPr>
-            </w:pPr>
-            <w:r>
-              <w:rPr>
-                <w:bCs/>
-                <w:lang w:val="es-UY"/>
-              </w:rPr>
-              <w:t>Entero para calcular</w:t>
-            </w:r>
+              </w:rPr>
+              <w:t xml:space="preserve"> para calcular</w:t>
+            </w:r>
+            <w:bookmarkStart w:id="0" w:name="_GoBack"/>
+            <w:bookmarkEnd w:id="0"/>
           </w:p>
         </w:tc>
       </w:tr>
@@ -2739,8 +2694,6 @@
           <w:lang w:val="es-ES"/>
         </w:rPr>
       </w:pPr>
-      <w:bookmarkStart w:id="0" w:name="_GoBack"/>
-      <w:bookmarkEnd w:id="0"/>
     </w:p>
     <w:p>
       <w:pPr>
@@ -5563,15 +5516,7 @@
               <w:cnfStyle w:val="000000100000" w:firstRow="0" w:lastRow="0" w:firstColumn="0" w:lastColumn="0" w:oddVBand="0" w:evenVBand="0" w:oddHBand="1" w:evenHBand="0" w:firstRowFirstColumn="0" w:firstRowLastColumn="0" w:lastRowFirstColumn="0" w:lastRowLastColumn="0"/>
             </w:pPr>
             <w:r>
-              <w:t xml:space="preserve">        Si carácter es ‘</w:t>
-            </w:r>
-            <w:proofErr w:type="gramStart"/>
-            <w:r>
-              <w:t>-‘</w:t>
-            </w:r>
-            <w:proofErr w:type="gramEnd"/>
-            <w:r>
-              <w:t xml:space="preserve"> </w:t>
+              <w:t xml:space="preserve">        Si carácter es ‘-‘ </w:t>
             </w:r>
           </w:p>
           <w:p>
@@ -6299,15 +6244,7 @@
               <w:cnfStyle w:val="000000100000" w:firstRow="0" w:lastRow="0" w:firstColumn="0" w:lastColumn="0" w:oddVBand="0" w:evenVBand="0" w:oddHBand="1" w:evenHBand="0" w:firstRowFirstColumn="0" w:firstRowLastColumn="0" w:lastRowFirstColumn="0" w:lastRowLastColumn="0"/>
             </w:pPr>
             <w:r>
-              <w:t xml:space="preserve">Muestro </w:t>
-            </w:r>
-            <w:proofErr w:type="gramStart"/>
-            <w:r>
-              <w:t>“ =</w:t>
-            </w:r>
-            <w:proofErr w:type="gramEnd"/>
-            <w:r>
-              <w:t xml:space="preserve"> “</w:t>
+              <w:t>Muestro “ = “</w:t>
             </w:r>
           </w:p>
           <w:p>
@@ -6373,15 +6310,7 @@
               <w:cnfStyle w:val="000000100000" w:firstRow="0" w:lastRow="0" w:firstColumn="0" w:lastColumn="0" w:oddVBand="0" w:evenVBand="0" w:oddHBand="1" w:evenHBand="0" w:firstRowFirstColumn="0" w:firstRowLastColumn="0" w:lastRowFirstColumn="0" w:lastRowLastColumn="0"/>
             </w:pPr>
             <w:r>
-              <w:t xml:space="preserve">        Despliego </w:t>
-            </w:r>
-            <w:proofErr w:type="gramStart"/>
-            <w:r>
-              <w:t>“ “</w:t>
-            </w:r>
-            <w:proofErr w:type="gramEnd"/>
-            <w:r>
-              <w:t xml:space="preserve"> por pantalla</w:t>
+              <w:t xml:space="preserve">        Despliego “ “ por pantalla</w:t>
             </w:r>
           </w:p>
           <w:p>

</xml_diff>

<commit_message>
Modificacion de sumar, para tomar en cuenta el signo
</commit_message>
<xml_diff>
--- a/Documentacion/Pseudo codigo - Entregable.docx
+++ b/Documentacion/Pseudo codigo - Entregable.docx
@@ -1022,7 +1022,7 @@
               <w:cnfStyle w:val="000000100000" w:firstRow="0" w:lastRow="0" w:firstColumn="0" w:lastColumn="0" w:oddVBand="0" w:evenVBand="0" w:oddHBand="1" w:evenHBand="0" w:firstRowFirstColumn="0" w:firstRowLastColumn="0" w:lastRowFirstColumn="0" w:lastRowLastColumn="0"/>
             </w:pPr>
             <w:r>
-              <w:t xml:space="preserve">                  Recorro segunda lista desde j</w:t>
+              <w:t xml:space="preserve">            Si signo es igual ‘-1’</w:t>
             </w:r>
           </w:p>
           <w:p>
@@ -1031,7 +1031,7 @@
               <w:cnfStyle w:val="000000100000" w:firstRow="0" w:lastRow="0" w:firstColumn="0" w:lastColumn="0" w:oddVBand="0" w:evenVBand="0" w:oddHBand="1" w:evenHBand="0" w:firstRowFirstColumn="0" w:firstRowLastColumn="0" w:lastRowFirstColumn="0" w:lastRowLastColumn="0"/>
             </w:pPr>
             <w:r>
-              <w:t xml:space="preserve">                      Mientras lista2 no sea vacía y variable Booleana sea FALSE</w:t>
+              <w:t xml:space="preserve">                  Tomo base y multiplico por -1</w:t>
             </w:r>
           </w:p>
           <w:p>
@@ -1040,17 +1040,19 @@
               <w:cnfStyle w:val="000000100000" w:firstRow="0" w:lastRow="0" w:firstColumn="0" w:lastColumn="0" w:oddVBand="0" w:evenVBand="0" w:oddHBand="1" w:evenHBand="0" w:firstRowFirstColumn="0" w:firstRowLastColumn="0" w:lastRowFirstColumn="0" w:lastRowLastColumn="0"/>
             </w:pPr>
             <w:r>
-              <w:t xml:space="preserve">                            Obtengo exponente de término de segunda lista </w:t>
-            </w:r>
+              <w:t xml:space="preserve">            </w:t>
+            </w:r>
+            <w:proofErr w:type="spellStart"/>
+            <w:r>
+              <w:t>FinSi</w:t>
+            </w:r>
+            <w:proofErr w:type="spellEnd"/>
           </w:p>
           <w:p>
             <w:pPr>
               <w:ind w:left="4248" w:hanging="4248"/>
               <w:cnfStyle w:val="000000100000" w:firstRow="0" w:lastRow="0" w:firstColumn="0" w:lastColumn="0" w:oddVBand="0" w:evenVBand="0" w:oddHBand="1" w:evenHBand="0" w:firstRowFirstColumn="0" w:firstRowLastColumn="0" w:lastRowFirstColumn="0" w:lastRowLastColumn="0"/>
             </w:pPr>
-            <w:r>
-              <w:t xml:space="preserve">                             Si ambos exponentes son iguales</w:t>
-            </w:r>
           </w:p>
           <w:p>
             <w:pPr>
@@ -1058,7 +1060,43 @@
               <w:cnfStyle w:val="000000100000" w:firstRow="0" w:lastRow="0" w:firstColumn="0" w:lastColumn="0" w:oddVBand="0" w:evenVBand="0" w:oddHBand="1" w:evenHBand="0" w:firstRowFirstColumn="0" w:firstRowLastColumn="0" w:lastRowFirstColumn="0" w:lastRowLastColumn="0"/>
             </w:pPr>
             <w:r>
-              <w:t xml:space="preserve">                                     </w:t>
+              <w:t xml:space="preserve">            Recorro segunda lista desde j</w:t>
+            </w:r>
+          </w:p>
+          <w:p>
+            <w:pPr>
+              <w:ind w:left="4248" w:hanging="4248"/>
+              <w:cnfStyle w:val="000000100000" w:firstRow="0" w:lastRow="0" w:firstColumn="0" w:lastColumn="0" w:oddVBand="0" w:evenVBand="0" w:oddHBand="1" w:evenHBand="0" w:firstRowFirstColumn="0" w:firstRowLastColumn="0" w:lastRowFirstColumn="0" w:lastRowLastColumn="0"/>
+            </w:pPr>
+            <w:r>
+              <w:t xml:space="preserve">            Mientras lista2 no sea vacía y variable Booleana sea FALSE</w:t>
+            </w:r>
+          </w:p>
+          <w:p>
+            <w:pPr>
+              <w:ind w:left="4248" w:hanging="4248"/>
+              <w:cnfStyle w:val="000000100000" w:firstRow="0" w:lastRow="0" w:firstColumn="0" w:lastColumn="0" w:oddVBand="0" w:evenVBand="0" w:oddHBand="1" w:evenHBand="0" w:firstRowFirstColumn="0" w:firstRowLastColumn="0" w:lastRowFirstColumn="0" w:lastRowLastColumn="0"/>
+            </w:pPr>
+            <w:r>
+              <w:t xml:space="preserve">                   Obtengo exponente de término de segunda lista </w:t>
+            </w:r>
+          </w:p>
+          <w:p>
+            <w:pPr>
+              <w:ind w:left="4248" w:hanging="4248"/>
+              <w:cnfStyle w:val="000000100000" w:firstRow="0" w:lastRow="0" w:firstColumn="0" w:lastColumn="0" w:oddVBand="0" w:evenVBand="0" w:oddHBand="1" w:evenHBand="0" w:firstRowFirstColumn="0" w:firstRowLastColumn="0" w:lastRowFirstColumn="0" w:lastRowLastColumn="0"/>
+            </w:pPr>
+            <w:r>
+              <w:t xml:space="preserve">                   Si ambos exponentes son iguales</w:t>
+            </w:r>
+          </w:p>
+          <w:p>
+            <w:pPr>
+              <w:ind w:left="4248" w:hanging="4248"/>
+              <w:cnfStyle w:val="000000100000" w:firstRow="0" w:lastRow="0" w:firstColumn="0" w:lastColumn="0" w:oddVBand="0" w:evenVBand="0" w:oddHBand="1" w:evenHBand="0" w:firstRowFirstColumn="0" w:firstRowLastColumn="0" w:lastRowFirstColumn="0" w:lastRowLastColumn="0"/>
+            </w:pPr>
+            <w:r>
+              <w:t xml:space="preserve">                             </w:t>
             </w:r>
             <w:proofErr w:type="spellStart"/>
             <w:r>
@@ -1075,7 +1113,7 @@
               <w:cnfStyle w:val="000000100000" w:firstRow="0" w:lastRow="0" w:firstColumn="0" w:lastColumn="0" w:oddVBand="0" w:evenVBand="0" w:oddHBand="1" w:evenHBand="0" w:firstRowFirstColumn="0" w:firstRowLastColumn="0" w:lastRowFirstColumn="0" w:lastRowLastColumn="0"/>
             </w:pPr>
             <w:r>
-              <w:t xml:space="preserve">                                     Creo nuevo termino con base igual a suma de ambas bases y exponente</w:t>
+              <w:t xml:space="preserve">                             Si signo es igual a ‘-’</w:t>
             </w:r>
           </w:p>
           <w:p>
@@ -1084,7 +1122,7 @@
               <w:cnfStyle w:val="000000100000" w:firstRow="0" w:lastRow="0" w:firstColumn="0" w:lastColumn="0" w:oddVBand="0" w:evenVBand="0" w:oddHBand="1" w:evenHBand="0" w:firstRowFirstColumn="0" w:firstRowLastColumn="0" w:lastRowFirstColumn="0" w:lastRowLastColumn="0"/>
             </w:pPr>
             <w:r>
-              <w:t xml:space="preserve">                                     Agrego término a lista de términos</w:t>
+              <w:t xml:space="preserve">                                   Tomo base y multiplico por -1</w:t>
             </w:r>
           </w:p>
           <w:p>
@@ -1093,17 +1131,19 @@
               <w:cnfStyle w:val="000000100000" w:firstRow="0" w:lastRow="0" w:firstColumn="0" w:lastColumn="0" w:oddVBand="0" w:evenVBand="0" w:oddHBand="1" w:evenHBand="0" w:firstRowFirstColumn="0" w:firstRowLastColumn="0" w:lastRowFirstColumn="0" w:lastRowLastColumn="0"/>
             </w:pPr>
             <w:r>
-              <w:t xml:space="preserve">                                     Guardo última posición recorrida en j</w:t>
-            </w:r>
+              <w:t xml:space="preserve">                             </w:t>
+            </w:r>
+            <w:proofErr w:type="spellStart"/>
+            <w:r>
+              <w:t>FinSi</w:t>
+            </w:r>
+            <w:proofErr w:type="spellEnd"/>
           </w:p>
           <w:p>
             <w:pPr>
               <w:ind w:left="4248" w:hanging="4248"/>
               <w:cnfStyle w:val="000000100000" w:firstRow="0" w:lastRow="0" w:firstColumn="0" w:lastColumn="0" w:oddVBand="0" w:evenVBand="0" w:oddHBand="1" w:evenHBand="0" w:firstRowFirstColumn="0" w:firstRowLastColumn="0" w:lastRowFirstColumn="0" w:lastRowLastColumn="0"/>
             </w:pPr>
-            <w:r>
-              <w:t xml:space="preserve">                             Sino</w:t>
-            </w:r>
           </w:p>
           <w:p>
             <w:pPr>
@@ -1111,7 +1151,7 @@
               <w:cnfStyle w:val="000000100000" w:firstRow="0" w:lastRow="0" w:firstColumn="0" w:lastColumn="0" w:oddVBand="0" w:evenVBand="0" w:oddHBand="1" w:evenHBand="0" w:firstRowFirstColumn="0" w:firstRowLastColumn="0" w:lastRowFirstColumn="0" w:lastRowLastColumn="0"/>
             </w:pPr>
             <w:r>
-              <w:t xml:space="preserve">                                     Creo nuevo termino con base igual a base y exponente</w:t>
+              <w:t xml:space="preserve">                             Creo nuevo termino con base igual a suma de ambas bases y exponente</w:t>
             </w:r>
           </w:p>
           <w:p>
@@ -1120,7 +1160,7 @@
               <w:cnfStyle w:val="000000100000" w:firstRow="0" w:lastRow="0" w:firstColumn="0" w:lastColumn="0" w:oddVBand="0" w:evenVBand="0" w:oddHBand="1" w:evenHBand="0" w:firstRowFirstColumn="0" w:firstRowLastColumn="0" w:lastRowFirstColumn="0" w:lastRowLastColumn="0"/>
             </w:pPr>
             <w:r>
-              <w:t xml:space="preserve">                                     Agrego término a lista de términos</w:t>
+              <w:t xml:space="preserve">                             Agrego término a lista de términos</w:t>
             </w:r>
           </w:p>
           <w:p>
@@ -1129,7 +1169,43 @@
               <w:cnfStyle w:val="000000100000" w:firstRow="0" w:lastRow="0" w:firstColumn="0" w:lastColumn="0" w:oddVBand="0" w:evenVBand="0" w:oddHBand="1" w:evenHBand="0" w:firstRowFirstColumn="0" w:firstRowLastColumn="0" w:lastRowFirstColumn="0" w:lastRowLastColumn="0"/>
             </w:pPr>
             <w:r>
-              <w:t xml:space="preserve">                             </w:t>
+              <w:t xml:space="preserve">                             Guardo última posición recorrida en j</w:t>
+            </w:r>
+          </w:p>
+          <w:p>
+            <w:pPr>
+              <w:ind w:left="4248" w:hanging="4248"/>
+              <w:cnfStyle w:val="000000100000" w:firstRow="0" w:lastRow="0" w:firstColumn="0" w:lastColumn="0" w:oddVBand="0" w:evenVBand="0" w:oddHBand="1" w:evenHBand="0" w:firstRowFirstColumn="0" w:firstRowLastColumn="0" w:lastRowFirstColumn="0" w:lastRowLastColumn="0"/>
+            </w:pPr>
+            <w:r>
+              <w:t xml:space="preserve">                  Sino</w:t>
+            </w:r>
+          </w:p>
+          <w:p>
+            <w:pPr>
+              <w:ind w:left="4248" w:hanging="4248"/>
+              <w:cnfStyle w:val="000000100000" w:firstRow="0" w:lastRow="0" w:firstColumn="0" w:lastColumn="0" w:oddVBand="0" w:evenVBand="0" w:oddHBand="1" w:evenHBand="0" w:firstRowFirstColumn="0" w:firstRowLastColumn="0" w:lastRowFirstColumn="0" w:lastRowLastColumn="0"/>
+            </w:pPr>
+            <w:r>
+              <w:t xml:space="preserve">                             Creo nuevo termino con base igual a base y exponente</w:t>
+            </w:r>
+          </w:p>
+          <w:p>
+            <w:pPr>
+              <w:ind w:left="4248" w:hanging="4248"/>
+              <w:cnfStyle w:val="000000100000" w:firstRow="0" w:lastRow="0" w:firstColumn="0" w:lastColumn="0" w:oddVBand="0" w:evenVBand="0" w:oddHBand="1" w:evenHBand="0" w:firstRowFirstColumn="0" w:firstRowLastColumn="0" w:lastRowFirstColumn="0" w:lastRowLastColumn="0"/>
+            </w:pPr>
+            <w:r>
+              <w:t xml:space="preserve">                             Agrego término a lista de términos</w:t>
+            </w:r>
+          </w:p>
+          <w:p>
+            <w:pPr>
+              <w:ind w:left="4248" w:hanging="4248"/>
+              <w:cnfStyle w:val="000000100000" w:firstRow="0" w:lastRow="0" w:firstColumn="0" w:lastColumn="0" w:oddVBand="0" w:evenVBand="0" w:oddHBand="1" w:evenHBand="0" w:firstRowFirstColumn="0" w:firstRowLastColumn="0" w:lastRowFirstColumn="0" w:lastRowLastColumn="0"/>
+            </w:pPr>
+            <w:r>
+              <w:t xml:space="preserve">                  </w:t>
             </w:r>
             <w:proofErr w:type="spellStart"/>
             <w:r>
@@ -1143,7 +1219,7 @@
               <w:cnfStyle w:val="000000100000" w:firstRow="0" w:lastRow="0" w:firstColumn="0" w:lastColumn="0" w:oddVBand="0" w:evenVBand="0" w:oddHBand="1" w:evenHBand="0" w:firstRowFirstColumn="0" w:firstRowLastColumn="0" w:lastRowFirstColumn="0" w:lastRowLastColumn="0"/>
             </w:pPr>
             <w:r>
-              <w:t xml:space="preserve">                      </w:t>
+              <w:t xml:space="preserve">             </w:t>
             </w:r>
             <w:proofErr w:type="spellStart"/>
             <w:r>
@@ -1229,51 +1305,19 @@
     </w:p>
     <w:p>
       <w:pPr>
-        <w:jc w:val="center"/>
-        <w:rPr>
-          <w:lang w:val="es-ES"/>
-        </w:rPr>
-      </w:pPr>
-    </w:p>
-    <w:p>
-      <w:pPr>
-        <w:jc w:val="center"/>
-        <w:rPr>
-          <w:lang w:val="es-ES"/>
-        </w:rPr>
-      </w:pPr>
-    </w:p>
-    <w:p>
-      <w:pPr>
-        <w:jc w:val="center"/>
-        <w:rPr>
-          <w:lang w:val="es-ES"/>
-        </w:rPr>
-      </w:pPr>
-    </w:p>
-    <w:p>
-      <w:pPr>
-        <w:jc w:val="center"/>
-        <w:rPr>
-          <w:lang w:val="es-ES"/>
-        </w:rPr>
-      </w:pPr>
-    </w:p>
-    <w:p>
-      <w:pPr>
-        <w:jc w:val="center"/>
-        <w:rPr>
-          <w:lang w:val="es-ES"/>
-        </w:rPr>
-      </w:pPr>
-    </w:p>
-    <w:p>
-      <w:pPr>
-        <w:jc w:val="center"/>
-        <w:rPr>
-          <w:lang w:val="es-ES"/>
-        </w:rPr>
-      </w:pPr>
+        <w:rPr>
+          <w:lang w:val="es-ES"/>
+        </w:rPr>
+      </w:pPr>
+    </w:p>
+    <w:p>
+      <w:pPr>
+        <w:rPr>
+          <w:lang w:val="es-ES"/>
+        </w:rPr>
+      </w:pPr>
+      <w:bookmarkStart w:id="0" w:name="_GoBack"/>
+      <w:bookmarkEnd w:id="0"/>
     </w:p>
     <w:tbl>
       <w:tblPr>
@@ -1304,7 +1348,6 @@
               <w:jc w:val="center"/>
             </w:pPr>
             <w:r>
-              <w:lastRenderedPageBreak/>
               <w:t>Multiplicar</w:t>
             </w:r>
           </w:p>
@@ -1844,7 +1887,6 @@
               <w:jc w:val="center"/>
             </w:pPr>
             <w:r>
-              <w:lastRenderedPageBreak/>
               <w:t>Evaluar</w:t>
             </w:r>
           </w:p>
@@ -2468,10 +2510,16 @@
               <w:rPr>
                 <w:bCs/>
               </w:rPr>
-              <w:t xml:space="preserve"> para calcular</w:t>
-            </w:r>
-            <w:bookmarkStart w:id="0" w:name="_GoBack"/>
-            <w:bookmarkEnd w:id="0"/>
+              <w:t xml:space="preserve"> para </w:t>
+            </w:r>
+            <w:proofErr w:type="spellStart"/>
+            <w:r>
+              <w:rPr>
+                <w:bCs/>
+              </w:rPr>
+              <w:t>calcular</w:t>
+            </w:r>
+            <w:proofErr w:type="spellEnd"/>
           </w:p>
         </w:tc>
       </w:tr>

</xml_diff>

<commit_message>
Se termina funcion Multiplicar
</commit_message>
<xml_diff>
--- a/Documentacion/Pseudo codigo - Entregable.docx
+++ b/Documentacion/Pseudo codigo - Entregable.docx
@@ -1309,15 +1309,6 @@
           <w:lang w:val="es-ES"/>
         </w:rPr>
       </w:pPr>
-    </w:p>
-    <w:p>
-      <w:pPr>
-        <w:rPr>
-          <w:lang w:val="es-ES"/>
-        </w:rPr>
-      </w:pPr>
-      <w:bookmarkStart w:id="0" w:name="_GoBack"/>
-      <w:bookmarkEnd w:id="0"/>
     </w:p>
     <w:tbl>
       <w:tblPr>
@@ -1348,6 +1339,7 @@
               <w:jc w:val="center"/>
             </w:pPr>
             <w:r>
+              <w:lastRenderedPageBreak/>
               <w:t>Multiplicar</w:t>
             </w:r>
           </w:p>
@@ -1553,72 +1545,106 @@
               <w:cnfStyle w:val="000000100000" w:firstRow="0" w:lastRow="0" w:firstColumn="0" w:lastColumn="0" w:oddVBand="0" w:evenVBand="0" w:oddHBand="1" w:evenHBand="0" w:firstRowFirstColumn="0" w:firstRowLastColumn="0" w:lastRowFirstColumn="0" w:lastRowLastColumn="0"/>
             </w:pPr>
             <w:r>
-              <w:t xml:space="preserve">                  Obtengo exponentes de ambos términos y los sumo</w:t>
-            </w:r>
-          </w:p>
-          <w:p>
-            <w:pPr>
-              <w:cnfStyle w:val="000000100000" w:firstRow="0" w:lastRow="0" w:firstColumn="0" w:lastColumn="0" w:oddVBand="0" w:evenVBand="0" w:oddHBand="1" w:evenHBand="0" w:firstRowFirstColumn="0" w:firstRowLastColumn="0" w:lastRowFirstColumn="0" w:lastRowLastColumn="0"/>
-            </w:pPr>
-            <w:r>
-              <w:t xml:space="preserve">                  Obtengo bases de ambos términos y multiplico</w:t>
-            </w:r>
-          </w:p>
-          <w:p>
-            <w:pPr>
-              <w:cnfStyle w:val="000000100000" w:firstRow="0" w:lastRow="0" w:firstColumn="0" w:lastColumn="0" w:oddVBand="0" w:evenVBand="0" w:oddHBand="1" w:evenHBand="0" w:firstRowFirstColumn="0" w:firstRowLastColumn="0" w:lastRowFirstColumn="0" w:lastRowLastColumn="0"/>
-            </w:pPr>
-            <w:r>
-              <w:t xml:space="preserve">                  Obtengo signos de ambos términos</w:t>
-            </w:r>
-          </w:p>
-          <w:p>
-            <w:pPr>
-              <w:cnfStyle w:val="000000100000" w:firstRow="0" w:lastRow="0" w:firstColumn="0" w:lastColumn="0" w:oddVBand="0" w:evenVBand="0" w:oddHBand="1" w:evenHBand="0" w:firstRowFirstColumn="0" w:firstRowLastColumn="0" w:lastRowFirstColumn="0" w:lastRowLastColumn="0"/>
-            </w:pPr>
-            <w:r>
-              <w:t xml:space="preserve">                  Si ambos signos son ‘-’ o ambos signos son ‘+’</w:t>
-            </w:r>
-          </w:p>
-          <w:p>
-            <w:pPr>
-              <w:cnfStyle w:val="000000100000" w:firstRow="0" w:lastRow="0" w:firstColumn="0" w:lastColumn="0" w:oddVBand="0" w:evenVBand="0" w:oddHBand="1" w:evenHBand="0" w:firstRowFirstColumn="0" w:firstRowLastColumn="0" w:lastRowFirstColumn="0" w:lastRowLastColumn="0"/>
-            </w:pPr>
-            <w:r>
-              <w:t xml:space="preserve">                        Asigno ‘+’ a variable Signo</w:t>
-            </w:r>
-          </w:p>
-          <w:p>
-            <w:pPr>
-              <w:cnfStyle w:val="000000100000" w:firstRow="0" w:lastRow="0" w:firstColumn="0" w:lastColumn="0" w:oddVBand="0" w:evenVBand="0" w:oddHBand="1" w:evenHBand="0" w:firstRowFirstColumn="0" w:firstRowLastColumn="0" w:lastRowFirstColumn="0" w:lastRowLastColumn="0"/>
-            </w:pPr>
-            <w:r>
-              <w:t xml:space="preserve">                  Sino</w:t>
-            </w:r>
-          </w:p>
-          <w:p>
-            <w:pPr>
-              <w:cnfStyle w:val="000000100000" w:firstRow="0" w:lastRow="0" w:firstColumn="0" w:lastColumn="0" w:oddVBand="0" w:evenVBand="0" w:oddHBand="1" w:evenHBand="0" w:firstRowFirstColumn="0" w:firstRowLastColumn="0" w:lastRowFirstColumn="0" w:lastRowLastColumn="0"/>
-            </w:pPr>
-            <w:r>
-              <w:t xml:space="preserve">                        Asigno ‘-‘ a variable Signo</w:t>
-            </w:r>
-          </w:p>
-          <w:p>
-            <w:pPr>
-              <w:cnfStyle w:val="000000100000" w:firstRow="0" w:lastRow="0" w:firstColumn="0" w:lastColumn="0" w:oddVBand="0" w:evenVBand="0" w:oddHBand="1" w:evenHBand="0" w:firstRowFirstColumn="0" w:firstRowLastColumn="0" w:lastRowFirstColumn="0" w:lastRowLastColumn="0"/>
-            </w:pPr>
-            <w:r>
-              <w:t xml:space="preserve">                  Creo termino con dichos datos</w:t>
-            </w:r>
-          </w:p>
-          <w:p>
-            <w:pPr>
-              <w:cnfStyle w:val="000000100000" w:firstRow="0" w:lastRow="0" w:firstColumn="0" w:lastColumn="0" w:oddVBand="0" w:evenVBand="0" w:oddHBand="1" w:evenHBand="0" w:firstRowFirstColumn="0" w:firstRowLastColumn="0" w:lastRowFirstColumn="0" w:lastRowLastColumn="0"/>
-            </w:pPr>
-            <w:r>
-              <w:t xml:space="preserve">                  Inserto termino en lista términos1</w:t>
-            </w:r>
+              <w:t xml:space="preserve">                  Si exponentes1 es mayor o igual a exponente2</w:t>
+            </w:r>
+          </w:p>
+          <w:p>
+            <w:pPr>
+              <w:cnfStyle w:val="000000100000" w:firstRow="0" w:lastRow="0" w:firstColumn="0" w:lastColumn="0" w:oddVBand="0" w:evenVBand="0" w:oddHBand="1" w:evenHBand="0" w:firstRowFirstColumn="0" w:firstRowLastColumn="0" w:lastRowFirstColumn="0" w:lastRowLastColumn="0"/>
+            </w:pPr>
+            <w:r>
+              <w:t xml:space="preserve">                        Sumo ambos exponentes</w:t>
+            </w:r>
+          </w:p>
+          <w:p>
+            <w:pPr>
+              <w:cnfStyle w:val="000000100000" w:firstRow="0" w:lastRow="0" w:firstColumn="0" w:lastColumn="0" w:oddVBand="0" w:evenVBand="0" w:oddHBand="1" w:evenHBand="0" w:firstRowFirstColumn="0" w:firstRowLastColumn="0" w:lastRowFirstColumn="0" w:lastRowLastColumn="0"/>
+            </w:pPr>
+            <w:r>
+              <w:t xml:space="preserve">                        Obtengo bases de ambos términos y multiplico</w:t>
+            </w:r>
+          </w:p>
+          <w:p>
+            <w:pPr>
+              <w:cnfStyle w:val="000000100000" w:firstRow="0" w:lastRow="0" w:firstColumn="0" w:lastColumn="0" w:oddVBand="0" w:evenVBand="0" w:oddHBand="1" w:evenHBand="0" w:firstRowFirstColumn="0" w:firstRowLastColumn="0" w:lastRowFirstColumn="0" w:lastRowLastColumn="0"/>
+            </w:pPr>
+            <w:r>
+              <w:t xml:space="preserve">                        Obtengo signos de ambos términos</w:t>
+            </w:r>
+          </w:p>
+          <w:p>
+            <w:pPr>
+              <w:cnfStyle w:val="000000100000" w:firstRow="0" w:lastRow="0" w:firstColumn="0" w:lastColumn="0" w:oddVBand="0" w:evenVBand="0" w:oddHBand="1" w:evenHBand="0" w:firstRowFirstColumn="0" w:firstRowLastColumn="0" w:lastRowFirstColumn="0" w:lastRowLastColumn="0"/>
+            </w:pPr>
+            <w:r>
+              <w:t xml:space="preserve">                        Si ambos signos son ‘-’ o ambos signos son ‘+’</w:t>
+            </w:r>
+          </w:p>
+          <w:p>
+            <w:pPr>
+              <w:cnfStyle w:val="000000100000" w:firstRow="0" w:lastRow="0" w:firstColumn="0" w:lastColumn="0" w:oddVBand="0" w:evenVBand="0" w:oddHBand="1" w:evenHBand="0" w:firstRowFirstColumn="0" w:firstRowLastColumn="0" w:lastRowFirstColumn="0" w:lastRowLastColumn="0"/>
+            </w:pPr>
+            <w:r>
+              <w:t xml:space="preserve">                              Asigno ‘+’ a variable Signo</w:t>
+            </w:r>
+          </w:p>
+          <w:p>
+            <w:pPr>
+              <w:cnfStyle w:val="000000100000" w:firstRow="0" w:lastRow="0" w:firstColumn="0" w:lastColumn="0" w:oddVBand="0" w:evenVBand="0" w:oddHBand="1" w:evenHBand="0" w:firstRowFirstColumn="0" w:firstRowLastColumn="0" w:lastRowFirstColumn="0" w:lastRowLastColumn="0"/>
+            </w:pPr>
+            <w:r>
+              <w:t xml:space="preserve">                        Sino</w:t>
+            </w:r>
+          </w:p>
+          <w:p>
+            <w:pPr>
+              <w:cnfStyle w:val="000000100000" w:firstRow="0" w:lastRow="0" w:firstColumn="0" w:lastColumn="0" w:oddVBand="0" w:evenVBand="0" w:oddHBand="1" w:evenHBand="0" w:firstRowFirstColumn="0" w:firstRowLastColumn="0" w:lastRowFirstColumn="0" w:lastRowLastColumn="0"/>
+            </w:pPr>
+            <w:r>
+              <w:t xml:space="preserve">                              Asigno ‘-‘ a variable Signo</w:t>
+            </w:r>
+          </w:p>
+          <w:p>
+            <w:pPr>
+              <w:cnfStyle w:val="000000100000" w:firstRow="0" w:lastRow="0" w:firstColumn="0" w:lastColumn="0" w:oddVBand="0" w:evenVBand="0" w:oddHBand="1" w:evenHBand="0" w:firstRowFirstColumn="0" w:firstRowLastColumn="0" w:lastRowFirstColumn="0" w:lastRowLastColumn="0"/>
+            </w:pPr>
+            <w:r>
+              <w:t xml:space="preserve">                        </w:t>
+            </w:r>
+            <w:proofErr w:type="spellStart"/>
+            <w:r>
+              <w:t>FinSi</w:t>
+            </w:r>
+            <w:proofErr w:type="spellEnd"/>
+          </w:p>
+          <w:p>
+            <w:pPr>
+              <w:cnfStyle w:val="000000100000" w:firstRow="0" w:lastRow="0" w:firstColumn="0" w:lastColumn="0" w:oddVBand="0" w:evenVBand="0" w:oddHBand="1" w:evenHBand="0" w:firstRowFirstColumn="0" w:firstRowLastColumn="0" w:lastRowFirstColumn="0" w:lastRowLastColumn="0"/>
+            </w:pPr>
+            <w:r>
+              <w:t xml:space="preserve">                        Creo termino con dichos datos</w:t>
+            </w:r>
+          </w:p>
+          <w:p>
+            <w:pPr>
+              <w:cnfStyle w:val="000000100000" w:firstRow="0" w:lastRow="0" w:firstColumn="0" w:lastColumn="0" w:oddVBand="0" w:evenVBand="0" w:oddHBand="1" w:evenHBand="0" w:firstRowFirstColumn="0" w:firstRowLastColumn="0" w:lastRowFirstColumn="0" w:lastRowLastColumn="0"/>
+            </w:pPr>
+            <w:r>
+              <w:t xml:space="preserve">                        Inserto termino en lista términos1</w:t>
+            </w:r>
+          </w:p>
+          <w:p>
+            <w:pPr>
+              <w:cnfStyle w:val="000000100000" w:firstRow="0" w:lastRow="0" w:firstColumn="0" w:lastColumn="0" w:oddVBand="0" w:evenVBand="0" w:oddHBand="1" w:evenHBand="0" w:firstRowFirstColumn="0" w:firstRowLastColumn="0" w:lastRowFirstColumn="0" w:lastRowLastColumn="0"/>
+            </w:pPr>
+            <w:r>
+              <w:t xml:space="preserve">                  </w:t>
+            </w:r>
+            <w:proofErr w:type="spellStart"/>
+            <w:r>
+              <w:t>FinSi</w:t>
+            </w:r>
+            <w:proofErr w:type="spellEnd"/>
           </w:p>
           <w:p>
             <w:pPr>
@@ -1656,109 +1682,125 @@
               <w:cnfStyle w:val="000000100000" w:firstRow="0" w:lastRow="0" w:firstColumn="0" w:lastColumn="0" w:oddVBand="0" w:evenVBand="0" w:oddHBand="1" w:evenHBand="0" w:firstRowFirstColumn="0" w:firstRowLastColumn="0" w:lastRowFirstColumn="0" w:lastRowLastColumn="0"/>
             </w:pPr>
             <w:r>
-              <w:t>Recorro lista términos1</w:t>
-            </w:r>
-          </w:p>
-          <w:p>
-            <w:pPr>
-              <w:cnfStyle w:val="000000100000" w:firstRow="0" w:lastRow="0" w:firstColumn="0" w:lastColumn="0" w:oddVBand="0" w:evenVBand="0" w:oddHBand="1" w:evenHBand="0" w:firstRowFirstColumn="0" w:firstRowLastColumn="0" w:lastRowFirstColumn="0" w:lastRowLastColumn="0"/>
-            </w:pPr>
-            <w:r>
-              <w:t xml:space="preserve">Mientras lista terminos1 no </w:t>
-            </w:r>
-            <w:proofErr w:type="spellStart"/>
-            <w:r>
-              <w:t>esta</w:t>
-            </w:r>
-            <w:proofErr w:type="spellEnd"/>
-            <w:r>
-              <w:t xml:space="preserve"> vacía</w:t>
-            </w:r>
-          </w:p>
-          <w:p>
-            <w:pPr>
-              <w:cnfStyle w:val="000000100000" w:firstRow="0" w:lastRow="0" w:firstColumn="0" w:lastColumn="0" w:oddVBand="0" w:evenVBand="0" w:oddHBand="1" w:evenHBand="0" w:firstRowFirstColumn="0" w:firstRowLastColumn="0" w:lastRowFirstColumn="0" w:lastRowLastColumn="0"/>
-            </w:pPr>
-            <w:r>
-              <w:t xml:space="preserve">      Si lista de términos2 </w:t>
-            </w:r>
-            <w:proofErr w:type="spellStart"/>
-            <w:r>
-              <w:t>esta</w:t>
-            </w:r>
-            <w:proofErr w:type="spellEnd"/>
-            <w:r>
-              <w:t xml:space="preserve"> vacía </w:t>
-            </w:r>
-          </w:p>
-          <w:p>
-            <w:pPr>
-              <w:cnfStyle w:val="000000100000" w:firstRow="0" w:lastRow="0" w:firstColumn="0" w:lastColumn="0" w:oddVBand="0" w:evenVBand="0" w:oddHBand="1" w:evenHBand="0" w:firstRowFirstColumn="0" w:firstRowLastColumn="0" w:lastRowFirstColumn="0" w:lastRowLastColumn="0"/>
-            </w:pPr>
-            <w:r>
-              <w:t xml:space="preserve">            Ingreso termino</w:t>
-            </w:r>
-          </w:p>
-          <w:p>
-            <w:pPr>
-              <w:cnfStyle w:val="000000100000" w:firstRow="0" w:lastRow="0" w:firstColumn="0" w:lastColumn="0" w:oddVBand="0" w:evenVBand="0" w:oddHBand="1" w:evenHBand="0" w:firstRowFirstColumn="0" w:firstRowLastColumn="0" w:lastRowFirstColumn="0" w:lastRowLastColumn="0"/>
-            </w:pPr>
-            <w:r>
-              <w:t xml:space="preserve">      Sino</w:t>
-            </w:r>
-          </w:p>
-          <w:p>
-            <w:pPr>
-              <w:cnfStyle w:val="000000100000" w:firstRow="0" w:lastRow="0" w:firstColumn="0" w:lastColumn="0" w:oddVBand="0" w:evenVBand="0" w:oddHBand="1" w:evenHBand="0" w:firstRowFirstColumn="0" w:firstRowLastColumn="0" w:lastRowFirstColumn="0" w:lastRowLastColumn="0"/>
-            </w:pPr>
-            <w:r>
-              <w:t xml:space="preserve">      Obtengo exponente de termino de lista1</w:t>
-            </w:r>
-          </w:p>
-          <w:p>
-            <w:pPr>
-              <w:cnfStyle w:val="000000100000" w:firstRow="0" w:lastRow="0" w:firstColumn="0" w:lastColumn="0" w:oddVBand="0" w:evenVBand="0" w:oddHBand="1" w:evenHBand="0" w:firstRowFirstColumn="0" w:firstRowLastColumn="0" w:lastRowFirstColumn="0" w:lastRowLastColumn="0"/>
-            </w:pPr>
-            <w:r>
-              <w:t xml:space="preserve">            Recorro lista de términos 2</w:t>
-            </w:r>
-          </w:p>
-          <w:p>
-            <w:pPr>
-              <w:cnfStyle w:val="000000100000" w:firstRow="0" w:lastRow="0" w:firstColumn="0" w:lastColumn="0" w:oddVBand="0" w:evenVBand="0" w:oddHBand="1" w:evenHBand="0" w:firstRowFirstColumn="0" w:firstRowLastColumn="0" w:lastRowFirstColumn="0" w:lastRowLastColumn="0"/>
-            </w:pPr>
-            <w:r>
-              <w:t xml:space="preserve">            Mientras lista no sea vacía</w:t>
-            </w:r>
-          </w:p>
-          <w:p>
-            <w:pPr>
-              <w:cnfStyle w:val="000000100000" w:firstRow="0" w:lastRow="0" w:firstColumn="0" w:lastColumn="0" w:oddVBand="0" w:evenVBand="0" w:oddHBand="1" w:evenHBand="0" w:firstRowFirstColumn="0" w:firstRowLastColumn="0" w:lastRowFirstColumn="0" w:lastRowLastColumn="0"/>
-            </w:pPr>
-            <w:r>
-              <w:t xml:space="preserve">                  Obtengo exponente de término de lista2</w:t>
-            </w:r>
-          </w:p>
-          <w:p>
-            <w:pPr>
-              <w:cnfStyle w:val="000000100000" w:firstRow="0" w:lastRow="0" w:firstColumn="0" w:lastColumn="0" w:oddVBand="0" w:evenVBand="0" w:oddHBand="1" w:evenHBand="0" w:firstRowFirstColumn="0" w:firstRowLastColumn="0" w:lastRowFirstColumn="0" w:lastRowLastColumn="0"/>
-            </w:pPr>
-            <w:r>
-              <w:t xml:space="preserve">                  Si ambos exponentes son iguales</w:t>
-            </w:r>
-          </w:p>
-          <w:p>
-            <w:pPr>
-              <w:cnfStyle w:val="000000100000" w:firstRow="0" w:lastRow="0" w:firstColumn="0" w:lastColumn="0" w:oddVBand="0" w:evenVBand="0" w:oddHBand="1" w:evenHBand="0" w:firstRowFirstColumn="0" w:firstRowLastColumn="0" w:lastRowFirstColumn="0" w:lastRowLastColumn="0"/>
-            </w:pPr>
-            <w:r>
-              <w:t xml:space="preserve">                        Sumo bases de ambos </w:t>
-            </w:r>
-            <w:proofErr w:type="spellStart"/>
-            <w:r>
-              <w:t>terminos</w:t>
-            </w:r>
-            <w:proofErr w:type="spellEnd"/>
+              <w:t>Recorro segunda lista</w:t>
+            </w:r>
+          </w:p>
+          <w:p>
+            <w:pPr>
+              <w:cnfStyle w:val="000000100000" w:firstRow="0" w:lastRow="0" w:firstColumn="0" w:lastColumn="0" w:oddVBand="0" w:evenVBand="0" w:oddHBand="1" w:evenHBand="0" w:firstRowFirstColumn="0" w:firstRowLastColumn="0" w:lastRowFirstColumn="0" w:lastRowLastColumn="0"/>
+            </w:pPr>
+            <w:r>
+              <w:t>Mientras lista2 no sea vacía obtengo termino</w:t>
+            </w:r>
+          </w:p>
+          <w:p>
+            <w:pPr>
+              <w:cnfStyle w:val="000000100000" w:firstRow="0" w:lastRow="0" w:firstColumn="0" w:lastColumn="0" w:oddVBand="0" w:evenVBand="0" w:oddHBand="1" w:evenHBand="0" w:firstRowFirstColumn="0" w:firstRowLastColumn="0" w:lastRowFirstColumn="0" w:lastRowLastColumn="0"/>
+            </w:pPr>
+            <w:r>
+              <w:t xml:space="preserve">      Recorro primer lista</w:t>
+            </w:r>
+          </w:p>
+          <w:p>
+            <w:pPr>
+              <w:cnfStyle w:val="000000100000" w:firstRow="0" w:lastRow="0" w:firstColumn="0" w:lastColumn="0" w:oddVBand="0" w:evenVBand="0" w:oddHBand="1" w:evenHBand="0" w:firstRowFirstColumn="0" w:firstRowLastColumn="0" w:lastRowFirstColumn="0" w:lastRowLastColumn="0"/>
+            </w:pPr>
+            <w:r>
+              <w:t xml:space="preserve">            Mientras lista1 no sea vacía obtengo termino</w:t>
+            </w:r>
+          </w:p>
+          <w:p>
+            <w:pPr>
+              <w:cnfStyle w:val="000000100000" w:firstRow="0" w:lastRow="0" w:firstColumn="0" w:lastColumn="0" w:oddVBand="0" w:evenVBand="0" w:oddHBand="1" w:evenHBand="0" w:firstRowFirstColumn="0" w:firstRowLastColumn="0" w:lastRowFirstColumn="0" w:lastRowLastColumn="0"/>
+            </w:pPr>
+            <w:r>
+              <w:t xml:space="preserve">                  Si exponentes2 es mayor a exponente1</w:t>
+            </w:r>
+          </w:p>
+          <w:p>
+            <w:pPr>
+              <w:cnfStyle w:val="000000100000" w:firstRow="0" w:lastRow="0" w:firstColumn="0" w:lastColumn="0" w:oddVBand="0" w:evenVBand="0" w:oddHBand="1" w:evenHBand="0" w:firstRowFirstColumn="0" w:firstRowLastColumn="0" w:lastRowFirstColumn="0" w:lastRowLastColumn="0"/>
+            </w:pPr>
+            <w:r>
+              <w:t xml:space="preserve">                        Sumo ambos exponentes</w:t>
+            </w:r>
+          </w:p>
+          <w:p>
+            <w:pPr>
+              <w:cnfStyle w:val="000000100000" w:firstRow="0" w:lastRow="0" w:firstColumn="0" w:lastColumn="0" w:oddVBand="0" w:evenVBand="0" w:oddHBand="1" w:evenHBand="0" w:firstRowFirstColumn="0" w:firstRowLastColumn="0" w:lastRowFirstColumn="0" w:lastRowLastColumn="0"/>
+            </w:pPr>
+            <w:r>
+              <w:t xml:space="preserve">                        Obtengo bases de ambos términos y multiplico</w:t>
+            </w:r>
+          </w:p>
+          <w:p>
+            <w:pPr>
+              <w:cnfStyle w:val="000000100000" w:firstRow="0" w:lastRow="0" w:firstColumn="0" w:lastColumn="0" w:oddVBand="0" w:evenVBand="0" w:oddHBand="1" w:evenHBand="0" w:firstRowFirstColumn="0" w:firstRowLastColumn="0" w:lastRowFirstColumn="0" w:lastRowLastColumn="0"/>
+            </w:pPr>
+            <w:r>
+              <w:t xml:space="preserve">                        Obtengo signos de ambos términos</w:t>
+            </w:r>
+          </w:p>
+          <w:p>
+            <w:pPr>
+              <w:cnfStyle w:val="000000100000" w:firstRow="0" w:lastRow="0" w:firstColumn="0" w:lastColumn="0" w:oddVBand="0" w:evenVBand="0" w:oddHBand="1" w:evenHBand="0" w:firstRowFirstColumn="0" w:firstRowLastColumn="0" w:lastRowFirstColumn="0" w:lastRowLastColumn="0"/>
+            </w:pPr>
+            <w:r>
+              <w:t xml:space="preserve">                        Si ambos signos son ‘-’ o ambos signos son ‘+’</w:t>
+            </w:r>
+          </w:p>
+          <w:p>
+            <w:pPr>
+              <w:cnfStyle w:val="000000100000" w:firstRow="0" w:lastRow="0" w:firstColumn="0" w:lastColumn="0" w:oddVBand="0" w:evenVBand="0" w:oddHBand="1" w:evenHBand="0" w:firstRowFirstColumn="0" w:firstRowLastColumn="0" w:lastRowFirstColumn="0" w:lastRowLastColumn="0"/>
+            </w:pPr>
+            <w:r>
+              <w:t xml:space="preserve">                              Asigno ‘+’ a variable Signo</w:t>
+            </w:r>
+          </w:p>
+          <w:p>
+            <w:pPr>
+              <w:cnfStyle w:val="000000100000" w:firstRow="0" w:lastRow="0" w:firstColumn="0" w:lastColumn="0" w:oddVBand="0" w:evenVBand="0" w:oddHBand="1" w:evenHBand="0" w:firstRowFirstColumn="0" w:firstRowLastColumn="0" w:lastRowFirstColumn="0" w:lastRowLastColumn="0"/>
+            </w:pPr>
+            <w:r>
+              <w:t xml:space="preserve">                        Sino</w:t>
+            </w:r>
+          </w:p>
+          <w:p>
+            <w:pPr>
+              <w:cnfStyle w:val="000000100000" w:firstRow="0" w:lastRow="0" w:firstColumn="0" w:lastColumn="0" w:oddVBand="0" w:evenVBand="0" w:oddHBand="1" w:evenHBand="0" w:firstRowFirstColumn="0" w:firstRowLastColumn="0" w:lastRowFirstColumn="0" w:lastRowLastColumn="0"/>
+            </w:pPr>
+            <w:r>
+              <w:t xml:space="preserve">                              Asigno ‘-‘ a variable Signo</w:t>
+            </w:r>
+          </w:p>
+          <w:p>
+            <w:pPr>
+              <w:cnfStyle w:val="000000100000" w:firstRow="0" w:lastRow="0" w:firstColumn="0" w:lastColumn="0" w:oddVBand="0" w:evenVBand="0" w:oddHBand="1" w:evenHBand="0" w:firstRowFirstColumn="0" w:firstRowLastColumn="0" w:lastRowFirstColumn="0" w:lastRowLastColumn="0"/>
+            </w:pPr>
+            <w:r>
+              <w:t xml:space="preserve">                        </w:t>
+            </w:r>
+            <w:proofErr w:type="spellStart"/>
+            <w:r>
+              <w:t>FinSi</w:t>
+            </w:r>
+            <w:proofErr w:type="spellEnd"/>
+          </w:p>
+          <w:p>
+            <w:pPr>
+              <w:cnfStyle w:val="000000100000" w:firstRow="0" w:lastRow="0" w:firstColumn="0" w:lastColumn="0" w:oddVBand="0" w:evenVBand="0" w:oddHBand="1" w:evenHBand="0" w:firstRowFirstColumn="0" w:firstRowLastColumn="0" w:lastRowFirstColumn="0" w:lastRowLastColumn="0"/>
+            </w:pPr>
+            <w:r>
+              <w:t xml:space="preserve">                        Creo termino con dichos datos</w:t>
+            </w:r>
+          </w:p>
+          <w:p>
+            <w:pPr>
+              <w:cnfStyle w:val="000000100000" w:firstRow="0" w:lastRow="0" w:firstColumn="0" w:lastColumn="0" w:oddVBand="0" w:evenVBand="0" w:oddHBand="1" w:evenHBand="0" w:firstRowFirstColumn="0" w:firstRowLastColumn="0" w:lastRowFirstColumn="0" w:lastRowLastColumn="0"/>
+            </w:pPr>
+            <w:r>
+              <w:t xml:space="preserve">                        Inserto termino en lista términos2</w:t>
+            </w:r>
           </w:p>
           <w:p>
             <w:pPr>
@@ -1778,7 +1820,7 @@
               <w:cnfStyle w:val="000000100000" w:firstRow="0" w:lastRow="0" w:firstColumn="0" w:lastColumn="0" w:oddVBand="0" w:evenVBand="0" w:oddHBand="1" w:evenHBand="0" w:firstRowFirstColumn="0" w:firstRowLastColumn="0" w:lastRowFirstColumn="0" w:lastRowLastColumn="0"/>
             </w:pPr>
             <w:r>
-              <w:t xml:space="preserve">            </w:t>
+              <w:t xml:space="preserve">          </w:t>
             </w:r>
             <w:proofErr w:type="spellStart"/>
             <w:r>
@@ -1790,24 +1832,33 @@
             <w:pPr>
               <w:cnfStyle w:val="000000100000" w:firstRow="0" w:lastRow="0" w:firstColumn="0" w:lastColumn="0" w:oddVBand="0" w:evenVBand="0" w:oddHBand="1" w:evenHBand="0" w:firstRowFirstColumn="0" w:firstRowLastColumn="0" w:lastRowFirstColumn="0" w:lastRowLastColumn="0"/>
             </w:pPr>
-            <w:r>
-              <w:t xml:space="preserve">      </w:t>
-            </w:r>
-            <w:proofErr w:type="spellStart"/>
-            <w:r>
-              <w:t>FinSi</w:t>
-            </w:r>
-            <w:proofErr w:type="spellEnd"/>
-          </w:p>
-          <w:p>
-            <w:pPr>
-              <w:cnfStyle w:val="000000100000" w:firstRow="0" w:lastRow="0" w:firstColumn="0" w:lastColumn="0" w:oddVBand="0" w:evenVBand="0" w:oddHBand="1" w:evenHBand="0" w:firstRowFirstColumn="0" w:firstRowLastColumn="0" w:lastRowFirstColumn="0" w:lastRowLastColumn="0"/>
-            </w:pPr>
             <w:proofErr w:type="spellStart"/>
             <w:r>
               <w:t>FinMientras</w:t>
             </w:r>
             <w:proofErr w:type="spellEnd"/>
+            <w:r>
+              <w:t xml:space="preserve"> </w:t>
+            </w:r>
+          </w:p>
+          <w:p>
+            <w:pPr>
+              <w:cnfStyle w:val="000000100000" w:firstRow="0" w:lastRow="0" w:firstColumn="0" w:lastColumn="0" w:oddVBand="0" w:evenVBand="0" w:oddHBand="1" w:evenHBand="0" w:firstRowFirstColumn="0" w:firstRowLastColumn="0" w:lastRowFirstColumn="0" w:lastRowLastColumn="0"/>
+            </w:pPr>
+          </w:p>
+          <w:p>
+            <w:pPr>
+              <w:cnfStyle w:val="000000100000" w:firstRow="0" w:lastRow="0" w:firstColumn="0" w:lastColumn="0" w:oddVBand="0" w:evenVBand="0" w:oddHBand="1" w:evenHBand="0" w:firstRowFirstColumn="0" w:firstRowLastColumn="0" w:lastRowFirstColumn="0" w:lastRowLastColumn="0"/>
+            </w:pPr>
+            <w:r>
+              <w:lastRenderedPageBreak/>
+              <w:t>Llamo a Procedimiento sumar pasando ambas listas de términos</w:t>
+            </w:r>
+          </w:p>
+          <w:p>
+            <w:pPr>
+              <w:cnfStyle w:val="000000100000" w:firstRow="0" w:lastRow="0" w:firstColumn="0" w:lastColumn="0" w:oddVBand="0" w:evenVBand="0" w:oddHBand="1" w:evenHBand="0" w:firstRowFirstColumn="0" w:firstRowLastColumn="0" w:lastRowFirstColumn="0" w:lastRowLastColumn="0"/>
+            </w:pPr>
           </w:p>
           <w:p>
             <w:pPr>
@@ -1822,23 +1873,7 @@
             </w:r>
             <w:proofErr w:type="spellEnd"/>
             <w:r>
-              <w:t xml:space="preserve"> de nombre y Lista de términos2</w:t>
-            </w:r>
-          </w:p>
-          <w:p>
-            <w:pPr>
-              <w:cnfStyle w:val="000000100000" w:firstRow="0" w:lastRow="0" w:firstColumn="0" w:lastColumn="0" w:oddVBand="0" w:evenVBand="0" w:oddHBand="1" w:evenHBand="0" w:firstRowFirstColumn="0" w:firstRowLastColumn="0" w:lastRowFirstColumn="0" w:lastRowLastColumn="0"/>
-            </w:pPr>
-          </w:p>
-          <w:p>
-            <w:pPr>
-              <w:cnfStyle w:val="000000100000" w:firstRow="0" w:lastRow="0" w:firstColumn="0" w:lastColumn="0" w:oddVBand="0" w:evenVBand="0" w:oddHBand="1" w:evenHBand="0" w:firstRowFirstColumn="0" w:firstRowLastColumn="0" w:lastRowFirstColumn="0" w:lastRowLastColumn="0"/>
-            </w:pPr>
-            <w:r>
-              <w:rPr>
-                <w:highlight w:val="red"/>
-              </w:rPr>
-              <w:t>\\Continua</w:t>
+              <w:t xml:space="preserve"> de nombre y Lista cargada con suma de términos.</w:t>
             </w:r>
           </w:p>
         </w:tc>
@@ -1859,6 +1894,8 @@
           <w:lang w:val="es-ES"/>
         </w:rPr>
       </w:pPr>
+      <w:bookmarkStart w:id="0" w:name="_GoBack"/>
+      <w:bookmarkEnd w:id="0"/>
     </w:p>
     <w:tbl>
       <w:tblPr>
@@ -3067,7 +3104,6 @@
             </w:pPr>
             <w:proofErr w:type="spellStart"/>
             <w:r>
-              <w:lastRenderedPageBreak/>
               <w:t>GuardarPolinomio</w:t>
             </w:r>
             <w:proofErr w:type="spellEnd"/>
@@ -3484,7 +3520,6 @@
         <w:rPr>
           <w:lang w:val="es-ES"/>
         </w:rPr>
-        <w:lastRenderedPageBreak/>
         <w:t>Funciones y Procedimiento auxiliares</w:t>
       </w:r>
     </w:p>
@@ -4184,7 +4219,6 @@
             </w:pPr>
             <w:proofErr w:type="spellStart"/>
             <w:r>
-              <w:lastRenderedPageBreak/>
               <w:t>Parsear</w:t>
             </w:r>
             <w:proofErr w:type="spellEnd"/>
@@ -4775,7 +4809,6 @@
               <w:rPr>
                 <w:u w:val="single"/>
               </w:rPr>
-              <w:lastRenderedPageBreak/>
               <w:t>EsValidoNombre</w:t>
             </w:r>
             <w:proofErr w:type="spellEnd"/>
@@ -5412,7 +5445,6 @@
             </w:pPr>
             <w:proofErr w:type="spellStart"/>
             <w:r>
-              <w:lastRenderedPageBreak/>
               <w:t>ConvertirStringATermino</w:t>
             </w:r>
             <w:proofErr w:type="spellEnd"/>
@@ -6091,6 +6123,7 @@
               <w:cnfStyle w:val="000000100000" w:firstRow="0" w:lastRow="0" w:firstColumn="0" w:lastColumn="0" w:oddVBand="0" w:evenVBand="0" w:oddHBand="1" w:evenHBand="0" w:firstRowFirstColumn="0" w:firstRowLastColumn="0" w:lastRowFirstColumn="0" w:lastRowLastColumn="0"/>
             </w:pPr>
             <w:r>
+              <w:lastRenderedPageBreak/>
               <w:t xml:space="preserve">        Asigno a resultado, (valor de resultado </w:t>
             </w:r>
             <w:proofErr w:type="spellStart"/>
@@ -6187,7 +6220,6 @@
             </w:pPr>
             <w:proofErr w:type="spellStart"/>
             <w:r>
-              <w:lastRenderedPageBreak/>
               <w:t>MostrarPolinomio</w:t>
             </w:r>
             <w:proofErr w:type="spellEnd"/>

</xml_diff>

<commit_message>
Se vuelven a subir cosas porque se sobreescribieron
</commit_message>
<xml_diff>
--- a/Documentacion/Pseudo codigo - Entregable.docx
+++ b/Documentacion/Pseudo codigo - Entregable.docx
@@ -1894,8 +1894,6 @@
           <w:lang w:val="es-ES"/>
         </w:rPr>
       </w:pPr>
-      <w:bookmarkStart w:id="0" w:name="_GoBack"/>
-      <w:bookmarkEnd w:id="0"/>
     </w:p>
     <w:tbl>
       <w:tblPr>
@@ -2413,45 +2411,6 @@
         </w:rPr>
       </w:pPr>
     </w:p>
-    <w:p>
-      <w:pPr>
-        <w:jc w:val="center"/>
-        <w:rPr>
-          <w:lang w:val="es-ES"/>
-        </w:rPr>
-      </w:pPr>
-    </w:p>
-    <w:p>
-      <w:pPr>
-        <w:jc w:val="center"/>
-        <w:rPr>
-          <w:lang w:val="es-ES"/>
-        </w:rPr>
-      </w:pPr>
-    </w:p>
-    <w:p>
-      <w:pPr>
-        <w:jc w:val="center"/>
-        <w:rPr>
-          <w:lang w:val="es-ES"/>
-        </w:rPr>
-      </w:pPr>
-    </w:p>
-    <w:p>
-      <w:pPr>
-        <w:rPr>
-          <w:lang w:val="es-ES"/>
-        </w:rPr>
-      </w:pPr>
-    </w:p>
-    <w:p>
-      <w:pPr>
-        <w:jc w:val="center"/>
-        <w:rPr>
-          <w:lang w:val="es-ES"/>
-        </w:rPr>
-      </w:pPr>
-    </w:p>
     <w:tbl>
       <w:tblPr>
         <w:tblStyle w:val="Tablaconcuadrcula"/>
@@ -2732,46 +2691,6 @@
         </w:tc>
       </w:tr>
     </w:tbl>
-    <w:p>
-      <w:pPr>
-        <w:jc w:val="center"/>
-        <w:rPr>
-          <w:lang w:val="es-ES"/>
-        </w:rPr>
-      </w:pPr>
-    </w:p>
-    <w:p>
-      <w:pPr>
-        <w:jc w:val="center"/>
-        <w:rPr>
-          <w:lang w:val="es-ES"/>
-        </w:rPr>
-      </w:pPr>
-    </w:p>
-    <w:p>
-      <w:pPr>
-        <w:jc w:val="center"/>
-        <w:rPr>
-          <w:lang w:val="es-ES"/>
-        </w:rPr>
-      </w:pPr>
-    </w:p>
-    <w:p>
-      <w:pPr>
-        <w:jc w:val="center"/>
-        <w:rPr>
-          <w:lang w:val="es-ES"/>
-        </w:rPr>
-      </w:pPr>
-    </w:p>
-    <w:p>
-      <w:pPr>
-        <w:jc w:val="center"/>
-        <w:rPr>
-          <w:lang w:val="es-ES"/>
-        </w:rPr>
-      </w:pPr>
-    </w:p>
     <w:p>
       <w:pPr>
         <w:jc w:val="center"/>
@@ -3026,53 +2945,6 @@
         </w:rPr>
       </w:pPr>
     </w:p>
-    <w:p>
-      <w:pPr>
-        <w:jc w:val="center"/>
-        <w:rPr>
-          <w:lang w:val="es-ES"/>
-        </w:rPr>
-      </w:pPr>
-    </w:p>
-    <w:p>
-      <w:pPr>
-        <w:jc w:val="center"/>
-        <w:rPr>
-          <w:lang w:val="es-ES"/>
-        </w:rPr>
-      </w:pPr>
-    </w:p>
-    <w:p>
-      <w:pPr>
-        <w:jc w:val="center"/>
-        <w:rPr>
-          <w:lang w:val="es-ES"/>
-        </w:rPr>
-      </w:pPr>
-    </w:p>
-    <w:p>
-      <w:pPr>
-        <w:jc w:val="center"/>
-        <w:rPr>
-          <w:lang w:val="es-ES"/>
-        </w:rPr>
-      </w:pPr>
-    </w:p>
-    <w:p>
-      <w:pPr>
-        <w:jc w:val="center"/>
-        <w:rPr>
-          <w:lang w:val="es-ES"/>
-        </w:rPr>
-      </w:pPr>
-    </w:p>
-    <w:p>
-      <w:pPr>
-        <w:rPr>
-          <w:lang w:val="es-ES"/>
-        </w:rPr>
-      </w:pPr>
-    </w:p>
     <w:tbl>
       <w:tblPr>
         <w:tblStyle w:val="Tablanormal1"/>
@@ -3234,28 +3106,40 @@
               <w:cnfStyle w:val="000000100000" w:firstRow="0" w:lastRow="0" w:firstColumn="0" w:lastColumn="0" w:oddVBand="0" w:evenVBand="0" w:oddHBand="1" w:evenHBand="0" w:firstRowFirstColumn="0" w:firstRowLastColumn="0" w:lastRowFirstColumn="0" w:lastRowLastColumn="0"/>
             </w:pPr>
             <w:r>
-              <w:t>Tomo nombre del polinomio</w:t>
-            </w:r>
+              <w:t xml:space="preserve">Defino variable </w:t>
+            </w:r>
+            <w:proofErr w:type="spellStart"/>
+            <w:r>
+              <w:t>str</w:t>
+            </w:r>
+            <w:proofErr w:type="spellEnd"/>
+            <w:r>
+              <w:t xml:space="preserve"> de tipo </w:t>
+            </w:r>
+            <w:proofErr w:type="spellStart"/>
+            <w:r>
+              <w:t>string</w:t>
+            </w:r>
+            <w:proofErr w:type="spellEnd"/>
+          </w:p>
+          <w:p>
+            <w:pPr>
+              <w:cnfStyle w:val="000000100000" w:firstRow="0" w:lastRow="0" w:firstColumn="0" w:lastColumn="0" w:oddVBand="0" w:evenVBand="0" w:oddHBand="1" w:evenHBand="0" w:firstRowFirstColumn="0" w:firstRowLastColumn="0" w:lastRowFirstColumn="0" w:lastRowLastColumn="0"/>
+            </w:pPr>
           </w:p>
           <w:p>
             <w:pPr>
               <w:ind w:left="4248" w:hanging="4248"/>
               <w:cnfStyle w:val="000000100000" w:firstRow="0" w:lastRow="0" w:firstColumn="0" w:lastColumn="0" w:oddVBand="0" w:evenVBand="0" w:oddHBand="1" w:evenHBand="0" w:firstRowFirstColumn="0" w:firstRowLastColumn="0" w:lastRowFirstColumn="0" w:lastRowLastColumn="0"/>
             </w:pPr>
-            <w:proofErr w:type="spellStart"/>
-            <w:r>
-              <w:rPr>
-                <w:highlight w:val="red"/>
-              </w:rPr>
-              <w:t>GuardoString</w:t>
-            </w:r>
-            <w:proofErr w:type="spellEnd"/>
-            <w:r>
-              <w:rPr>
-                <w:highlight w:val="red"/>
-              </w:rPr>
-              <w:t xml:space="preserve"> en el archivo</w:t>
-            </w:r>
+            <w:r>
+              <w:t xml:space="preserve">Tomo Lista de </w:t>
+            </w:r>
+            <w:proofErr w:type="spellStart"/>
+            <w:r>
+              <w:t>Terminos</w:t>
+            </w:r>
+            <w:proofErr w:type="spellEnd"/>
           </w:p>
           <w:p>
             <w:pPr>
@@ -3263,13 +3147,8 @@
               <w:cnfStyle w:val="000000100000" w:firstRow="0" w:lastRow="0" w:firstColumn="0" w:lastColumn="0" w:oddVBand="0" w:evenVBand="0" w:oddHBand="1" w:evenHBand="0" w:firstRowFirstColumn="0" w:firstRowLastColumn="0" w:lastRowFirstColumn="0" w:lastRowLastColumn="0"/>
             </w:pPr>
             <w:r>
-              <w:t xml:space="preserve">Tomo Lista de </w:t>
-            </w:r>
-            <w:proofErr w:type="spellStart"/>
-            <w:r>
-              <w:t>Terminos</w:t>
-            </w:r>
-            <w:proofErr w:type="spellEnd"/>
+              <w:t>Tomo primer valor de la lista</w:t>
+            </w:r>
           </w:p>
           <w:p>
             <w:pPr>
@@ -3277,7 +3156,7 @@
               <w:cnfStyle w:val="000000100000" w:firstRow="0" w:lastRow="0" w:firstColumn="0" w:lastColumn="0" w:oddVBand="0" w:evenVBand="0" w:oddHBand="1" w:evenHBand="0" w:firstRowFirstColumn="0" w:firstRowLastColumn="0" w:lastRowFirstColumn="0" w:lastRowLastColumn="0"/>
             </w:pPr>
             <w:r>
-              <w:t>Tomo primer valor de la lista</w:t>
+              <w:t>Mientras que la lista no se nula</w:t>
             </w:r>
           </w:p>
           <w:p>
@@ -3286,8 +3165,21 @@
               <w:cnfStyle w:val="000000100000" w:firstRow="0" w:lastRow="0" w:firstColumn="0" w:lastColumn="0" w:oddVBand="0" w:evenVBand="0" w:oddHBand="1" w:evenHBand="0" w:firstRowFirstColumn="0" w:firstRowLastColumn="0" w:lastRowFirstColumn="0" w:lastRowLastColumn="0"/>
             </w:pPr>
             <w:r>
-              <w:t>Mientras que la lista no se nula</w:t>
-            </w:r>
+              <w:t xml:space="preserve">     Convierto </w:t>
+            </w:r>
+            <w:proofErr w:type="spellStart"/>
+            <w:r>
+              <w:t>TerminoAString</w:t>
+            </w:r>
+            <w:proofErr w:type="spellEnd"/>
+            <w:r>
+              <w:t xml:space="preserve"> y lo guardo en variable </w:t>
+            </w:r>
+            <w:proofErr w:type="spellStart"/>
+            <w:r>
+              <w:t>str</w:t>
+            </w:r>
+            <w:proofErr w:type="spellEnd"/>
           </w:p>
           <w:p>
             <w:pPr>
@@ -3295,236 +3187,88 @@
               <w:cnfStyle w:val="000000100000" w:firstRow="0" w:lastRow="0" w:firstColumn="0" w:lastColumn="0" w:oddVBand="0" w:evenVBand="0" w:oddHBand="1" w:evenHBand="0" w:firstRowFirstColumn="0" w:firstRowLastColumn="0" w:lastRowFirstColumn="0" w:lastRowLastColumn="0"/>
             </w:pPr>
             <w:r>
-              <w:t xml:space="preserve">     </w:t>
-            </w:r>
-            <w:proofErr w:type="spellStart"/>
-            <w:r>
-              <w:t>GuardarTermino</w:t>
+              <w:t xml:space="preserve">     Agrego a </w:t>
+            </w:r>
+            <w:proofErr w:type="spellStart"/>
+            <w:r>
+              <w:t>str</w:t>
+            </w:r>
+            <w:proofErr w:type="spellEnd"/>
+            <w:r>
+              <w:t xml:space="preserve"> “ “</w:t>
+            </w:r>
+          </w:p>
+          <w:p>
+            <w:pPr>
+              <w:ind w:left="4248" w:hanging="4248"/>
+              <w:cnfStyle w:val="000000100000" w:firstRow="0" w:lastRow="0" w:firstColumn="0" w:lastColumn="0" w:oddVBand="0" w:evenVBand="0" w:oddHBand="1" w:evenHBand="0" w:firstRowFirstColumn="0" w:firstRowLastColumn="0" w:lastRowFirstColumn="0" w:lastRowLastColumn="0"/>
+            </w:pPr>
+            <w:r>
+              <w:t xml:space="preserve">     Tomo siguiente valor de la lista</w:t>
+            </w:r>
+          </w:p>
+          <w:p>
+            <w:pPr>
+              <w:ind w:left="4248" w:hanging="4248"/>
+              <w:cnfStyle w:val="000000100000" w:firstRow="0" w:lastRow="0" w:firstColumn="0" w:lastColumn="0" w:oddVBand="0" w:evenVBand="0" w:oddHBand="1" w:evenHBand="0" w:firstRowFirstColumn="0" w:firstRowLastColumn="0" w:lastRowFirstColumn="0" w:lastRowLastColumn="0"/>
+            </w:pPr>
+            <w:proofErr w:type="spellStart"/>
+            <w:r>
+              <w:t>FinMientras</w:t>
+            </w:r>
+            <w:proofErr w:type="spellEnd"/>
+          </w:p>
+          <w:p>
+            <w:pPr>
+              <w:ind w:left="4248" w:hanging="4248"/>
+              <w:cnfStyle w:val="000000100000" w:firstRow="0" w:lastRow="0" w:firstColumn="0" w:lastColumn="0" w:oddVBand="0" w:evenVBand="0" w:oddHBand="1" w:evenHBand="0" w:firstRowFirstColumn="0" w:firstRowLastColumn="0" w:lastRowFirstColumn="0" w:lastRowLastColumn="0"/>
+            </w:pPr>
+            <w:r>
+              <w:t xml:space="preserve">Quito el ultimo carácter “ “ del </w:t>
+            </w:r>
+            <w:proofErr w:type="spellStart"/>
+            <w:r>
+              <w:t>string</w:t>
+            </w:r>
+            <w:proofErr w:type="spellEnd"/>
+          </w:p>
+          <w:p>
+            <w:pPr>
+              <w:ind w:left="4248" w:hanging="4248"/>
+              <w:cnfStyle w:val="000000100000" w:firstRow="0" w:lastRow="0" w:firstColumn="0" w:lastColumn="0" w:oddVBand="0" w:evenVBand="0" w:oddHBand="1" w:evenHBand="0" w:firstRowFirstColumn="0" w:firstRowLastColumn="0" w:lastRowFirstColumn="0" w:lastRowLastColumn="0"/>
+            </w:pPr>
+            <w:r>
+              <w:t xml:space="preserve">Agrego a la variable </w:t>
+            </w:r>
+            <w:proofErr w:type="spellStart"/>
+            <w:r>
+              <w:t>str</w:t>
+            </w:r>
+            <w:proofErr w:type="spellEnd"/>
+            <w:r>
+              <w:t xml:space="preserve"> el carácter ‘\0’</w:t>
+            </w:r>
+          </w:p>
+          <w:p>
+            <w:pPr>
+              <w:ind w:left="4248" w:hanging="4248"/>
+              <w:cnfStyle w:val="000000100000" w:firstRow="0" w:lastRow="0" w:firstColumn="0" w:lastColumn="0" w:oddVBand="0" w:evenVBand="0" w:oddHBand="1" w:evenHBand="0" w:firstRowFirstColumn="0" w:firstRowLastColumn="0" w:lastRowFirstColumn="0" w:lastRowLastColumn="0"/>
+            </w:pPr>
+            <w:proofErr w:type="spellStart"/>
+            <w:r>
+              <w:t>GuardarString</w:t>
             </w:r>
             <w:proofErr w:type="spellEnd"/>
             <w:r>
               <w:t xml:space="preserve"> en archivo f</w:t>
             </w:r>
           </w:p>
-          <w:p>
-            <w:pPr>
-              <w:ind w:left="4248" w:hanging="4248"/>
-              <w:cnfStyle w:val="000000100000" w:firstRow="0" w:lastRow="0" w:firstColumn="0" w:lastColumn="0" w:oddVBand="0" w:evenVBand="0" w:oddHBand="1" w:evenHBand="0" w:firstRowFirstColumn="0" w:firstRowLastColumn="0" w:lastRowFirstColumn="0" w:lastRowLastColumn="0"/>
-            </w:pPr>
-            <w:r>
-              <w:t xml:space="preserve">     Tomo siguiente valor de la lista</w:t>
-            </w:r>
-          </w:p>
-          <w:p>
-            <w:pPr>
-              <w:ind w:left="4248" w:hanging="4248"/>
-              <w:cnfStyle w:val="000000100000" w:firstRow="0" w:lastRow="0" w:firstColumn="0" w:lastColumn="0" w:oddVBand="0" w:evenVBand="0" w:oddHBand="1" w:evenHBand="0" w:firstRowFirstColumn="0" w:firstRowLastColumn="0" w:lastRowFirstColumn="0" w:lastRowLastColumn="0"/>
-            </w:pPr>
-            <w:proofErr w:type="spellStart"/>
-            <w:r>
-              <w:t>FinMientras</w:t>
-            </w:r>
-            <w:proofErr w:type="spellEnd"/>
-          </w:p>
         </w:tc>
       </w:tr>
     </w:tbl>
     <w:p>
       <w:pPr>
-        <w:ind w:left="720" w:hanging="720"/>
         <w:jc w:val="center"/>
-        <w:rPr>
-          <w:lang w:val="es-ES"/>
-        </w:rPr>
-      </w:pPr>
-    </w:p>
-    <w:p>
-      <w:pPr>
-        <w:ind w:left="720" w:hanging="720"/>
-        <w:jc w:val="center"/>
-        <w:rPr>
-          <w:lang w:val="es-ES"/>
-        </w:rPr>
-      </w:pPr>
-    </w:p>
-    <w:p>
-      <w:pPr>
-        <w:ind w:left="720" w:hanging="720"/>
-        <w:jc w:val="center"/>
-        <w:rPr>
-          <w:lang w:val="es-ES"/>
-        </w:rPr>
-      </w:pPr>
-    </w:p>
-    <w:p>
-      <w:pPr>
-        <w:ind w:left="720" w:hanging="720"/>
-        <w:jc w:val="center"/>
-        <w:rPr>
-          <w:lang w:val="es-ES"/>
-        </w:rPr>
-      </w:pPr>
-    </w:p>
-    <w:p>
-      <w:pPr>
-        <w:ind w:left="720" w:hanging="720"/>
-        <w:jc w:val="center"/>
-        <w:rPr>
-          <w:lang w:val="es-ES"/>
-        </w:rPr>
-      </w:pPr>
-    </w:p>
-    <w:p>
-      <w:pPr>
-        <w:ind w:left="720" w:hanging="720"/>
-        <w:jc w:val="center"/>
-        <w:rPr>
-          <w:lang w:val="es-ES"/>
-        </w:rPr>
-      </w:pPr>
-    </w:p>
-    <w:p>
-      <w:pPr>
-        <w:ind w:left="720" w:hanging="720"/>
-        <w:jc w:val="center"/>
-        <w:rPr>
-          <w:lang w:val="es-ES"/>
-        </w:rPr>
-      </w:pPr>
-    </w:p>
-    <w:p>
-      <w:pPr>
-        <w:ind w:left="720" w:hanging="720"/>
-        <w:jc w:val="center"/>
-        <w:rPr>
-          <w:lang w:val="es-ES"/>
-        </w:rPr>
-      </w:pPr>
-    </w:p>
-    <w:p>
-      <w:pPr>
-        <w:ind w:left="720" w:hanging="720"/>
-        <w:jc w:val="center"/>
-        <w:rPr>
-          <w:lang w:val="es-ES"/>
-        </w:rPr>
-      </w:pPr>
-    </w:p>
-    <w:p>
-      <w:pPr>
-        <w:ind w:left="720" w:hanging="720"/>
-        <w:jc w:val="center"/>
-        <w:rPr>
-          <w:lang w:val="es-ES"/>
-        </w:rPr>
-      </w:pPr>
-    </w:p>
-    <w:p>
-      <w:pPr>
-        <w:ind w:left="720" w:hanging="720"/>
-        <w:jc w:val="center"/>
-        <w:rPr>
-          <w:lang w:val="es-ES"/>
-        </w:rPr>
-      </w:pPr>
-    </w:p>
-    <w:p>
-      <w:pPr>
-        <w:ind w:left="720" w:hanging="720"/>
-        <w:jc w:val="center"/>
-        <w:rPr>
-          <w:lang w:val="es-ES"/>
-        </w:rPr>
-      </w:pPr>
-    </w:p>
-    <w:p>
-      <w:pPr>
-        <w:ind w:left="720" w:hanging="720"/>
-        <w:jc w:val="center"/>
-        <w:rPr>
-          <w:lang w:val="es-ES"/>
-        </w:rPr>
-      </w:pPr>
-    </w:p>
-    <w:p>
-      <w:pPr>
-        <w:ind w:left="720" w:hanging="720"/>
-        <w:jc w:val="center"/>
-        <w:rPr>
-          <w:lang w:val="es-ES"/>
-        </w:rPr>
-      </w:pPr>
-    </w:p>
-    <w:p>
-      <w:pPr>
-        <w:ind w:left="720" w:hanging="720"/>
-        <w:jc w:val="center"/>
-        <w:rPr>
-          <w:lang w:val="es-ES"/>
-        </w:rPr>
-      </w:pPr>
-    </w:p>
-    <w:p>
-      <w:pPr>
-        <w:ind w:left="720" w:hanging="720"/>
-        <w:jc w:val="center"/>
-        <w:rPr>
-          <w:lang w:val="es-ES"/>
-        </w:rPr>
-      </w:pPr>
-    </w:p>
-    <w:p>
-      <w:pPr>
-        <w:ind w:left="720" w:hanging="720"/>
-        <w:jc w:val="center"/>
-        <w:rPr>
-          <w:lang w:val="es-ES"/>
-        </w:rPr>
-      </w:pPr>
-    </w:p>
-    <w:p>
-      <w:pPr>
-        <w:ind w:left="720" w:hanging="720"/>
-        <w:jc w:val="center"/>
-        <w:rPr>
-          <w:lang w:val="es-ES"/>
-        </w:rPr>
-      </w:pPr>
-    </w:p>
-    <w:p>
-      <w:pPr>
-        <w:ind w:left="720" w:hanging="720"/>
-        <w:jc w:val="center"/>
-        <w:rPr>
-          <w:lang w:val="es-ES"/>
-        </w:rPr>
-      </w:pPr>
-    </w:p>
-    <w:p>
-      <w:pPr>
-        <w:ind w:left="720" w:hanging="720"/>
-        <w:jc w:val="center"/>
-        <w:rPr>
-          <w:lang w:val="es-ES"/>
-        </w:rPr>
-      </w:pPr>
-    </w:p>
-    <w:p>
-      <w:pPr>
-        <w:pStyle w:val="Ttulo1"/>
-        <w:rPr>
-          <w:lang w:val="es-ES"/>
-        </w:rPr>
-      </w:pPr>
-      <w:r>
-        <w:rPr>
-          <w:lang w:val="es-ES"/>
-        </w:rPr>
-        <w:t>Funciones y Procedimiento auxiliares</w:t>
-      </w:r>
-    </w:p>
-    <w:p>
-      <w:pPr>
         <w:rPr>
           <w:lang w:val="es-ES"/>
         </w:rPr>
@@ -3550,7 +3294,7 @@
             <w:cnfStyle w:val="001000000000" w:firstRow="0" w:lastRow="0" w:firstColumn="1" w:lastColumn="0" w:oddVBand="0" w:evenVBand="0" w:oddHBand="0" w:evenHBand="0" w:firstRowFirstColumn="0" w:firstRowLastColumn="0" w:lastRowFirstColumn="0" w:lastRowLastColumn="0"/>
             <w:tcW w:w="8494" w:type="dxa"/>
             <w:gridSpan w:val="2"/>
-            <w:shd w:val="clear" w:color="auto" w:fill="FFE599" w:themeFill="accent4" w:themeFillTint="66"/>
+            <w:shd w:val="clear" w:color="auto" w:fill="9CC2E5" w:themeFill="accent1" w:themeFillTint="99"/>
           </w:tcPr>
           <w:p>
             <w:pPr>
@@ -3561,7 +3305,8 @@
             </w:pPr>
             <w:proofErr w:type="spellStart"/>
             <w:r>
-              <w:t>GuardarString</w:t>
+              <w:lastRenderedPageBreak/>
+              <w:t>RecuperarPolinomio</w:t>
             </w:r>
             <w:proofErr w:type="spellEnd"/>
           </w:p>
@@ -3606,8 +3351,27 @@
               <w:rPr>
                 <w:bCs/>
               </w:rPr>
+              <w:t xml:space="preserve"> con nombre del nuevo polinomio</w:t>
+            </w:r>
+            <w:r>
+              <w:rPr>
+                <w:bCs/>
+              </w:rPr>
               <w:br/>
-              <w:t>Referencia a archivo</w:t>
+            </w:r>
+            <w:proofErr w:type="spellStart"/>
+            <w:r>
+              <w:rPr>
+                <w:bCs/>
+              </w:rPr>
+              <w:t>String</w:t>
+            </w:r>
+            <w:proofErr w:type="spellEnd"/>
+            <w:r>
+              <w:rPr>
+                <w:bCs/>
+              </w:rPr>
+              <w:t xml:space="preserve"> con el nombre del archivo</w:t>
             </w:r>
           </w:p>
         </w:tc>
@@ -3641,7 +3405,7 @@
             </w:r>
             <w:proofErr w:type="spellEnd"/>
             <w:r>
-              <w:t xml:space="preserve"> en el archivo</w:t>
+              <w:t xml:space="preserve"> con comando crear polinomio</w:t>
             </w:r>
           </w:p>
         </w:tc>
@@ -3671,13 +3435,16 @@
               <w:cnfStyle w:val="000000100000" w:firstRow="0" w:lastRow="0" w:firstColumn="0" w:lastColumn="0" w:oddVBand="0" w:evenVBand="0" w:oddHBand="1" w:evenHBand="0" w:firstRowFirstColumn="0" w:firstRowLastColumn="0" w:lastRowFirstColumn="0" w:lastRowLastColumn="0"/>
             </w:pPr>
             <w:r>
-              <w:t xml:space="preserve">Tomo primer </w:t>
-            </w:r>
-            <w:proofErr w:type="spellStart"/>
-            <w:r>
-              <w:t>caracter</w:t>
-            </w:r>
-            <w:proofErr w:type="spellEnd"/>
+              <w:t>Defino f como archivo en modo ‘</w:t>
+            </w:r>
+            <w:proofErr w:type="spellStart"/>
+            <w:r>
+              <w:t>rb</w:t>
+            </w:r>
+            <w:proofErr w:type="spellEnd"/>
+            <w:r>
+              <w:t>’</w:t>
+            </w:r>
           </w:p>
           <w:p>
             <w:pPr>
@@ -3685,19 +3452,11 @@
               <w:cnfStyle w:val="000000100000" w:firstRow="0" w:lastRow="0" w:firstColumn="0" w:lastColumn="0" w:oddVBand="0" w:evenVBand="0" w:oddHBand="1" w:evenHBand="0" w:firstRowFirstColumn="0" w:firstRowLastColumn="0" w:lastRowFirstColumn="0" w:lastRowLastColumn="0"/>
             </w:pPr>
             <w:r>
-              <w:t xml:space="preserve">Mientas que carácter sea </w:t>
-            </w:r>
-            <w:proofErr w:type="spellStart"/>
-            <w:r>
-              <w:t>diferenta</w:t>
-            </w:r>
-            <w:proofErr w:type="spellEnd"/>
-            <w:r>
-              <w:t xml:space="preserve"> a fin de </w:t>
-            </w:r>
-            <w:proofErr w:type="spellStart"/>
-            <w:r>
-              <w:t>linea</w:t>
+              <w:t xml:space="preserve">Defino variable comando de tipo </w:t>
+            </w:r>
+            <w:proofErr w:type="spellStart"/>
+            <w:r>
+              <w:t>string</w:t>
             </w:r>
             <w:proofErr w:type="spellEnd"/>
           </w:p>
@@ -3707,7 +3466,7 @@
               <w:cnfStyle w:val="000000100000" w:firstRow="0" w:lastRow="0" w:firstColumn="0" w:lastColumn="0" w:oddVBand="0" w:evenVBand="0" w:oddHBand="1" w:evenHBand="0" w:firstRowFirstColumn="0" w:firstRowLastColumn="0" w:lastRowFirstColumn="0" w:lastRowLastColumn="0"/>
             </w:pPr>
             <w:r>
-              <w:t xml:space="preserve">          Escribo carácter en archivo</w:t>
+              <w:t>Cargo en variable comando “crear ”</w:t>
             </w:r>
           </w:p>
           <w:p>
@@ -3716,19 +3475,104 @@
               <w:cnfStyle w:val="000000100000" w:firstRow="0" w:lastRow="0" w:firstColumn="0" w:lastColumn="0" w:oddVBand="0" w:evenVBand="0" w:oddHBand="1" w:evenHBand="0" w:firstRowFirstColumn="0" w:firstRowLastColumn="0" w:lastRowFirstColumn="0" w:lastRowLastColumn="0"/>
             </w:pPr>
             <w:r>
-              <w:t xml:space="preserve">          Tomo siguiente </w:t>
-            </w:r>
-            <w:proofErr w:type="spellStart"/>
-            <w:r>
-              <w:t>caracter</w:t>
-            </w:r>
-            <w:proofErr w:type="spellEnd"/>
+              <w:t xml:space="preserve">Agrego a </w:t>
+            </w:r>
+            <w:proofErr w:type="spellStart"/>
+            <w:r>
+              <w:t>variabe</w:t>
+            </w:r>
+            <w:proofErr w:type="spellEnd"/>
+            <w:r>
+              <w:t xml:space="preserve"> </w:t>
+            </w:r>
+            <w:proofErr w:type="spellStart"/>
+            <w:r>
+              <w:t>commando</w:t>
+            </w:r>
+            <w:proofErr w:type="spellEnd"/>
+            <w:r>
+              <w:t xml:space="preserve"> el </w:t>
+            </w:r>
+            <w:proofErr w:type="spellStart"/>
+            <w:r>
+              <w:t>string</w:t>
+            </w:r>
+            <w:proofErr w:type="spellEnd"/>
+            <w:r>
+              <w:t xml:space="preserve"> con el </w:t>
+            </w:r>
+            <w:proofErr w:type="spellStart"/>
+            <w:r>
+              <w:t>nomde</w:t>
+            </w:r>
+            <w:proofErr w:type="spellEnd"/>
+            <w:r>
+              <w:t xml:space="preserve"> del polinomio + “ “</w:t>
+            </w:r>
           </w:p>
           <w:p>
             <w:pPr>
               <w:ind w:left="4248" w:hanging="4248"/>
               <w:cnfStyle w:val="000000100000" w:firstRow="0" w:lastRow="0" w:firstColumn="0" w:lastColumn="0" w:oddVBand="0" w:evenVBand="0" w:oddHBand="1" w:evenHBand="0" w:firstRowFirstColumn="0" w:firstRowLastColumn="0" w:lastRowFirstColumn="0" w:lastRowLastColumn="0"/>
             </w:pPr>
+          </w:p>
+          <w:p>
+            <w:pPr>
+              <w:ind w:left="4248" w:hanging="4248"/>
+              <w:cnfStyle w:val="000000100000" w:firstRow="0" w:lastRow="0" w:firstColumn="0" w:lastColumn="0" w:oddVBand="0" w:evenVBand="0" w:oddHBand="1" w:evenHBand="0" w:firstRowFirstColumn="0" w:firstRowLastColumn="0" w:lastRowFirstColumn="0" w:lastRowLastColumn="0"/>
+            </w:pPr>
+            <w:r>
+              <w:t>Leo primer carácter del archivo</w:t>
+            </w:r>
+          </w:p>
+          <w:p>
+            <w:pPr>
+              <w:ind w:left="4248" w:hanging="4248"/>
+              <w:cnfStyle w:val="000000100000" w:firstRow="0" w:lastRow="0" w:firstColumn="0" w:lastColumn="0" w:oddVBand="0" w:evenVBand="0" w:oddHBand="1" w:evenHBand="0" w:firstRowFirstColumn="0" w:firstRowLastColumn="0" w:lastRowFirstColumn="0" w:lastRowLastColumn="0"/>
+            </w:pPr>
+            <w:r>
+              <w:t xml:space="preserve">Mientras que no sea el final del archivo y que </w:t>
+            </w:r>
+            <w:proofErr w:type="spellStart"/>
+            <w:r>
+              <w:t>aux</w:t>
+            </w:r>
+            <w:proofErr w:type="spellEnd"/>
+            <w:r>
+              <w:t xml:space="preserve"> no sea ‘\0’</w:t>
+            </w:r>
+          </w:p>
+          <w:p>
+            <w:pPr>
+              <w:ind w:left="4248" w:hanging="4248"/>
+              <w:cnfStyle w:val="000000100000" w:firstRow="0" w:lastRow="0" w:firstColumn="0" w:lastColumn="0" w:oddVBand="0" w:evenVBand="0" w:oddHBand="1" w:evenHBand="0" w:firstRowFirstColumn="0" w:firstRowLastColumn="0" w:lastRowFirstColumn="0" w:lastRowLastColumn="0"/>
+            </w:pPr>
+            <w:r>
+              <w:t xml:space="preserve">          Guardo el carácter en </w:t>
+            </w:r>
+            <w:proofErr w:type="spellStart"/>
+            <w:r>
+              <w:t>string</w:t>
+            </w:r>
+            <w:proofErr w:type="spellEnd"/>
+            <w:r>
+              <w:t xml:space="preserve"> comando</w:t>
+            </w:r>
+          </w:p>
+          <w:p>
+            <w:pPr>
+              <w:ind w:left="4248" w:hanging="4248"/>
+              <w:cnfStyle w:val="000000100000" w:firstRow="0" w:lastRow="0" w:firstColumn="0" w:lastColumn="0" w:oddVBand="0" w:evenVBand="0" w:oddHBand="1" w:evenHBand="0" w:firstRowFirstColumn="0" w:firstRowLastColumn="0" w:lastRowFirstColumn="0" w:lastRowLastColumn="0"/>
+            </w:pPr>
+            <w:r>
+              <w:t xml:space="preserve">          Tomo siguiente carácter</w:t>
+            </w:r>
+          </w:p>
+          <w:p>
+            <w:pPr>
+              <w:ind w:left="4248" w:hanging="4248"/>
+              <w:cnfStyle w:val="000000100000" w:firstRow="0" w:lastRow="0" w:firstColumn="0" w:lastColumn="0" w:oddVBand="0" w:evenVBand="0" w:oddHBand="1" w:evenHBand="0" w:firstRowFirstColumn="0" w:firstRowLastColumn="0" w:lastRowFirstColumn="0" w:lastRowLastColumn="0"/>
+            </w:pPr>
             <w:proofErr w:type="spellStart"/>
             <w:r>
               <w:t>FinMientras</w:t>
@@ -3741,20 +3585,239 @@
               <w:cnfStyle w:val="000000100000" w:firstRow="0" w:lastRow="0" w:firstColumn="0" w:lastColumn="0" w:oddVBand="0" w:evenVBand="0" w:oddHBand="1" w:evenHBand="0" w:firstRowFirstColumn="0" w:firstRowLastColumn="0" w:lastRowFirstColumn="0" w:lastRowLastColumn="0"/>
             </w:pPr>
             <w:r>
-              <w:t xml:space="preserve">Escribo carácter fin de </w:t>
-            </w:r>
-            <w:proofErr w:type="spellStart"/>
-            <w:r>
-              <w:t>linea</w:t>
-            </w:r>
-            <w:proofErr w:type="spellEnd"/>
-            <w:r>
-              <w:t xml:space="preserve"> en archivo</w:t>
-            </w:r>
+              <w:t xml:space="preserve">Guardo en </w:t>
+            </w:r>
+            <w:proofErr w:type="spellStart"/>
+            <w:r>
+              <w:t>string</w:t>
+            </w:r>
+            <w:proofErr w:type="spellEnd"/>
+            <w:r>
+              <w:t xml:space="preserve"> comando carácter ‘\0’</w:t>
+            </w:r>
+          </w:p>
+          <w:p>
+            <w:pPr>
+              <w:ind w:left="4248" w:hanging="4248"/>
+              <w:cnfStyle w:val="000000100000" w:firstRow="0" w:lastRow="0" w:firstColumn="0" w:lastColumn="0" w:oddVBand="0" w:evenVBand="0" w:oddHBand="1" w:evenHBand="0" w:firstRowFirstColumn="0" w:firstRowLastColumn="0" w:lastRowFirstColumn="0" w:lastRowLastColumn="0"/>
+            </w:pPr>
+            <w:proofErr w:type="spellStart"/>
+            <w:r>
+              <w:t>Parseo</w:t>
+            </w:r>
+            <w:proofErr w:type="spellEnd"/>
+            <w:r>
+              <w:t xml:space="preserve"> el </w:t>
+            </w:r>
+            <w:proofErr w:type="spellStart"/>
+            <w:r>
+              <w:t>String</w:t>
+            </w:r>
+            <w:proofErr w:type="spellEnd"/>
+            <w:r>
+              <w:t xml:space="preserve"> comando y obtengo lista de </w:t>
+            </w:r>
+            <w:proofErr w:type="spellStart"/>
+            <w:r>
+              <w:t>Parametros</w:t>
+            </w:r>
+            <w:proofErr w:type="spellEnd"/>
+          </w:p>
+          <w:p>
+            <w:pPr>
+              <w:ind w:left="4248" w:hanging="4248"/>
+              <w:cnfStyle w:val="000000100000" w:firstRow="0" w:lastRow="0" w:firstColumn="0" w:lastColumn="0" w:oddVBand="0" w:evenVBand="0" w:oddHBand="1" w:evenHBand="0" w:firstRowFirstColumn="0" w:firstRowLastColumn="0" w:lastRowFirstColumn="0" w:lastRowLastColumn="0"/>
+            </w:pPr>
+            <w:proofErr w:type="spellStart"/>
+            <w:r>
+              <w:t>CrearPolinomio</w:t>
+            </w:r>
+            <w:proofErr w:type="spellEnd"/>
+            <w:r>
+              <w:t xml:space="preserve"> con la lista de </w:t>
+            </w:r>
+            <w:proofErr w:type="spellStart"/>
+            <w:r>
+              <w:t>parametros</w:t>
+            </w:r>
+            <w:proofErr w:type="spellEnd"/>
+          </w:p>
+          <w:p>
+            <w:pPr>
+              <w:ind w:left="4248" w:hanging="4248"/>
+              <w:cnfStyle w:val="000000100000" w:firstRow="0" w:lastRow="0" w:firstColumn="0" w:lastColumn="0" w:oddVBand="0" w:evenVBand="0" w:oddHBand="1" w:evenHBand="0" w:firstRowFirstColumn="0" w:firstRowLastColumn="0" w:lastRowFirstColumn="0" w:lastRowLastColumn="0"/>
+            </w:pPr>
           </w:p>
         </w:tc>
       </w:tr>
     </w:tbl>
+    <w:p>
+      <w:pPr>
+        <w:jc w:val="center"/>
+        <w:rPr>
+          <w:lang w:val="es-UY"/>
+        </w:rPr>
+      </w:pPr>
+    </w:p>
+    <w:p>
+      <w:pPr>
+        <w:ind w:left="720" w:hanging="720"/>
+        <w:jc w:val="center"/>
+        <w:rPr>
+          <w:lang w:val="es-ES"/>
+        </w:rPr>
+      </w:pPr>
+    </w:p>
+    <w:p>
+      <w:pPr>
+        <w:ind w:left="720" w:hanging="720"/>
+        <w:jc w:val="center"/>
+        <w:rPr>
+          <w:lang w:val="es-ES"/>
+        </w:rPr>
+      </w:pPr>
+    </w:p>
+    <w:p>
+      <w:pPr>
+        <w:ind w:left="720" w:hanging="720"/>
+        <w:jc w:val="center"/>
+        <w:rPr>
+          <w:lang w:val="es-ES"/>
+        </w:rPr>
+      </w:pPr>
+    </w:p>
+    <w:p>
+      <w:pPr>
+        <w:ind w:left="720" w:hanging="720"/>
+        <w:jc w:val="center"/>
+        <w:rPr>
+          <w:lang w:val="es-ES"/>
+        </w:rPr>
+      </w:pPr>
+    </w:p>
+    <w:p>
+      <w:pPr>
+        <w:ind w:left="720" w:hanging="720"/>
+        <w:jc w:val="center"/>
+        <w:rPr>
+          <w:lang w:val="es-ES"/>
+        </w:rPr>
+      </w:pPr>
+    </w:p>
+    <w:p>
+      <w:pPr>
+        <w:ind w:left="720" w:hanging="720"/>
+        <w:jc w:val="center"/>
+        <w:rPr>
+          <w:lang w:val="es-ES"/>
+        </w:rPr>
+      </w:pPr>
+    </w:p>
+    <w:p>
+      <w:pPr>
+        <w:ind w:left="720" w:hanging="720"/>
+        <w:jc w:val="center"/>
+        <w:rPr>
+          <w:lang w:val="es-ES"/>
+        </w:rPr>
+      </w:pPr>
+    </w:p>
+    <w:p>
+      <w:pPr>
+        <w:ind w:left="720" w:hanging="720"/>
+        <w:jc w:val="center"/>
+        <w:rPr>
+          <w:lang w:val="es-ES"/>
+        </w:rPr>
+      </w:pPr>
+    </w:p>
+    <w:p>
+      <w:pPr>
+        <w:ind w:left="720" w:hanging="720"/>
+        <w:jc w:val="center"/>
+        <w:rPr>
+          <w:lang w:val="es-ES"/>
+        </w:rPr>
+      </w:pPr>
+    </w:p>
+    <w:p>
+      <w:pPr>
+        <w:ind w:left="720" w:hanging="720"/>
+        <w:jc w:val="center"/>
+        <w:rPr>
+          <w:lang w:val="es-ES"/>
+        </w:rPr>
+      </w:pPr>
+    </w:p>
+    <w:p>
+      <w:pPr>
+        <w:ind w:left="720" w:hanging="720"/>
+        <w:jc w:val="center"/>
+        <w:rPr>
+          <w:lang w:val="es-ES"/>
+        </w:rPr>
+      </w:pPr>
+    </w:p>
+    <w:p>
+      <w:pPr>
+        <w:ind w:left="720" w:hanging="720"/>
+        <w:jc w:val="center"/>
+        <w:rPr>
+          <w:lang w:val="es-ES"/>
+        </w:rPr>
+      </w:pPr>
+    </w:p>
+    <w:p>
+      <w:pPr>
+        <w:ind w:left="720" w:hanging="720"/>
+        <w:jc w:val="center"/>
+        <w:rPr>
+          <w:lang w:val="es-ES"/>
+        </w:rPr>
+      </w:pPr>
+    </w:p>
+    <w:p>
+      <w:pPr>
+        <w:ind w:left="720" w:hanging="720"/>
+        <w:jc w:val="center"/>
+        <w:rPr>
+          <w:lang w:val="es-ES"/>
+        </w:rPr>
+      </w:pPr>
+    </w:p>
+    <w:p>
+      <w:pPr>
+        <w:ind w:left="720" w:hanging="720"/>
+        <w:jc w:val="center"/>
+        <w:rPr>
+          <w:lang w:val="es-ES"/>
+        </w:rPr>
+      </w:pPr>
+    </w:p>
+    <w:p>
+      <w:pPr>
+        <w:ind w:left="720" w:hanging="720"/>
+        <w:jc w:val="center"/>
+        <w:rPr>
+          <w:lang w:val="es-ES"/>
+        </w:rPr>
+      </w:pPr>
+    </w:p>
+    <w:p>
+      <w:pPr>
+        <w:pStyle w:val="Ttulo1"/>
+        <w:rPr>
+          <w:lang w:val="es-ES"/>
+        </w:rPr>
+      </w:pPr>
+      <w:r>
+        <w:rPr>
+          <w:lang w:val="es-ES"/>
+        </w:rPr>
+        <w:lastRenderedPageBreak/>
+        <w:t>Funciones y Procedimiento auxiliares</w:t>
+      </w:r>
+    </w:p>
     <w:p>
       <w:pPr>
         <w:rPr>
@@ -3793,10 +3856,7 @@
             </w:pPr>
             <w:proofErr w:type="spellStart"/>
             <w:r>
-              <w:rPr>
-                <w:highlight w:val="yellow"/>
-              </w:rPr>
-              <w:t>GuardarTermino</w:t>
+              <w:t>GuardarString</w:t>
             </w:r>
             <w:proofErr w:type="spellEnd"/>
           </w:p>
@@ -3829,12 +3889,14 @@
                 <w:bCs/>
               </w:rPr>
             </w:pPr>
+            <w:proofErr w:type="spellStart"/>
             <w:r>
               <w:rPr>
                 <w:bCs/>
               </w:rPr>
-              <w:t>Termino</w:t>
-            </w:r>
+              <w:t>String</w:t>
+            </w:r>
+            <w:proofErr w:type="spellEnd"/>
             <w:r>
               <w:rPr>
                 <w:bCs/>
@@ -3847,7 +3909,7 @@
       </w:tr>
       <w:tr>
         <w:trPr>
-          <w:trHeight w:val="391"/>
+          <w:trHeight w:val="418"/>
         </w:trPr>
         <w:tc>
           <w:tcPr>
@@ -3868,8 +3930,13 @@
             <w:pPr>
               <w:cnfStyle w:val="000000000000" w:firstRow="0" w:lastRow="0" w:firstColumn="0" w:lastColumn="0" w:oddVBand="0" w:evenVBand="0" w:oddHBand="0" w:evenHBand="0" w:firstRowFirstColumn="0" w:firstRowLastColumn="0" w:lastRowFirstColumn="0" w:lastRowLastColumn="0"/>
             </w:pPr>
-            <w:r>
-              <w:t>Termino en el archivo</w:t>
+            <w:proofErr w:type="spellStart"/>
+            <w:r>
+              <w:t>String</w:t>
+            </w:r>
+            <w:proofErr w:type="spellEnd"/>
+            <w:r>
+              <w:t xml:space="preserve"> en el archivo</w:t>
             </w:r>
           </w:p>
         </w:tc>
@@ -3899,16 +3966,13 @@
               <w:cnfStyle w:val="000000100000" w:firstRow="0" w:lastRow="0" w:firstColumn="0" w:lastColumn="0" w:oddVBand="0" w:evenVBand="0" w:oddHBand="1" w:evenHBand="0" w:firstRowFirstColumn="0" w:firstRowLastColumn="0" w:lastRowFirstColumn="0" w:lastRowLastColumn="0"/>
             </w:pPr>
             <w:r>
-              <w:t xml:space="preserve">Tomo signo del </w:t>
-            </w:r>
-            <w:proofErr w:type="spellStart"/>
-            <w:r>
-              <w:t>termino</w:t>
-            </w:r>
-            <w:proofErr w:type="spellEnd"/>
-            <w:r>
-              <w:t xml:space="preserve"> y la guardo en el archivo</w:t>
-            </w:r>
+              <w:t xml:space="preserve">Tomo primer </w:t>
+            </w:r>
+            <w:proofErr w:type="spellStart"/>
+            <w:r>
+              <w:t>caracter</w:t>
+            </w:r>
+            <w:proofErr w:type="spellEnd"/>
           </w:p>
           <w:p>
             <w:pPr>
@@ -3916,16 +3980,21 @@
               <w:cnfStyle w:val="000000100000" w:firstRow="0" w:lastRow="0" w:firstColumn="0" w:lastColumn="0" w:oddVBand="0" w:evenVBand="0" w:oddHBand="1" w:evenHBand="0" w:firstRowFirstColumn="0" w:firstRowLastColumn="0" w:lastRowFirstColumn="0" w:lastRowLastColumn="0"/>
             </w:pPr>
             <w:r>
-              <w:t xml:space="preserve">Tomo base del </w:t>
-            </w:r>
-            <w:proofErr w:type="spellStart"/>
-            <w:r>
-              <w:t>termino</w:t>
-            </w:r>
-            <w:proofErr w:type="spellEnd"/>
-            <w:r>
-              <w:t xml:space="preserve"> y la guardo en el archivo</w:t>
-            </w:r>
+              <w:t xml:space="preserve">Mientas que carácter sea </w:t>
+            </w:r>
+            <w:proofErr w:type="spellStart"/>
+            <w:r>
+              <w:t>diferenta</w:t>
+            </w:r>
+            <w:proofErr w:type="spellEnd"/>
+            <w:r>
+              <w:t xml:space="preserve"> a fin de </w:t>
+            </w:r>
+            <w:proofErr w:type="spellStart"/>
+            <w:r>
+              <w:t>linea</w:t>
+            </w:r>
+            <w:proofErr w:type="spellEnd"/>
           </w:p>
           <w:p>
             <w:pPr>
@@ -3933,15 +4002,49 @@
               <w:cnfStyle w:val="000000100000" w:firstRow="0" w:lastRow="0" w:firstColumn="0" w:lastColumn="0" w:oddVBand="0" w:evenVBand="0" w:oddHBand="1" w:evenHBand="0" w:firstRowFirstColumn="0" w:firstRowLastColumn="0" w:lastRowFirstColumn="0" w:lastRowLastColumn="0"/>
             </w:pPr>
             <w:r>
-              <w:t xml:space="preserve">Tomo exponente del </w:t>
-            </w:r>
-            <w:proofErr w:type="spellStart"/>
-            <w:r>
-              <w:t>termino</w:t>
-            </w:r>
-            <w:proofErr w:type="spellEnd"/>
-            <w:r>
-              <w:t xml:space="preserve"> y lo guardo en el archivo</w:t>
+              <w:t xml:space="preserve">          Escribo carácter en archivo</w:t>
+            </w:r>
+          </w:p>
+          <w:p>
+            <w:pPr>
+              <w:ind w:left="4248" w:hanging="4248"/>
+              <w:cnfStyle w:val="000000100000" w:firstRow="0" w:lastRow="0" w:firstColumn="0" w:lastColumn="0" w:oddVBand="0" w:evenVBand="0" w:oddHBand="1" w:evenHBand="0" w:firstRowFirstColumn="0" w:firstRowLastColumn="0" w:lastRowFirstColumn="0" w:lastRowLastColumn="0"/>
+            </w:pPr>
+            <w:r>
+              <w:t xml:space="preserve">          Tomo siguiente </w:t>
+            </w:r>
+            <w:proofErr w:type="spellStart"/>
+            <w:r>
+              <w:t>caracter</w:t>
+            </w:r>
+            <w:proofErr w:type="spellEnd"/>
+          </w:p>
+          <w:p>
+            <w:pPr>
+              <w:ind w:left="4248" w:hanging="4248"/>
+              <w:cnfStyle w:val="000000100000" w:firstRow="0" w:lastRow="0" w:firstColumn="0" w:lastColumn="0" w:oddVBand="0" w:evenVBand="0" w:oddHBand="1" w:evenHBand="0" w:firstRowFirstColumn="0" w:firstRowLastColumn="0" w:lastRowFirstColumn="0" w:lastRowLastColumn="0"/>
+            </w:pPr>
+            <w:proofErr w:type="spellStart"/>
+            <w:r>
+              <w:t>FinMientras</w:t>
+            </w:r>
+            <w:proofErr w:type="spellEnd"/>
+          </w:p>
+          <w:p>
+            <w:pPr>
+              <w:ind w:left="4248" w:hanging="4248"/>
+              <w:cnfStyle w:val="000000100000" w:firstRow="0" w:lastRow="0" w:firstColumn="0" w:lastColumn="0" w:oddVBand="0" w:evenVBand="0" w:oddHBand="1" w:evenHBand="0" w:firstRowFirstColumn="0" w:firstRowLastColumn="0" w:lastRowFirstColumn="0" w:lastRowLastColumn="0"/>
+            </w:pPr>
+            <w:r>
+              <w:t xml:space="preserve">Escribo carácter fin de </w:t>
+            </w:r>
+            <w:proofErr w:type="spellStart"/>
+            <w:r>
+              <w:t>linea</w:t>
+            </w:r>
+            <w:proofErr w:type="spellEnd"/>
+            <w:r>
+              <w:t xml:space="preserve"> en archivo</w:t>
             </w:r>
           </w:p>
         </w:tc>
@@ -3953,6 +4056,8 @@
           <w:lang w:val="es-ES"/>
         </w:rPr>
       </w:pPr>
+      <w:bookmarkStart w:id="0" w:name="_GoBack"/>
+      <w:bookmarkEnd w:id="0"/>
     </w:p>
     <w:tbl>
       <w:tblPr>
@@ -3979,10 +4084,13 @@
           <w:p>
             <w:pPr>
               <w:jc w:val="center"/>
-            </w:pPr>
-            <w:proofErr w:type="spellStart"/>
-            <w:r>
-              <w:t>IngresarComando</w:t>
+              <w:rPr>
+                <w:lang w:val="en-US"/>
+              </w:rPr>
+            </w:pPr>
+            <w:proofErr w:type="spellStart"/>
+            <w:r>
+              <w:t>GuardarTermino</w:t>
             </w:r>
             <w:proofErr w:type="spellEnd"/>
           </w:p>
@@ -4016,7 +4124,17 @@
               </w:rPr>
             </w:pPr>
             <w:r>
-              <w:t>Caracteres ingresados por teclado</w:t>
+              <w:rPr>
+                <w:bCs/>
+              </w:rPr>
+              <w:t>Termino</w:t>
+            </w:r>
+            <w:r>
+              <w:rPr>
+                <w:bCs/>
+              </w:rPr>
+              <w:br/>
+              <w:t>Referencia a archivo</w:t>
             </w:r>
           </w:p>
         </w:tc>
@@ -4045,7 +4163,7 @@
               <w:cnfStyle w:val="000000000000" w:firstRow="0" w:lastRow="0" w:firstColumn="0" w:lastColumn="0" w:oddVBand="0" w:evenVBand="0" w:oddHBand="0" w:evenHBand="0" w:firstRowFirstColumn="0" w:firstRowLastColumn="0" w:lastRowFirstColumn="0" w:lastRowLastColumn="0"/>
             </w:pPr>
             <w:r>
-              <w:t>-</w:t>
+              <w:t>Termino en el archivo</w:t>
             </w:r>
           </w:p>
         </w:tc>
@@ -4071,119 +4189,58 @@
           </w:tcPr>
           <w:p>
             <w:pPr>
-              <w:cnfStyle w:val="000000100000" w:firstRow="0" w:lastRow="0" w:firstColumn="0" w:lastColumn="0" w:oddVBand="0" w:evenVBand="0" w:oddHBand="1" w:evenHBand="0" w:firstRowFirstColumn="0" w:firstRowLastColumn="0" w:lastRowFirstColumn="0" w:lastRowLastColumn="0"/>
-            </w:pPr>
-            <w:r>
-              <w:t xml:space="preserve">Creo un </w:t>
-            </w:r>
-            <w:proofErr w:type="spellStart"/>
-            <w:r>
-              <w:t>string</w:t>
-            </w:r>
-            <w:proofErr w:type="spellEnd"/>
-            <w:r>
-              <w:t xml:space="preserve"> nulo (</w:t>
-            </w:r>
-            <w:proofErr w:type="spellStart"/>
-            <w:r>
-              <w:t>strcrear</w:t>
-            </w:r>
-            <w:proofErr w:type="spellEnd"/>
-            <w:r>
-              <w:t>)</w:t>
-            </w:r>
-            <w:r>
-              <w:br/>
-              <w:t xml:space="preserve">Cargo lo ingresado en un </w:t>
-            </w:r>
-            <w:proofErr w:type="spellStart"/>
-            <w:r>
-              <w:t>string</w:t>
-            </w:r>
-            <w:proofErr w:type="spellEnd"/>
-            <w:r>
-              <w:t xml:space="preserve"> dinámico (</w:t>
-            </w:r>
-            <w:proofErr w:type="spellStart"/>
-            <w:r>
-              <w:t>scan</w:t>
-            </w:r>
-            <w:proofErr w:type="spellEnd"/>
-            <w:r>
-              <w:t>)</w:t>
-            </w:r>
-            <w:r>
-              <w:br/>
-            </w:r>
-            <w:proofErr w:type="spellStart"/>
-            <w:r>
-              <w:t>Parsear</w:t>
-            </w:r>
-            <w:proofErr w:type="spellEnd"/>
-            <w:r>
-              <w:t xml:space="preserve"> el </w:t>
-            </w:r>
-            <w:proofErr w:type="spellStart"/>
-            <w:r>
-              <w:t>string</w:t>
-            </w:r>
-            <w:proofErr w:type="spellEnd"/>
-            <w:r>
-              <w:t xml:space="preserve"> ingresado</w:t>
+              <w:ind w:left="4248" w:hanging="4248"/>
+              <w:cnfStyle w:val="000000100000" w:firstRow="0" w:lastRow="0" w:firstColumn="0" w:lastColumn="0" w:oddVBand="0" w:evenVBand="0" w:oddHBand="1" w:evenHBand="0" w:firstRowFirstColumn="0" w:firstRowLastColumn="0" w:lastRowFirstColumn="0" w:lastRowLastColumn="0"/>
+            </w:pPr>
+            <w:r>
+              <w:t xml:space="preserve">Tomo signo del </w:t>
+            </w:r>
+            <w:proofErr w:type="spellStart"/>
+            <w:r>
+              <w:t>termino</w:t>
+            </w:r>
+            <w:proofErr w:type="spellEnd"/>
+            <w:r>
+              <w:t xml:space="preserve"> y la guardo en el archivo</w:t>
+            </w:r>
+          </w:p>
+          <w:p>
+            <w:pPr>
+              <w:ind w:left="4248" w:hanging="4248"/>
+              <w:cnfStyle w:val="000000100000" w:firstRow="0" w:lastRow="0" w:firstColumn="0" w:lastColumn="0" w:oddVBand="0" w:evenVBand="0" w:oddHBand="1" w:evenHBand="0" w:firstRowFirstColumn="0" w:firstRowLastColumn="0" w:lastRowFirstColumn="0" w:lastRowLastColumn="0"/>
+            </w:pPr>
+            <w:r>
+              <w:t xml:space="preserve">Tomo base del </w:t>
+            </w:r>
+            <w:proofErr w:type="spellStart"/>
+            <w:r>
+              <w:t>termino</w:t>
+            </w:r>
+            <w:proofErr w:type="spellEnd"/>
+            <w:r>
+              <w:t xml:space="preserve"> y la guardo en el archivo</w:t>
+            </w:r>
+          </w:p>
+          <w:p>
+            <w:pPr>
+              <w:ind w:left="4248" w:hanging="4248"/>
+              <w:cnfStyle w:val="000000100000" w:firstRow="0" w:lastRow="0" w:firstColumn="0" w:lastColumn="0" w:oddVBand="0" w:evenVBand="0" w:oddHBand="1" w:evenHBand="0" w:firstRowFirstColumn="0" w:firstRowLastColumn="0" w:lastRowFirstColumn="0" w:lastRowLastColumn="0"/>
+            </w:pPr>
+            <w:r>
+              <w:t xml:space="preserve">Tomo exponente del </w:t>
+            </w:r>
+            <w:proofErr w:type="spellStart"/>
+            <w:r>
+              <w:t>termino</w:t>
+            </w:r>
+            <w:proofErr w:type="spellEnd"/>
+            <w:r>
+              <w:t xml:space="preserve"> y lo guardo en el archivo</w:t>
             </w:r>
           </w:p>
         </w:tc>
       </w:tr>
     </w:tbl>
-    <w:p>
-      <w:pPr>
-        <w:rPr>
-          <w:lang w:val="es-ES"/>
-        </w:rPr>
-      </w:pPr>
-    </w:p>
-    <w:p>
-      <w:pPr>
-        <w:rPr>
-          <w:lang w:val="es-ES"/>
-        </w:rPr>
-      </w:pPr>
-    </w:p>
-    <w:p>
-      <w:pPr>
-        <w:rPr>
-          <w:lang w:val="es-ES"/>
-        </w:rPr>
-      </w:pPr>
-    </w:p>
-    <w:p>
-      <w:pPr>
-        <w:rPr>
-          <w:lang w:val="es-ES"/>
-        </w:rPr>
-      </w:pPr>
-    </w:p>
-    <w:p>
-      <w:pPr>
-        <w:rPr>
-          <w:lang w:val="es-ES"/>
-        </w:rPr>
-      </w:pPr>
-    </w:p>
-    <w:p>
-      <w:pPr>
-        <w:rPr>
-          <w:lang w:val="es-ES"/>
-        </w:rPr>
-      </w:pPr>
-    </w:p>
-    <w:p>
-      <w:pPr>
-        <w:rPr>
-          <w:lang w:val="es-ES"/>
-        </w:rPr>
-      </w:pPr>
-    </w:p>
     <w:p>
       <w:pPr>
         <w:rPr>
@@ -4219,7 +4276,7 @@
             </w:pPr>
             <w:proofErr w:type="spellStart"/>
             <w:r>
-              <w:t>Parsear</w:t>
+              <w:t>IngresarComando</w:t>
             </w:r>
             <w:proofErr w:type="spellEnd"/>
           </w:p>
@@ -4252,13 +4309,8 @@
                 <w:bCs/>
               </w:rPr>
             </w:pPr>
-            <w:proofErr w:type="spellStart"/>
-            <w:r>
-              <w:t>String</w:t>
-            </w:r>
-            <w:proofErr w:type="spellEnd"/>
-            <w:r>
-              <w:t xml:space="preserve"> de comandos</w:t>
+            <w:r>
+              <w:t>Caracteres ingresados por teclado</w:t>
             </w:r>
           </w:p>
         </w:tc>
@@ -4287,13 +4339,8 @@
               <w:cnfStyle w:val="000000000000" w:firstRow="0" w:lastRow="0" w:firstColumn="0" w:lastColumn="0" w:oddVBand="0" w:evenVBand="0" w:oddHBand="0" w:evenHBand="0" w:firstRowFirstColumn="0" w:firstRowLastColumn="0" w:lastRowFirstColumn="0" w:lastRowLastColumn="0"/>
             </w:pPr>
             <w:r>
-              <w:t xml:space="preserve">Lista de </w:t>
-            </w:r>
-            <w:proofErr w:type="spellStart"/>
-            <w:r>
-              <w:t>Strings</w:t>
-            </w:r>
-            <w:proofErr w:type="spellEnd"/>
+              <w:t>-</w:t>
+            </w:r>
           </w:p>
         </w:tc>
       </w:tr>
@@ -4321,144 +4368,116 @@
               <w:cnfStyle w:val="000000100000" w:firstRow="0" w:lastRow="0" w:firstColumn="0" w:lastColumn="0" w:oddVBand="0" w:evenVBand="0" w:oddHBand="1" w:evenHBand="0" w:firstRowFirstColumn="0" w:firstRowLastColumn="0" w:lastRowFirstColumn="0" w:lastRowLastColumn="0"/>
             </w:pPr>
             <w:r>
-              <w:t xml:space="preserve">Creo nuevo </w:t>
+              <w:t xml:space="preserve">Creo un </w:t>
             </w:r>
             <w:proofErr w:type="spellStart"/>
             <w:r>
               <w:t>string</w:t>
             </w:r>
             <w:proofErr w:type="spellEnd"/>
-          </w:p>
-          <w:p>
-            <w:pPr>
-              <w:cnfStyle w:val="000000100000" w:firstRow="0" w:lastRow="0" w:firstColumn="0" w:lastColumn="0" w:oddVBand="0" w:evenVBand="0" w:oddHBand="1" w:evenHBand="0" w:firstRowFirstColumn="0" w:firstRowLastColumn="0" w:lastRowFirstColumn="0" w:lastRowLastColumn="0"/>
-            </w:pPr>
-            <w:r>
-              <w:t xml:space="preserve">Recorro </w:t>
-            </w:r>
-            <w:proofErr w:type="spellStart"/>
-            <w:r>
-              <w:t>String</w:t>
-            </w:r>
-            <w:proofErr w:type="spellEnd"/>
-            <w:r>
-              <w:t xml:space="preserve"> de comandos</w:t>
-            </w:r>
-          </w:p>
-          <w:p>
-            <w:pPr>
-              <w:cnfStyle w:val="000000100000" w:firstRow="0" w:lastRow="0" w:firstColumn="0" w:lastColumn="0" w:oddVBand="0" w:evenVBand="0" w:oddHBand="1" w:evenHBand="0" w:firstRowFirstColumn="0" w:firstRowLastColumn="0" w:lastRowFirstColumn="0" w:lastRowLastColumn="0"/>
-              <w:rPr>
-                <w:u w:val="single"/>
-              </w:rPr>
-            </w:pPr>
-            <w:r>
-              <w:t xml:space="preserve">Mientras </w:t>
-            </w:r>
-            <w:proofErr w:type="spellStart"/>
-            <w:r>
-              <w:t>caracter</w:t>
-            </w:r>
-            <w:proofErr w:type="spellEnd"/>
-            <w:r>
-              <w:t xml:space="preserve"> sea distinto a fin de línea</w:t>
-            </w:r>
-          </w:p>
-          <w:p>
-            <w:pPr>
-              <w:cnfStyle w:val="000000100000" w:firstRow="0" w:lastRow="0" w:firstColumn="0" w:lastColumn="0" w:oddVBand="0" w:evenVBand="0" w:oddHBand="1" w:evenHBand="0" w:firstRowFirstColumn="0" w:firstRowLastColumn="0" w:lastRowFirstColumn="0" w:lastRowLastColumn="0"/>
-            </w:pPr>
-            <w:r>
-              <w:t xml:space="preserve">          Si carácter es distinto a espacio</w:t>
-            </w:r>
-          </w:p>
-          <w:p>
-            <w:pPr>
-              <w:cnfStyle w:val="000000100000" w:firstRow="0" w:lastRow="0" w:firstColumn="0" w:lastColumn="0" w:oddVBand="0" w:evenVBand="0" w:oddHBand="1" w:evenHBand="0" w:firstRowFirstColumn="0" w:firstRowLastColumn="0" w:lastRowFirstColumn="0" w:lastRowLastColumn="0"/>
-            </w:pPr>
-            <w:r>
-              <w:t xml:space="preserve">                   Cargo </w:t>
-            </w:r>
-            <w:proofErr w:type="spellStart"/>
-            <w:r>
-              <w:t>String</w:t>
-            </w:r>
-            <w:proofErr w:type="spellEnd"/>
-            <w:r>
-              <w:t xml:space="preserve"> con carácter</w:t>
-            </w:r>
-          </w:p>
-          <w:p>
-            <w:pPr>
-              <w:cnfStyle w:val="000000100000" w:firstRow="0" w:lastRow="0" w:firstColumn="0" w:lastColumn="0" w:oddVBand="0" w:evenVBand="0" w:oddHBand="1" w:evenHBand="0" w:firstRowFirstColumn="0" w:firstRowLastColumn="0" w:lastRowFirstColumn="0" w:lastRowLastColumn="0"/>
-            </w:pPr>
-            <w:r>
-              <w:t xml:space="preserve">          Sino</w:t>
-            </w:r>
-          </w:p>
-          <w:p>
-            <w:pPr>
-              <w:cnfStyle w:val="000000100000" w:firstRow="0" w:lastRow="0" w:firstColumn="0" w:lastColumn="0" w:oddVBand="0" w:evenVBand="0" w:oddHBand="1" w:evenHBand="0" w:firstRowFirstColumn="0" w:firstRowLastColumn="0" w:lastRowFirstColumn="0" w:lastRowLastColumn="0"/>
-            </w:pPr>
-            <w:r>
-              <w:t xml:space="preserve">                   Agrego </w:t>
-            </w:r>
-            <w:proofErr w:type="spellStart"/>
-            <w:r>
-              <w:t>caracter</w:t>
-            </w:r>
-            <w:proofErr w:type="spellEnd"/>
-            <w:r>
-              <w:t xml:space="preserve"> fin de línea</w:t>
-            </w:r>
-          </w:p>
-          <w:p>
-            <w:pPr>
-              <w:cnfStyle w:val="000000100000" w:firstRow="0" w:lastRow="0" w:firstColumn="0" w:lastColumn="0" w:oddVBand="0" w:evenVBand="0" w:oddHBand="1" w:evenHBand="0" w:firstRowFirstColumn="0" w:firstRowLastColumn="0" w:lastRowFirstColumn="0" w:lastRowLastColumn="0"/>
-            </w:pPr>
-            <w:r>
-              <w:t xml:space="preserve">                   Guardo nuevo </w:t>
-            </w:r>
-            <w:proofErr w:type="spellStart"/>
-            <w:r>
-              <w:t>String</w:t>
-            </w:r>
-            <w:proofErr w:type="spellEnd"/>
-            <w:r>
-              <w:t xml:space="preserve"> en lista de </w:t>
-            </w:r>
-            <w:proofErr w:type="spellStart"/>
-            <w:r>
-              <w:t>String</w:t>
-            </w:r>
-            <w:proofErr w:type="spellEnd"/>
-          </w:p>
-          <w:p>
-            <w:pPr>
-              <w:cnfStyle w:val="000000100000" w:firstRow="0" w:lastRow="0" w:firstColumn="0" w:lastColumn="0" w:oddVBand="0" w:evenVBand="0" w:oddHBand="1" w:evenHBand="0" w:firstRowFirstColumn="0" w:firstRowLastColumn="0" w:lastRowFirstColumn="0" w:lastRowLastColumn="0"/>
-            </w:pPr>
-            <w:r>
-              <w:t xml:space="preserve">                   Creo nuevo </w:t>
+            <w:r>
+              <w:t xml:space="preserve"> nulo (</w:t>
+            </w:r>
+            <w:proofErr w:type="spellStart"/>
+            <w:r>
+              <w:t>strcrear</w:t>
+            </w:r>
+            <w:proofErr w:type="spellEnd"/>
+            <w:r>
+              <w:t>)</w:t>
+            </w:r>
+            <w:r>
+              <w:br/>
+              <w:t xml:space="preserve">Cargo lo ingresado en un </w:t>
             </w:r>
             <w:proofErr w:type="spellStart"/>
             <w:r>
               <w:t>string</w:t>
             </w:r>
             <w:proofErr w:type="spellEnd"/>
-          </w:p>
-          <w:p>
-            <w:pPr>
-              <w:cnfStyle w:val="000000100000" w:firstRow="0" w:lastRow="0" w:firstColumn="0" w:lastColumn="0" w:oddVBand="0" w:evenVBand="0" w:oddHBand="1" w:evenHBand="0" w:firstRowFirstColumn="0" w:firstRowLastColumn="0" w:lastRowFirstColumn="0" w:lastRowLastColumn="0"/>
-            </w:pPr>
-            <w:proofErr w:type="spellStart"/>
-            <w:r>
-              <w:t>FinMientras</w:t>
-            </w:r>
-            <w:proofErr w:type="spellEnd"/>
+            <w:r>
+              <w:t xml:space="preserve"> dinámico (</w:t>
+            </w:r>
+            <w:proofErr w:type="spellStart"/>
+            <w:r>
+              <w:t>scan</w:t>
+            </w:r>
+            <w:proofErr w:type="spellEnd"/>
+            <w:r>
+              <w:t>)</w:t>
+            </w:r>
+            <w:r>
+              <w:br/>
+            </w:r>
+            <w:proofErr w:type="spellStart"/>
+            <w:r>
+              <w:t>Parsear</w:t>
+            </w:r>
+            <w:proofErr w:type="spellEnd"/>
+            <w:r>
+              <w:t xml:space="preserve"> el </w:t>
+            </w:r>
+            <w:proofErr w:type="spellStart"/>
+            <w:r>
+              <w:t>string</w:t>
+            </w:r>
+            <w:proofErr w:type="spellEnd"/>
+            <w:r>
+              <w:t xml:space="preserve"> ingresado</w:t>
+            </w:r>
           </w:p>
         </w:tc>
       </w:tr>
     </w:tbl>
+    <w:p>
+      <w:pPr>
+        <w:rPr>
+          <w:lang w:val="es-ES"/>
+        </w:rPr>
+      </w:pPr>
+    </w:p>
+    <w:p>
+      <w:pPr>
+        <w:rPr>
+          <w:lang w:val="es-ES"/>
+        </w:rPr>
+      </w:pPr>
+    </w:p>
+    <w:p>
+      <w:pPr>
+        <w:rPr>
+          <w:lang w:val="es-ES"/>
+        </w:rPr>
+      </w:pPr>
+    </w:p>
+    <w:p>
+      <w:pPr>
+        <w:rPr>
+          <w:lang w:val="es-ES"/>
+        </w:rPr>
+      </w:pPr>
+    </w:p>
+    <w:p>
+      <w:pPr>
+        <w:rPr>
+          <w:lang w:val="es-ES"/>
+        </w:rPr>
+      </w:pPr>
+    </w:p>
+    <w:p>
+      <w:pPr>
+        <w:rPr>
+          <w:lang w:val="es-ES"/>
+        </w:rPr>
+      </w:pPr>
+    </w:p>
+    <w:p>
+      <w:pPr>
+        <w:rPr>
+          <w:lang w:val="es-ES"/>
+        </w:rPr>
+      </w:pPr>
+    </w:p>
     <w:p>
       <w:pPr>
         <w:rPr>
@@ -4494,7 +4513,8 @@
             </w:pPr>
             <w:proofErr w:type="spellStart"/>
             <w:r>
-              <w:t>ValidarComando</w:t>
+              <w:lastRenderedPageBreak/>
+              <w:t>Parsear</w:t>
             </w:r>
             <w:proofErr w:type="spellEnd"/>
           </w:p>
@@ -4532,6 +4552,9 @@
               <w:t>String</w:t>
             </w:r>
             <w:proofErr w:type="spellEnd"/>
+            <w:r>
+              <w:t xml:space="preserve"> de comandos</w:t>
+            </w:r>
           </w:p>
         </w:tc>
       </w:tr>
@@ -4557,13 +4580,15 @@
           <w:p>
             <w:pPr>
               <w:cnfStyle w:val="000000000000" w:firstRow="0" w:lastRow="0" w:firstColumn="0" w:lastColumn="0" w:oddVBand="0" w:evenVBand="0" w:oddHBand="0" w:evenHBand="0" w:firstRowFirstColumn="0" w:firstRowLastColumn="0" w:lastRowFirstColumn="0" w:lastRowLastColumn="0"/>
-              <w:rPr>
-                <w:u w:val="single"/>
-              </w:rPr>
-            </w:pPr>
-            <w:r>
-              <w:t>TRUE, FALSE</w:t>
-            </w:r>
+            </w:pPr>
+            <w:r>
+              <w:t xml:space="preserve">Lista de </w:t>
+            </w:r>
+            <w:proofErr w:type="spellStart"/>
+            <w:r>
+              <w:t>Strings</w:t>
+            </w:r>
+            <w:proofErr w:type="spellEnd"/>
           </w:p>
         </w:tc>
       </w:tr>
@@ -4591,32 +4616,20 @@
               <w:cnfStyle w:val="000000100000" w:firstRow="0" w:lastRow="0" w:firstColumn="0" w:lastColumn="0" w:oddVBand="0" w:evenVBand="0" w:oddHBand="1" w:evenHBand="0" w:firstRowFirstColumn="0" w:firstRowLastColumn="0" w:lastRowFirstColumn="0" w:lastRowLastColumn="0"/>
             </w:pPr>
             <w:r>
-              <w:t>Guardo valor FALSE</w:t>
-            </w:r>
-          </w:p>
-          <w:p>
-            <w:pPr>
-              <w:cnfStyle w:val="000000100000" w:firstRow="0" w:lastRow="0" w:firstColumn="0" w:lastColumn="0" w:oddVBand="0" w:evenVBand="0" w:oddHBand="1" w:evenHBand="0" w:firstRowFirstColumn="0" w:firstRowLastColumn="0" w:lastRowFirstColumn="0" w:lastRowLastColumn="0"/>
-            </w:pPr>
-            <w:r>
-              <w:t>Tomo primer enumerado.</w:t>
-            </w:r>
-          </w:p>
-          <w:p>
-            <w:pPr>
-              <w:cnfStyle w:val="000000100000" w:firstRow="0" w:lastRow="0" w:firstColumn="0" w:lastColumn="0" w:oddVBand="0" w:evenVBand="0" w:oddHBand="1" w:evenHBand="0" w:firstRowFirstColumn="0" w:firstRowLastColumn="0" w:lastRowFirstColumn="0" w:lastRowLastColumn="0"/>
-            </w:pPr>
-            <w:r>
-              <w:t>Mientras haya enumerados de comandos Y valor guardado sea FALSE</w:t>
-            </w:r>
-          </w:p>
-          <w:p>
-            <w:pPr>
-              <w:cnfStyle w:val="000000100000" w:firstRow="0" w:lastRow="0" w:firstColumn="0" w:lastColumn="0" w:oddVBand="0" w:evenVBand="0" w:oddHBand="1" w:evenHBand="0" w:firstRowFirstColumn="0" w:firstRowLastColumn="0" w:lastRowFirstColumn="0" w:lastRowLastColumn="0"/>
-            </w:pPr>
-            <w:r>
-              <w:tab/>
-              <w:t xml:space="preserve">Si el </w:t>
+              <w:t xml:space="preserve">Creo nuevo </w:t>
+            </w:r>
+            <w:proofErr w:type="spellStart"/>
+            <w:r>
+              <w:t>string</w:t>
+            </w:r>
+            <w:proofErr w:type="spellEnd"/>
+          </w:p>
+          <w:p>
+            <w:pPr>
+              <w:cnfStyle w:val="000000100000" w:firstRow="0" w:lastRow="0" w:firstColumn="0" w:lastColumn="0" w:oddVBand="0" w:evenVBand="0" w:oddHBand="1" w:evenHBand="0" w:firstRowFirstColumn="0" w:firstRowLastColumn="0" w:lastRowFirstColumn="0" w:lastRowLastColumn="0"/>
+            </w:pPr>
+            <w:r>
+              <w:t xml:space="preserve">Recorro </w:t>
             </w:r>
             <w:proofErr w:type="spellStart"/>
             <w:r>
@@ -4624,150 +4637,123 @@
             </w:r>
             <w:proofErr w:type="spellEnd"/>
             <w:r>
-              <w:t xml:space="preserve"> de entrada es igual al enumerado de comandos</w:t>
-            </w:r>
-          </w:p>
-          <w:p>
-            <w:pPr>
-              <w:cnfStyle w:val="000000100000" w:firstRow="0" w:lastRow="0" w:firstColumn="0" w:lastColumn="0" w:oddVBand="0" w:evenVBand="0" w:oddHBand="1" w:evenHBand="0" w:firstRowFirstColumn="0" w:firstRowLastColumn="0" w:lastRowFirstColumn="0" w:lastRowLastColumn="0"/>
-            </w:pPr>
-            <w:r>
-              <w:tab/>
-            </w:r>
-            <w:r>
-              <w:tab/>
-              <w:t>Guardo valor TRUE</w:t>
-            </w:r>
-          </w:p>
-          <w:p>
-            <w:pPr>
-              <w:cnfStyle w:val="000000100000" w:firstRow="0" w:lastRow="0" w:firstColumn="0" w:lastColumn="0" w:oddVBand="0" w:evenVBand="0" w:oddHBand="1" w:evenHBand="0" w:firstRowFirstColumn="0" w:firstRowLastColumn="0" w:lastRowFirstColumn="0" w:lastRowLastColumn="0"/>
-            </w:pPr>
-            <w:r>
-              <w:tab/>
-              <w:t>Sino</w:t>
-            </w:r>
-            <w:r>
-              <w:br/>
-            </w:r>
-            <w:r>
-              <w:tab/>
-            </w:r>
-            <w:r>
-              <w:tab/>
-              <w:t xml:space="preserve">Tomo el </w:t>
-            </w:r>
-            <w:proofErr w:type="spellStart"/>
-            <w:r>
-              <w:t>proximo</w:t>
-            </w:r>
-            <w:proofErr w:type="spellEnd"/>
-            <w:r>
-              <w:t xml:space="preserve"> enumerado</w:t>
-            </w:r>
-          </w:p>
-          <w:p>
-            <w:pPr>
-              <w:cnfStyle w:val="000000100000" w:firstRow="0" w:lastRow="0" w:firstColumn="0" w:lastColumn="0" w:oddVBand="0" w:evenVBand="0" w:oddHBand="1" w:evenHBand="0" w:firstRowFirstColumn="0" w:firstRowLastColumn="0" w:lastRowFirstColumn="0" w:lastRowLastColumn="0"/>
-            </w:pPr>
-            <w:r>
-              <w:tab/>
-            </w:r>
+              <w:t xml:space="preserve"> de comandos</w:t>
+            </w:r>
+          </w:p>
+          <w:p>
+            <w:pPr>
+              <w:cnfStyle w:val="000000100000" w:firstRow="0" w:lastRow="0" w:firstColumn="0" w:lastColumn="0" w:oddVBand="0" w:evenVBand="0" w:oddHBand="1" w:evenHBand="0" w:firstRowFirstColumn="0" w:firstRowLastColumn="0" w:lastRowFirstColumn="0" w:lastRowLastColumn="0"/>
+              <w:rPr>
+                <w:u w:val="single"/>
+              </w:rPr>
+            </w:pPr>
+            <w:r>
+              <w:t xml:space="preserve">Mientras </w:t>
+            </w:r>
+            <w:proofErr w:type="spellStart"/>
+            <w:r>
+              <w:t>caracter</w:t>
+            </w:r>
+            <w:proofErr w:type="spellEnd"/>
+            <w:r>
+              <w:t xml:space="preserve"> sea distinto a fin de línea</w:t>
+            </w:r>
+          </w:p>
+          <w:p>
+            <w:pPr>
+              <w:cnfStyle w:val="000000100000" w:firstRow="0" w:lastRow="0" w:firstColumn="0" w:lastColumn="0" w:oddVBand="0" w:evenVBand="0" w:oddHBand="1" w:evenHBand="0" w:firstRowFirstColumn="0" w:firstRowLastColumn="0" w:lastRowFirstColumn="0" w:lastRowLastColumn="0"/>
+            </w:pPr>
+            <w:r>
+              <w:t xml:space="preserve">          Si carácter es distinto a espacio</w:t>
+            </w:r>
+          </w:p>
+          <w:p>
+            <w:pPr>
+              <w:cnfStyle w:val="000000100000" w:firstRow="0" w:lastRow="0" w:firstColumn="0" w:lastColumn="0" w:oddVBand="0" w:evenVBand="0" w:oddHBand="1" w:evenHBand="0" w:firstRowFirstColumn="0" w:firstRowLastColumn="0" w:lastRowFirstColumn="0" w:lastRowLastColumn="0"/>
+            </w:pPr>
+            <w:r>
+              <w:t xml:space="preserve">                   Cargo </w:t>
+            </w:r>
+            <w:proofErr w:type="spellStart"/>
+            <w:r>
+              <w:t>String</w:t>
+            </w:r>
+            <w:proofErr w:type="spellEnd"/>
+            <w:r>
+              <w:t xml:space="preserve"> con carácter</w:t>
+            </w:r>
+          </w:p>
+          <w:p>
+            <w:pPr>
+              <w:cnfStyle w:val="000000100000" w:firstRow="0" w:lastRow="0" w:firstColumn="0" w:lastColumn="0" w:oddVBand="0" w:evenVBand="0" w:oddHBand="1" w:evenHBand="0" w:firstRowFirstColumn="0" w:firstRowLastColumn="0" w:lastRowFirstColumn="0" w:lastRowLastColumn="0"/>
+            </w:pPr>
+            <w:r>
+              <w:t xml:space="preserve">          Sino</w:t>
+            </w:r>
+          </w:p>
+          <w:p>
+            <w:pPr>
+              <w:cnfStyle w:val="000000100000" w:firstRow="0" w:lastRow="0" w:firstColumn="0" w:lastColumn="0" w:oddVBand="0" w:evenVBand="0" w:oddHBand="1" w:evenHBand="0" w:firstRowFirstColumn="0" w:firstRowLastColumn="0" w:lastRowFirstColumn="0" w:lastRowLastColumn="0"/>
+            </w:pPr>
+            <w:r>
+              <w:t xml:space="preserve">                   Agrego </w:t>
+            </w:r>
+            <w:proofErr w:type="spellStart"/>
+            <w:r>
+              <w:t>caracter</w:t>
+            </w:r>
+            <w:proofErr w:type="spellEnd"/>
+            <w:r>
+              <w:t xml:space="preserve"> fin de línea</w:t>
+            </w:r>
+          </w:p>
+          <w:p>
+            <w:pPr>
+              <w:cnfStyle w:val="000000100000" w:firstRow="0" w:lastRow="0" w:firstColumn="0" w:lastColumn="0" w:oddVBand="0" w:evenVBand="0" w:oddHBand="1" w:evenHBand="0" w:firstRowFirstColumn="0" w:firstRowLastColumn="0" w:lastRowFirstColumn="0" w:lastRowLastColumn="0"/>
+            </w:pPr>
+            <w:r>
+              <w:t xml:space="preserve">                   Guardo nuevo </w:t>
+            </w:r>
+            <w:proofErr w:type="spellStart"/>
+            <w:r>
+              <w:t>String</w:t>
+            </w:r>
+            <w:proofErr w:type="spellEnd"/>
+            <w:r>
+              <w:t xml:space="preserve"> en lista de </w:t>
+            </w:r>
+            <w:proofErr w:type="spellStart"/>
+            <w:r>
+              <w:t>String</w:t>
+            </w:r>
+            <w:proofErr w:type="spellEnd"/>
+          </w:p>
+          <w:p>
+            <w:pPr>
+              <w:cnfStyle w:val="000000100000" w:firstRow="0" w:lastRow="0" w:firstColumn="0" w:lastColumn="0" w:oddVBand="0" w:evenVBand="0" w:oddHBand="1" w:evenHBand="0" w:firstRowFirstColumn="0" w:firstRowLastColumn="0" w:lastRowFirstColumn="0" w:lastRowLastColumn="0"/>
+            </w:pPr>
+            <w:r>
+              <w:t xml:space="preserve">                   Creo nuevo </w:t>
+            </w:r>
+            <w:proofErr w:type="spellStart"/>
+            <w:r>
+              <w:t>string</w:t>
+            </w:r>
+            <w:proofErr w:type="spellEnd"/>
+          </w:p>
+          <w:p>
+            <w:pPr>
+              <w:cnfStyle w:val="000000100000" w:firstRow="0" w:lastRow="0" w:firstColumn="0" w:lastColumn="0" w:oddVBand="0" w:evenVBand="0" w:oddHBand="1" w:evenHBand="0" w:firstRowFirstColumn="0" w:firstRowLastColumn="0" w:lastRowFirstColumn="0" w:lastRowLastColumn="0"/>
+            </w:pPr>
             <w:proofErr w:type="spellStart"/>
             <w:r>
               <w:t>FinMientras</w:t>
             </w:r>
             <w:proofErr w:type="spellEnd"/>
-            <w:r>
-              <w:t xml:space="preserve"> </w:t>
-            </w:r>
-          </w:p>
-          <w:p>
-            <w:pPr>
-              <w:cnfStyle w:val="000000100000" w:firstRow="0" w:lastRow="0" w:firstColumn="0" w:lastColumn="0" w:oddVBand="0" w:evenVBand="0" w:oddHBand="1" w:evenHBand="0" w:firstRowFirstColumn="0" w:firstRowLastColumn="0" w:lastRowFirstColumn="0" w:lastRowLastColumn="0"/>
-            </w:pPr>
-            <w:r>
-              <w:t>SI el valor guardado es TRUE</w:t>
-            </w:r>
-          </w:p>
-          <w:p>
-            <w:pPr>
-              <w:cnfStyle w:val="000000100000" w:firstRow="0" w:lastRow="0" w:firstColumn="0" w:lastColumn="0" w:oddVBand="0" w:evenVBand="0" w:oddHBand="1" w:evenHBand="0" w:firstRowFirstColumn="0" w:firstRowLastColumn="0" w:lastRowFirstColumn="0" w:lastRowLastColumn="0"/>
-            </w:pPr>
-            <w:r>
-              <w:tab/>
-              <w:t>Devuelvo TRUE</w:t>
-            </w:r>
-          </w:p>
-          <w:p>
-            <w:pPr>
-              <w:cnfStyle w:val="000000100000" w:firstRow="0" w:lastRow="0" w:firstColumn="0" w:lastColumn="0" w:oddVBand="0" w:evenVBand="0" w:oddHBand="1" w:evenHBand="0" w:firstRowFirstColumn="0" w:firstRowLastColumn="0" w:lastRowFirstColumn="0" w:lastRowLastColumn="0"/>
-            </w:pPr>
-            <w:r>
-              <w:t>Sino</w:t>
-            </w:r>
-          </w:p>
-          <w:p>
-            <w:pPr>
-              <w:cnfStyle w:val="000000100000" w:firstRow="0" w:lastRow="0" w:firstColumn="0" w:lastColumn="0" w:oddVBand="0" w:evenVBand="0" w:oddHBand="1" w:evenHBand="0" w:firstRowFirstColumn="0" w:firstRowLastColumn="0" w:lastRowFirstColumn="0" w:lastRowLastColumn="0"/>
-            </w:pPr>
-            <w:r>
-              <w:tab/>
-              <w:t>Devuelvo FALSE</w:t>
-            </w:r>
           </w:p>
         </w:tc>
       </w:tr>
     </w:tbl>
-    <w:p>
-      <w:pPr>
-        <w:rPr>
-          <w:lang w:val="es-ES"/>
-        </w:rPr>
-      </w:pPr>
-    </w:p>
-    <w:p>
-      <w:pPr>
-        <w:rPr>
-          <w:lang w:val="es-ES"/>
-        </w:rPr>
-      </w:pPr>
-    </w:p>
-    <w:p>
-      <w:pPr>
-        <w:rPr>
-          <w:lang w:val="es-ES"/>
-        </w:rPr>
-      </w:pPr>
-    </w:p>
-    <w:p>
-      <w:pPr>
-        <w:rPr>
-          <w:lang w:val="es-ES"/>
-        </w:rPr>
-      </w:pPr>
-    </w:p>
-    <w:p>
-      <w:pPr>
-        <w:rPr>
-          <w:lang w:val="es-ES"/>
-        </w:rPr>
-      </w:pPr>
-    </w:p>
-    <w:p>
-      <w:pPr>
-        <w:rPr>
-          <w:lang w:val="es-ES"/>
-        </w:rPr>
-      </w:pPr>
-    </w:p>
-    <w:p>
-      <w:pPr>
-        <w:rPr>
-          <w:lang w:val="es-ES"/>
-        </w:rPr>
-      </w:pPr>
-    </w:p>
     <w:p>
       <w:pPr>
         <w:rPr>
@@ -4800,16 +4786,10 @@
           <w:p>
             <w:pPr>
               <w:jc w:val="center"/>
-              <w:rPr>
-                <w:u w:val="single"/>
-              </w:rPr>
-            </w:pPr>
-            <w:proofErr w:type="spellStart"/>
-            <w:r>
-              <w:rPr>
-                <w:u w:val="single"/>
-              </w:rPr>
-              <w:t>EsValidoNombre</w:t>
+            </w:pPr>
+            <w:proofErr w:type="spellStart"/>
+            <w:r>
+              <w:t>ValidarComando</w:t>
             </w:r>
             <w:proofErr w:type="spellEnd"/>
           </w:p>
@@ -4844,18 +4824,9 @@
             </w:pPr>
             <w:proofErr w:type="spellStart"/>
             <w:r>
-              <w:rPr>
-                <w:bCs/>
-              </w:rPr>
               <w:t>String</w:t>
             </w:r>
             <w:proofErr w:type="spellEnd"/>
-            <w:r>
-              <w:rPr>
-                <w:bCs/>
-              </w:rPr>
-              <w:t xml:space="preserve"> cargado</w:t>
-            </w:r>
           </w:p>
         </w:tc>
       </w:tr>
@@ -4881,15 +4852,12 @@
           <w:p>
             <w:pPr>
               <w:cnfStyle w:val="000000000000" w:firstRow="0" w:lastRow="0" w:firstColumn="0" w:lastColumn="0" w:oddVBand="0" w:evenVBand="0" w:oddHBand="0" w:evenHBand="0" w:firstRowFirstColumn="0" w:firstRowLastColumn="0" w:lastRowFirstColumn="0" w:lastRowLastColumn="0"/>
-            </w:pPr>
-            <w:r>
-              <w:t xml:space="preserve">TRUE, </w:t>
-            </w:r>
-            <w:r>
               <w:rPr>
                 <w:u w:val="single"/>
               </w:rPr>
-              <w:t>FALSE</w:t>
+            </w:pPr>
+            <w:r>
+              <w:t>TRUE, FALSE</w:t>
             </w:r>
           </w:p>
         </w:tc>
@@ -4918,147 +4886,183 @@
               <w:cnfStyle w:val="000000100000" w:firstRow="0" w:lastRow="0" w:firstColumn="0" w:lastColumn="0" w:oddVBand="0" w:evenVBand="0" w:oddHBand="1" w:evenHBand="0" w:firstRowFirstColumn="0" w:firstRowLastColumn="0" w:lastRowFirstColumn="0" w:lastRowLastColumn="0"/>
             </w:pPr>
             <w:r>
-              <w:t xml:space="preserve">Recorro </w:t>
+              <w:t>Guardo valor FALSE</w:t>
+            </w:r>
+          </w:p>
+          <w:p>
+            <w:pPr>
+              <w:cnfStyle w:val="000000100000" w:firstRow="0" w:lastRow="0" w:firstColumn="0" w:lastColumn="0" w:oddVBand="0" w:evenVBand="0" w:oddHBand="1" w:evenHBand="0" w:firstRowFirstColumn="0" w:firstRowLastColumn="0" w:lastRowFirstColumn="0" w:lastRowLastColumn="0"/>
+            </w:pPr>
+            <w:r>
+              <w:t>Tomo primer enumerado.</w:t>
+            </w:r>
+          </w:p>
+          <w:p>
+            <w:pPr>
+              <w:cnfStyle w:val="000000100000" w:firstRow="0" w:lastRow="0" w:firstColumn="0" w:lastColumn="0" w:oddVBand="0" w:evenVBand="0" w:oddHBand="1" w:evenHBand="0" w:firstRowFirstColumn="0" w:firstRowLastColumn="0" w:lastRowFirstColumn="0" w:lastRowLastColumn="0"/>
+            </w:pPr>
+            <w:r>
+              <w:t>Mientras haya enumerados de comandos Y valor guardado sea FALSE</w:t>
+            </w:r>
+          </w:p>
+          <w:p>
+            <w:pPr>
+              <w:cnfStyle w:val="000000100000" w:firstRow="0" w:lastRow="0" w:firstColumn="0" w:lastColumn="0" w:oddVBand="0" w:evenVBand="0" w:oddHBand="1" w:evenHBand="0" w:firstRowFirstColumn="0" w:firstRowLastColumn="0" w:lastRowFirstColumn="0" w:lastRowLastColumn="0"/>
+            </w:pPr>
+            <w:r>
+              <w:tab/>
+              <w:t xml:space="preserve">Si el </w:t>
             </w:r>
             <w:proofErr w:type="spellStart"/>
             <w:r>
               <w:t>String</w:t>
             </w:r>
             <w:proofErr w:type="spellEnd"/>
-          </w:p>
-          <w:p>
-            <w:pPr>
-              <w:cnfStyle w:val="000000100000" w:firstRow="0" w:lastRow="0" w:firstColumn="0" w:lastColumn="0" w:oddVBand="0" w:evenVBand="0" w:oddHBand="1" w:evenHBand="0" w:firstRowFirstColumn="0" w:firstRowLastColumn="0" w:lastRowFirstColumn="0" w:lastRowLastColumn="0"/>
-              <w:rPr>
-                <w:u w:val="single"/>
-              </w:rPr>
-            </w:pPr>
-            <w:r>
-              <w:t>Mientras carácter sea distinto a carácter fin de línea y variable sea TRUE</w:t>
-            </w:r>
-          </w:p>
-          <w:p>
-            <w:pPr>
-              <w:cnfStyle w:val="000000100000" w:firstRow="0" w:lastRow="0" w:firstColumn="0" w:lastColumn="0" w:oddVBand="0" w:evenVBand="0" w:oddHBand="1" w:evenHBand="0" w:firstRowFirstColumn="0" w:firstRowLastColumn="0" w:lastRowFirstColumn="0" w:lastRowLastColumn="0"/>
-            </w:pPr>
-            <w:r>
-              <w:t xml:space="preserve">        Si carácter </w:t>
-            </w:r>
-            <w:r>
-              <w:t>&gt;=</w:t>
-            </w:r>
-            <w:r>
-              <w:t xml:space="preserve"> ‘a’ o </w:t>
-            </w:r>
-            <w:proofErr w:type="spellStart"/>
-            <w:r>
-              <w:t>caracter</w:t>
-            </w:r>
-            <w:proofErr w:type="spellEnd"/>
-            <w:r>
-              <w:t xml:space="preserve"> &lt;= ‘z’ </w:t>
-            </w:r>
-          </w:p>
-          <w:p>
-            <w:pPr>
-              <w:cnfStyle w:val="000000100000" w:firstRow="0" w:lastRow="0" w:firstColumn="0" w:lastColumn="0" w:oddVBand="0" w:evenVBand="0" w:oddHBand="1" w:evenHBand="0" w:firstRowFirstColumn="0" w:firstRowLastColumn="0" w:lastRowFirstColumn="0" w:lastRowLastColumn="0"/>
-            </w:pPr>
-            <w:r>
-              <w:t xml:space="preserve">            o carácter </w:t>
-            </w:r>
-            <w:r>
-              <w:t>&gt;=</w:t>
-            </w:r>
-            <w:r>
-              <w:t xml:space="preserve"> ‘A’ o </w:t>
-            </w:r>
-            <w:proofErr w:type="spellStart"/>
-            <w:r>
-              <w:t>caracter</w:t>
-            </w:r>
-            <w:proofErr w:type="spellEnd"/>
-            <w:r>
-              <w:t xml:space="preserve"> &lt;= ‘Z’ </w:t>
-            </w:r>
-          </w:p>
-          <w:p>
-            <w:pPr>
-              <w:cnfStyle w:val="000000100000" w:firstRow="0" w:lastRow="0" w:firstColumn="0" w:lastColumn="0" w:oddVBand="0" w:evenVBand="0" w:oddHBand="1" w:evenHBand="0" w:firstRowFirstColumn="0" w:firstRowLastColumn="0" w:lastRowFirstColumn="0" w:lastRowLastColumn="0"/>
-              <w:rPr>
-                <w:u w:val="single"/>
-              </w:rPr>
-            </w:pPr>
-            <w:r>
-              <w:t xml:space="preserve">            o carácter </w:t>
-            </w:r>
-            <w:r>
-              <w:t>&gt;=</w:t>
-            </w:r>
-            <w:r>
-              <w:t xml:space="preserve"> ‘0’ o </w:t>
-            </w:r>
-            <w:proofErr w:type="spellStart"/>
-            <w:r>
-              <w:t>caracter</w:t>
-            </w:r>
-            <w:proofErr w:type="spellEnd"/>
-            <w:r>
-              <w:t xml:space="preserve"> &lt;= ‘9’ entonces</w:t>
-            </w:r>
-          </w:p>
-          <w:p>
-            <w:pPr>
-              <w:cnfStyle w:val="000000100000" w:firstRow="0" w:lastRow="0" w:firstColumn="0" w:lastColumn="0" w:oddVBand="0" w:evenVBand="0" w:oddHBand="1" w:evenHBand="0" w:firstRowFirstColumn="0" w:firstRowLastColumn="0" w:lastRowFirstColumn="0" w:lastRowLastColumn="0"/>
-            </w:pPr>
-            <w:r>
-              <w:t xml:space="preserve">                    </w:t>
-            </w:r>
-            <w:proofErr w:type="spellStart"/>
-            <w:r>
-              <w:t>Seteo</w:t>
-            </w:r>
-            <w:proofErr w:type="spellEnd"/>
-            <w:r>
-              <w:t xml:space="preserve"> variable en TRUE</w:t>
-            </w:r>
-          </w:p>
-          <w:p>
-            <w:pPr>
-              <w:cnfStyle w:val="000000100000" w:firstRow="0" w:lastRow="0" w:firstColumn="0" w:lastColumn="0" w:oddVBand="0" w:evenVBand="0" w:oddHBand="1" w:evenHBand="0" w:firstRowFirstColumn="0" w:firstRowLastColumn="0" w:lastRowFirstColumn="0" w:lastRowLastColumn="0"/>
-            </w:pPr>
-            <w:r>
-              <w:t xml:space="preserve">        Sino</w:t>
-            </w:r>
-          </w:p>
-          <w:p>
-            <w:pPr>
-              <w:cnfStyle w:val="000000100000" w:firstRow="0" w:lastRow="0" w:firstColumn="0" w:lastColumn="0" w:oddVBand="0" w:evenVBand="0" w:oddHBand="1" w:evenHBand="0" w:firstRowFirstColumn="0" w:firstRowLastColumn="0" w:lastRowFirstColumn="0" w:lastRowLastColumn="0"/>
-            </w:pPr>
-            <w:r>
-              <w:t xml:space="preserve">                    </w:t>
-            </w:r>
-            <w:proofErr w:type="spellStart"/>
-            <w:r>
-              <w:t>Seteo</w:t>
-            </w:r>
-            <w:proofErr w:type="spellEnd"/>
-            <w:r>
-              <w:t xml:space="preserve"> variable en FALSE</w:t>
-            </w:r>
-          </w:p>
-          <w:p>
-            <w:pPr>
-              <w:cnfStyle w:val="000000100000" w:firstRow="0" w:lastRow="0" w:firstColumn="0" w:lastColumn="0" w:oddVBand="0" w:evenVBand="0" w:oddHBand="1" w:evenHBand="0" w:firstRowFirstColumn="0" w:firstRowLastColumn="0" w:lastRowFirstColumn="0" w:lastRowLastColumn="0"/>
-            </w:pPr>
+            <w:r>
+              <w:t xml:space="preserve"> de entrada es igual al enumerado de comandos</w:t>
+            </w:r>
+          </w:p>
+          <w:p>
+            <w:pPr>
+              <w:cnfStyle w:val="000000100000" w:firstRow="0" w:lastRow="0" w:firstColumn="0" w:lastColumn="0" w:oddVBand="0" w:evenVBand="0" w:oddHBand="1" w:evenHBand="0" w:firstRowFirstColumn="0" w:firstRowLastColumn="0" w:lastRowFirstColumn="0" w:lastRowLastColumn="0"/>
+            </w:pPr>
+            <w:r>
+              <w:tab/>
+            </w:r>
+            <w:r>
+              <w:tab/>
+              <w:t>Guardo valor TRUE</w:t>
+            </w:r>
+          </w:p>
+          <w:p>
+            <w:pPr>
+              <w:cnfStyle w:val="000000100000" w:firstRow="0" w:lastRow="0" w:firstColumn="0" w:lastColumn="0" w:oddVBand="0" w:evenVBand="0" w:oddHBand="1" w:evenHBand="0" w:firstRowFirstColumn="0" w:firstRowLastColumn="0" w:lastRowFirstColumn="0" w:lastRowLastColumn="0"/>
+            </w:pPr>
+            <w:r>
+              <w:tab/>
+              <w:t>Sino</w:t>
+            </w:r>
+            <w:r>
+              <w:br/>
+            </w:r>
+            <w:r>
+              <w:tab/>
+            </w:r>
+            <w:r>
+              <w:tab/>
+              <w:t xml:space="preserve">Tomo el </w:t>
+            </w:r>
+            <w:proofErr w:type="spellStart"/>
+            <w:r>
+              <w:t>proximo</w:t>
+            </w:r>
+            <w:proofErr w:type="spellEnd"/>
+            <w:r>
+              <w:t xml:space="preserve"> enumerado</w:t>
+            </w:r>
+          </w:p>
+          <w:p>
+            <w:pPr>
+              <w:cnfStyle w:val="000000100000" w:firstRow="0" w:lastRow="0" w:firstColumn="0" w:lastColumn="0" w:oddVBand="0" w:evenVBand="0" w:oddHBand="1" w:evenHBand="0" w:firstRowFirstColumn="0" w:firstRowLastColumn="0" w:lastRowFirstColumn="0" w:lastRowLastColumn="0"/>
+            </w:pPr>
+            <w:r>
+              <w:tab/>
+            </w:r>
             <w:proofErr w:type="spellStart"/>
             <w:r>
               <w:t>FinMientras</w:t>
             </w:r>
             <w:proofErr w:type="spellEnd"/>
+            <w:r>
+              <w:t xml:space="preserve"> </w:t>
+            </w:r>
+          </w:p>
+          <w:p>
+            <w:pPr>
+              <w:cnfStyle w:val="000000100000" w:firstRow="0" w:lastRow="0" w:firstColumn="0" w:lastColumn="0" w:oddVBand="0" w:evenVBand="0" w:oddHBand="1" w:evenHBand="0" w:firstRowFirstColumn="0" w:firstRowLastColumn="0" w:lastRowFirstColumn="0" w:lastRowLastColumn="0"/>
+            </w:pPr>
+            <w:r>
+              <w:t>SI el valor guardado es TRUE</w:t>
+            </w:r>
+          </w:p>
+          <w:p>
+            <w:pPr>
+              <w:cnfStyle w:val="000000100000" w:firstRow="0" w:lastRow="0" w:firstColumn="0" w:lastColumn="0" w:oddVBand="0" w:evenVBand="0" w:oddHBand="1" w:evenHBand="0" w:firstRowFirstColumn="0" w:firstRowLastColumn="0" w:lastRowFirstColumn="0" w:lastRowLastColumn="0"/>
+            </w:pPr>
+            <w:r>
+              <w:tab/>
+              <w:t>Devuelvo TRUE</w:t>
+            </w:r>
+          </w:p>
+          <w:p>
+            <w:pPr>
+              <w:cnfStyle w:val="000000100000" w:firstRow="0" w:lastRow="0" w:firstColumn="0" w:lastColumn="0" w:oddVBand="0" w:evenVBand="0" w:oddHBand="1" w:evenHBand="0" w:firstRowFirstColumn="0" w:firstRowLastColumn="0" w:lastRowFirstColumn="0" w:lastRowLastColumn="0"/>
+            </w:pPr>
+            <w:r>
+              <w:t>Sino</w:t>
+            </w:r>
+          </w:p>
+          <w:p>
+            <w:pPr>
+              <w:cnfStyle w:val="000000100000" w:firstRow="0" w:lastRow="0" w:firstColumn="0" w:lastColumn="0" w:oddVBand="0" w:evenVBand="0" w:oddHBand="1" w:evenHBand="0" w:firstRowFirstColumn="0" w:firstRowLastColumn="0" w:lastRowFirstColumn="0" w:lastRowLastColumn="0"/>
+            </w:pPr>
+            <w:r>
+              <w:tab/>
+              <w:t>Devuelvo FALSE</w:t>
+            </w:r>
           </w:p>
         </w:tc>
       </w:tr>
     </w:tbl>
+    <w:p>
+      <w:pPr>
+        <w:rPr>
+          <w:lang w:val="es-ES"/>
+        </w:rPr>
+      </w:pPr>
+    </w:p>
+    <w:p>
+      <w:pPr>
+        <w:rPr>
+          <w:lang w:val="es-ES"/>
+        </w:rPr>
+      </w:pPr>
+    </w:p>
+    <w:p>
+      <w:pPr>
+        <w:rPr>
+          <w:lang w:val="es-ES"/>
+        </w:rPr>
+      </w:pPr>
+    </w:p>
+    <w:p>
+      <w:pPr>
+        <w:rPr>
+          <w:lang w:val="es-ES"/>
+        </w:rPr>
+      </w:pPr>
+    </w:p>
+    <w:p>
+      <w:pPr>
+        <w:rPr>
+          <w:lang w:val="es-ES"/>
+        </w:rPr>
+      </w:pPr>
+    </w:p>
+    <w:p>
+      <w:pPr>
+        <w:rPr>
+          <w:lang w:val="es-ES"/>
+        </w:rPr>
+      </w:pPr>
+    </w:p>
+    <w:p>
+      <w:pPr>
+        <w:rPr>
+          <w:lang w:val="es-ES"/>
+        </w:rPr>
+      </w:pPr>
+    </w:p>
     <w:p>
       <w:pPr>
         <w:rPr>
@@ -5091,13 +5095,17 @@
           <w:p>
             <w:pPr>
               <w:jc w:val="center"/>
-            </w:pPr>
-            <w:proofErr w:type="spellStart"/>
-            <w:r>
               <w:rPr>
                 <w:u w:val="single"/>
               </w:rPr>
-              <w:t>EsValidoNumero</w:t>
+            </w:pPr>
+            <w:proofErr w:type="spellStart"/>
+            <w:r>
+              <w:rPr>
+                <w:u w:val="single"/>
+              </w:rPr>
+              <w:lastRenderedPageBreak/>
+              <w:t>EsValidoNombre</w:t>
             </w:r>
             <w:proofErr w:type="spellEnd"/>
           </w:p>
@@ -5217,6 +5225,9 @@
           <w:p>
             <w:pPr>
               <w:cnfStyle w:val="000000100000" w:firstRow="0" w:lastRow="0" w:firstColumn="0" w:lastColumn="0" w:oddVBand="0" w:evenVBand="0" w:oddHBand="1" w:evenHBand="0" w:firstRowFirstColumn="0" w:firstRowLastColumn="0" w:lastRowFirstColumn="0" w:lastRowLastColumn="0"/>
+              <w:rPr>
+                <w:u w:val="single"/>
+              </w:rPr>
             </w:pPr>
             <w:r>
               <w:t>Mientras carácter sea distinto a carácter fin de línea y variable sea TRUE</w:t>
@@ -5227,31 +5238,76 @@
               <w:cnfStyle w:val="000000100000" w:firstRow="0" w:lastRow="0" w:firstColumn="0" w:lastColumn="0" w:oddVBand="0" w:evenVBand="0" w:oddHBand="1" w:evenHBand="0" w:firstRowFirstColumn="0" w:firstRowLastColumn="0" w:lastRowFirstColumn="0" w:lastRowLastColumn="0"/>
             </w:pPr>
             <w:r>
-              <w:t xml:space="preserve">        Si carácter es ‘-’ entonces</w:t>
-            </w:r>
-            <w:r>
-              <w:t xml:space="preserve"> tomo el siguiente </w:t>
+              <w:t xml:space="preserve">        Si carácter </w:t>
+            </w:r>
+            <w:r>
+              <w:t>&gt;=</w:t>
+            </w:r>
+            <w:r>
+              <w:t xml:space="preserve"> ‘a’ o </w:t>
             </w:r>
             <w:proofErr w:type="spellStart"/>
             <w:r>
               <w:t>caracter</w:t>
             </w:r>
             <w:proofErr w:type="spellEnd"/>
-          </w:p>
-          <w:p>
-            <w:pPr>
-              <w:cnfStyle w:val="000000100000" w:firstRow="0" w:lastRow="0" w:firstColumn="0" w:lastColumn="0" w:oddVBand="0" w:evenVBand="0" w:oddHBand="1" w:evenHBand="0" w:firstRowFirstColumn="0" w:firstRowLastColumn="0" w:lastRowFirstColumn="0" w:lastRowLastColumn="0"/>
-            </w:pPr>
-            <w:r>
-              <w:t xml:space="preserve">                Si carácter &gt;= ‘0’ y carácter &lt;= ‘9’ entonces</w:t>
-            </w:r>
-          </w:p>
-          <w:p>
-            <w:pPr>
-              <w:cnfStyle w:val="000000100000" w:firstRow="0" w:lastRow="0" w:firstColumn="0" w:lastColumn="0" w:oddVBand="0" w:evenVBand="0" w:oddHBand="1" w:evenHBand="0" w:firstRowFirstColumn="0" w:firstRowLastColumn="0" w:lastRowFirstColumn="0" w:lastRowLastColumn="0"/>
-            </w:pPr>
-            <w:r>
-              <w:t xml:space="preserve">                        </w:t>
+            <w:r>
+              <w:t xml:space="preserve"> &lt;= ‘z’ </w:t>
+            </w:r>
+          </w:p>
+          <w:p>
+            <w:pPr>
+              <w:cnfStyle w:val="000000100000" w:firstRow="0" w:lastRow="0" w:firstColumn="0" w:lastColumn="0" w:oddVBand="0" w:evenVBand="0" w:oddHBand="1" w:evenHBand="0" w:firstRowFirstColumn="0" w:firstRowLastColumn="0" w:lastRowFirstColumn="0" w:lastRowLastColumn="0"/>
+            </w:pPr>
+            <w:r>
+              <w:t xml:space="preserve">            o carácter </w:t>
+            </w:r>
+            <w:r>
+              <w:t>&gt;=</w:t>
+            </w:r>
+            <w:r>
+              <w:t xml:space="preserve"> ‘A’ o </w:t>
+            </w:r>
+            <w:proofErr w:type="spellStart"/>
+            <w:r>
+              <w:t>caracter</w:t>
+            </w:r>
+            <w:proofErr w:type="spellEnd"/>
+            <w:r>
+              <w:t xml:space="preserve"> &lt;= ‘Z’ </w:t>
+            </w:r>
+          </w:p>
+          <w:p>
+            <w:pPr>
+              <w:cnfStyle w:val="000000100000" w:firstRow="0" w:lastRow="0" w:firstColumn="0" w:lastColumn="0" w:oddVBand="0" w:evenVBand="0" w:oddHBand="1" w:evenHBand="0" w:firstRowFirstColumn="0" w:firstRowLastColumn="0" w:lastRowFirstColumn="0" w:lastRowLastColumn="0"/>
+              <w:rPr>
+                <w:u w:val="single"/>
+              </w:rPr>
+            </w:pPr>
+            <w:r>
+              <w:t xml:space="preserve">            o carácter </w:t>
+            </w:r>
+            <w:r>
+              <w:t>&gt;=</w:t>
+            </w:r>
+            <w:r>
+              <w:t xml:space="preserve"> ‘0’ o </w:t>
+            </w:r>
+            <w:proofErr w:type="spellStart"/>
+            <w:r>
+              <w:t>caracter</w:t>
+            </w:r>
+            <w:proofErr w:type="spellEnd"/>
+            <w:r>
+              <w:t xml:space="preserve"> &lt;= ‘9’ entonces</w:t>
+            </w:r>
+          </w:p>
+          <w:p>
+            <w:pPr>
+              <w:cnfStyle w:val="000000100000" w:firstRow="0" w:lastRow="0" w:firstColumn="0" w:lastColumn="0" w:oddVBand="0" w:evenVBand="0" w:oddHBand="1" w:evenHBand="0" w:firstRowFirstColumn="0" w:firstRowLastColumn="0" w:lastRowFirstColumn="0" w:lastRowLastColumn="0"/>
+            </w:pPr>
+            <w:r>
+              <w:t xml:space="preserve">                    </w:t>
             </w:r>
             <w:proofErr w:type="spellStart"/>
             <w:r>
@@ -5267,15 +5323,15 @@
               <w:cnfStyle w:val="000000100000" w:firstRow="0" w:lastRow="0" w:firstColumn="0" w:lastColumn="0" w:oddVBand="0" w:evenVBand="0" w:oddHBand="1" w:evenHBand="0" w:firstRowFirstColumn="0" w:firstRowLastColumn="0" w:lastRowFirstColumn="0" w:lastRowLastColumn="0"/>
             </w:pPr>
             <w:r>
-              <w:t xml:space="preserve">                Sino</w:t>
-            </w:r>
-          </w:p>
-          <w:p>
-            <w:pPr>
-              <w:cnfStyle w:val="000000100000" w:firstRow="0" w:lastRow="0" w:firstColumn="0" w:lastColumn="0" w:oddVBand="0" w:evenVBand="0" w:oddHBand="1" w:evenHBand="0" w:firstRowFirstColumn="0" w:firstRowLastColumn="0" w:lastRowFirstColumn="0" w:lastRowLastColumn="0"/>
-            </w:pPr>
-            <w:r>
-              <w:t xml:space="preserve">                        </w:t>
+              <w:t xml:space="preserve">        Sino</w:t>
+            </w:r>
+          </w:p>
+          <w:p>
+            <w:pPr>
+              <w:cnfStyle w:val="000000100000" w:firstRow="0" w:lastRow="0" w:firstColumn="0" w:lastColumn="0" w:oddVBand="0" w:evenVBand="0" w:oddHBand="1" w:evenHBand="0" w:firstRowFirstColumn="0" w:firstRowLastColumn="0" w:lastRowFirstColumn="0" w:lastRowLastColumn="0"/>
+            </w:pPr>
+            <w:r>
+              <w:t xml:space="preserve">                    </w:t>
             </w:r>
             <w:proofErr w:type="spellStart"/>
             <w:r>
@@ -5290,68 +5346,6 @@
             <w:pPr>
               <w:cnfStyle w:val="000000100000" w:firstRow="0" w:lastRow="0" w:firstColumn="0" w:lastColumn="0" w:oddVBand="0" w:evenVBand="0" w:oddHBand="1" w:evenHBand="0" w:firstRowFirstColumn="0" w:firstRowLastColumn="0" w:lastRowFirstColumn="0" w:lastRowLastColumn="0"/>
             </w:pPr>
-            <w:r>
-              <w:t xml:space="preserve">        Sino</w:t>
-            </w:r>
-          </w:p>
-          <w:p>
-            <w:pPr>
-              <w:cnfStyle w:val="000000100000" w:firstRow="0" w:lastRow="0" w:firstColumn="0" w:lastColumn="0" w:oddVBand="0" w:evenVBand="0" w:oddHBand="1" w:evenHBand="0" w:firstRowFirstColumn="0" w:firstRowLastColumn="0" w:lastRowFirstColumn="0" w:lastRowLastColumn="0"/>
-              <w:rPr>
-                <w:u w:val="single"/>
-              </w:rPr>
-            </w:pPr>
-            <w:r>
-              <w:t xml:space="preserve">                </w:t>
-            </w:r>
-            <w:r>
-              <w:t>Si carácter &gt;= ‘0’ y carácter &lt;= ‘9’ entonces</w:t>
-            </w:r>
-          </w:p>
-          <w:p>
-            <w:pPr>
-              <w:cnfStyle w:val="000000100000" w:firstRow="0" w:lastRow="0" w:firstColumn="0" w:lastColumn="0" w:oddVBand="0" w:evenVBand="0" w:oddHBand="1" w:evenHBand="0" w:firstRowFirstColumn="0" w:firstRowLastColumn="0" w:lastRowFirstColumn="0" w:lastRowLastColumn="0"/>
-            </w:pPr>
-            <w:r>
-              <w:t xml:space="preserve">                        </w:t>
-            </w:r>
-            <w:proofErr w:type="spellStart"/>
-            <w:r>
-              <w:t>Seteo</w:t>
-            </w:r>
-            <w:proofErr w:type="spellEnd"/>
-            <w:r>
-              <w:t xml:space="preserve"> variable en TRUE</w:t>
-            </w:r>
-          </w:p>
-          <w:p>
-            <w:pPr>
-              <w:cnfStyle w:val="000000100000" w:firstRow="0" w:lastRow="0" w:firstColumn="0" w:lastColumn="0" w:oddVBand="0" w:evenVBand="0" w:oddHBand="1" w:evenHBand="0" w:firstRowFirstColumn="0" w:firstRowLastColumn="0" w:lastRowFirstColumn="0" w:lastRowLastColumn="0"/>
-            </w:pPr>
-            <w:r>
-              <w:t xml:space="preserve">                Sino</w:t>
-            </w:r>
-          </w:p>
-          <w:p>
-            <w:pPr>
-              <w:cnfStyle w:val="000000100000" w:firstRow="0" w:lastRow="0" w:firstColumn="0" w:lastColumn="0" w:oddVBand="0" w:evenVBand="0" w:oddHBand="1" w:evenHBand="0" w:firstRowFirstColumn="0" w:firstRowLastColumn="0" w:lastRowFirstColumn="0" w:lastRowLastColumn="0"/>
-            </w:pPr>
-            <w:r>
-              <w:t xml:space="preserve">                        </w:t>
-            </w:r>
-            <w:proofErr w:type="spellStart"/>
-            <w:r>
-              <w:t>Seteo</w:t>
-            </w:r>
-            <w:proofErr w:type="spellEnd"/>
-            <w:r>
-              <w:t xml:space="preserve"> variable en FALSE</w:t>
-            </w:r>
-          </w:p>
-          <w:p>
-            <w:pPr>
-              <w:cnfStyle w:val="000000100000" w:firstRow="0" w:lastRow="0" w:firstColumn="0" w:lastColumn="0" w:oddVBand="0" w:evenVBand="0" w:oddHBand="1" w:evenHBand="0" w:firstRowFirstColumn="0" w:firstRowLastColumn="0" w:lastRowFirstColumn="0" w:lastRowLastColumn="0"/>
-            </w:pPr>
             <w:proofErr w:type="spellStart"/>
             <w:r>
               <w:t>FinMientras</w:t>
@@ -5361,55 +5355,6 @@
         </w:tc>
       </w:tr>
     </w:tbl>
-    <w:p>
-      <w:pPr>
-        <w:rPr>
-          <w:lang w:val="es-ES"/>
-        </w:rPr>
-      </w:pPr>
-    </w:p>
-    <w:p>
-      <w:pPr>
-        <w:rPr>
-          <w:lang w:val="es-ES"/>
-        </w:rPr>
-      </w:pPr>
-    </w:p>
-    <w:p>
-      <w:pPr>
-        <w:rPr>
-          <w:lang w:val="es-ES"/>
-        </w:rPr>
-      </w:pPr>
-    </w:p>
-    <w:p>
-      <w:pPr>
-        <w:rPr>
-          <w:lang w:val="es-ES"/>
-        </w:rPr>
-      </w:pPr>
-    </w:p>
-    <w:p>
-      <w:pPr>
-        <w:rPr>
-          <w:lang w:val="es-ES"/>
-        </w:rPr>
-      </w:pPr>
-    </w:p>
-    <w:p>
-      <w:pPr>
-        <w:rPr>
-          <w:lang w:val="es-ES"/>
-        </w:rPr>
-      </w:pPr>
-    </w:p>
-    <w:p>
-      <w:pPr>
-        <w:rPr>
-          <w:lang w:val="es-ES"/>
-        </w:rPr>
-      </w:pPr>
-    </w:p>
     <w:p>
       <w:pPr>
         <w:rPr>
@@ -5445,7 +5390,10 @@
             </w:pPr>
             <w:proofErr w:type="spellStart"/>
             <w:r>
-              <w:t>ConvertirStringATermino</w:t>
+              <w:rPr>
+                <w:u w:val="single"/>
+              </w:rPr>
+              <w:t>EsValidoNumero</w:t>
             </w:r>
             <w:proofErr w:type="spellEnd"/>
           </w:p>
@@ -5474,12 +5422,24 @@
           <w:p>
             <w:pPr>
               <w:cnfStyle w:val="000000100000" w:firstRow="0" w:lastRow="0" w:firstColumn="0" w:lastColumn="0" w:oddVBand="0" w:evenVBand="0" w:oddHBand="1" w:evenHBand="0" w:firstRowFirstColumn="0" w:firstRowLastColumn="0" w:lastRowFirstColumn="0" w:lastRowLastColumn="0"/>
-            </w:pPr>
-            <w:proofErr w:type="spellStart"/>
-            <w:r>
+              <w:rPr>
+                <w:bCs/>
+              </w:rPr>
+            </w:pPr>
+            <w:proofErr w:type="spellStart"/>
+            <w:r>
+              <w:rPr>
+                <w:bCs/>
+              </w:rPr>
               <w:t>String</w:t>
             </w:r>
             <w:proofErr w:type="spellEnd"/>
+            <w:r>
+              <w:rPr>
+                <w:bCs/>
+              </w:rPr>
+              <w:t xml:space="preserve"> cargado</w:t>
+            </w:r>
           </w:p>
         </w:tc>
       </w:tr>
@@ -5507,7 +5467,13 @@
               <w:cnfStyle w:val="000000000000" w:firstRow="0" w:lastRow="0" w:firstColumn="0" w:lastColumn="0" w:oddVBand="0" w:evenVBand="0" w:oddHBand="0" w:evenHBand="0" w:firstRowFirstColumn="0" w:firstRowLastColumn="0" w:lastRowFirstColumn="0" w:lastRowLastColumn="0"/>
             </w:pPr>
             <w:r>
-              <w:t>Termino</w:t>
+              <w:t xml:space="preserve">TRUE, </w:t>
+            </w:r>
+            <w:r>
+              <w:rPr>
+                <w:u w:val="single"/>
+              </w:rPr>
+              <w:t>FALSE</w:t>
             </w:r>
           </w:p>
         </w:tc>
@@ -5522,33 +5488,10 @@
             <w:tcW w:w="1011" w:type="dxa"/>
           </w:tcPr>
           <w:p>
-            <w:pPr>
-              <w:rPr>
-                <w:b w:val="0"/>
-                <w:bCs w:val="0"/>
-              </w:rPr>
-            </w:pPr>
             <w:r>
               <w:t>Método:</w:t>
             </w:r>
           </w:p>
-          <w:p>
-            <w:pPr>
-              <w:rPr>
-                <w:b w:val="0"/>
-                <w:bCs w:val="0"/>
-              </w:rPr>
-            </w:pPr>
-          </w:p>
-          <w:p>
-            <w:pPr>
-              <w:rPr>
-                <w:b w:val="0"/>
-                <w:bCs w:val="0"/>
-              </w:rPr>
-            </w:pPr>
-          </w:p>
-          <w:p/>
         </w:tc>
         <w:tc>
           <w:tcPr>
@@ -5559,52 +5502,84 @@
               <w:cnfStyle w:val="000000100000" w:firstRow="0" w:lastRow="0" w:firstColumn="0" w:lastColumn="0" w:oddVBand="0" w:evenVBand="0" w:oddHBand="1" w:evenHBand="0" w:firstRowFirstColumn="0" w:firstRowLastColumn="0" w:lastRowFirstColumn="0" w:lastRowLastColumn="0"/>
             </w:pPr>
             <w:r>
-              <w:t xml:space="preserve">Defino nuevo termino </w:t>
-            </w:r>
-            <w:proofErr w:type="spellStart"/>
-            <w:r>
-              <w:t>vacio</w:t>
-            </w:r>
-            <w:proofErr w:type="spellEnd"/>
-            <w:r>
-              <w:t>.</w:t>
-            </w:r>
-          </w:p>
-          <w:p>
-            <w:pPr>
-              <w:cnfStyle w:val="000000100000" w:firstRow="0" w:lastRow="0" w:firstColumn="0" w:lastColumn="0" w:oddVBand="0" w:evenVBand="0" w:oddHBand="1" w:evenHBand="0" w:firstRowFirstColumn="0" w:firstRowLastColumn="0" w:lastRowFirstColumn="0" w:lastRowLastColumn="0"/>
-            </w:pPr>
-            <w:r>
               <w:t xml:space="preserve">Recorro </w:t>
             </w:r>
             <w:proofErr w:type="spellStart"/>
             <w:r>
-              <w:t>string</w:t>
-            </w:r>
-            <w:proofErr w:type="spellEnd"/>
-          </w:p>
-          <w:p>
-            <w:pPr>
-              <w:cnfStyle w:val="000000100000" w:firstRow="0" w:lastRow="0" w:firstColumn="0" w:lastColumn="0" w:oddVBand="0" w:evenVBand="0" w:oddHBand="1" w:evenHBand="0" w:firstRowFirstColumn="0" w:firstRowLastColumn="0" w:lastRowFirstColumn="0" w:lastRowLastColumn="0"/>
-            </w:pPr>
-            <w:r>
-              <w:t>Mientras carácter sea distinto a fin de línea</w:t>
-            </w:r>
-          </w:p>
-          <w:p>
-            <w:pPr>
-              <w:cnfStyle w:val="000000100000" w:firstRow="0" w:lastRow="0" w:firstColumn="0" w:lastColumn="0" w:oddVBand="0" w:evenVBand="0" w:oddHBand="1" w:evenHBand="0" w:firstRowFirstColumn="0" w:firstRowLastColumn="0" w:lastRowFirstColumn="0" w:lastRowLastColumn="0"/>
-            </w:pPr>
-            <w:r>
-              <w:t xml:space="preserve">        Si carácter es ‘-‘ </w:t>
-            </w:r>
-          </w:p>
-          <w:p>
-            <w:pPr>
-              <w:cnfStyle w:val="000000100000" w:firstRow="0" w:lastRow="0" w:firstColumn="0" w:lastColumn="0" w:oddVBand="0" w:evenVBand="0" w:oddHBand="1" w:evenHBand="0" w:firstRowFirstColumn="0" w:firstRowLastColumn="0" w:lastRowFirstColumn="0" w:lastRowLastColumn="0"/>
-            </w:pPr>
-            <w:r>
-              <w:t xml:space="preserve">                Guardo signo en Signo</w:t>
+              <w:t>String</w:t>
+            </w:r>
+            <w:proofErr w:type="spellEnd"/>
+          </w:p>
+          <w:p>
+            <w:pPr>
+              <w:cnfStyle w:val="000000100000" w:firstRow="0" w:lastRow="0" w:firstColumn="0" w:lastColumn="0" w:oddVBand="0" w:evenVBand="0" w:oddHBand="1" w:evenHBand="0" w:firstRowFirstColumn="0" w:firstRowLastColumn="0" w:lastRowFirstColumn="0" w:lastRowLastColumn="0"/>
+            </w:pPr>
+            <w:r>
+              <w:t>Mientras carácter sea distinto a carácter fin de línea y variable sea TRUE</w:t>
+            </w:r>
+          </w:p>
+          <w:p>
+            <w:pPr>
+              <w:cnfStyle w:val="000000100000" w:firstRow="0" w:lastRow="0" w:firstColumn="0" w:lastColumn="0" w:oddVBand="0" w:evenVBand="0" w:oddHBand="1" w:evenHBand="0" w:firstRowFirstColumn="0" w:firstRowLastColumn="0" w:lastRowFirstColumn="0" w:lastRowLastColumn="0"/>
+            </w:pPr>
+            <w:r>
+              <w:t xml:space="preserve">        Si carácter es ‘-’ entonces</w:t>
+            </w:r>
+            <w:r>
+              <w:t xml:space="preserve"> tomo el siguiente </w:t>
+            </w:r>
+            <w:proofErr w:type="spellStart"/>
+            <w:r>
+              <w:t>caracter</w:t>
+            </w:r>
+            <w:proofErr w:type="spellEnd"/>
+          </w:p>
+          <w:p>
+            <w:pPr>
+              <w:cnfStyle w:val="000000100000" w:firstRow="0" w:lastRow="0" w:firstColumn="0" w:lastColumn="0" w:oddVBand="0" w:evenVBand="0" w:oddHBand="1" w:evenHBand="0" w:firstRowFirstColumn="0" w:firstRowLastColumn="0" w:lastRowFirstColumn="0" w:lastRowLastColumn="0"/>
+            </w:pPr>
+            <w:r>
+              <w:t xml:space="preserve">                Si carácter &gt;= ‘0’ y carácter &lt;= ‘9’ entonces</w:t>
+            </w:r>
+          </w:p>
+          <w:p>
+            <w:pPr>
+              <w:cnfStyle w:val="000000100000" w:firstRow="0" w:lastRow="0" w:firstColumn="0" w:lastColumn="0" w:oddVBand="0" w:evenVBand="0" w:oddHBand="1" w:evenHBand="0" w:firstRowFirstColumn="0" w:firstRowLastColumn="0" w:lastRowFirstColumn="0" w:lastRowLastColumn="0"/>
+            </w:pPr>
+            <w:r>
+              <w:t xml:space="preserve">                        </w:t>
+            </w:r>
+            <w:proofErr w:type="spellStart"/>
+            <w:r>
+              <w:t>Seteo</w:t>
+            </w:r>
+            <w:proofErr w:type="spellEnd"/>
+            <w:r>
+              <w:t xml:space="preserve"> variable en TRUE</w:t>
+            </w:r>
+          </w:p>
+          <w:p>
+            <w:pPr>
+              <w:cnfStyle w:val="000000100000" w:firstRow="0" w:lastRow="0" w:firstColumn="0" w:lastColumn="0" w:oddVBand="0" w:evenVBand="0" w:oddHBand="1" w:evenHBand="0" w:firstRowFirstColumn="0" w:firstRowLastColumn="0" w:lastRowFirstColumn="0" w:lastRowLastColumn="0"/>
+            </w:pPr>
+            <w:r>
+              <w:t xml:space="preserve">                Sino</w:t>
+            </w:r>
+          </w:p>
+          <w:p>
+            <w:pPr>
+              <w:cnfStyle w:val="000000100000" w:firstRow="0" w:lastRow="0" w:firstColumn="0" w:lastColumn="0" w:oddVBand="0" w:evenVBand="0" w:oddHBand="1" w:evenHBand="0" w:firstRowFirstColumn="0" w:firstRowLastColumn="0" w:lastRowFirstColumn="0" w:lastRowLastColumn="0"/>
+            </w:pPr>
+            <w:r>
+              <w:t xml:space="preserve">                        </w:t>
+            </w:r>
+            <w:proofErr w:type="spellStart"/>
+            <w:r>
+              <w:t>Seteo</w:t>
+            </w:r>
+            <w:proofErr w:type="spellEnd"/>
+            <w:r>
+              <w:t xml:space="preserve"> variable en FALSE</w:t>
             </w:r>
           </w:p>
           <w:p>
@@ -5618,44 +5593,56 @@
           <w:p>
             <w:pPr>
               <w:cnfStyle w:val="000000100000" w:firstRow="0" w:lastRow="0" w:firstColumn="0" w:lastColumn="0" w:oddVBand="0" w:evenVBand="0" w:oddHBand="1" w:evenHBand="0" w:firstRowFirstColumn="0" w:firstRowLastColumn="0" w:lastRowFirstColumn="0" w:lastRowLastColumn="0"/>
-            </w:pPr>
-            <w:r>
-              <w:t xml:space="preserve">                Guardo signo ‘+’ en Signo</w:t>
-            </w:r>
-          </w:p>
-          <w:p>
-            <w:pPr>
-              <w:cnfStyle w:val="000000100000" w:firstRow="0" w:lastRow="0" w:firstColumn="0" w:lastColumn="0" w:oddVBand="0" w:evenVBand="0" w:oddHBand="1" w:evenHBand="0" w:firstRowFirstColumn="0" w:firstRowLastColumn="0" w:lastRowFirstColumn="0" w:lastRowLastColumn="0"/>
+              <w:rPr>
+                <w:u w:val="single"/>
+              </w:rPr>
             </w:pPr>
             <w:r>
               <w:t xml:space="preserve">                </w:t>
             </w:r>
-            <w:proofErr w:type="spellStart"/>
-            <w:r>
-              <w:t>ConvertirCharANumero</w:t>
-            </w:r>
-            <w:proofErr w:type="spellEnd"/>
-          </w:p>
-          <w:p>
-            <w:pPr>
-              <w:cnfStyle w:val="000000100000" w:firstRow="0" w:lastRow="0" w:firstColumn="0" w:lastColumn="0" w:oddVBand="0" w:evenVBand="0" w:oddHBand="1" w:evenHBand="0" w:firstRowFirstColumn="0" w:firstRowLastColumn="0" w:lastRowFirstColumn="0" w:lastRowLastColumn="0"/>
-            </w:pPr>
-            <w:r>
-              <w:t xml:space="preserve">                Guardo valor en base</w:t>
-            </w:r>
-          </w:p>
-          <w:p>
-            <w:pPr>
-              <w:cnfStyle w:val="000000100000" w:firstRow="0" w:lastRow="0" w:firstColumn="0" w:lastColumn="0" w:oddVBand="0" w:evenVBand="0" w:oddHBand="1" w:evenHBand="0" w:firstRowFirstColumn="0" w:firstRowLastColumn="0" w:lastRowFirstColumn="0" w:lastRowLastColumn="0"/>
-            </w:pPr>
-            <w:r>
-              <w:t xml:space="preserve">       </w:t>
-            </w:r>
-            <w:proofErr w:type="spellStart"/>
-            <w:r>
-              <w:t>FinSi</w:t>
-            </w:r>
-            <w:proofErr w:type="spellEnd"/>
+            <w:r>
+              <w:t>Si carácter &gt;= ‘0’ y carácter &lt;= ‘9’ entonces</w:t>
+            </w:r>
+          </w:p>
+          <w:p>
+            <w:pPr>
+              <w:cnfStyle w:val="000000100000" w:firstRow="0" w:lastRow="0" w:firstColumn="0" w:lastColumn="0" w:oddVBand="0" w:evenVBand="0" w:oddHBand="1" w:evenHBand="0" w:firstRowFirstColumn="0" w:firstRowLastColumn="0" w:lastRowFirstColumn="0" w:lastRowLastColumn="0"/>
+            </w:pPr>
+            <w:r>
+              <w:t xml:space="preserve">                        </w:t>
+            </w:r>
+            <w:proofErr w:type="spellStart"/>
+            <w:r>
+              <w:t>Seteo</w:t>
+            </w:r>
+            <w:proofErr w:type="spellEnd"/>
+            <w:r>
+              <w:t xml:space="preserve"> variable en TRUE</w:t>
+            </w:r>
+          </w:p>
+          <w:p>
+            <w:pPr>
+              <w:cnfStyle w:val="000000100000" w:firstRow="0" w:lastRow="0" w:firstColumn="0" w:lastColumn="0" w:oddVBand="0" w:evenVBand="0" w:oddHBand="1" w:evenHBand="0" w:firstRowFirstColumn="0" w:firstRowLastColumn="0" w:lastRowFirstColumn="0" w:lastRowLastColumn="0"/>
+            </w:pPr>
+            <w:r>
+              <w:t xml:space="preserve">                Sino</w:t>
+            </w:r>
+          </w:p>
+          <w:p>
+            <w:pPr>
+              <w:cnfStyle w:val="000000100000" w:firstRow="0" w:lastRow="0" w:firstColumn="0" w:lastColumn="0" w:oddVBand="0" w:evenVBand="0" w:oddHBand="1" w:evenHBand="0" w:firstRowFirstColumn="0" w:firstRowLastColumn="0" w:lastRowFirstColumn="0" w:lastRowLastColumn="0"/>
+            </w:pPr>
+            <w:r>
+              <w:t xml:space="preserve">                        </w:t>
+            </w:r>
+            <w:proofErr w:type="spellStart"/>
+            <w:r>
+              <w:t>Seteo</w:t>
+            </w:r>
+            <w:proofErr w:type="spellEnd"/>
+            <w:r>
+              <w:t xml:space="preserve"> variable en FALSE</w:t>
+            </w:r>
           </w:p>
           <w:p>
             <w:pPr>
@@ -5670,6 +5657,55 @@
         </w:tc>
       </w:tr>
     </w:tbl>
+    <w:p>
+      <w:pPr>
+        <w:rPr>
+          <w:lang w:val="es-ES"/>
+        </w:rPr>
+      </w:pPr>
+    </w:p>
+    <w:p>
+      <w:pPr>
+        <w:rPr>
+          <w:lang w:val="es-ES"/>
+        </w:rPr>
+      </w:pPr>
+    </w:p>
+    <w:p>
+      <w:pPr>
+        <w:rPr>
+          <w:lang w:val="es-ES"/>
+        </w:rPr>
+      </w:pPr>
+    </w:p>
+    <w:p>
+      <w:pPr>
+        <w:rPr>
+          <w:lang w:val="es-ES"/>
+        </w:rPr>
+      </w:pPr>
+    </w:p>
+    <w:p>
+      <w:pPr>
+        <w:rPr>
+          <w:lang w:val="es-ES"/>
+        </w:rPr>
+      </w:pPr>
+    </w:p>
+    <w:p>
+      <w:pPr>
+        <w:rPr>
+          <w:lang w:val="es-ES"/>
+        </w:rPr>
+      </w:pPr>
+    </w:p>
+    <w:p>
+      <w:pPr>
+        <w:rPr>
+          <w:lang w:val="es-ES"/>
+        </w:rPr>
+      </w:pPr>
+    </w:p>
     <w:p>
       <w:pPr>
         <w:rPr>
@@ -5705,6 +5741,267 @@
             </w:pPr>
             <w:proofErr w:type="spellStart"/>
             <w:r>
+              <w:lastRenderedPageBreak/>
+              <w:t>ConvertirStringATermino</w:t>
+            </w:r>
+            <w:proofErr w:type="spellEnd"/>
+          </w:p>
+        </w:tc>
+      </w:tr>
+      <w:tr>
+        <w:trPr>
+          <w:cnfStyle w:val="000000100000" w:firstRow="0" w:lastRow="0" w:firstColumn="0" w:lastColumn="0" w:oddVBand="0" w:evenVBand="0" w:oddHBand="1" w:evenHBand="0" w:firstRowFirstColumn="0" w:firstRowLastColumn="0" w:lastRowFirstColumn="0" w:lastRowLastColumn="0"/>
+          <w:trHeight w:val="571"/>
+        </w:trPr>
+        <w:tc>
+          <w:tcPr>
+            <w:cnfStyle w:val="001000000000" w:firstRow="0" w:lastRow="0" w:firstColumn="1" w:lastColumn="0" w:oddVBand="0" w:evenVBand="0" w:oddHBand="0" w:evenHBand="0" w:firstRowFirstColumn="0" w:firstRowLastColumn="0" w:lastRowFirstColumn="0" w:lastRowLastColumn="0"/>
+            <w:tcW w:w="1011" w:type="dxa"/>
+          </w:tcPr>
+          <w:p>
+            <w:r>
+              <w:t>Entrada:</w:t>
+            </w:r>
+          </w:p>
+        </w:tc>
+        <w:tc>
+          <w:tcPr>
+            <w:tcW w:w="7483" w:type="dxa"/>
+          </w:tcPr>
+          <w:p>
+            <w:pPr>
+              <w:cnfStyle w:val="000000100000" w:firstRow="0" w:lastRow="0" w:firstColumn="0" w:lastColumn="0" w:oddVBand="0" w:evenVBand="0" w:oddHBand="1" w:evenHBand="0" w:firstRowFirstColumn="0" w:firstRowLastColumn="0" w:lastRowFirstColumn="0" w:lastRowLastColumn="0"/>
+            </w:pPr>
+            <w:proofErr w:type="spellStart"/>
+            <w:r>
+              <w:t>String</w:t>
+            </w:r>
+            <w:proofErr w:type="spellEnd"/>
+          </w:p>
+        </w:tc>
+      </w:tr>
+      <w:tr>
+        <w:trPr>
+          <w:trHeight w:val="391"/>
+        </w:trPr>
+        <w:tc>
+          <w:tcPr>
+            <w:cnfStyle w:val="001000000000" w:firstRow="0" w:lastRow="0" w:firstColumn="1" w:lastColumn="0" w:oddVBand="0" w:evenVBand="0" w:oddHBand="0" w:evenHBand="0" w:firstRowFirstColumn="0" w:firstRowLastColumn="0" w:lastRowFirstColumn="0" w:lastRowLastColumn="0"/>
+            <w:tcW w:w="1011" w:type="dxa"/>
+          </w:tcPr>
+          <w:p>
+            <w:r>
+              <w:t>Salida:</w:t>
+            </w:r>
+          </w:p>
+        </w:tc>
+        <w:tc>
+          <w:tcPr>
+            <w:tcW w:w="7483" w:type="dxa"/>
+          </w:tcPr>
+          <w:p>
+            <w:pPr>
+              <w:cnfStyle w:val="000000000000" w:firstRow="0" w:lastRow="0" w:firstColumn="0" w:lastColumn="0" w:oddVBand="0" w:evenVBand="0" w:oddHBand="0" w:evenHBand="0" w:firstRowFirstColumn="0" w:firstRowLastColumn="0" w:lastRowFirstColumn="0" w:lastRowLastColumn="0"/>
+            </w:pPr>
+            <w:r>
+              <w:t>Termino</w:t>
+            </w:r>
+          </w:p>
+        </w:tc>
+      </w:tr>
+      <w:tr>
+        <w:trPr>
+          <w:cnfStyle w:val="000000100000" w:firstRow="0" w:lastRow="0" w:firstColumn="0" w:lastColumn="0" w:oddVBand="0" w:evenVBand="0" w:oddHBand="1" w:evenHBand="0" w:firstRowFirstColumn="0" w:firstRowLastColumn="0" w:lastRowFirstColumn="0" w:lastRowLastColumn="0"/>
+        </w:trPr>
+        <w:tc>
+          <w:tcPr>
+            <w:cnfStyle w:val="001000000000" w:firstRow="0" w:lastRow="0" w:firstColumn="1" w:lastColumn="0" w:oddVBand="0" w:evenVBand="0" w:oddHBand="0" w:evenHBand="0" w:firstRowFirstColumn="0" w:firstRowLastColumn="0" w:lastRowFirstColumn="0" w:lastRowLastColumn="0"/>
+            <w:tcW w:w="1011" w:type="dxa"/>
+          </w:tcPr>
+          <w:p>
+            <w:pPr>
+              <w:rPr>
+                <w:b w:val="0"/>
+                <w:bCs w:val="0"/>
+              </w:rPr>
+            </w:pPr>
+            <w:r>
+              <w:t>Método:</w:t>
+            </w:r>
+          </w:p>
+          <w:p>
+            <w:pPr>
+              <w:rPr>
+                <w:b w:val="0"/>
+                <w:bCs w:val="0"/>
+              </w:rPr>
+            </w:pPr>
+          </w:p>
+          <w:p>
+            <w:pPr>
+              <w:rPr>
+                <w:b w:val="0"/>
+                <w:bCs w:val="0"/>
+              </w:rPr>
+            </w:pPr>
+          </w:p>
+          <w:p/>
+        </w:tc>
+        <w:tc>
+          <w:tcPr>
+            <w:tcW w:w="7483" w:type="dxa"/>
+          </w:tcPr>
+          <w:p>
+            <w:pPr>
+              <w:cnfStyle w:val="000000100000" w:firstRow="0" w:lastRow="0" w:firstColumn="0" w:lastColumn="0" w:oddVBand="0" w:evenVBand="0" w:oddHBand="1" w:evenHBand="0" w:firstRowFirstColumn="0" w:firstRowLastColumn="0" w:lastRowFirstColumn="0" w:lastRowLastColumn="0"/>
+            </w:pPr>
+            <w:r>
+              <w:t xml:space="preserve">Defino nuevo termino </w:t>
+            </w:r>
+            <w:proofErr w:type="spellStart"/>
+            <w:r>
+              <w:t>vacio</w:t>
+            </w:r>
+            <w:proofErr w:type="spellEnd"/>
+            <w:r>
+              <w:t>.</w:t>
+            </w:r>
+          </w:p>
+          <w:p>
+            <w:pPr>
+              <w:cnfStyle w:val="000000100000" w:firstRow="0" w:lastRow="0" w:firstColumn="0" w:lastColumn="0" w:oddVBand="0" w:evenVBand="0" w:oddHBand="1" w:evenHBand="0" w:firstRowFirstColumn="0" w:firstRowLastColumn="0" w:lastRowFirstColumn="0" w:lastRowLastColumn="0"/>
+            </w:pPr>
+            <w:r>
+              <w:t xml:space="preserve">Recorro </w:t>
+            </w:r>
+            <w:proofErr w:type="spellStart"/>
+            <w:r>
+              <w:t>string</w:t>
+            </w:r>
+            <w:proofErr w:type="spellEnd"/>
+          </w:p>
+          <w:p>
+            <w:pPr>
+              <w:cnfStyle w:val="000000100000" w:firstRow="0" w:lastRow="0" w:firstColumn="0" w:lastColumn="0" w:oddVBand="0" w:evenVBand="0" w:oddHBand="1" w:evenHBand="0" w:firstRowFirstColumn="0" w:firstRowLastColumn="0" w:lastRowFirstColumn="0" w:lastRowLastColumn="0"/>
+            </w:pPr>
+            <w:r>
+              <w:t>Mientras carácter sea distinto a fin de línea</w:t>
+            </w:r>
+          </w:p>
+          <w:p>
+            <w:pPr>
+              <w:cnfStyle w:val="000000100000" w:firstRow="0" w:lastRow="0" w:firstColumn="0" w:lastColumn="0" w:oddVBand="0" w:evenVBand="0" w:oddHBand="1" w:evenHBand="0" w:firstRowFirstColumn="0" w:firstRowLastColumn="0" w:lastRowFirstColumn="0" w:lastRowLastColumn="0"/>
+            </w:pPr>
+            <w:r>
+              <w:t xml:space="preserve">        Si carácter es ‘-‘ </w:t>
+            </w:r>
+          </w:p>
+          <w:p>
+            <w:pPr>
+              <w:cnfStyle w:val="000000100000" w:firstRow="0" w:lastRow="0" w:firstColumn="0" w:lastColumn="0" w:oddVBand="0" w:evenVBand="0" w:oddHBand="1" w:evenHBand="0" w:firstRowFirstColumn="0" w:firstRowLastColumn="0" w:lastRowFirstColumn="0" w:lastRowLastColumn="0"/>
+            </w:pPr>
+            <w:r>
+              <w:t xml:space="preserve">                Guardo signo en Signo</w:t>
+            </w:r>
+          </w:p>
+          <w:p>
+            <w:pPr>
+              <w:cnfStyle w:val="000000100000" w:firstRow="0" w:lastRow="0" w:firstColumn="0" w:lastColumn="0" w:oddVBand="0" w:evenVBand="0" w:oddHBand="1" w:evenHBand="0" w:firstRowFirstColumn="0" w:firstRowLastColumn="0" w:lastRowFirstColumn="0" w:lastRowLastColumn="0"/>
+            </w:pPr>
+            <w:r>
+              <w:t xml:space="preserve">        Sino</w:t>
+            </w:r>
+          </w:p>
+          <w:p>
+            <w:pPr>
+              <w:cnfStyle w:val="000000100000" w:firstRow="0" w:lastRow="0" w:firstColumn="0" w:lastColumn="0" w:oddVBand="0" w:evenVBand="0" w:oddHBand="1" w:evenHBand="0" w:firstRowFirstColumn="0" w:firstRowLastColumn="0" w:lastRowFirstColumn="0" w:lastRowLastColumn="0"/>
+            </w:pPr>
+            <w:r>
+              <w:t xml:space="preserve">                Guardo signo ‘+’ en Signo</w:t>
+            </w:r>
+          </w:p>
+          <w:p>
+            <w:pPr>
+              <w:cnfStyle w:val="000000100000" w:firstRow="0" w:lastRow="0" w:firstColumn="0" w:lastColumn="0" w:oddVBand="0" w:evenVBand="0" w:oddHBand="1" w:evenHBand="0" w:firstRowFirstColumn="0" w:firstRowLastColumn="0" w:lastRowFirstColumn="0" w:lastRowLastColumn="0"/>
+            </w:pPr>
+            <w:r>
+              <w:t xml:space="preserve">                </w:t>
+            </w:r>
+            <w:proofErr w:type="spellStart"/>
+            <w:r>
+              <w:t>ConvertirCharANumero</w:t>
+            </w:r>
+            <w:proofErr w:type="spellEnd"/>
+          </w:p>
+          <w:p>
+            <w:pPr>
+              <w:cnfStyle w:val="000000100000" w:firstRow="0" w:lastRow="0" w:firstColumn="0" w:lastColumn="0" w:oddVBand="0" w:evenVBand="0" w:oddHBand="1" w:evenHBand="0" w:firstRowFirstColumn="0" w:firstRowLastColumn="0" w:lastRowFirstColumn="0" w:lastRowLastColumn="0"/>
+            </w:pPr>
+            <w:r>
+              <w:t xml:space="preserve">                Guardo valor en base</w:t>
+            </w:r>
+          </w:p>
+          <w:p>
+            <w:pPr>
+              <w:cnfStyle w:val="000000100000" w:firstRow="0" w:lastRow="0" w:firstColumn="0" w:lastColumn="0" w:oddVBand="0" w:evenVBand="0" w:oddHBand="1" w:evenHBand="0" w:firstRowFirstColumn="0" w:firstRowLastColumn="0" w:lastRowFirstColumn="0" w:lastRowLastColumn="0"/>
+            </w:pPr>
+            <w:r>
+              <w:t xml:space="preserve">       </w:t>
+            </w:r>
+            <w:proofErr w:type="spellStart"/>
+            <w:r>
+              <w:t>FinSi</w:t>
+            </w:r>
+            <w:proofErr w:type="spellEnd"/>
+          </w:p>
+          <w:p>
+            <w:pPr>
+              <w:cnfStyle w:val="000000100000" w:firstRow="0" w:lastRow="0" w:firstColumn="0" w:lastColumn="0" w:oddVBand="0" w:evenVBand="0" w:oddHBand="1" w:evenHBand="0" w:firstRowFirstColumn="0" w:firstRowLastColumn="0" w:lastRowFirstColumn="0" w:lastRowLastColumn="0"/>
+            </w:pPr>
+            <w:proofErr w:type="spellStart"/>
+            <w:r>
+              <w:t>FinMientras</w:t>
+            </w:r>
+            <w:proofErr w:type="spellEnd"/>
+          </w:p>
+        </w:tc>
+      </w:tr>
+    </w:tbl>
+    <w:p>
+      <w:pPr>
+        <w:rPr>
+          <w:lang w:val="es-ES"/>
+        </w:rPr>
+      </w:pPr>
+    </w:p>
+    <w:tbl>
+      <w:tblPr>
+        <w:tblStyle w:val="Tablanormal1"/>
+        <w:tblW w:w="0" w:type="auto"/>
+        <w:tblLook w:val="04A0" w:firstRow="1" w:lastRow="0" w:firstColumn="1" w:lastColumn="0" w:noHBand="0" w:noVBand="1"/>
+      </w:tblPr>
+      <w:tblGrid>
+        <w:gridCol w:w="1011"/>
+        <w:gridCol w:w="7483"/>
+      </w:tblGrid>
+      <w:tr>
+        <w:trPr>
+          <w:cnfStyle w:val="100000000000" w:firstRow="1" w:lastRow="0" w:firstColumn="0" w:lastColumn="0" w:oddVBand="0" w:evenVBand="0" w:oddHBand="0" w:evenHBand="0" w:firstRowFirstColumn="0" w:firstRowLastColumn="0" w:lastRowFirstColumn="0" w:lastRowLastColumn="0"/>
+          <w:trHeight w:val="400"/>
+        </w:trPr>
+        <w:tc>
+          <w:tcPr>
+            <w:cnfStyle w:val="001000000000" w:firstRow="0" w:lastRow="0" w:firstColumn="1" w:lastColumn="0" w:oddVBand="0" w:evenVBand="0" w:oddHBand="0" w:evenHBand="0" w:firstRowFirstColumn="0" w:firstRowLastColumn="0" w:lastRowFirstColumn="0" w:lastRowLastColumn="0"/>
+            <w:tcW w:w="8494" w:type="dxa"/>
+            <w:gridSpan w:val="2"/>
+            <w:shd w:val="clear" w:color="auto" w:fill="FFE599" w:themeFill="accent4" w:themeFillTint="66"/>
+          </w:tcPr>
+          <w:p>
+            <w:pPr>
+              <w:jc w:val="center"/>
+            </w:pPr>
+            <w:proofErr w:type="spellStart"/>
+            <w:r>
               <w:t>CantItemsEnLista</w:t>
             </w:r>
             <w:proofErr w:type="spellEnd"/>
@@ -6123,7 +6420,6 @@
               <w:cnfStyle w:val="000000100000" w:firstRow="0" w:lastRow="0" w:firstColumn="0" w:lastColumn="0" w:oddVBand="0" w:evenVBand="0" w:oddHBand="1" w:evenHBand="0" w:firstRowFirstColumn="0" w:firstRowLastColumn="0" w:lastRowFirstColumn="0" w:lastRowLastColumn="0"/>
             </w:pPr>
             <w:r>
-              <w:lastRenderedPageBreak/>
               <w:t xml:space="preserve">        Asigno a resultado, (valor de resultado </w:t>
             </w:r>
             <w:proofErr w:type="spellStart"/>
@@ -6220,6 +6516,7 @@
             </w:pPr>
             <w:proofErr w:type="spellStart"/>
             <w:r>
+              <w:lastRenderedPageBreak/>
               <w:t>MostrarPolinomio</w:t>
             </w:r>
             <w:proofErr w:type="spellEnd"/>
@@ -6429,6 +6726,157 @@
               <w:t>FinMientras</w:t>
             </w:r>
             <w:proofErr w:type="spellEnd"/>
+          </w:p>
+        </w:tc>
+      </w:tr>
+    </w:tbl>
+    <w:p>
+      <w:pPr>
+        <w:rPr>
+          <w:lang w:val="es-ES"/>
+        </w:rPr>
+      </w:pPr>
+    </w:p>
+    <w:tbl>
+      <w:tblPr>
+        <w:tblStyle w:val="Tablanormal1"/>
+        <w:tblW w:w="0" w:type="auto"/>
+        <w:tblLook w:val="04A0" w:firstRow="1" w:lastRow="0" w:firstColumn="1" w:lastColumn="0" w:noHBand="0" w:noVBand="1"/>
+      </w:tblPr>
+      <w:tblGrid>
+        <w:gridCol w:w="1011"/>
+        <w:gridCol w:w="7483"/>
+      </w:tblGrid>
+      <w:tr>
+        <w:trPr>
+          <w:cnfStyle w:val="100000000000" w:firstRow="1" w:lastRow="0" w:firstColumn="0" w:lastColumn="0" w:oddVBand="0" w:evenVBand="0" w:oddHBand="0" w:evenHBand="0" w:firstRowFirstColumn="0" w:firstRowLastColumn="0" w:lastRowFirstColumn="0" w:lastRowLastColumn="0"/>
+          <w:trHeight w:val="400"/>
+        </w:trPr>
+        <w:tc>
+          <w:tcPr>
+            <w:cnfStyle w:val="001000000000" w:firstRow="0" w:lastRow="0" w:firstColumn="1" w:lastColumn="0" w:oddVBand="0" w:evenVBand="0" w:oddHBand="0" w:evenHBand="0" w:firstRowFirstColumn="0" w:firstRowLastColumn="0" w:lastRowFirstColumn="0" w:lastRowLastColumn="0"/>
+            <w:tcW w:w="8494" w:type="dxa"/>
+            <w:gridSpan w:val="2"/>
+            <w:shd w:val="clear" w:color="auto" w:fill="FFE599" w:themeFill="accent4" w:themeFillTint="66"/>
+          </w:tcPr>
+          <w:p>
+            <w:pPr>
+              <w:jc w:val="center"/>
+              <w:rPr>
+                <w:lang w:val="en-US"/>
+              </w:rPr>
+            </w:pPr>
+            <w:proofErr w:type="spellStart"/>
+            <w:r>
+              <w:t>TerminoAString</w:t>
+            </w:r>
+            <w:proofErr w:type="spellEnd"/>
+          </w:p>
+        </w:tc>
+      </w:tr>
+      <w:tr>
+        <w:trPr>
+          <w:cnfStyle w:val="000000100000" w:firstRow="0" w:lastRow="0" w:firstColumn="0" w:lastColumn="0" w:oddVBand="0" w:evenVBand="0" w:oddHBand="1" w:evenHBand="0" w:firstRowFirstColumn="0" w:firstRowLastColumn="0" w:lastRowFirstColumn="0" w:lastRowLastColumn="0"/>
+          <w:trHeight w:val="571"/>
+        </w:trPr>
+        <w:tc>
+          <w:tcPr>
+            <w:cnfStyle w:val="001000000000" w:firstRow="0" w:lastRow="0" w:firstColumn="1" w:lastColumn="0" w:oddVBand="0" w:evenVBand="0" w:oddHBand="0" w:evenHBand="0" w:firstRowFirstColumn="0" w:firstRowLastColumn="0" w:lastRowFirstColumn="0" w:lastRowLastColumn="0"/>
+            <w:tcW w:w="1011" w:type="dxa"/>
+          </w:tcPr>
+          <w:p>
+            <w:r>
+              <w:t>Entrada:</w:t>
+            </w:r>
+          </w:p>
+        </w:tc>
+        <w:tc>
+          <w:tcPr>
+            <w:tcW w:w="7483" w:type="dxa"/>
+          </w:tcPr>
+          <w:p>
+            <w:pPr>
+              <w:cnfStyle w:val="000000100000" w:firstRow="0" w:lastRow="0" w:firstColumn="0" w:lastColumn="0" w:oddVBand="0" w:evenVBand="0" w:oddHBand="1" w:evenHBand="0" w:firstRowFirstColumn="0" w:firstRowLastColumn="0" w:lastRowFirstColumn="0" w:lastRowLastColumn="0"/>
+              <w:rPr>
+                <w:bCs/>
+              </w:rPr>
+            </w:pPr>
+            <w:r>
+              <w:rPr>
+                <w:bCs/>
+              </w:rPr>
+              <w:t>Termino</w:t>
+            </w:r>
+          </w:p>
+        </w:tc>
+      </w:tr>
+      <w:tr>
+        <w:trPr>
+          <w:trHeight w:val="391"/>
+        </w:trPr>
+        <w:tc>
+          <w:tcPr>
+            <w:cnfStyle w:val="001000000000" w:firstRow="0" w:lastRow="0" w:firstColumn="1" w:lastColumn="0" w:oddVBand="0" w:evenVBand="0" w:oddHBand="0" w:evenHBand="0" w:firstRowFirstColumn="0" w:firstRowLastColumn="0" w:lastRowFirstColumn="0" w:lastRowLastColumn="0"/>
+            <w:tcW w:w="1011" w:type="dxa"/>
+          </w:tcPr>
+          <w:p>
+            <w:r>
+              <w:t>Salida:</w:t>
+            </w:r>
+          </w:p>
+        </w:tc>
+        <w:tc>
+          <w:tcPr>
+            <w:tcW w:w="7483" w:type="dxa"/>
+          </w:tcPr>
+          <w:p>
+            <w:pPr>
+              <w:cnfStyle w:val="000000000000" w:firstRow="0" w:lastRow="0" w:firstColumn="0" w:lastColumn="0" w:oddVBand="0" w:evenVBand="0" w:oddHBand="0" w:evenHBand="0" w:firstRowFirstColumn="0" w:firstRowLastColumn="0" w:lastRowFirstColumn="0" w:lastRowLastColumn="0"/>
+            </w:pPr>
+            <w:proofErr w:type="spellStart"/>
+            <w:r>
+              <w:t>String</w:t>
+            </w:r>
+            <w:proofErr w:type="spellEnd"/>
+            <w:r>
+              <w:t xml:space="preserve"> </w:t>
+            </w:r>
+          </w:p>
+        </w:tc>
+      </w:tr>
+      <w:tr>
+        <w:trPr>
+          <w:cnfStyle w:val="000000100000" w:firstRow="0" w:lastRow="0" w:firstColumn="0" w:lastColumn="0" w:oddVBand="0" w:evenVBand="0" w:oddHBand="1" w:evenHBand="0" w:firstRowFirstColumn="0" w:firstRowLastColumn="0" w:lastRowFirstColumn="0" w:lastRowLastColumn="0"/>
+        </w:trPr>
+        <w:tc>
+          <w:tcPr>
+            <w:cnfStyle w:val="001000000000" w:firstRow="0" w:lastRow="0" w:firstColumn="1" w:lastColumn="0" w:oddVBand="0" w:evenVBand="0" w:oddHBand="0" w:evenHBand="0" w:firstRowFirstColumn="0" w:firstRowLastColumn="0" w:lastRowFirstColumn="0" w:lastRowLastColumn="0"/>
+            <w:tcW w:w="1011" w:type="dxa"/>
+          </w:tcPr>
+          <w:p>
+            <w:r>
+              <w:t>Método:</w:t>
+            </w:r>
+          </w:p>
+        </w:tc>
+        <w:tc>
+          <w:tcPr>
+            <w:tcW w:w="7483" w:type="dxa"/>
+          </w:tcPr>
+          <w:p>
+            <w:pPr>
+              <w:ind w:left="4248" w:hanging="4248"/>
+              <w:cnfStyle w:val="000000100000" w:firstRow="0" w:lastRow="0" w:firstColumn="0" w:lastColumn="0" w:oddVBand="0" w:evenVBand="0" w:oddHBand="1" w:evenHBand="0" w:firstRowFirstColumn="0" w:firstRowLastColumn="0" w:lastRowFirstColumn="0" w:lastRowLastColumn="0"/>
+            </w:pPr>
+            <w:r>
+              <w:rPr>
+                <w:highlight w:val="yellow"/>
+              </w:rPr>
+              <w:t>// FALTA HACER</w:t>
+            </w:r>
+            <w:r>
+              <w:t xml:space="preserve"> </w:t>
+            </w:r>
           </w:p>
         </w:tc>
       </w:tr>

</xml_diff>

<commit_message>
Se modifica tipodedatos para agregar enumcomandos y se agrega el diagrama de gantt a entregable
</commit_message>
<xml_diff>
--- a/Documentacion/Pseudo codigo - Entregable.docx
+++ b/Documentacion/Pseudo codigo - Entregable.docx
@@ -4056,8 +4056,6 @@
           <w:lang w:val="es-ES"/>
         </w:rPr>
       </w:pPr>
-      <w:bookmarkStart w:id="0" w:name="_GoBack"/>
-      <w:bookmarkEnd w:id="0"/>
     </w:p>
     <w:tbl>
       <w:tblPr>
@@ -6888,8 +6886,196 @@
         </w:rPr>
       </w:pPr>
     </w:p>
+    <w:p>
+      <w:pPr>
+        <w:rPr>
+          <w:lang w:val="es-ES"/>
+        </w:rPr>
+      </w:pPr>
+    </w:p>
+    <w:p>
+      <w:pPr>
+        <w:rPr>
+          <w:lang w:val="es-ES"/>
+        </w:rPr>
+      </w:pPr>
+    </w:p>
+    <w:p>
+      <w:pPr>
+        <w:rPr>
+          <w:lang w:val="es-ES"/>
+        </w:rPr>
+      </w:pPr>
+    </w:p>
+    <w:p>
+      <w:pPr>
+        <w:rPr>
+          <w:lang w:val="es-ES"/>
+        </w:rPr>
+      </w:pPr>
+    </w:p>
+    <w:p>
+      <w:pPr>
+        <w:rPr>
+          <w:lang w:val="es-ES"/>
+        </w:rPr>
+      </w:pPr>
+    </w:p>
+    <w:p>
+      <w:pPr>
+        <w:rPr>
+          <w:lang w:val="es-ES"/>
+        </w:rPr>
+      </w:pPr>
+    </w:p>
+    <w:p>
+      <w:pPr>
+        <w:rPr>
+          <w:lang w:val="es-ES"/>
+        </w:rPr>
+      </w:pPr>
+    </w:p>
+    <w:p>
+      <w:pPr>
+        <w:rPr>
+          <w:lang w:val="es-ES"/>
+        </w:rPr>
+      </w:pPr>
+    </w:p>
+    <w:p>
+      <w:pPr>
+        <w:rPr>
+          <w:lang w:val="es-ES"/>
+        </w:rPr>
+      </w:pPr>
+    </w:p>
+    <w:p>
+      <w:pPr>
+        <w:rPr>
+          <w:lang w:val="es-ES"/>
+        </w:rPr>
+      </w:pPr>
+    </w:p>
+    <w:p>
+      <w:pPr>
+        <w:rPr>
+          <w:lang w:val="es-ES"/>
+        </w:rPr>
+      </w:pPr>
+    </w:p>
+    <w:p>
+      <w:pPr>
+        <w:rPr>
+          <w:lang w:val="es-ES"/>
+        </w:rPr>
+      </w:pPr>
+    </w:p>
+    <w:p>
+      <w:pPr>
+        <w:rPr>
+          <w:lang w:val="es-ES"/>
+        </w:rPr>
+      </w:pPr>
+    </w:p>
+    <w:p>
+      <w:pPr>
+        <w:rPr>
+          <w:lang w:val="es-ES"/>
+        </w:rPr>
+      </w:pPr>
+    </w:p>
+    <w:p>
+      <w:pPr>
+        <w:rPr>
+          <w:lang w:val="es-ES"/>
+        </w:rPr>
+      </w:pPr>
+    </w:p>
+    <w:p>
+      <w:pPr>
+        <w:rPr>
+          <w:lang w:val="es-ES"/>
+        </w:rPr>
+      </w:pPr>
+    </w:p>
+    <w:p>
+      <w:pPr>
+        <w:rPr>
+          <w:lang w:val="es-ES"/>
+        </w:rPr>
+      </w:pPr>
+    </w:p>
+    <w:p>
+      <w:pPr>
+        <w:rPr>
+          <w:lang w:val="es-ES"/>
+        </w:rPr>
+      </w:pPr>
+      <w:bookmarkStart w:id="0" w:name="_GoBack"/>
+      <w:bookmarkEnd w:id="0"/>
+      <w:r>
+        <w:rPr>
+          <w:lang w:val="es-ES"/>
+        </w:rPr>
+        <w:drawing>
+          <wp:anchor distT="0" distB="0" distL="114300" distR="114300" simplePos="0" relativeHeight="251658240" behindDoc="0" locked="0" layoutInCell="1" allowOverlap="1" wp14:anchorId="5A060830" wp14:editId="347505C9">
+            <wp:simplePos x="0" y="0"/>
+            <wp:positionH relativeFrom="margin">
+              <wp:posOffset>-1793875</wp:posOffset>
+            </wp:positionH>
+            <wp:positionV relativeFrom="page">
+              <wp:posOffset>2599055</wp:posOffset>
+            </wp:positionV>
+            <wp:extent cx="8935085" cy="5143500"/>
+            <wp:effectExtent l="0" t="9207" r="9207" b="9208"/>
+            <wp:wrapSquare wrapText="bothSides"/>
+            <wp:docPr id="1" name="Imagen 1"/>
+            <wp:cNvGraphicFramePr>
+              <a:graphicFrameLocks xmlns:a="http://schemas.openxmlformats.org/drawingml/2006/main" noChangeAspect="1"/>
+            </wp:cNvGraphicFramePr>
+            <a:graphic xmlns:a="http://schemas.openxmlformats.org/drawingml/2006/main">
+              <a:graphicData uri="http://schemas.openxmlformats.org/drawingml/2006/picture">
+                <pic:pic xmlns:pic="http://schemas.openxmlformats.org/drawingml/2006/picture">
+                  <pic:nvPicPr>
+                    <pic:cNvPr id="1" name=""/>
+                    <pic:cNvPicPr/>
+                  </pic:nvPicPr>
+                  <pic:blipFill>
+                    <a:blip r:embed="rId6">
+                      <a:extLst>
+                        <a:ext uri="{28A0092B-C50C-407E-A947-70E740481C1C}">
+                          <a14:useLocalDpi xmlns:a14="http://schemas.microsoft.com/office/drawing/2010/main" val="0"/>
+                        </a:ext>
+                      </a:extLst>
+                    </a:blip>
+                    <a:stretch>
+                      <a:fillRect/>
+                    </a:stretch>
+                  </pic:blipFill>
+                  <pic:spPr>
+                    <a:xfrm rot="16200000">
+                      <a:off x="0" y="0"/>
+                      <a:ext cx="8935085" cy="5143500"/>
+                    </a:xfrm>
+                    <a:prstGeom prst="rect">
+                      <a:avLst/>
+                    </a:prstGeom>
+                  </pic:spPr>
+                </pic:pic>
+              </a:graphicData>
+            </a:graphic>
+            <wp14:sizeRelH relativeFrom="margin">
+              <wp14:pctWidth>0</wp14:pctWidth>
+            </wp14:sizeRelH>
+            <wp14:sizeRelV relativeFrom="margin">
+              <wp14:pctHeight>0</wp14:pctHeight>
+            </wp14:sizeRelV>
+          </wp:anchor>
+        </w:drawing>
+      </w:r>
+    </w:p>
     <w:sectPr>
-      <w:footerReference w:type="default" r:id="rId6"/>
+      <w:footerReference w:type="default" r:id="rId7"/>
       <w:pgSz w:w="12240" w:h="15840"/>
       <w:pgMar w:top="1417" w:right="1701" w:bottom="1417" w:left="1701" w:header="567" w:footer="624" w:gutter="0"/>
       <w:cols w:space="708"/>

</xml_diff>

<commit_message>
Se modifica diagrama y entregable
</commit_message>
<xml_diff>
--- a/Documentacion/Pseudo codigo - Entregable.docx
+++ b/Documentacion/Pseudo codigo - Entregable.docx
@@ -2,244 +2,266 @@
 <file path=word/document.xml><?xml version="1.0" encoding="utf-8"?>
 <w:document xmlns:wpc="http://schemas.microsoft.com/office/word/2010/wordprocessingCanvas" xmlns:cx="http://schemas.microsoft.com/office/drawing/2014/chartex" xmlns:cx1="http://schemas.microsoft.com/office/drawing/2015/9/8/chartex" xmlns:cx2="http://schemas.microsoft.com/office/drawing/2015/10/21/chartex" xmlns:cx3="http://schemas.microsoft.com/office/drawing/2016/5/9/chartex" xmlns:cx4="http://schemas.microsoft.com/office/drawing/2016/5/10/chartex" xmlns:cx5="http://schemas.microsoft.com/office/drawing/2016/5/11/chartex" xmlns:cx6="http://schemas.microsoft.com/office/drawing/2016/5/12/chartex" xmlns:cx7="http://schemas.microsoft.com/office/drawing/2016/5/13/chartex" xmlns:cx8="http://schemas.microsoft.com/office/drawing/2016/5/14/chartex" xmlns:mc="http://schemas.openxmlformats.org/markup-compatibility/2006" xmlns:aink="http://schemas.microsoft.com/office/drawing/2016/ink" xmlns:am3d="http://schemas.microsoft.com/office/drawing/2017/model3d" xmlns:o="urn:schemas-microsoft-com:office:office" xmlns:r="http://schemas.openxmlformats.org/officeDocument/2006/relationships" xmlns:m="http://schemas.openxmlformats.org/officeDocument/2006/math" xmlns:v="urn:schemas-microsoft-com:vml" xmlns:wp14="http://schemas.microsoft.com/office/word/2010/wordprocessingDrawing" xmlns:wp="http://schemas.openxmlformats.org/drawingml/2006/wordprocessingDrawing" xmlns:w10="urn:schemas-microsoft-com:office:word" xmlns:w="http://schemas.openxmlformats.org/wordprocessingml/2006/main" xmlns:w14="http://schemas.microsoft.com/office/word/2010/wordml" xmlns:w15="http://schemas.microsoft.com/office/word/2012/wordml" xmlns:w16cid="http://schemas.microsoft.com/office/word/2016/wordml/cid" xmlns:w16se="http://schemas.microsoft.com/office/word/2015/wordml/symex" xmlns:wpg="http://schemas.microsoft.com/office/word/2010/wordprocessingGroup" xmlns:wpi="http://schemas.microsoft.com/office/word/2010/wordprocessingInk" xmlns:wne="http://schemas.microsoft.com/office/word/2006/wordml" xmlns:wps="http://schemas.microsoft.com/office/word/2010/wordprocessingShape" mc:Ignorable="w14 w15 w16se w16cid wp14">
   <w:body>
-    <w:p>
-      <w:pPr>
-        <w:jc w:val="center"/>
-        <w:rPr>
-          <w:lang w:val="es-ES"/>
-        </w:rPr>
-      </w:pPr>
-      <w:r>
-        <w:rPr>
-          <w:lang w:val="es-ES"/>
-        </w:rPr>
-        <w:t>PAGINA PARA CARATULA</w:t>
-      </w:r>
-    </w:p>
-    <w:p>
-      <w:pPr>
-        <w:jc w:val="center"/>
-        <w:rPr>
-          <w:lang w:val="es-ES"/>
-        </w:rPr>
-      </w:pPr>
-    </w:p>
-    <w:p>
-      <w:pPr>
-        <w:jc w:val="center"/>
-        <w:rPr>
-          <w:lang w:val="es-ES"/>
-        </w:rPr>
-      </w:pPr>
-    </w:p>
-    <w:p>
-      <w:pPr>
-        <w:jc w:val="center"/>
-        <w:rPr>
-          <w:lang w:val="es-ES"/>
-        </w:rPr>
-      </w:pPr>
-    </w:p>
-    <w:p>
-      <w:pPr>
-        <w:jc w:val="center"/>
-        <w:rPr>
-          <w:lang w:val="es-ES"/>
-        </w:rPr>
-      </w:pPr>
-    </w:p>
-    <w:p>
-      <w:pPr>
-        <w:jc w:val="center"/>
-        <w:rPr>
-          <w:lang w:val="es-ES"/>
-        </w:rPr>
-      </w:pPr>
-    </w:p>
-    <w:p>
-      <w:pPr>
-        <w:jc w:val="center"/>
-        <w:rPr>
-          <w:lang w:val="es-ES"/>
-        </w:rPr>
-      </w:pPr>
-    </w:p>
-    <w:p>
-      <w:pPr>
-        <w:jc w:val="center"/>
-        <w:rPr>
-          <w:lang w:val="es-ES"/>
-        </w:rPr>
-      </w:pPr>
-    </w:p>
-    <w:p>
-      <w:pPr>
-        <w:jc w:val="center"/>
-        <w:rPr>
-          <w:lang w:val="es-ES"/>
-        </w:rPr>
-      </w:pPr>
-    </w:p>
-    <w:p>
-      <w:pPr>
-        <w:jc w:val="center"/>
-        <w:rPr>
-          <w:lang w:val="es-ES"/>
-        </w:rPr>
-      </w:pPr>
-    </w:p>
-    <w:p>
-      <w:pPr>
-        <w:jc w:val="center"/>
-        <w:rPr>
-          <w:lang w:val="es-ES"/>
-        </w:rPr>
-      </w:pPr>
-    </w:p>
-    <w:p>
-      <w:pPr>
-        <w:jc w:val="center"/>
-        <w:rPr>
-          <w:lang w:val="es-ES"/>
-        </w:rPr>
-      </w:pPr>
-    </w:p>
-    <w:p>
-      <w:pPr>
-        <w:jc w:val="center"/>
-        <w:rPr>
-          <w:lang w:val="es-ES"/>
-        </w:rPr>
-      </w:pPr>
-    </w:p>
-    <w:p>
-      <w:pPr>
-        <w:jc w:val="center"/>
-        <w:rPr>
-          <w:lang w:val="es-ES"/>
-        </w:rPr>
-      </w:pPr>
-    </w:p>
-    <w:p>
-      <w:pPr>
-        <w:jc w:val="center"/>
-        <w:rPr>
-          <w:lang w:val="es-ES"/>
-        </w:rPr>
-      </w:pPr>
-    </w:p>
-    <w:p>
-      <w:pPr>
-        <w:jc w:val="center"/>
-        <w:rPr>
-          <w:lang w:val="es-ES"/>
-        </w:rPr>
-      </w:pPr>
-    </w:p>
-    <w:p>
-      <w:pPr>
-        <w:jc w:val="center"/>
-        <w:rPr>
-          <w:lang w:val="es-ES"/>
-        </w:rPr>
-      </w:pPr>
-    </w:p>
-    <w:p>
-      <w:pPr>
-        <w:jc w:val="center"/>
-        <w:rPr>
-          <w:lang w:val="es-ES"/>
-        </w:rPr>
-      </w:pPr>
-    </w:p>
-    <w:p>
-      <w:pPr>
-        <w:jc w:val="center"/>
-        <w:rPr>
-          <w:lang w:val="es-ES"/>
-        </w:rPr>
-      </w:pPr>
-    </w:p>
-    <w:p>
-      <w:pPr>
-        <w:jc w:val="center"/>
-        <w:rPr>
-          <w:lang w:val="es-ES"/>
-        </w:rPr>
-      </w:pPr>
-    </w:p>
-    <w:p>
-      <w:pPr>
-        <w:jc w:val="center"/>
-        <w:rPr>
-          <w:lang w:val="es-ES"/>
-        </w:rPr>
-      </w:pPr>
-    </w:p>
-    <w:p>
-      <w:pPr>
-        <w:jc w:val="center"/>
-        <w:rPr>
-          <w:lang w:val="es-ES"/>
-        </w:rPr>
-      </w:pPr>
-    </w:p>
-    <w:p>
-      <w:pPr>
-        <w:jc w:val="center"/>
-        <w:rPr>
-          <w:lang w:val="es-ES"/>
-        </w:rPr>
-      </w:pPr>
-    </w:p>
-    <w:p>
-      <w:pPr>
-        <w:jc w:val="center"/>
-        <w:rPr>
-          <w:lang w:val="es-ES"/>
-        </w:rPr>
-      </w:pPr>
-    </w:p>
-    <w:p>
-      <w:pPr>
-        <w:jc w:val="center"/>
-        <w:rPr>
-          <w:lang w:val="es-ES"/>
-        </w:rPr>
-      </w:pPr>
-    </w:p>
-    <w:p>
-      <w:pPr>
-        <w:jc w:val="center"/>
-        <w:rPr>
-          <w:lang w:val="es-ES"/>
-        </w:rPr>
-      </w:pPr>
-    </w:p>
-    <w:p>
-      <w:pPr>
-        <w:jc w:val="center"/>
-        <w:rPr>
-          <w:lang w:val="es-ES"/>
-        </w:rPr>
-      </w:pPr>
-    </w:p>
-    <w:p>
-      <w:pPr>
-        <w:jc w:val="center"/>
-        <w:rPr>
-          <w:lang w:val="es-ES"/>
-        </w:rPr>
-      </w:pPr>
-    </w:p>
-    <w:p>
-      <w:pPr>
-        <w:jc w:val="center"/>
-        <w:rPr>
-          <w:lang w:val="es-ES"/>
-        </w:rPr>
-      </w:pPr>
-    </w:p>
+    <w:sdt>
+      <w:sdtPr>
+        <w:id w:val="-1401743280"/>
+        <w:docPartObj>
+          <w:docPartGallery w:val="Cover Pages"/>
+          <w:docPartUnique/>
+        </w:docPartObj>
+      </w:sdtPr>
+      <w:sdtContent>
+        <w:p/>
+        <w:tbl>
+          <w:tblPr>
+            <w:tblpPr w:leftFromText="187" w:rightFromText="187" w:vertAnchor="page" w:horzAnchor="margin" w:tblpXSpec="right" w:tblpY="4338"/>
+            <w:tblW w:w="4000" w:type="pct"/>
+            <w:tblBorders>
+              <w:left w:val="single" w:sz="12" w:space="0" w:color="5B9BD5" w:themeColor="accent1"/>
+            </w:tblBorders>
+            <w:tblCellMar>
+              <w:left w:w="144" w:type="dxa"/>
+              <w:right w:w="115" w:type="dxa"/>
+            </w:tblCellMar>
+            <w:tblLook w:val="04A0" w:firstRow="1" w:lastRow="0" w:firstColumn="1" w:lastColumn="0" w:noHBand="0" w:noVBand="1"/>
+          </w:tblPr>
+          <w:tblGrid>
+            <w:gridCol w:w="7058"/>
+          </w:tblGrid>
+          <w:tr>
+            <w:sdt>
+              <w:sdtPr>
+                <w:rPr>
+                  <w:color w:val="2E74B5" w:themeColor="accent1" w:themeShade="BF"/>
+                  <w:sz w:val="24"/>
+                  <w:szCs w:val="24"/>
+                </w:rPr>
+                <w:alias w:val="Company"/>
+                <w:id w:val="13406915"/>
+                <w:placeholder>
+                  <w:docPart w:val="7C321EA1D189482387A0254C2086AB55"/>
+                </w:placeholder>
+                <w:dataBinding w:prefixMappings="xmlns:ns0='http://schemas.openxmlformats.org/officeDocument/2006/extended-properties'" w:xpath="/ns0:Properties[1]/ns0:Company[1]" w:storeItemID="{6668398D-A668-4E3E-A5EB-62B293D839F1}"/>
+                <w:text/>
+              </w:sdtPr>
+              <w:sdtContent>
+                <w:tc>
+                  <w:tcPr>
+                    <w:tcW w:w="7058" w:type="dxa"/>
+                    <w:tcMar>
+                      <w:top w:w="216" w:type="dxa"/>
+                      <w:left w:w="115" w:type="dxa"/>
+                      <w:bottom w:w="216" w:type="dxa"/>
+                      <w:right w:w="115" w:type="dxa"/>
+                    </w:tcMar>
+                  </w:tcPr>
+                  <w:p>
+                    <w:pPr>
+                      <w:pStyle w:val="Sinespaciado"/>
+                      <w:rPr>
+                        <w:color w:val="2E74B5" w:themeColor="accent1" w:themeShade="BF"/>
+                        <w:sz w:val="24"/>
+                      </w:rPr>
+                    </w:pPr>
+                    <w:r>
+                      <w:rPr>
+                        <w:color w:val="2E74B5" w:themeColor="accent1" w:themeShade="BF"/>
+                        <w:sz w:val="24"/>
+                        <w:szCs w:val="24"/>
+                      </w:rPr>
+                      <w:t>UDE</w:t>
+                    </w:r>
+                  </w:p>
+                </w:tc>
+              </w:sdtContent>
+            </w:sdt>
+          </w:tr>
+          <w:tr>
+            <w:tc>
+              <w:tcPr>
+                <w:tcW w:w="7058" w:type="dxa"/>
+              </w:tcPr>
+              <w:sdt>
+                <w:sdtPr>
+                  <w:rPr>
+                    <w:rFonts w:asciiTheme="majorHAnsi" w:eastAsiaTheme="majorEastAsia" w:hAnsiTheme="majorHAnsi" w:cstheme="majorBidi"/>
+                    <w:color w:val="5B9BD5" w:themeColor="accent1"/>
+                    <w:sz w:val="88"/>
+                    <w:szCs w:val="88"/>
+                  </w:rPr>
+                  <w:alias w:val="Title"/>
+                  <w:id w:val="13406919"/>
+                  <w:placeholder>
+                    <w:docPart w:val="3A2FB7A257B54BECBECABC7FD90570CF"/>
+                  </w:placeholder>
+                  <w:dataBinding w:prefixMappings="xmlns:ns0='http://schemas.openxmlformats.org/package/2006/metadata/core-properties' xmlns:ns1='http://purl.org/dc/elements/1.1/'" w:xpath="/ns0:coreProperties[1]/ns1:title[1]" w:storeItemID="{6C3C8BC8-F283-45AE-878A-BAB7291924A1}"/>
+                  <w:text/>
+                </w:sdtPr>
+                <w:sdtContent>
+                  <w:p>
+                    <w:pPr>
+                      <w:pStyle w:val="Sinespaciado"/>
+                      <w:spacing w:line="216" w:lineRule="auto"/>
+                      <w:rPr>
+                        <w:rFonts w:asciiTheme="majorHAnsi" w:eastAsiaTheme="majorEastAsia" w:hAnsiTheme="majorHAnsi" w:cstheme="majorBidi"/>
+                        <w:color w:val="5B9BD5" w:themeColor="accent1"/>
+                        <w:sz w:val="88"/>
+                        <w:szCs w:val="88"/>
+                      </w:rPr>
+                    </w:pPr>
+                    <w:r>
+                      <w:rPr>
+                        <w:rFonts w:asciiTheme="majorHAnsi" w:eastAsiaTheme="majorEastAsia" w:hAnsiTheme="majorHAnsi" w:cstheme="majorBidi"/>
+                        <w:color w:val="5B9BD5" w:themeColor="accent1"/>
+                        <w:sz w:val="88"/>
+                        <w:szCs w:val="88"/>
+                      </w:rPr>
+                      <w:t xml:space="preserve">Taller 1                   </w:t>
+                    </w:r>
+                    <w:proofErr w:type="spellStart"/>
+                    <w:r>
+                      <w:rPr>
+                        <w:rFonts w:asciiTheme="majorHAnsi" w:eastAsiaTheme="majorEastAsia" w:hAnsiTheme="majorHAnsi" w:cstheme="majorBidi"/>
+                        <w:color w:val="5B9BD5" w:themeColor="accent1"/>
+                        <w:sz w:val="88"/>
+                        <w:szCs w:val="88"/>
+                      </w:rPr>
+                      <w:t>Licenciatura</w:t>
+                    </w:r>
+                    <w:proofErr w:type="spellEnd"/>
+                    <w:r>
+                      <w:rPr>
+                        <w:rFonts w:asciiTheme="majorHAnsi" w:eastAsiaTheme="majorEastAsia" w:hAnsiTheme="majorHAnsi" w:cstheme="majorBidi"/>
+                        <w:color w:val="5B9BD5" w:themeColor="accent1"/>
+                        <w:sz w:val="88"/>
+                        <w:szCs w:val="88"/>
+                      </w:rPr>
+                      <w:t xml:space="preserve"> </w:t>
+                    </w:r>
+                    <w:proofErr w:type="spellStart"/>
+                    <w:r>
+                      <w:rPr>
+                        <w:rFonts w:asciiTheme="majorHAnsi" w:eastAsiaTheme="majorEastAsia" w:hAnsiTheme="majorHAnsi" w:cstheme="majorBidi"/>
+                        <w:color w:val="5B9BD5" w:themeColor="accent1"/>
+                        <w:sz w:val="88"/>
+                        <w:szCs w:val="88"/>
+                      </w:rPr>
+                      <w:t>en</w:t>
+                    </w:r>
+                    <w:proofErr w:type="spellEnd"/>
+                    <w:r>
+                      <w:rPr>
+                        <w:rFonts w:asciiTheme="majorHAnsi" w:eastAsiaTheme="majorEastAsia" w:hAnsiTheme="majorHAnsi" w:cstheme="majorBidi"/>
+                        <w:color w:val="5B9BD5" w:themeColor="accent1"/>
+                        <w:sz w:val="88"/>
+                        <w:szCs w:val="88"/>
+                      </w:rPr>
+                      <w:t xml:space="preserve"> </w:t>
+                    </w:r>
+                    <w:proofErr w:type="spellStart"/>
+                    <w:r>
+                      <w:rPr>
+                        <w:rFonts w:asciiTheme="majorHAnsi" w:eastAsiaTheme="majorEastAsia" w:hAnsiTheme="majorHAnsi" w:cstheme="majorBidi"/>
+                        <w:color w:val="5B9BD5" w:themeColor="accent1"/>
+                        <w:sz w:val="88"/>
+                        <w:szCs w:val="88"/>
+                      </w:rPr>
+                      <w:t>informática</w:t>
+                    </w:r>
+                    <w:proofErr w:type="spellEnd"/>
+                  </w:p>
+                </w:sdtContent>
+              </w:sdt>
+            </w:tc>
+          </w:tr>
+          <w:tr>
+            <w:tc>
+              <w:tcPr>
+                <w:tcW w:w="7058" w:type="dxa"/>
+                <w:tcMar>
+                  <w:top w:w="216" w:type="dxa"/>
+                  <w:left w:w="115" w:type="dxa"/>
+                  <w:bottom w:w="216" w:type="dxa"/>
+                  <w:right w:w="115" w:type="dxa"/>
+                </w:tcMar>
+              </w:tcPr>
+              <w:p>
+                <w:pPr>
+                  <w:pStyle w:val="Sinespaciado"/>
+                  <w:rPr>
+                    <w:color w:val="2E74B5" w:themeColor="accent1" w:themeShade="BF"/>
+                    <w:sz w:val="24"/>
+                    <w:lang w:val="es-419"/>
+                  </w:rPr>
+                </w:pPr>
+                <w:r>
+                  <w:rPr>
+                    <w:color w:val="2E74B5" w:themeColor="accent1" w:themeShade="BF"/>
+                    <w:sz w:val="24"/>
+                    <w:lang w:val="es-419"/>
+                  </w:rPr>
+                  <w:t>Facun</w:t>
+                </w:r>
+                <w:r>
+                  <w:rPr>
+                    <w:color w:val="2E74B5" w:themeColor="accent1" w:themeShade="BF"/>
+                    <w:sz w:val="24"/>
+                    <w:lang w:val="es-419"/>
+                  </w:rPr>
+                  <w:t>do Francia</w:t>
+                </w:r>
+              </w:p>
+              <w:p>
+                <w:pPr>
+                  <w:pStyle w:val="Sinespaciado"/>
+                  <w:rPr>
+                    <w:color w:val="2E74B5" w:themeColor="accent1" w:themeShade="BF"/>
+                    <w:sz w:val="24"/>
+                    <w:lang w:val="es-419"/>
+                  </w:rPr>
+                </w:pPr>
+                <w:r>
+                  <w:rPr>
+                    <w:color w:val="2E74B5" w:themeColor="accent1" w:themeShade="BF"/>
+                    <w:sz w:val="24"/>
+                    <w:lang w:val="es-419"/>
+                  </w:rPr>
+                  <w:t>Mathias Pouso</w:t>
+                </w:r>
+              </w:p>
+              <w:p>
+                <w:pPr>
+                  <w:pStyle w:val="Sinespaciado"/>
+                  <w:rPr>
+                    <w:color w:val="2E74B5" w:themeColor="accent1" w:themeShade="BF"/>
+                    <w:sz w:val="24"/>
+                    <w:lang w:val="es-419"/>
+                  </w:rPr>
+                </w:pPr>
+                <w:r>
+                  <w:rPr>
+                    <w:color w:val="2E74B5" w:themeColor="accent1" w:themeShade="BF"/>
+                    <w:sz w:val="24"/>
+                    <w:lang w:val="es-419"/>
+                  </w:rPr>
+                  <w:t>Nicolas Martino</w:t>
+                </w:r>
+              </w:p>
+            </w:tc>
+          </w:tr>
+        </w:tbl>
+        <w:p>
+          <w:r>
+            <w:rPr>
+              <w:lang w:val="es-419"/>
+            </w:rPr>
+            <w:br w:type="page"/>
+          </w:r>
+        </w:p>
+        <w:bookmarkStart w:id="0" w:name="_GoBack" w:displacedByCustomXml="next"/>
+        <w:bookmarkEnd w:id="0" w:displacedByCustomXml="next"/>
+      </w:sdtContent>
+    </w:sdt>
     <w:p>
       <w:pPr>
         <w:pStyle w:val="Ttulo1"/>
@@ -9779,7 +9801,6 @@
           <w:lang w:val="es-ES"/>
         </w:rPr>
       </w:pPr>
-      <w:bookmarkStart w:id="0" w:name="_GoBack"/>
       <w:proofErr w:type="spellStart"/>
       <w:r>
         <w:rPr>
@@ -9844,13 +9865,314 @@
         </w:rPr>
         <w:t>;</w:t>
       </w:r>
-      <w:bookmarkEnd w:id="0"/>
+    </w:p>
+    <w:p>
+      <w:pPr>
+        <w:rPr>
+          <w:b/>
+          <w:i/>
+          <w:lang w:val="es-ES"/>
+        </w:rPr>
+      </w:pPr>
+    </w:p>
+    <w:p>
+      <w:pPr>
+        <w:rPr>
+          <w:b/>
+          <w:i/>
+          <w:lang w:val="es-ES"/>
+        </w:rPr>
+      </w:pPr>
+    </w:p>
+    <w:p>
+      <w:pPr>
+        <w:rPr>
+          <w:b/>
+          <w:i/>
+          <w:lang w:val="es-ES"/>
+        </w:rPr>
+      </w:pPr>
+    </w:p>
+    <w:p>
+      <w:pPr>
+        <w:rPr>
+          <w:b/>
+          <w:i/>
+          <w:lang w:val="es-ES"/>
+        </w:rPr>
+      </w:pPr>
+    </w:p>
+    <w:p>
+      <w:pPr>
+        <w:rPr>
+          <w:b/>
+          <w:i/>
+          <w:lang w:val="es-ES"/>
+        </w:rPr>
+      </w:pPr>
+    </w:p>
+    <w:p>
+      <w:pPr>
+        <w:rPr>
+          <w:b/>
+          <w:i/>
+          <w:lang w:val="es-ES"/>
+        </w:rPr>
+      </w:pPr>
+    </w:p>
+    <w:p>
+      <w:pPr>
+        <w:rPr>
+          <w:b/>
+          <w:i/>
+          <w:lang w:val="es-ES"/>
+        </w:rPr>
+      </w:pPr>
+    </w:p>
+    <w:p>
+      <w:pPr>
+        <w:rPr>
+          <w:b/>
+          <w:i/>
+          <w:lang w:val="es-ES"/>
+        </w:rPr>
+      </w:pPr>
+    </w:p>
+    <w:p>
+      <w:pPr>
+        <w:rPr>
+          <w:b/>
+          <w:i/>
+          <w:lang w:val="es-ES"/>
+        </w:rPr>
+      </w:pPr>
+    </w:p>
+    <w:p>
+      <w:pPr>
+        <w:rPr>
+          <w:b/>
+          <w:i/>
+          <w:lang w:val="es-ES"/>
+        </w:rPr>
+      </w:pPr>
+    </w:p>
+    <w:p>
+      <w:pPr>
+        <w:rPr>
+          <w:b/>
+          <w:i/>
+          <w:lang w:val="es-ES"/>
+        </w:rPr>
+      </w:pPr>
+    </w:p>
+    <w:p>
+      <w:pPr>
+        <w:rPr>
+          <w:b/>
+          <w:i/>
+          <w:lang w:val="es-ES"/>
+        </w:rPr>
+      </w:pPr>
+    </w:p>
+    <w:p>
+      <w:pPr>
+        <w:rPr>
+          <w:b/>
+          <w:i/>
+          <w:lang w:val="es-ES"/>
+        </w:rPr>
+      </w:pPr>
+    </w:p>
+    <w:p>
+      <w:pPr>
+        <w:rPr>
+          <w:b/>
+          <w:i/>
+          <w:lang w:val="es-ES"/>
+        </w:rPr>
+      </w:pPr>
+    </w:p>
+    <w:p>
+      <w:pPr>
+        <w:rPr>
+          <w:b/>
+          <w:i/>
+          <w:lang w:val="es-ES"/>
+        </w:rPr>
+      </w:pPr>
+    </w:p>
+    <w:p>
+      <w:pPr>
+        <w:rPr>
+          <w:b/>
+          <w:i/>
+          <w:lang w:val="es-ES"/>
+        </w:rPr>
+      </w:pPr>
+    </w:p>
+    <w:p>
+      <w:pPr>
+        <w:rPr>
+          <w:b/>
+          <w:i/>
+          <w:lang w:val="es-ES"/>
+        </w:rPr>
+      </w:pPr>
+    </w:p>
+    <w:p>
+      <w:pPr>
+        <w:rPr>
+          <w:b/>
+          <w:i/>
+          <w:lang w:val="es-ES"/>
+        </w:rPr>
+      </w:pPr>
+    </w:p>
+    <w:p>
+      <w:pPr>
+        <w:rPr>
+          <w:b/>
+          <w:i/>
+          <w:lang w:val="es-ES"/>
+        </w:rPr>
+      </w:pPr>
+    </w:p>
+    <w:p>
+      <w:pPr>
+        <w:rPr>
+          <w:b/>
+          <w:i/>
+          <w:lang w:val="es-ES"/>
+        </w:rPr>
+      </w:pPr>
+    </w:p>
+    <w:p>
+      <w:pPr>
+        <w:rPr>
+          <w:b/>
+          <w:i/>
+          <w:lang w:val="es-ES"/>
+        </w:rPr>
+      </w:pPr>
+    </w:p>
+    <w:p>
+      <w:pPr>
+        <w:rPr>
+          <w:b/>
+          <w:i/>
+          <w:lang w:val="es-ES"/>
+        </w:rPr>
+      </w:pPr>
+    </w:p>
+    <w:p>
+      <w:pPr>
+        <w:rPr>
+          <w:b/>
+          <w:i/>
+          <w:lang w:val="es-ES"/>
+        </w:rPr>
+      </w:pPr>
+    </w:p>
+    <w:p>
+      <w:pPr>
+        <w:rPr>
+          <w:b/>
+          <w:i/>
+          <w:lang w:val="es-ES"/>
+        </w:rPr>
+      </w:pPr>
+    </w:p>
+    <w:p>
+      <w:pPr>
+        <w:pStyle w:val="Ttulo1"/>
+        <w:rPr>
+          <w:lang w:val="es-ES"/>
+        </w:rPr>
+      </w:pPr>
+      <w:r>
+        <w:rPr>
+          <w:lang w:val="es-ES"/>
+        </w:rPr>
+        <w:lastRenderedPageBreak/>
+        <w:t>Diagrama de inclusiones</w:t>
+      </w:r>
+    </w:p>
+    <w:p>
+      <w:pPr>
+        <w:rPr>
+          <w:lang w:val="es-ES"/>
+        </w:rPr>
+      </w:pPr>
+    </w:p>
+    <w:p>
+      <w:pPr>
+        <w:rPr>
+          <w:lang w:val="es-ES"/>
+        </w:rPr>
+      </w:pPr>
+      <w:r>
+        <w:rPr>
+          <w:noProof/>
+          <w:lang w:val="es-ES"/>
+        </w:rPr>
+        <w:drawing>
+          <wp:anchor distT="0" distB="0" distL="114300" distR="114300" simplePos="0" relativeHeight="251659264" behindDoc="1" locked="0" layoutInCell="1" allowOverlap="1" wp14:anchorId="0C106A2D" wp14:editId="2B68B78F">
+            <wp:simplePos x="0" y="0"/>
+            <wp:positionH relativeFrom="margin">
+              <wp:align>right</wp:align>
+            </wp:positionH>
+            <wp:positionV relativeFrom="paragraph">
+              <wp:posOffset>1487965</wp:posOffset>
+            </wp:positionV>
+            <wp:extent cx="5612130" cy="4176395"/>
+            <wp:effectExtent l="0" t="0" r="7620" b="0"/>
+            <wp:wrapNone/>
+            <wp:docPr id="3" name="Imagen 3"/>
+            <wp:cNvGraphicFramePr>
+              <a:graphicFrameLocks xmlns:a="http://schemas.openxmlformats.org/drawingml/2006/main" noChangeAspect="1"/>
+            </wp:cNvGraphicFramePr>
+            <a:graphic xmlns:a="http://schemas.openxmlformats.org/drawingml/2006/main">
+              <a:graphicData uri="http://schemas.openxmlformats.org/drawingml/2006/picture">
+                <pic:pic xmlns:pic="http://schemas.openxmlformats.org/drawingml/2006/picture">
+                  <pic:nvPicPr>
+                    <pic:cNvPr id="3" name="Diagrama de componentes Taller1.png"/>
+                    <pic:cNvPicPr/>
+                  </pic:nvPicPr>
+                  <pic:blipFill>
+                    <a:blip r:embed="rId7">
+                      <a:extLst>
+                        <a:ext uri="{28A0092B-C50C-407E-A947-70E740481C1C}">
+                          <a14:useLocalDpi xmlns:a14="http://schemas.microsoft.com/office/drawing/2010/main" val="0"/>
+                        </a:ext>
+                      </a:extLst>
+                    </a:blip>
+                    <a:stretch>
+                      <a:fillRect/>
+                    </a:stretch>
+                  </pic:blipFill>
+                  <pic:spPr>
+                    <a:xfrm>
+                      <a:off x="0" y="0"/>
+                      <a:ext cx="5612130" cy="4176395"/>
+                    </a:xfrm>
+                    <a:prstGeom prst="rect">
+                      <a:avLst/>
+                    </a:prstGeom>
+                  </pic:spPr>
+                </pic:pic>
+              </a:graphicData>
+            </a:graphic>
+          </wp:anchor>
+        </w:drawing>
+      </w:r>
     </w:p>
     <w:sectPr>
-      <w:footerReference w:type="default" r:id="rId7"/>
+      <w:footerReference w:type="default" r:id="rId8"/>
       <w:pgSz w:w="12240" w:h="15840"/>
       <w:pgMar w:top="1417" w:right="1701" w:bottom="1417" w:left="1701" w:header="567" w:footer="624" w:gutter="0"/>
+      <w:pgNumType w:start="0"/>
       <w:cols w:space="708"/>
+      <w:titlePg/>
       <w:docGrid w:linePitch="360"/>
     </w:sectPr>
   </w:body>
@@ -9892,7 +10214,6 @@
         <w:docPartUnique/>
       </w:docPartObj>
     </w:sdtPr>
-    <w:sdtEndPr/>
     <w:sdtContent>
       <w:p>
         <w:pPr>
@@ -10372,6 +10693,28 @@
       <w:szCs w:val="32"/>
     </w:rPr>
   </w:style>
+  <w:style w:type="paragraph" w:styleId="Ttulo2">
+    <w:name w:val="heading 2"/>
+    <w:basedOn w:val="Normal"/>
+    <w:next w:val="Normal"/>
+    <w:link w:val="Ttulo2Car"/>
+    <w:uiPriority w:val="9"/>
+    <w:unhideWhenUsed/>
+    <w:qFormat/>
+    <w:rsid w:val="00847FF6"/>
+    <w:pPr>
+      <w:keepNext/>
+      <w:keepLines/>
+      <w:spacing w:before="40" w:after="0"/>
+      <w:outlineLvl w:val="1"/>
+    </w:pPr>
+    <w:rPr>
+      <w:rFonts w:asciiTheme="majorHAnsi" w:eastAsiaTheme="majorEastAsia" w:hAnsiTheme="majorHAnsi" w:cstheme="majorBidi"/>
+      <w:color w:val="2E74B5" w:themeColor="accent1" w:themeShade="BF"/>
+      <w:sz w:val="26"/>
+      <w:szCs w:val="26"/>
+    </w:rPr>
+  </w:style>
   <w:style w:type="character" w:default="1" w:styleId="Fuentedeprrafopredeter">
     <w:name w:val="Default Paragraph Font"/>
     <w:uiPriority w:val="1"/>
@@ -10541,7 +10884,633 @@
       <w:szCs w:val="32"/>
     </w:rPr>
   </w:style>
+  <w:style w:type="character" w:customStyle="1" w:styleId="Ttulo2Car">
+    <w:name w:val="Título 2 Car"/>
+    <w:basedOn w:val="Fuentedeprrafopredeter"/>
+    <w:link w:val="Ttulo2"/>
+    <w:uiPriority w:val="9"/>
+    <w:rsid w:val="00847FF6"/>
+    <w:rPr>
+      <w:rFonts w:asciiTheme="majorHAnsi" w:eastAsiaTheme="majorEastAsia" w:hAnsiTheme="majorHAnsi" w:cstheme="majorBidi"/>
+      <w:color w:val="2E74B5" w:themeColor="accent1" w:themeShade="BF"/>
+      <w:sz w:val="26"/>
+      <w:szCs w:val="26"/>
+    </w:rPr>
+  </w:style>
+  <w:style w:type="paragraph" w:styleId="Sinespaciado">
+    <w:name w:val="No Spacing"/>
+    <w:link w:val="SinespaciadoCar"/>
+    <w:uiPriority w:val="1"/>
+    <w:qFormat/>
+    <w:rsid w:val="00847FF6"/>
+    <w:pPr>
+      <w:spacing w:after="0" w:line="240" w:lineRule="auto"/>
+    </w:pPr>
+    <w:rPr>
+      <w:rFonts w:eastAsiaTheme="minorEastAsia"/>
+    </w:rPr>
+  </w:style>
+  <w:style w:type="character" w:customStyle="1" w:styleId="SinespaciadoCar">
+    <w:name w:val="Sin espaciado Car"/>
+    <w:basedOn w:val="Fuentedeprrafopredeter"/>
+    <w:link w:val="Sinespaciado"/>
+    <w:uiPriority w:val="1"/>
+    <w:rsid w:val="00847FF6"/>
+    <w:rPr>
+      <w:rFonts w:eastAsiaTheme="minorEastAsia"/>
+    </w:rPr>
+  </w:style>
 </w:styles>
+</file>
+
+<file path=word/glossary/document.xml><?xml version="1.0" encoding="utf-8"?>
+<w:glossaryDocument xmlns:wpc="http://schemas.microsoft.com/office/word/2010/wordprocessingCanvas" xmlns:cx="http://schemas.microsoft.com/office/drawing/2014/chartex" xmlns:cx1="http://schemas.microsoft.com/office/drawing/2015/9/8/chartex" xmlns:cx2="http://schemas.microsoft.com/office/drawing/2015/10/21/chartex" xmlns:cx3="http://schemas.microsoft.com/office/drawing/2016/5/9/chartex" xmlns:cx4="http://schemas.microsoft.com/office/drawing/2016/5/10/chartex" xmlns:cx5="http://schemas.microsoft.com/office/drawing/2016/5/11/chartex" xmlns:cx6="http://schemas.microsoft.com/office/drawing/2016/5/12/chartex" xmlns:cx7="http://schemas.microsoft.com/office/drawing/2016/5/13/chartex" xmlns:cx8="http://schemas.microsoft.com/office/drawing/2016/5/14/chartex" xmlns:mc="http://schemas.openxmlformats.org/markup-compatibility/2006" xmlns:aink="http://schemas.microsoft.com/office/drawing/2016/ink" xmlns:am3d="http://schemas.microsoft.com/office/drawing/2017/model3d" xmlns:o="urn:schemas-microsoft-com:office:office" xmlns:r="http://schemas.openxmlformats.org/officeDocument/2006/relationships" xmlns:m="http://schemas.openxmlformats.org/officeDocument/2006/math" xmlns:v="urn:schemas-microsoft-com:vml" xmlns:wp14="http://schemas.microsoft.com/office/word/2010/wordprocessingDrawing" xmlns:wp="http://schemas.openxmlformats.org/drawingml/2006/wordprocessingDrawing" xmlns:w10="urn:schemas-microsoft-com:office:word" xmlns:w="http://schemas.openxmlformats.org/wordprocessingml/2006/main" xmlns:w14="http://schemas.microsoft.com/office/word/2010/wordml" xmlns:w15="http://schemas.microsoft.com/office/word/2012/wordml" xmlns:w16cid="http://schemas.microsoft.com/office/word/2016/wordml/cid" xmlns:w16se="http://schemas.microsoft.com/office/word/2015/wordml/symex" xmlns:wpg="http://schemas.microsoft.com/office/word/2010/wordprocessingGroup" xmlns:wpi="http://schemas.microsoft.com/office/word/2010/wordprocessingInk" xmlns:wne="http://schemas.microsoft.com/office/word/2006/wordml" xmlns:wps="http://schemas.microsoft.com/office/word/2010/wordprocessingShape" mc:Ignorable="w14 w15 w16se w16cid wp14">
+  <w:docParts>
+    <w:docPart>
+      <w:docPartPr>
+        <w:name w:val="7C321EA1D189482387A0254C2086AB55"/>
+        <w:category>
+          <w:name w:val="General"/>
+          <w:gallery w:val="placeholder"/>
+        </w:category>
+        <w:types>
+          <w:type w:val="bbPlcHdr"/>
+        </w:types>
+        <w:behaviors>
+          <w:behavior w:val="content"/>
+        </w:behaviors>
+        <w:guid w:val="{F8923257-9FF9-4AA0-B2BE-8623A260C1FE}"/>
+      </w:docPartPr>
+      <w:docPartBody>
+        <w:p>
+          <w:pPr>
+            <w:pStyle w:val="7C321EA1D189482387A0254C2086AB55"/>
+          </w:pPr>
+          <w:r>
+            <w:rPr>
+              <w:color w:val="2F5496" w:themeColor="accent1" w:themeShade="BF"/>
+              <w:sz w:val="24"/>
+              <w:szCs w:val="24"/>
+            </w:rPr>
+            <w:t>[Company name]</w:t>
+          </w:r>
+        </w:p>
+      </w:docPartBody>
+    </w:docPart>
+    <w:docPart>
+      <w:docPartPr>
+        <w:name w:val="3A2FB7A257B54BECBECABC7FD90570CF"/>
+        <w:category>
+          <w:name w:val="General"/>
+          <w:gallery w:val="placeholder"/>
+        </w:category>
+        <w:types>
+          <w:type w:val="bbPlcHdr"/>
+        </w:types>
+        <w:behaviors>
+          <w:behavior w:val="content"/>
+        </w:behaviors>
+        <w:guid w:val="{BEF62FCD-7858-4470-8334-AA24C46F8270}"/>
+      </w:docPartPr>
+      <w:docPartBody>
+        <w:p>
+          <w:pPr>
+            <w:pStyle w:val="3A2FB7A257B54BECBECABC7FD90570CF"/>
+          </w:pPr>
+          <w:r>
+            <w:rPr>
+              <w:rFonts w:asciiTheme="majorHAnsi" w:eastAsiaTheme="majorEastAsia" w:hAnsiTheme="majorHAnsi" w:cstheme="majorBidi"/>
+              <w:color w:val="4472C4" w:themeColor="accent1"/>
+              <w:sz w:val="88"/>
+              <w:szCs w:val="88"/>
+            </w:rPr>
+            <w:t>[Document title]</w:t>
+          </w:r>
+        </w:p>
+      </w:docPartBody>
+    </w:docPart>
+  </w:docParts>
+</w:glossaryDocument>
+</file>
+
+<file path=word/glossary/fontTable.xml><?xml version="1.0" encoding="utf-8"?>
+<w:fonts xmlns:mc="http://schemas.openxmlformats.org/markup-compatibility/2006" xmlns:r="http://schemas.openxmlformats.org/officeDocument/2006/relationships" xmlns:w="http://schemas.openxmlformats.org/wordprocessingml/2006/main" xmlns:w14="http://schemas.microsoft.com/office/word/2010/wordml" xmlns:w15="http://schemas.microsoft.com/office/word/2012/wordml" xmlns:w16cid="http://schemas.microsoft.com/office/word/2016/wordml/cid" xmlns:w16se="http://schemas.microsoft.com/office/word/2015/wordml/symex" mc:Ignorable="w14 w15 w16se w16cid">
+  <w:font w:name="Calibri">
+    <w:panose1 w:val="020F0502020204030204"/>
+    <w:charset w:val="00"/>
+    <w:family w:val="swiss"/>
+    <w:pitch w:val="variable"/>
+    <w:sig w:usb0="E0002EFF" w:usb1="C000247B" w:usb2="00000009" w:usb3="00000000" w:csb0="000001FF" w:csb1="00000000"/>
+  </w:font>
+  <w:font w:name="Times New Roman">
+    <w:panose1 w:val="02020603050405020304"/>
+    <w:charset w:val="00"/>
+    <w:family w:val="roman"/>
+    <w:pitch w:val="variable"/>
+    <w:sig w:usb0="E0002EFF" w:usb1="C000785B" w:usb2="00000009" w:usb3="00000000" w:csb0="000001FF" w:csb1="00000000"/>
+  </w:font>
+  <w:font w:name="Calibri Light">
+    <w:panose1 w:val="020F0302020204030204"/>
+    <w:charset w:val="00"/>
+    <w:family w:val="swiss"/>
+    <w:pitch w:val="variable"/>
+    <w:sig w:usb0="E0002AFF" w:usb1="C000247B" w:usb2="00000009" w:usb3="00000000" w:csb0="000001FF" w:csb1="00000000"/>
+  </w:font>
+</w:fonts>
+</file>
+
+<file path=word/glossary/settings.xml><?xml version="1.0" encoding="utf-8"?>
+<w:settings xmlns:mc="http://schemas.openxmlformats.org/markup-compatibility/2006" xmlns:o="urn:schemas-microsoft-com:office:office" xmlns:r="http://schemas.openxmlformats.org/officeDocument/2006/relationships" xmlns:m="http://schemas.openxmlformats.org/officeDocument/2006/math" xmlns:v="urn:schemas-microsoft-com:vml" xmlns:w10="urn:schemas-microsoft-com:office:word" xmlns:w="http://schemas.openxmlformats.org/wordprocessingml/2006/main" xmlns:w14="http://schemas.microsoft.com/office/word/2010/wordml" xmlns:w15="http://schemas.microsoft.com/office/word/2012/wordml" xmlns:w16cid="http://schemas.microsoft.com/office/word/2016/wordml/cid" xmlns:w16se="http://schemas.microsoft.com/office/word/2015/wordml/symex" xmlns:sl="http://schemas.openxmlformats.org/schemaLibrary/2006/main" mc:Ignorable="w14 w15 w16se w16cid">
+  <w:view w:val="normal"/>
+  <w:defaultTabStop w:val="720"/>
+  <w:characterSpacingControl w:val="doNotCompress"/>
+  <w:compat>
+    <w:useFELayout/>
+    <w:compatSetting w:name="compatibilityMode" w:uri="http://schemas.microsoft.com/office/word" w:val="15"/>
+    <w:compatSetting w:name="overrideTableStyleFontSizeAndJustification" w:uri="http://schemas.microsoft.com/office/word" w:val="1"/>
+    <w:compatSetting w:name="enableOpenTypeFeatures" w:uri="http://schemas.microsoft.com/office/word" w:val="1"/>
+    <w:compatSetting w:name="doNotFlipMirrorIndents" w:uri="http://schemas.microsoft.com/office/word" w:val="1"/>
+    <w:compatSetting w:name="differentiateMultirowTableHeaders" w:uri="http://schemas.microsoft.com/office/word" w:val="1"/>
+    <w:compatSetting w:name="useWord2013TrackBottomHyphenation" w:uri="http://schemas.microsoft.com/office/word" w:val="0"/>
+  </w:compat>
+  <w:rsids>
+    <w:rsidRoot w:val="00F84C84"/>
+    <w:rsid w:val="00F84C84"/>
+  </w:rsids>
+  <m:mathPr>
+    <m:mathFont m:val="Cambria Math"/>
+    <m:brkBin m:val="before"/>
+    <m:brkBinSub m:val="--"/>
+    <m:smallFrac m:val="0"/>
+    <m:dispDef/>
+    <m:lMargin m:val="0"/>
+    <m:rMargin m:val="0"/>
+    <m:defJc m:val="centerGroup"/>
+    <m:wrapIndent m:val="1440"/>
+    <m:intLim m:val="subSup"/>
+    <m:naryLim m:val="undOvr"/>
+  </m:mathPr>
+  <w:themeFontLang w:val="en-US"/>
+  <w:clrSchemeMapping w:bg1="light1" w:t1="dark1" w:bg2="light2" w:t2="dark2" w:accent1="accent1" w:accent2="accent2" w:accent3="accent3" w:accent4="accent4" w:accent5="accent5" w:accent6="accent6" w:hyperlink="hyperlink" w:followedHyperlink="followedHyperlink"/>
+  <w:decimalSymbol w:val="."/>
+  <w:listSeparator w:val=","/>
+  <w15:chartTrackingRefBased/>
+</w:settings>
+</file>
+
+<file path=word/glossary/styles.xml><?xml version="1.0" encoding="utf-8"?>
+<w:styles xmlns:mc="http://schemas.openxmlformats.org/markup-compatibility/2006" xmlns:r="http://schemas.openxmlformats.org/officeDocument/2006/relationships" xmlns:w="http://schemas.openxmlformats.org/wordprocessingml/2006/main" xmlns:w14="http://schemas.microsoft.com/office/word/2010/wordml" xmlns:w15="http://schemas.microsoft.com/office/word/2012/wordml" xmlns:w16cid="http://schemas.microsoft.com/office/word/2016/wordml/cid" xmlns:w16se="http://schemas.microsoft.com/office/word/2015/wordml/symex" mc:Ignorable="w14 w15 w16se w16cid">
+  <w:docDefaults>
+    <w:rPrDefault>
+      <w:rPr>
+        <w:rFonts w:asciiTheme="minorHAnsi" w:eastAsiaTheme="minorEastAsia" w:hAnsiTheme="minorHAnsi" w:cstheme="minorBidi"/>
+        <w:sz w:val="22"/>
+        <w:szCs w:val="22"/>
+        <w:lang w:val="en-US" w:eastAsia="en-US" w:bidi="ar-SA"/>
+      </w:rPr>
+    </w:rPrDefault>
+    <w:pPrDefault>
+      <w:pPr>
+        <w:spacing w:after="160" w:line="259" w:lineRule="auto"/>
+      </w:pPr>
+    </w:pPrDefault>
+  </w:docDefaults>
+  <w:latentStyles w:defLockedState="0" w:defUIPriority="99" w:defSemiHidden="0" w:defUnhideWhenUsed="0" w:defQFormat="0" w:count="375">
+    <w:lsdException w:name="Normal" w:uiPriority="0" w:qFormat="1"/>
+    <w:lsdException w:name="heading 1" w:uiPriority="9" w:qFormat="1"/>
+    <w:lsdException w:name="heading 2" w:semiHidden="1" w:uiPriority="9" w:unhideWhenUsed="1" w:qFormat="1"/>
+    <w:lsdException w:name="heading 3" w:semiHidden="1" w:uiPriority="9" w:unhideWhenUsed="1" w:qFormat="1"/>
+    <w:lsdException w:name="heading 4" w:semiHidden="1" w:uiPriority="9" w:unhideWhenUsed="1" w:qFormat="1"/>
+    <w:lsdException w:name="heading 5" w:semiHidden="1" w:uiPriority="9" w:unhideWhenUsed="1" w:qFormat="1"/>
+    <w:lsdException w:name="heading 6" w:semiHidden="1" w:uiPriority="9" w:unhideWhenUsed="1" w:qFormat="1"/>
+    <w:lsdException w:name="heading 7" w:semiHidden="1" w:uiPriority="9" w:unhideWhenUsed="1" w:qFormat="1"/>
+    <w:lsdException w:name="heading 8" w:semiHidden="1" w:uiPriority="9" w:unhideWhenUsed="1" w:qFormat="1"/>
+    <w:lsdException w:name="heading 9" w:semiHidden="1" w:uiPriority="9" w:unhideWhenUsed="1" w:qFormat="1"/>
+    <w:lsdException w:name="index 1" w:semiHidden="1" w:unhideWhenUsed="1"/>
+    <w:lsdException w:name="index 2" w:semiHidden="1" w:unhideWhenUsed="1"/>
+    <w:lsdException w:name="index 3" w:semiHidden="1" w:unhideWhenUsed="1"/>
+    <w:lsdException w:name="index 4" w:semiHidden="1" w:unhideWhenUsed="1"/>
+    <w:lsdException w:name="index 5" w:semiHidden="1" w:unhideWhenUsed="1"/>
+    <w:lsdException w:name="index 6" w:semiHidden="1" w:unhideWhenUsed="1"/>
+    <w:lsdException w:name="index 7" w:semiHidden="1" w:unhideWhenUsed="1"/>
+    <w:lsdException w:name="index 8" w:semiHidden="1" w:unhideWhenUsed="1"/>
+    <w:lsdException w:name="index 9" w:semiHidden="1" w:unhideWhenUsed="1"/>
+    <w:lsdException w:name="toc 1" w:semiHidden="1" w:uiPriority="39" w:unhideWhenUsed="1"/>
+    <w:lsdException w:name="toc 2" w:semiHidden="1" w:uiPriority="39" w:unhideWhenUsed="1"/>
+    <w:lsdException w:name="toc 3" w:semiHidden="1" w:uiPriority="39" w:unhideWhenUsed="1"/>
+    <w:lsdException w:name="toc 4" w:semiHidden="1" w:uiPriority="39" w:unhideWhenUsed="1"/>
+    <w:lsdException w:name="toc 5" w:semiHidden="1" w:uiPriority="39" w:unhideWhenUsed="1"/>
+    <w:lsdException w:name="toc 6" w:semiHidden="1" w:uiPriority="39" w:unhideWhenUsed="1"/>
+    <w:lsdException w:name="toc 7" w:semiHidden="1" w:uiPriority="39" w:unhideWhenUsed="1"/>
+    <w:lsdException w:name="toc 8" w:semiHidden="1" w:uiPriority="39" w:unhideWhenUsed="1"/>
+    <w:lsdException w:name="toc 9" w:semiHidden="1" w:uiPriority="39" w:unhideWhenUsed="1"/>
+    <w:lsdException w:name="Normal Indent" w:semiHidden="1" w:unhideWhenUsed="1"/>
+    <w:lsdException w:name="footnote text" w:semiHidden="1" w:unhideWhenUsed="1"/>
+    <w:lsdException w:name="annotation text" w:semiHidden="1" w:unhideWhenUsed="1"/>
+    <w:lsdException w:name="header" w:semiHidden="1" w:unhideWhenUsed="1"/>
+    <w:lsdException w:name="footer" w:semiHidden="1" w:unhideWhenUsed="1"/>
+    <w:lsdException w:name="index heading" w:semiHidden="1" w:unhideWhenUsed="1"/>
+    <w:lsdException w:name="caption" w:semiHidden="1" w:uiPriority="35" w:unhideWhenUsed="1" w:qFormat="1"/>
+    <w:lsdException w:name="table of figures" w:semiHidden="1" w:unhideWhenUsed="1"/>
+    <w:lsdException w:name="envelope address" w:semiHidden="1" w:unhideWhenUsed="1"/>
+    <w:lsdException w:name="envelope return" w:semiHidden="1" w:unhideWhenUsed="1"/>
+    <w:lsdException w:name="footnote reference" w:semiHidden="1" w:unhideWhenUsed="1"/>
+    <w:lsdException w:name="annotation reference" w:semiHidden="1" w:unhideWhenUsed="1"/>
+    <w:lsdException w:name="line number" w:semiHidden="1" w:unhideWhenUsed="1"/>
+    <w:lsdException w:name="page number" w:semiHidden="1" w:unhideWhenUsed="1"/>
+    <w:lsdException w:name="endnote reference" w:semiHidden="1" w:unhideWhenUsed="1"/>
+    <w:lsdException w:name="endnote text" w:semiHidden="1" w:unhideWhenUsed="1"/>
+    <w:lsdException w:name="table of authorities" w:semiHidden="1" w:unhideWhenUsed="1"/>
+    <w:lsdException w:name="macro" w:semiHidden="1" w:unhideWhenUsed="1"/>
+    <w:lsdException w:name="toa heading" w:semiHidden="1" w:unhideWhenUsed="1"/>
+    <w:lsdException w:name="List" w:semiHidden="1" w:unhideWhenUsed="1"/>
+    <w:lsdException w:name="List Bullet" w:semiHidden="1" w:unhideWhenUsed="1"/>
+    <w:lsdException w:name="List Number" w:semiHidden="1" w:unhideWhenUsed="1"/>
+    <w:lsdException w:name="List 2" w:semiHidden="1" w:unhideWhenUsed="1"/>
+    <w:lsdException w:name="List 3" w:semiHidden="1" w:unhideWhenUsed="1"/>
+    <w:lsdException w:name="List 4" w:semiHidden="1" w:unhideWhenUsed="1"/>
+    <w:lsdException w:name="List 5" w:semiHidden="1" w:unhideWhenUsed="1"/>
+    <w:lsdException w:name="List Bullet 2" w:semiHidden="1" w:unhideWhenUsed="1"/>
+    <w:lsdException w:name="List Bullet 3" w:semiHidden="1" w:unhideWhenUsed="1"/>
+    <w:lsdException w:name="List Bullet 4" w:semiHidden="1" w:unhideWhenUsed="1"/>
+    <w:lsdException w:name="List Bullet 5" w:semiHidden="1" w:unhideWhenUsed="1"/>
+    <w:lsdException w:name="List Number 2" w:semiHidden="1" w:unhideWhenUsed="1"/>
+    <w:lsdException w:name="List Number 3" w:semiHidden="1" w:unhideWhenUsed="1"/>
+    <w:lsdException w:name="List Number 4" w:semiHidden="1" w:unhideWhenUsed="1"/>
+    <w:lsdException w:name="List Number 5" w:semiHidden="1" w:unhideWhenUsed="1"/>
+    <w:lsdException w:name="Title" w:uiPriority="10" w:qFormat="1"/>
+    <w:lsdException w:name="Closing" w:semiHidden="1" w:unhideWhenUsed="1"/>
+    <w:lsdException w:name="Signature" w:semiHidden="1" w:unhideWhenUsed="1"/>
+    <w:lsdException w:name="Default Paragraph Font" w:semiHidden="1" w:uiPriority="1" w:unhideWhenUsed="1"/>
+    <w:lsdException w:name="Body Text" w:semiHidden="1" w:unhideWhenUsed="1"/>
+    <w:lsdException w:name="Body Text Indent" w:semiHidden="1" w:unhideWhenUsed="1"/>
+    <w:lsdException w:name="List Continue" w:semiHidden="1" w:unhideWhenUsed="1"/>
+    <w:lsdException w:name="List Continue 2" w:semiHidden="1" w:unhideWhenUsed="1"/>
+    <w:lsdException w:name="List Continue 3" w:semiHidden="1" w:unhideWhenUsed="1"/>
+    <w:lsdException w:name="List Continue 4" w:semiHidden="1" w:unhideWhenUsed="1"/>
+    <w:lsdException w:name="List Continue 5" w:semiHidden="1" w:unhideWhenUsed="1"/>
+    <w:lsdException w:name="Message Header" w:semiHidden="1" w:unhideWhenUsed="1"/>
+    <w:lsdException w:name="Subtitle" w:uiPriority="11" w:qFormat="1"/>
+    <w:lsdException w:name="Salutation" w:semiHidden="1" w:unhideWhenUsed="1"/>
+    <w:lsdException w:name="Date" w:semiHidden="1" w:unhideWhenUsed="1"/>
+    <w:lsdException w:name="Body Text First Indent" w:semiHidden="1" w:unhideWhenUsed="1"/>
+    <w:lsdException w:name="Body Text First Indent 2" w:semiHidden="1" w:unhideWhenUsed="1"/>
+    <w:lsdException w:name="Note Heading" w:semiHidden="1" w:unhideWhenUsed="1"/>
+    <w:lsdException w:name="Body Text 2" w:semiHidden="1" w:unhideWhenUsed="1"/>
+    <w:lsdException w:name="Body Text 3" w:semiHidden="1" w:unhideWhenUsed="1"/>
+    <w:lsdException w:name="Body Text Indent 2" w:semiHidden="1" w:unhideWhenUsed="1"/>
+    <w:lsdException w:name="Body Text Indent 3" w:semiHidden="1" w:unhideWhenUsed="1"/>
+    <w:lsdException w:name="Block Text" w:semiHidden="1" w:unhideWhenUsed="1"/>
+    <w:lsdException w:name="Hyperlink" w:semiHidden="1" w:unhideWhenUsed="1"/>
+    <w:lsdException w:name="FollowedHyperlink" w:semiHidden="1" w:unhideWhenUsed="1"/>
+    <w:lsdException w:name="Strong" w:uiPriority="22" w:qFormat="1"/>
+    <w:lsdException w:name="Emphasis" w:uiPriority="20" w:qFormat="1"/>
+    <w:lsdException w:name="Document Map" w:semiHidden="1" w:unhideWhenUsed="1"/>
+    <w:lsdException w:name="Plain Text" w:semiHidden="1" w:unhideWhenUsed="1"/>
+    <w:lsdException w:name="E-mail Signature" w:semiHidden="1" w:unhideWhenUsed="1"/>
+    <w:lsdException w:name="HTML Top of Form" w:semiHidden="1" w:unhideWhenUsed="1"/>
+    <w:lsdException w:name="HTML Bottom of Form" w:semiHidden="1" w:unhideWhenUsed="1"/>
+    <w:lsdException w:name="Normal (Web)" w:semiHidden="1" w:unhideWhenUsed="1"/>
+    <w:lsdException w:name="HTML Acronym" w:semiHidden="1" w:unhideWhenUsed="1"/>
+    <w:lsdException w:name="HTML Address" w:semiHidden="1" w:unhideWhenUsed="1"/>
+    <w:lsdException w:name="HTML Cite" w:semiHidden="1" w:unhideWhenUsed="1"/>
+    <w:lsdException w:name="HTML Code" w:semiHidden="1" w:unhideWhenUsed="1"/>
+    <w:lsdException w:name="HTML Definition" w:semiHidden="1" w:unhideWhenUsed="1"/>
+    <w:lsdException w:name="HTML Keyboard" w:semiHidden="1" w:unhideWhenUsed="1"/>
+    <w:lsdException w:name="HTML Preformatted" w:semiHidden="1" w:unhideWhenUsed="1"/>
+    <w:lsdException w:name="HTML Sample" w:semiHidden="1" w:unhideWhenUsed="1"/>
+    <w:lsdException w:name="HTML Typewriter" w:semiHidden="1" w:unhideWhenUsed="1"/>
+    <w:lsdException w:name="HTML Variable" w:semiHidden="1" w:unhideWhenUsed="1"/>
+    <w:lsdException w:name="Normal Table" w:semiHidden="1" w:unhideWhenUsed="1"/>
+    <w:lsdException w:name="annotation subject" w:semiHidden="1" w:unhideWhenUsed="1"/>
+    <w:lsdException w:name="No List" w:semiHidden="1" w:unhideWhenUsed="1"/>
+    <w:lsdException w:name="Outline List 1" w:semiHidden="1" w:unhideWhenUsed="1"/>
+    <w:lsdException w:name="Outline List 2" w:semiHidden="1" w:unhideWhenUsed="1"/>
+    <w:lsdException w:name="Outline List 3" w:semiHidden="1" w:unhideWhenUsed="1"/>
+    <w:lsdException w:name="Table Simple 1" w:semiHidden="1" w:unhideWhenUsed="1"/>
+    <w:lsdException w:name="Table Simple 2" w:semiHidden="1" w:unhideWhenUsed="1"/>
+    <w:lsdException w:name="Table Simple 3" w:semiHidden="1" w:unhideWhenUsed="1"/>
+    <w:lsdException w:name="Table Classic 1" w:semiHidden="1" w:unhideWhenUsed="1"/>
+    <w:lsdException w:name="Table Classic 2" w:semiHidden="1" w:unhideWhenUsed="1"/>
+    <w:lsdException w:name="Table Classic 3" w:semiHidden="1" w:unhideWhenUsed="1"/>
+    <w:lsdException w:name="Table Classic 4" w:semiHidden="1" w:unhideWhenUsed="1"/>
+    <w:lsdException w:name="Table Colorful 1" w:semiHidden="1" w:unhideWhenUsed="1"/>
+    <w:lsdException w:name="Table Colorful 2" w:semiHidden="1" w:unhideWhenUsed="1"/>
+    <w:lsdException w:name="Table Colorful 3" w:semiHidden="1" w:unhideWhenUsed="1"/>
+    <w:lsdException w:name="Table Columns 1" w:semiHidden="1" w:unhideWhenUsed="1"/>
+    <w:lsdException w:name="Table Columns 2" w:semiHidden="1" w:unhideWhenUsed="1"/>
+    <w:lsdException w:name="Table Columns 3" w:semiHidden="1" w:unhideWhenUsed="1"/>
+    <w:lsdException w:name="Table Columns 4" w:semiHidden="1" w:unhideWhenUsed="1"/>
+    <w:lsdException w:name="Table Columns 5" w:semiHidden="1" w:unhideWhenUsed="1"/>
+    <w:lsdException w:name="Table Grid 1" w:semiHidden="1" w:unhideWhenUsed="1"/>
+    <w:lsdException w:name="Table Grid 2" w:semiHidden="1" w:unhideWhenUsed="1"/>
+    <w:lsdException w:name="Table Grid 3" w:semiHidden="1" w:unhideWhenUsed="1"/>
+    <w:lsdException w:name="Table Grid 4" w:semiHidden="1" w:unhideWhenUsed="1"/>
+    <w:lsdException w:name="Table Grid 5" w:semiHidden="1" w:unhideWhenUsed="1"/>
+    <w:lsdException w:name="Table Grid 6" w:semiHidden="1" w:unhideWhenUsed="1"/>
+    <w:lsdException w:name="Table Grid 7" w:semiHidden="1" w:unhideWhenUsed="1"/>
+    <w:lsdException w:name="Table Grid 8" w:semiHidden="1" w:unhideWhenUsed="1"/>
+    <w:lsdException w:name="Table List 1" w:semiHidden="1" w:unhideWhenUsed="1"/>
+    <w:lsdException w:name="Table List 2" w:semiHidden="1" w:unhideWhenUsed="1"/>
+    <w:lsdException w:name="Table List 3" w:semiHidden="1" w:unhideWhenUsed="1"/>
+    <w:lsdException w:name="Table List 4" w:semiHidden="1" w:unhideWhenUsed="1"/>
+    <w:lsdException w:name="Table List 5" w:semiHidden="1" w:unhideWhenUsed="1"/>
+    <w:lsdException w:name="Table List 6" w:semiHidden="1" w:unhideWhenUsed="1"/>
+    <w:lsdException w:name="Table List 7" w:semiHidden="1" w:unhideWhenUsed="1"/>
+    <w:lsdException w:name="Table List 8" w:semiHidden="1" w:unhideWhenUsed="1"/>
+    <w:lsdException w:name="Table 3D effects 1" w:semiHidden="1" w:unhideWhenUsed="1"/>
+    <w:lsdException w:name="Table 3D effects 2" w:semiHidden="1" w:unhideWhenUsed="1"/>
+    <w:lsdException w:name="Table 3D effects 3" w:semiHidden="1" w:unhideWhenUsed="1"/>
+    <w:lsdException w:name="Table Contemporary" w:semiHidden="1" w:unhideWhenUsed="1"/>
+    <w:lsdException w:name="Table Elegant" w:semiHidden="1" w:unhideWhenUsed="1"/>
+    <w:lsdException w:name="Table Professional" w:semiHidden="1" w:unhideWhenUsed="1"/>
+    <w:lsdException w:name="Table Subtle 1" w:semiHidden="1" w:unhideWhenUsed="1"/>
+    <w:lsdException w:name="Table Subtle 2" w:semiHidden="1" w:unhideWhenUsed="1"/>
+    <w:lsdException w:name="Table Web 1" w:semiHidden="1" w:unhideWhenUsed="1"/>
+    <w:lsdException w:name="Table Web 2" w:semiHidden="1" w:unhideWhenUsed="1"/>
+    <w:lsdException w:name="Table Web 3" w:semiHidden="1" w:unhideWhenUsed="1"/>
+    <w:lsdException w:name="Balloon Text" w:semiHidden="1" w:unhideWhenUsed="1"/>
+    <w:lsdException w:name="Table Grid" w:uiPriority="39"/>
+    <w:lsdException w:name="Table Theme" w:semiHidden="1" w:unhideWhenUsed="1"/>
+    <w:lsdException w:name="Placeholder Text" w:semiHidden="1"/>
+    <w:lsdException w:name="No Spacing" w:uiPriority="1" w:qFormat="1"/>
+    <w:lsdException w:name="Light Shading" w:uiPriority="60"/>
+    <w:lsdException w:name="Light List" w:uiPriority="61"/>
+    <w:lsdException w:name="Light Grid" w:uiPriority="62"/>
+    <w:lsdException w:name="Medium Shading 1" w:uiPriority="63"/>
+    <w:lsdException w:name="Medium Shading 2" w:uiPriority="64"/>
+    <w:lsdException w:name="Medium List 1" w:uiPriority="65"/>
+    <w:lsdException w:name="Medium List 2" w:uiPriority="66"/>
+    <w:lsdException w:name="Medium Grid 1" w:uiPriority="67"/>
+    <w:lsdException w:name="Medium Grid 2" w:uiPriority="68"/>
+    <w:lsdException w:name="Medium Grid 3" w:uiPriority="69"/>
+    <w:lsdException w:name="Dark List" w:uiPriority="70"/>
+    <w:lsdException w:name="Colorful Shading" w:uiPriority="71"/>
+    <w:lsdException w:name="Colorful List" w:uiPriority="72"/>
+    <w:lsdException w:name="Colorful Grid" w:uiPriority="73"/>
+    <w:lsdException w:name="Light Shading Accent 1" w:uiPriority="60"/>
+    <w:lsdException w:name="Light List Accent 1" w:uiPriority="61"/>
+    <w:lsdException w:name="Light Grid Accent 1" w:uiPriority="62"/>
+    <w:lsdException w:name="Medium Shading 1 Accent 1" w:uiPriority="63"/>
+    <w:lsdException w:name="Medium Shading 2 Accent 1" w:uiPriority="64"/>
+    <w:lsdException w:name="Medium List 1 Accent 1" w:uiPriority="65"/>
+    <w:lsdException w:name="Revision" w:semiHidden="1"/>
+    <w:lsdException w:name="List Paragraph" w:uiPriority="34" w:qFormat="1"/>
+    <w:lsdException w:name="Quote" w:uiPriority="29" w:qFormat="1"/>
+    <w:lsdException w:name="Intense Quote" w:uiPriority="30" w:qFormat="1"/>
+    <w:lsdException w:name="Medium List 2 Accent 1" w:uiPriority="66"/>
+    <w:lsdException w:name="Medium Grid 1 Accent 1" w:uiPriority="67"/>
+    <w:lsdException w:name="Medium Grid 2 Accent 1" w:uiPriority="68"/>
+    <w:lsdException w:name="Medium Grid 3 Accent 1" w:uiPriority="69"/>
+    <w:lsdException w:name="Dark List Accent 1" w:uiPriority="70"/>
+    <w:lsdException w:name="Colorful Shading Accent 1" w:uiPriority="71"/>
+    <w:lsdException w:name="Colorful List Accent 1" w:uiPriority="72"/>
+    <w:lsdException w:name="Colorful Grid Accent 1" w:uiPriority="73"/>
+    <w:lsdException w:name="Light Shading Accent 2" w:uiPriority="60"/>
+    <w:lsdException w:name="Light List Accent 2" w:uiPriority="61"/>
+    <w:lsdException w:name="Light Grid Accent 2" w:uiPriority="62"/>
+    <w:lsdException w:name="Medium Shading 1 Accent 2" w:uiPriority="63"/>
+    <w:lsdException w:name="Medium Shading 2 Accent 2" w:uiPriority="64"/>
+    <w:lsdException w:name="Medium List 1 Accent 2" w:uiPriority="65"/>
+    <w:lsdException w:name="Medium List 2 Accent 2" w:uiPriority="66"/>
+    <w:lsdException w:name="Medium Grid 1 Accent 2" w:uiPriority="67"/>
+    <w:lsdException w:name="Medium Grid 2 Accent 2" w:uiPriority="68"/>
+    <w:lsdException w:name="Medium Grid 3 Accent 2" w:uiPriority="69"/>
+    <w:lsdException w:name="Dark List Accent 2" w:uiPriority="70"/>
+    <w:lsdException w:name="Colorful Shading Accent 2" w:uiPriority="71"/>
+    <w:lsdException w:name="Colorful List Accent 2" w:uiPriority="72"/>
+    <w:lsdException w:name="Colorful Grid Accent 2" w:uiPriority="73"/>
+    <w:lsdException w:name="Light Shading Accent 3" w:uiPriority="60"/>
+    <w:lsdException w:name="Light List Accent 3" w:uiPriority="61"/>
+    <w:lsdException w:name="Light Grid Accent 3" w:uiPriority="62"/>
+    <w:lsdException w:name="Medium Shading 1 Accent 3" w:uiPriority="63"/>
+    <w:lsdException w:name="Medium Shading 2 Accent 3" w:uiPriority="64"/>
+    <w:lsdException w:name="Medium List 1 Accent 3" w:uiPriority="65"/>
+    <w:lsdException w:name="Medium List 2 Accent 3" w:uiPriority="66"/>
+    <w:lsdException w:name="Medium Grid 1 Accent 3" w:uiPriority="67"/>
+    <w:lsdException w:name="Medium Grid 2 Accent 3" w:uiPriority="68"/>
+    <w:lsdException w:name="Medium Grid 3 Accent 3" w:uiPriority="69"/>
+    <w:lsdException w:name="Dark List Accent 3" w:uiPriority="70"/>
+    <w:lsdException w:name="Colorful Shading Accent 3" w:uiPriority="71"/>
+    <w:lsdException w:name="Colorful List Accent 3" w:uiPriority="72"/>
+    <w:lsdException w:name="Colorful Grid Accent 3" w:uiPriority="73"/>
+    <w:lsdException w:name="Light Shading Accent 4" w:uiPriority="60"/>
+    <w:lsdException w:name="Light List Accent 4" w:uiPriority="61"/>
+    <w:lsdException w:name="Light Grid Accent 4" w:uiPriority="62"/>
+    <w:lsdException w:name="Medium Shading 1 Accent 4" w:uiPriority="63"/>
+    <w:lsdException w:name="Medium Shading 2 Accent 4" w:uiPriority="64"/>
+    <w:lsdException w:name="Medium List 1 Accent 4" w:uiPriority="65"/>
+    <w:lsdException w:name="Medium List 2 Accent 4" w:uiPriority="66"/>
+    <w:lsdException w:name="Medium Grid 1 Accent 4" w:uiPriority="67"/>
+    <w:lsdException w:name="Medium Grid 2 Accent 4" w:uiPriority="68"/>
+    <w:lsdException w:name="Medium Grid 3 Accent 4" w:uiPriority="69"/>
+    <w:lsdException w:name="Dark List Accent 4" w:uiPriority="70"/>
+    <w:lsdException w:name="Colorful Shading Accent 4" w:uiPriority="71"/>
+    <w:lsdException w:name="Colorful List Accent 4" w:uiPriority="72"/>
+    <w:lsdException w:name="Colorful Grid Accent 4" w:uiPriority="73"/>
+    <w:lsdException w:name="Light Shading Accent 5" w:uiPriority="60"/>
+    <w:lsdException w:name="Light List Accent 5" w:uiPriority="61"/>
+    <w:lsdException w:name="Light Grid Accent 5" w:uiPriority="62"/>
+    <w:lsdException w:name="Medium Shading 1 Accent 5" w:uiPriority="63"/>
+    <w:lsdException w:name="Medium Shading 2 Accent 5" w:uiPriority="64"/>
+    <w:lsdException w:name="Medium List 1 Accent 5" w:uiPriority="65"/>
+    <w:lsdException w:name="Medium List 2 Accent 5" w:uiPriority="66"/>
+    <w:lsdException w:name="Medium Grid 1 Accent 5" w:uiPriority="67"/>
+    <w:lsdException w:name="Medium Grid 2 Accent 5" w:uiPriority="68"/>
+    <w:lsdException w:name="Medium Grid 3 Accent 5" w:uiPriority="69"/>
+    <w:lsdException w:name="Dark List Accent 5" w:uiPriority="70"/>
+    <w:lsdException w:name="Colorful Shading Accent 5" w:uiPriority="71"/>
+    <w:lsdException w:name="Colorful List Accent 5" w:uiPriority="72"/>
+    <w:lsdException w:name="Colorful Grid Accent 5" w:uiPriority="73"/>
+    <w:lsdException w:name="Light Shading Accent 6" w:uiPriority="60"/>
+    <w:lsdException w:name="Light List Accent 6" w:uiPriority="61"/>
+    <w:lsdException w:name="Light Grid Accent 6" w:uiPriority="62"/>
+    <w:lsdException w:name="Medium Shading 1 Accent 6" w:uiPriority="63"/>
+    <w:lsdException w:name="Medium Shading 2 Accent 6" w:uiPriority="64"/>
+    <w:lsdException w:name="Medium List 1 Accent 6" w:uiPriority="65"/>
+    <w:lsdException w:name="Medium List 2 Accent 6" w:uiPriority="66"/>
+    <w:lsdException w:name="Medium Grid 1 Accent 6" w:uiPriority="67"/>
+    <w:lsdException w:name="Medium Grid 2 Accent 6" w:uiPriority="68"/>
+    <w:lsdException w:name="Medium Grid 3 Accent 6" w:uiPriority="69"/>
+    <w:lsdException w:name="Dark List Accent 6" w:uiPriority="70"/>
+    <w:lsdException w:name="Colorful Shading Accent 6" w:uiPriority="71"/>
+    <w:lsdException w:name="Colorful List Accent 6" w:uiPriority="72"/>
+    <w:lsdException w:name="Colorful Grid Accent 6" w:uiPriority="73"/>
+    <w:lsdException w:name="Subtle Emphasis" w:uiPriority="19" w:qFormat="1"/>
+    <w:lsdException w:name="Intense Emphasis" w:uiPriority="21" w:qFormat="1"/>
+    <w:lsdException w:name="Subtle Reference" w:uiPriority="31" w:qFormat="1"/>
+    <w:lsdException w:name="Intense Reference" w:uiPriority="32" w:qFormat="1"/>
+    <w:lsdException w:name="Book Title" w:uiPriority="33" w:qFormat="1"/>
+    <w:lsdException w:name="Bibliography" w:semiHidden="1" w:uiPriority="37" w:unhideWhenUsed="1"/>
+    <w:lsdException w:name="TOC Heading" w:semiHidden="1" w:uiPriority="39" w:unhideWhenUsed="1" w:qFormat="1"/>
+    <w:lsdException w:name="Plain Table 1" w:uiPriority="41"/>
+    <w:lsdException w:name="Plain Table 2" w:uiPriority="42"/>
+    <w:lsdException w:name="Plain Table 3" w:uiPriority="43"/>
+    <w:lsdException w:name="Plain Table 4" w:uiPriority="44"/>
+    <w:lsdException w:name="Plain Table 5" w:uiPriority="45"/>
+    <w:lsdException w:name="Grid Table Light" w:uiPriority="40"/>
+    <w:lsdException w:name="Grid Table 1 Light" w:uiPriority="46"/>
+    <w:lsdException w:name="Grid Table 2" w:uiPriority="47"/>
+    <w:lsdException w:name="Grid Table 3" w:uiPriority="48"/>
+    <w:lsdException w:name="Grid Table 4" w:uiPriority="49"/>
+    <w:lsdException w:name="Grid Table 5 Dark" w:uiPriority="50"/>
+    <w:lsdException w:name="Grid Table 6 Colorful" w:uiPriority="51"/>
+    <w:lsdException w:name="Grid Table 7 Colorful" w:uiPriority="52"/>
+    <w:lsdException w:name="Grid Table 1 Light Accent 1" w:uiPriority="46"/>
+    <w:lsdException w:name="Grid Table 2 Accent 1" w:uiPriority="47"/>
+    <w:lsdException w:name="Grid Table 3 Accent 1" w:uiPriority="48"/>
+    <w:lsdException w:name="Grid Table 4 Accent 1" w:uiPriority="49"/>
+    <w:lsdException w:name="Grid Table 5 Dark Accent 1" w:uiPriority="50"/>
+    <w:lsdException w:name="Grid Table 6 Colorful Accent 1" w:uiPriority="51"/>
+    <w:lsdException w:name="Grid Table 7 Colorful Accent 1" w:uiPriority="52"/>
+    <w:lsdException w:name="Grid Table 1 Light Accent 2" w:uiPriority="46"/>
+    <w:lsdException w:name="Grid Table 2 Accent 2" w:uiPriority="47"/>
+    <w:lsdException w:name="Grid Table 3 Accent 2" w:uiPriority="48"/>
+    <w:lsdException w:name="Grid Table 4 Accent 2" w:uiPriority="49"/>
+    <w:lsdException w:name="Grid Table 5 Dark Accent 2" w:uiPriority="50"/>
+    <w:lsdException w:name="Grid Table 6 Colorful Accent 2" w:uiPriority="51"/>
+    <w:lsdException w:name="Grid Table 7 Colorful Accent 2" w:uiPriority="52"/>
+    <w:lsdException w:name="Grid Table 1 Light Accent 3" w:uiPriority="46"/>
+    <w:lsdException w:name="Grid Table 2 Accent 3" w:uiPriority="47"/>
+    <w:lsdException w:name="Grid Table 3 Accent 3" w:uiPriority="48"/>
+    <w:lsdException w:name="Grid Table 4 Accent 3" w:uiPriority="49"/>
+    <w:lsdException w:name="Grid Table 5 Dark Accent 3" w:uiPriority="50"/>
+    <w:lsdException w:name="Grid Table 6 Colorful Accent 3" w:uiPriority="51"/>
+    <w:lsdException w:name="Grid Table 7 Colorful Accent 3" w:uiPriority="52"/>
+    <w:lsdException w:name="Grid Table 1 Light Accent 4" w:uiPriority="46"/>
+    <w:lsdException w:name="Grid Table 2 Accent 4" w:uiPriority="47"/>
+    <w:lsdException w:name="Grid Table 3 Accent 4" w:uiPriority="48"/>
+    <w:lsdException w:name="Grid Table 4 Accent 4" w:uiPriority="49"/>
+    <w:lsdException w:name="Grid Table 5 Dark Accent 4" w:uiPriority="50"/>
+    <w:lsdException w:name="Grid Table 6 Colorful Accent 4" w:uiPriority="51"/>
+    <w:lsdException w:name="Grid Table 7 Colorful Accent 4" w:uiPriority="52"/>
+    <w:lsdException w:name="Grid Table 1 Light Accent 5" w:uiPriority="46"/>
+    <w:lsdException w:name="Grid Table 2 Accent 5" w:uiPriority="47"/>
+    <w:lsdException w:name="Grid Table 3 Accent 5" w:uiPriority="48"/>
+    <w:lsdException w:name="Grid Table 4 Accent 5" w:uiPriority="49"/>
+    <w:lsdException w:name="Grid Table 5 Dark Accent 5" w:uiPriority="50"/>
+    <w:lsdException w:name="Grid Table 6 Colorful Accent 5" w:uiPriority="51"/>
+    <w:lsdException w:name="Grid Table 7 Colorful Accent 5" w:uiPriority="52"/>
+    <w:lsdException w:name="Grid Table 1 Light Accent 6" w:uiPriority="46"/>
+    <w:lsdException w:name="Grid Table 2 Accent 6" w:uiPriority="47"/>
+    <w:lsdException w:name="Grid Table 3 Accent 6" w:uiPriority="48"/>
+    <w:lsdException w:name="Grid Table 4 Accent 6" w:uiPriority="49"/>
+    <w:lsdException w:name="Grid Table 5 Dark Accent 6" w:uiPriority="50"/>
+    <w:lsdException w:name="Grid Table 6 Colorful Accent 6" w:uiPriority="51"/>
+    <w:lsdException w:name="Grid Table 7 Colorful Accent 6" w:uiPriority="52"/>
+    <w:lsdException w:name="List Table 1 Light" w:uiPriority="46"/>
+    <w:lsdException w:name="List Table 2" w:uiPriority="47"/>
+    <w:lsdException w:name="List Table 3" w:uiPriority="48"/>
+    <w:lsdException w:name="List Table 4" w:uiPriority="49"/>
+    <w:lsdException w:name="List Table 5 Dark" w:uiPriority="50"/>
+    <w:lsdException w:name="List Table 6 Colorful" w:uiPriority="51"/>
+    <w:lsdException w:name="List Table 7 Colorful" w:uiPriority="52"/>
+    <w:lsdException w:name="List Table 1 Light Accent 1" w:uiPriority="46"/>
+    <w:lsdException w:name="List Table 2 Accent 1" w:uiPriority="47"/>
+    <w:lsdException w:name="List Table 3 Accent 1" w:uiPriority="48"/>
+    <w:lsdException w:name="List Table 4 Accent 1" w:uiPriority="49"/>
+    <w:lsdException w:name="List Table 5 Dark Accent 1" w:uiPriority="50"/>
+    <w:lsdException w:name="List Table 6 Colorful Accent 1" w:uiPriority="51"/>
+    <w:lsdException w:name="List Table 7 Colorful Accent 1" w:uiPriority="52"/>
+    <w:lsdException w:name="List Table 1 Light Accent 2" w:uiPriority="46"/>
+    <w:lsdException w:name="List Table 2 Accent 2" w:uiPriority="47"/>
+    <w:lsdException w:name="List Table 3 Accent 2" w:uiPriority="48"/>
+    <w:lsdException w:name="List Table 4 Accent 2" w:uiPriority="49"/>
+    <w:lsdException w:name="List Table 5 Dark Accent 2" w:uiPriority="50"/>
+    <w:lsdException w:name="List Table 6 Colorful Accent 2" w:uiPriority="51"/>
+    <w:lsdException w:name="List Table 7 Colorful Accent 2" w:uiPriority="52"/>
+    <w:lsdException w:name="List Table 1 Light Accent 3" w:uiPriority="46"/>
+    <w:lsdException w:name="List Table 2 Accent 3" w:uiPriority="47"/>
+    <w:lsdException w:name="List Table 3 Accent 3" w:uiPriority="48"/>
+    <w:lsdException w:name="List Table 4 Accent 3" w:uiPriority="49"/>
+    <w:lsdException w:name="List Table 5 Dark Accent 3" w:uiPriority="50"/>
+    <w:lsdException w:name="List Table 6 Colorful Accent 3" w:uiPriority="51"/>
+    <w:lsdException w:name="List Table 7 Colorful Accent 3" w:uiPriority="52"/>
+    <w:lsdException w:name="List Table 1 Light Accent 4" w:uiPriority="46"/>
+    <w:lsdException w:name="List Table 2 Accent 4" w:uiPriority="47"/>
+    <w:lsdException w:name="List Table 3 Accent 4" w:uiPriority="48"/>
+    <w:lsdException w:name="List Table 4 Accent 4" w:uiPriority="49"/>
+    <w:lsdException w:name="List Table 5 Dark Accent 4" w:uiPriority="50"/>
+    <w:lsdException w:name="List Table 6 Colorful Accent 4" w:uiPriority="51"/>
+    <w:lsdException w:name="List Table 7 Colorful Accent 4" w:uiPriority="52"/>
+    <w:lsdException w:name="List Table 1 Light Accent 5" w:uiPriority="46"/>
+    <w:lsdException w:name="List Table 2 Accent 5" w:uiPriority="47"/>
+    <w:lsdException w:name="List Table 3 Accent 5" w:uiPriority="48"/>
+    <w:lsdException w:name="List Table 4 Accent 5" w:uiPriority="49"/>
+    <w:lsdException w:name="List Table 5 Dark Accent 5" w:uiPriority="50"/>
+    <w:lsdException w:name="List Table 6 Colorful Accent 5" w:uiPriority="51"/>
+    <w:lsdException w:name="List Table 7 Colorful Accent 5" w:uiPriority="52"/>
+    <w:lsdException w:name="List Table 1 Light Accent 6" w:uiPriority="46"/>
+    <w:lsdException w:name="List Table 2 Accent 6" w:uiPriority="47"/>
+    <w:lsdException w:name="List Table 3 Accent 6" w:uiPriority="48"/>
+    <w:lsdException w:name="List Table 4 Accent 6" w:uiPriority="49"/>
+    <w:lsdException w:name="List Table 5 Dark Accent 6" w:uiPriority="50"/>
+    <w:lsdException w:name="List Table 6 Colorful Accent 6" w:uiPriority="51"/>
+    <w:lsdException w:name="List Table 7 Colorful Accent 6" w:uiPriority="52"/>
+    <w:lsdException w:name="Mention" w:semiHidden="1" w:unhideWhenUsed="1"/>
+    <w:lsdException w:name="Smart Hyperlink" w:semiHidden="1" w:unhideWhenUsed="1"/>
+    <w:lsdException w:name="Hashtag" w:semiHidden="1" w:unhideWhenUsed="1"/>
+    <w:lsdException w:name="Unresolved Mention" w:semiHidden="1" w:unhideWhenUsed="1"/>
+  </w:latentStyles>
+  <w:style w:type="paragraph" w:default="1" w:styleId="Normal">
+    <w:name w:val="Normal"/>
+    <w:qFormat/>
+  </w:style>
+  <w:style w:type="character" w:default="1" w:styleId="Fuentedeprrafopredeter">
+    <w:name w:val="Default Paragraph Font"/>
+    <w:uiPriority w:val="1"/>
+    <w:semiHidden/>
+    <w:unhideWhenUsed/>
+  </w:style>
+  <w:style w:type="table" w:default="1" w:styleId="Tablanormal">
+    <w:name w:val="Normal Table"/>
+    <w:uiPriority w:val="99"/>
+    <w:semiHidden/>
+    <w:unhideWhenUsed/>
+    <w:tblPr>
+      <w:tblInd w:w="0" w:type="dxa"/>
+      <w:tblCellMar>
+        <w:top w:w="0" w:type="dxa"/>
+        <w:left w:w="108" w:type="dxa"/>
+        <w:bottom w:w="0" w:type="dxa"/>
+        <w:right w:w="108" w:type="dxa"/>
+      </w:tblCellMar>
+    </w:tblPr>
+  </w:style>
+  <w:style w:type="numbering" w:default="1" w:styleId="Sinlista">
+    <w:name w:val="No List"/>
+    <w:uiPriority w:val="99"/>
+    <w:semiHidden/>
+    <w:unhideWhenUsed/>
+  </w:style>
+  <w:style w:type="paragraph" w:customStyle="1" w:styleId="7C321EA1D189482387A0254C2086AB55">
+    <w:name w:val="7C321EA1D189482387A0254C2086AB55"/>
+    <w:rsid w:val="00F84C84"/>
+  </w:style>
+  <w:style w:type="paragraph" w:customStyle="1" w:styleId="3A2FB7A257B54BECBECABC7FD90570CF">
+    <w:name w:val="3A2FB7A257B54BECBECABC7FD90570CF"/>
+    <w:rsid w:val="00F84C84"/>
+  </w:style>
+  <w:style w:type="paragraph" w:customStyle="1" w:styleId="8B2BF39F30184A91B59F575229A953BB">
+    <w:name w:val="8B2BF39F30184A91B59F575229A953BB"/>
+    <w:rsid w:val="00F84C84"/>
+  </w:style>
+  <w:style w:type="paragraph" w:customStyle="1" w:styleId="E3885477743A48D3A8F96DFC3AE693E2">
+    <w:name w:val="E3885477743A48D3A8F96DFC3AE693E2"/>
+    <w:rsid w:val="00F84C84"/>
+  </w:style>
+  <w:style w:type="paragraph" w:customStyle="1" w:styleId="CD1A83ECAA0F4A9AB00E5A5A2BE7D06A">
+    <w:name w:val="CD1A83ECAA0F4A9AB00E5A5A2BE7D06A"/>
+    <w:rsid w:val="00F84C84"/>
+  </w:style>
+</w:styles>
+</file>
+
+<file path=word/glossary/webSettings.xml><?xml version="1.0" encoding="utf-8"?>
+<w:webSettings xmlns:mc="http://schemas.openxmlformats.org/markup-compatibility/2006" xmlns:r="http://schemas.openxmlformats.org/officeDocument/2006/relationships" xmlns:w="http://schemas.openxmlformats.org/wordprocessingml/2006/main" xmlns:w14="http://schemas.microsoft.com/office/word/2010/wordml" xmlns:w15="http://schemas.microsoft.com/office/word/2012/wordml" xmlns:w16cid="http://schemas.microsoft.com/office/word/2016/wordml/cid" xmlns:w16se="http://schemas.microsoft.com/office/word/2015/wordml/symex" mc:Ignorable="w14 w15 w16se w16cid">
+  <w:optimizeForBrowser/>
+  <w:allowPNG/>
+</w:webSettings>
 </file>
 
 <file path=word/theme/theme1.xml><?xml version="1.0" encoding="utf-8"?>

</xml_diff>

<commit_message>
Se modifica el archivo entregable
Modificaciones varias
</commit_message>
<xml_diff>
--- a/Documentacion/Pseudo codigo - Entregable.docx
+++ b/Documentacion/Pseudo codigo - Entregable.docx
@@ -463,7 +463,10 @@
             </w:r>
             <w:proofErr w:type="spellStart"/>
             <w:r>
-              <w:t>CantItemsEnLista</w:t>
+              <w:t>Cant</w:t>
+            </w:r>
+            <w:r>
+              <w:t>Parametros</w:t>
             </w:r>
             <w:proofErr w:type="spellEnd"/>
             <w:r>
@@ -630,11 +633,40 @@
               <w:cnfStyle w:val="000000100000" w:firstRow="0" w:lastRow="0" w:firstColumn="0" w:lastColumn="0" w:oddVBand="0" w:evenVBand="0" w:oddHBand="1" w:evenHBand="0" w:firstRowFirstColumn="0" w:firstRowLastColumn="0" w:lastRowFirstColumn="0" w:lastRowLastColumn="0"/>
             </w:pPr>
             <w:r>
+              <w:t xml:space="preserve">                  Tomo resto del </w:t>
+            </w:r>
+            <w:proofErr w:type="spellStart"/>
+            <w:r>
+              <w:t>string</w:t>
+            </w:r>
+            <w:proofErr w:type="spellEnd"/>
+            <w:r>
+              <w:t xml:space="preserve"> y lo guardo en una nueva variable </w:t>
+            </w:r>
+            <w:proofErr w:type="spellStart"/>
+            <w:r>
+              <w:t>temp</w:t>
+            </w:r>
+            <w:proofErr w:type="spellEnd"/>
+          </w:p>
+          <w:p>
+            <w:pPr>
+              <w:cnfStyle w:val="000000100000" w:firstRow="0" w:lastRow="0" w:firstColumn="0" w:lastColumn="0" w:oddVBand="0" w:evenVBand="0" w:oddHBand="1" w:evenHBand="0" w:firstRowFirstColumn="0" w:firstRowLastColumn="0" w:lastRowFirstColumn="0" w:lastRowLastColumn="0"/>
+            </w:pPr>
+            <w:r>
               <w:t xml:space="preserve">                  Convierto el </w:t>
             </w:r>
             <w:proofErr w:type="spellStart"/>
             <w:r>
               <w:t>string</w:t>
+            </w:r>
+            <w:proofErr w:type="spellEnd"/>
+            <w:r>
+              <w:t xml:space="preserve"> </w:t>
+            </w:r>
+            <w:proofErr w:type="spellStart"/>
+            <w:r>
+              <w:t>temp</w:t>
             </w:r>
             <w:proofErr w:type="spellEnd"/>
             <w:r>
@@ -1613,55 +1645,105 @@
               <w:cnfStyle w:val="000000100000" w:firstRow="0" w:lastRow="0" w:firstColumn="0" w:lastColumn="0" w:oddVBand="0" w:evenVBand="0" w:oddHBand="1" w:evenHBand="0" w:firstRowFirstColumn="0" w:firstRowLastColumn="0" w:lastRowFirstColumn="0" w:lastRowLastColumn="0"/>
             </w:pPr>
             <w:r>
-              <w:t xml:space="preserve">                        Sumo ambos exponentes</w:t>
-            </w:r>
-          </w:p>
-          <w:p>
-            <w:pPr>
-              <w:cnfStyle w:val="000000100000" w:firstRow="0" w:lastRow="0" w:firstColumn="0" w:lastColumn="0" w:oddVBand="0" w:evenVBand="0" w:oddHBand="1" w:evenHBand="0" w:firstRowFirstColumn="0" w:firstRowLastColumn="0" w:lastRowFirstColumn="0" w:lastRowLastColumn="0"/>
-            </w:pPr>
-            <w:r>
-              <w:t xml:space="preserve">                        Obtengo bases de ambos términos y multiplico</w:t>
-            </w:r>
-          </w:p>
-          <w:p>
-            <w:pPr>
-              <w:cnfStyle w:val="000000100000" w:firstRow="0" w:lastRow="0" w:firstColumn="0" w:lastColumn="0" w:oddVBand="0" w:evenVBand="0" w:oddHBand="1" w:evenHBand="0" w:firstRowFirstColumn="0" w:firstRowLastColumn="0" w:lastRowFirstColumn="0" w:lastRowLastColumn="0"/>
-            </w:pPr>
-            <w:r>
-              <w:t xml:space="preserve">                        Obtengo signos de ambos términos</w:t>
-            </w:r>
-          </w:p>
-          <w:p>
-            <w:pPr>
-              <w:cnfStyle w:val="000000100000" w:firstRow="0" w:lastRow="0" w:firstColumn="0" w:lastColumn="0" w:oddVBand="0" w:evenVBand="0" w:oddHBand="1" w:evenHBand="0" w:firstRowFirstColumn="0" w:firstRowLastColumn="0" w:lastRowFirstColumn="0" w:lastRowLastColumn="0"/>
-            </w:pPr>
-            <w:r>
-              <w:t xml:space="preserve">                        Si ambos signos son ‘-’ o ambos signos son ‘+’</w:t>
-            </w:r>
-          </w:p>
-          <w:p>
-            <w:pPr>
-              <w:cnfStyle w:val="000000100000" w:firstRow="0" w:lastRow="0" w:firstColumn="0" w:lastColumn="0" w:oddVBand="0" w:evenVBand="0" w:oddHBand="1" w:evenHBand="0" w:firstRowFirstColumn="0" w:firstRowLastColumn="0" w:lastRowFirstColumn="0" w:lastRowLastColumn="0"/>
-            </w:pPr>
-            <w:r>
-              <w:t xml:space="preserve">                              Asigno ‘+’ a variable Signo</w:t>
-            </w:r>
-          </w:p>
-          <w:p>
-            <w:pPr>
-              <w:cnfStyle w:val="000000100000" w:firstRow="0" w:lastRow="0" w:firstColumn="0" w:lastColumn="0" w:oddVBand="0" w:evenVBand="0" w:oddHBand="1" w:evenHBand="0" w:firstRowFirstColumn="0" w:firstRowLastColumn="0" w:lastRowFirstColumn="0" w:lastRowLastColumn="0"/>
-            </w:pPr>
-            <w:r>
-              <w:t xml:space="preserve">                        Sino</w:t>
-            </w:r>
-          </w:p>
-          <w:p>
-            <w:pPr>
-              <w:cnfStyle w:val="000000100000" w:firstRow="0" w:lastRow="0" w:firstColumn="0" w:lastColumn="0" w:oddVBand="0" w:evenVBand="0" w:oddHBand="1" w:evenHBand="0" w:firstRowFirstColumn="0" w:firstRowLastColumn="0" w:lastRowFirstColumn="0" w:lastRowLastColumn="0"/>
-            </w:pPr>
-            <w:r>
-              <w:t xml:space="preserve">                              Asigno ‘</w:t>
+              <w:t xml:space="preserve">                        Si base es distinta de 0</w:t>
+            </w:r>
+          </w:p>
+          <w:p>
+            <w:pPr>
+              <w:cnfStyle w:val="000000100000" w:firstRow="0" w:lastRow="0" w:firstColumn="0" w:lastColumn="0" w:oddVBand="0" w:evenVBand="0" w:oddHBand="1" w:evenHBand="0" w:firstRowFirstColumn="0" w:firstRowLastColumn="0" w:lastRowFirstColumn="0" w:lastRowLastColumn="0"/>
+            </w:pPr>
+            <w:r>
+              <w:t xml:space="preserve">                        </w:t>
+            </w:r>
+            <w:r>
+              <w:t xml:space="preserve">      </w:t>
+            </w:r>
+            <w:r>
+              <w:t>Sumo ambos exponentes</w:t>
+            </w:r>
+          </w:p>
+          <w:p>
+            <w:pPr>
+              <w:cnfStyle w:val="000000100000" w:firstRow="0" w:lastRow="0" w:firstColumn="0" w:lastColumn="0" w:oddVBand="0" w:evenVBand="0" w:oddHBand="1" w:evenHBand="0" w:firstRowFirstColumn="0" w:firstRowLastColumn="0" w:lastRowFirstColumn="0" w:lastRowLastColumn="0"/>
+            </w:pPr>
+            <w:r>
+              <w:t xml:space="preserve">                        </w:t>
+            </w:r>
+            <w:r>
+              <w:t xml:space="preserve">      </w:t>
+            </w:r>
+            <w:r>
+              <w:t>Obtengo bases de ambos términos y multiplico</w:t>
+            </w:r>
+          </w:p>
+          <w:p>
+            <w:pPr>
+              <w:cnfStyle w:val="000000100000" w:firstRow="0" w:lastRow="0" w:firstColumn="0" w:lastColumn="0" w:oddVBand="0" w:evenVBand="0" w:oddHBand="1" w:evenHBand="0" w:firstRowFirstColumn="0" w:firstRowLastColumn="0" w:lastRowFirstColumn="0" w:lastRowLastColumn="0"/>
+            </w:pPr>
+            <w:r>
+              <w:t xml:space="preserve">                        </w:t>
+            </w:r>
+            <w:r>
+              <w:t xml:space="preserve">      </w:t>
+            </w:r>
+            <w:r>
+              <w:t>Obtengo signos de ambos términos</w:t>
+            </w:r>
+          </w:p>
+          <w:p>
+            <w:pPr>
+              <w:cnfStyle w:val="000000100000" w:firstRow="0" w:lastRow="0" w:firstColumn="0" w:lastColumn="0" w:oddVBand="0" w:evenVBand="0" w:oddHBand="1" w:evenHBand="0" w:firstRowFirstColumn="0" w:firstRowLastColumn="0" w:lastRowFirstColumn="0" w:lastRowLastColumn="0"/>
+            </w:pPr>
+            <w:r>
+              <w:t xml:space="preserve">                        </w:t>
+            </w:r>
+            <w:r>
+              <w:t xml:space="preserve">            </w:t>
+            </w:r>
+            <w:r>
+              <w:t>Si ambos signos son ‘-’ o ambos signos son ‘+’</w:t>
+            </w:r>
+          </w:p>
+          <w:p>
+            <w:pPr>
+              <w:cnfStyle w:val="000000100000" w:firstRow="0" w:lastRow="0" w:firstColumn="0" w:lastColumn="0" w:oddVBand="0" w:evenVBand="0" w:oddHBand="1" w:evenHBand="0" w:firstRowFirstColumn="0" w:firstRowLastColumn="0" w:lastRowFirstColumn="0" w:lastRowLastColumn="0"/>
+            </w:pPr>
+            <w:r>
+              <w:t xml:space="preserve">                              </w:t>
+            </w:r>
+            <w:r>
+              <w:t xml:space="preserve">            </w:t>
+            </w:r>
+            <w:r>
+              <w:t>Asigno ‘+’ a variable Signo</w:t>
+            </w:r>
+          </w:p>
+          <w:p>
+            <w:pPr>
+              <w:cnfStyle w:val="000000100000" w:firstRow="0" w:lastRow="0" w:firstColumn="0" w:lastColumn="0" w:oddVBand="0" w:evenVBand="0" w:oddHBand="1" w:evenHBand="0" w:firstRowFirstColumn="0" w:firstRowLastColumn="0" w:lastRowFirstColumn="0" w:lastRowLastColumn="0"/>
+            </w:pPr>
+            <w:r>
+              <w:t xml:space="preserve">                        </w:t>
+            </w:r>
+            <w:r>
+              <w:t xml:space="preserve">            </w:t>
+            </w:r>
+            <w:r>
+              <w:t>Sino</w:t>
+            </w:r>
+          </w:p>
+          <w:p>
+            <w:pPr>
+              <w:cnfStyle w:val="000000100000" w:firstRow="0" w:lastRow="0" w:firstColumn="0" w:lastColumn="0" w:oddVBand="0" w:evenVBand="0" w:oddHBand="1" w:evenHBand="0" w:firstRowFirstColumn="0" w:firstRowLastColumn="0" w:lastRowFirstColumn="0" w:lastRowLastColumn="0"/>
+            </w:pPr>
+            <w:r>
+              <w:t xml:space="preserve">                              </w:t>
+            </w:r>
+            <w:r>
+              <w:t xml:space="preserve">            </w:t>
+            </w:r>
+            <w:r>
+              <w:t>Asigno ‘</w:t>
             </w:r>
             <w:proofErr w:type="gramStart"/>
             <w:r>
@@ -1679,6 +1761,9 @@
             <w:r>
               <w:t xml:space="preserve">                        </w:t>
             </w:r>
+            <w:r>
+              <w:t xml:space="preserve">            </w:t>
+            </w:r>
             <w:proofErr w:type="spellStart"/>
             <w:r>
               <w:t>FinSi</w:t>
@@ -1690,19 +1775,45 @@
               <w:cnfStyle w:val="000000100000" w:firstRow="0" w:lastRow="0" w:firstColumn="0" w:lastColumn="0" w:oddVBand="0" w:evenVBand="0" w:oddHBand="1" w:evenHBand="0" w:firstRowFirstColumn="0" w:firstRowLastColumn="0" w:lastRowFirstColumn="0" w:lastRowLastColumn="0"/>
             </w:pPr>
             <w:r>
-              <w:t xml:space="preserve">                        Creo termino con dichos datos</w:t>
-            </w:r>
-          </w:p>
-          <w:p>
-            <w:pPr>
-              <w:cnfStyle w:val="000000100000" w:firstRow="0" w:lastRow="0" w:firstColumn="0" w:lastColumn="0" w:oddVBand="0" w:evenVBand="0" w:oddHBand="1" w:evenHBand="0" w:firstRowFirstColumn="0" w:firstRowLastColumn="0" w:lastRowFirstColumn="0" w:lastRowLastColumn="0"/>
-            </w:pPr>
-            <w:r>
-              <w:t xml:space="preserve">                        Inserto termino en lista términos1</w:t>
-            </w:r>
-          </w:p>
-          <w:p>
-            <w:pPr>
+              <w:t xml:space="preserve">                        </w:t>
+            </w:r>
+            <w:r>
+              <w:t xml:space="preserve">            </w:t>
+            </w:r>
+            <w:r>
+              <w:t>Creo termino con dichos datos</w:t>
+            </w:r>
+          </w:p>
+          <w:p>
+            <w:pPr>
+              <w:cnfStyle w:val="000000100000" w:firstRow="0" w:lastRow="0" w:firstColumn="0" w:lastColumn="0" w:oddVBand="0" w:evenVBand="0" w:oddHBand="1" w:evenHBand="0" w:firstRowFirstColumn="0" w:firstRowLastColumn="0" w:lastRowFirstColumn="0" w:lastRowLastColumn="0"/>
+            </w:pPr>
+            <w:r>
+              <w:t xml:space="preserve">                        </w:t>
+            </w:r>
+            <w:r>
+              <w:t xml:space="preserve">            </w:t>
+            </w:r>
+            <w:r>
+              <w:t>Inserto termino en lista términos1</w:t>
+            </w:r>
+          </w:p>
+          <w:p>
+            <w:pPr>
+              <w:cnfStyle w:val="000000100000" w:firstRow="0" w:lastRow="0" w:firstColumn="0" w:lastColumn="0" w:oddVBand="0" w:evenVBand="0" w:oddHBand="1" w:evenHBand="0" w:firstRowFirstColumn="0" w:firstRowLastColumn="0" w:lastRowFirstColumn="0" w:lastRowLastColumn="0"/>
+            </w:pPr>
+            <w:r>
+              <w:t xml:space="preserve">                        </w:t>
+            </w:r>
+            <w:proofErr w:type="spellStart"/>
+            <w:r>
+              <w:t>FinSi</w:t>
+            </w:r>
+            <w:proofErr w:type="spellEnd"/>
+          </w:p>
+          <w:p>
+            <w:pPr>
+              <w:ind w:left="720" w:hanging="720"/>
               <w:cnfStyle w:val="000000100000" w:firstRow="0" w:lastRow="0" w:firstColumn="0" w:lastColumn="0" w:oddVBand="0" w:evenVBand="0" w:oddHBand="1" w:evenHBand="0" w:firstRowFirstColumn="0" w:firstRowLastColumn="0" w:lastRowFirstColumn="0" w:lastRowLastColumn="0"/>
             </w:pPr>
             <w:r>
@@ -1795,55 +1906,111 @@
               <w:cnfStyle w:val="000000100000" w:firstRow="0" w:lastRow="0" w:firstColumn="0" w:lastColumn="0" w:oddVBand="0" w:evenVBand="0" w:oddHBand="1" w:evenHBand="0" w:firstRowFirstColumn="0" w:firstRowLastColumn="0" w:lastRowFirstColumn="0" w:lastRowLastColumn="0"/>
             </w:pPr>
             <w:r>
-              <w:t xml:space="preserve">                        Sumo ambos exponentes</w:t>
-            </w:r>
-          </w:p>
-          <w:p>
-            <w:pPr>
-              <w:cnfStyle w:val="000000100000" w:firstRow="0" w:lastRow="0" w:firstColumn="0" w:lastColumn="0" w:oddVBand="0" w:evenVBand="0" w:oddHBand="1" w:evenHBand="0" w:firstRowFirstColumn="0" w:firstRowLastColumn="0" w:lastRowFirstColumn="0" w:lastRowLastColumn="0"/>
-            </w:pPr>
-            <w:r>
-              <w:t xml:space="preserve">                        Obtengo bases de ambos términos y multiplico</w:t>
-            </w:r>
-          </w:p>
-          <w:p>
-            <w:pPr>
-              <w:cnfStyle w:val="000000100000" w:firstRow="0" w:lastRow="0" w:firstColumn="0" w:lastColumn="0" w:oddVBand="0" w:evenVBand="0" w:oddHBand="1" w:evenHBand="0" w:firstRowFirstColumn="0" w:firstRowLastColumn="0" w:lastRowFirstColumn="0" w:lastRowLastColumn="0"/>
-            </w:pPr>
-            <w:r>
-              <w:t xml:space="preserve">                        Obtengo signos de ambos términos</w:t>
-            </w:r>
-          </w:p>
-          <w:p>
-            <w:pPr>
-              <w:cnfStyle w:val="000000100000" w:firstRow="0" w:lastRow="0" w:firstColumn="0" w:lastColumn="0" w:oddVBand="0" w:evenVBand="0" w:oddHBand="1" w:evenHBand="0" w:firstRowFirstColumn="0" w:firstRowLastColumn="0" w:lastRowFirstColumn="0" w:lastRowLastColumn="0"/>
-            </w:pPr>
-            <w:r>
-              <w:t xml:space="preserve">                        Si ambos signos son ‘-’ o ambos signos son ‘+’</w:t>
-            </w:r>
-          </w:p>
-          <w:p>
-            <w:pPr>
-              <w:cnfStyle w:val="000000100000" w:firstRow="0" w:lastRow="0" w:firstColumn="0" w:lastColumn="0" w:oddVBand="0" w:evenVBand="0" w:oddHBand="1" w:evenHBand="0" w:firstRowFirstColumn="0" w:firstRowLastColumn="0" w:lastRowFirstColumn="0" w:lastRowLastColumn="0"/>
-            </w:pPr>
-            <w:r>
-              <w:t xml:space="preserve">                              Asigno ‘+’ a variable Signo</w:t>
-            </w:r>
-          </w:p>
-          <w:p>
-            <w:pPr>
-              <w:cnfStyle w:val="000000100000" w:firstRow="0" w:lastRow="0" w:firstColumn="0" w:lastColumn="0" w:oddVBand="0" w:evenVBand="0" w:oddHBand="1" w:evenHBand="0" w:firstRowFirstColumn="0" w:firstRowLastColumn="0" w:lastRowFirstColumn="0" w:lastRowLastColumn="0"/>
-            </w:pPr>
-            <w:r>
-              <w:t xml:space="preserve">                        Sino</w:t>
-            </w:r>
-          </w:p>
-          <w:p>
-            <w:pPr>
-              <w:cnfStyle w:val="000000100000" w:firstRow="0" w:lastRow="0" w:firstColumn="0" w:lastColumn="0" w:oddVBand="0" w:evenVBand="0" w:oddHBand="1" w:evenHBand="0" w:firstRowFirstColumn="0" w:firstRowLastColumn="0" w:lastRowFirstColumn="0" w:lastRowLastColumn="0"/>
-            </w:pPr>
-            <w:r>
-              <w:t xml:space="preserve">                              Asigno ‘</w:t>
+              <w:t xml:space="preserve">                  </w:t>
+            </w:r>
+            <w:r>
+              <w:t xml:space="preserve">      </w:t>
+            </w:r>
+            <w:r>
+              <w:t>Si base es distinta de 0</w:t>
+            </w:r>
+          </w:p>
+          <w:p>
+            <w:pPr>
+              <w:cnfStyle w:val="000000100000" w:firstRow="0" w:lastRow="0" w:firstColumn="0" w:lastColumn="0" w:oddVBand="0" w:evenVBand="0" w:oddHBand="1" w:evenHBand="0" w:firstRowFirstColumn="0" w:firstRowLastColumn="0" w:lastRowFirstColumn="0" w:lastRowLastColumn="0"/>
+            </w:pPr>
+            <w:r>
+              <w:t xml:space="preserve">                        </w:t>
+            </w:r>
+            <w:r>
+              <w:t xml:space="preserve">      </w:t>
+            </w:r>
+            <w:r>
+              <w:t>Sumo ambos exponentes</w:t>
+            </w:r>
+          </w:p>
+          <w:p>
+            <w:pPr>
+              <w:cnfStyle w:val="000000100000" w:firstRow="0" w:lastRow="0" w:firstColumn="0" w:lastColumn="0" w:oddVBand="0" w:evenVBand="0" w:oddHBand="1" w:evenHBand="0" w:firstRowFirstColumn="0" w:firstRowLastColumn="0" w:lastRowFirstColumn="0" w:lastRowLastColumn="0"/>
+            </w:pPr>
+            <w:r>
+              <w:t xml:space="preserve">                        </w:t>
+            </w:r>
+            <w:r>
+              <w:t xml:space="preserve">      </w:t>
+            </w:r>
+            <w:r>
+              <w:t>Obtengo bases de ambos términos y multiplico</w:t>
+            </w:r>
+          </w:p>
+          <w:p>
+            <w:pPr>
+              <w:cnfStyle w:val="000000100000" w:firstRow="0" w:lastRow="0" w:firstColumn="0" w:lastColumn="0" w:oddVBand="0" w:evenVBand="0" w:oddHBand="1" w:evenHBand="0" w:firstRowFirstColumn="0" w:firstRowLastColumn="0" w:lastRowFirstColumn="0" w:lastRowLastColumn="0"/>
+            </w:pPr>
+            <w:r>
+              <w:t xml:space="preserve">                        </w:t>
+            </w:r>
+            <w:r>
+              <w:t xml:space="preserve">      </w:t>
+            </w:r>
+            <w:r>
+              <w:t>Obtengo signos de ambos términos</w:t>
+            </w:r>
+          </w:p>
+          <w:p>
+            <w:pPr>
+              <w:cnfStyle w:val="000000100000" w:firstRow="0" w:lastRow="0" w:firstColumn="0" w:lastColumn="0" w:oddVBand="0" w:evenVBand="0" w:oddHBand="1" w:evenHBand="0" w:firstRowFirstColumn="0" w:firstRowLastColumn="0" w:lastRowFirstColumn="0" w:lastRowLastColumn="0"/>
+            </w:pPr>
+            <w:r>
+              <w:t xml:space="preserve">                        </w:t>
+            </w:r>
+            <w:r>
+              <w:t xml:space="preserve">      </w:t>
+            </w:r>
+            <w:r>
+              <w:t>Si ambos signos son ‘-’ o ambos signos son ‘+’</w:t>
+            </w:r>
+          </w:p>
+          <w:p>
+            <w:pPr>
+              <w:cnfStyle w:val="000000100000" w:firstRow="0" w:lastRow="0" w:firstColumn="0" w:lastColumn="0" w:oddVBand="0" w:evenVBand="0" w:oddHBand="1" w:evenHBand="0" w:firstRowFirstColumn="0" w:firstRowLastColumn="0" w:lastRowFirstColumn="0" w:lastRowLastColumn="0"/>
+            </w:pPr>
+            <w:r>
+              <w:t xml:space="preserve">                              </w:t>
+            </w:r>
+            <w:r>
+              <w:t xml:space="preserve">      </w:t>
+            </w:r>
+            <w:r>
+              <w:t>Asigno ‘+’ a variable Signo</w:t>
+            </w:r>
+          </w:p>
+          <w:p>
+            <w:pPr>
+              <w:cnfStyle w:val="000000100000" w:firstRow="0" w:lastRow="0" w:firstColumn="0" w:lastColumn="0" w:oddVBand="0" w:evenVBand="0" w:oddHBand="1" w:evenHBand="0" w:firstRowFirstColumn="0" w:firstRowLastColumn="0" w:lastRowFirstColumn="0" w:lastRowLastColumn="0"/>
+            </w:pPr>
+            <w:r>
+              <w:t xml:space="preserve">                        </w:t>
+            </w:r>
+            <w:r>
+              <w:t xml:space="preserve">      </w:t>
+            </w:r>
+            <w:r>
+              <w:t>Sino</w:t>
+            </w:r>
+          </w:p>
+          <w:p>
+            <w:pPr>
+              <w:cnfStyle w:val="000000100000" w:firstRow="0" w:lastRow="0" w:firstColumn="0" w:lastColumn="0" w:oddVBand="0" w:evenVBand="0" w:oddHBand="1" w:evenHBand="0" w:firstRowFirstColumn="0" w:firstRowLastColumn="0" w:lastRowFirstColumn="0" w:lastRowLastColumn="0"/>
+            </w:pPr>
+            <w:r>
+              <w:t xml:space="preserve">                              </w:t>
+            </w:r>
+            <w:r>
+              <w:t xml:space="preserve">      </w:t>
+            </w:r>
+            <w:r>
+              <w:t>Asigno ‘</w:t>
             </w:r>
             <w:proofErr w:type="gramStart"/>
             <w:r>
@@ -1861,6 +2028,9 @@
             <w:r>
               <w:t xml:space="preserve">                        </w:t>
             </w:r>
+            <w:r>
+              <w:t xml:space="preserve">      </w:t>
+            </w:r>
             <w:proofErr w:type="spellStart"/>
             <w:r>
               <w:t>FinSi</w:t>
@@ -1872,22 +2042,48 @@
               <w:cnfStyle w:val="000000100000" w:firstRow="0" w:lastRow="0" w:firstColumn="0" w:lastColumn="0" w:oddVBand="0" w:evenVBand="0" w:oddHBand="1" w:evenHBand="0" w:firstRowFirstColumn="0" w:firstRowLastColumn="0" w:lastRowFirstColumn="0" w:lastRowLastColumn="0"/>
             </w:pPr>
             <w:r>
-              <w:t xml:space="preserve">                        Creo termino con dichos datos</w:t>
-            </w:r>
-          </w:p>
-          <w:p>
-            <w:pPr>
-              <w:cnfStyle w:val="000000100000" w:firstRow="0" w:lastRow="0" w:firstColumn="0" w:lastColumn="0" w:oddVBand="0" w:evenVBand="0" w:oddHBand="1" w:evenHBand="0" w:firstRowFirstColumn="0" w:firstRowLastColumn="0" w:lastRowFirstColumn="0" w:lastRowLastColumn="0"/>
-            </w:pPr>
-            <w:r>
-              <w:t xml:space="preserve">                        Inserto termino en lista términos2</w:t>
-            </w:r>
-          </w:p>
-          <w:p>
-            <w:pPr>
-              <w:cnfStyle w:val="000000100000" w:firstRow="0" w:lastRow="0" w:firstColumn="0" w:lastColumn="0" w:oddVBand="0" w:evenVBand="0" w:oddHBand="1" w:evenHBand="0" w:firstRowFirstColumn="0" w:firstRowLastColumn="0" w:lastRowFirstColumn="0" w:lastRowLastColumn="0"/>
-            </w:pPr>
-            <w:r>
+              <w:t xml:space="preserve">                        </w:t>
+            </w:r>
+            <w:r>
+              <w:t xml:space="preserve">      </w:t>
+            </w:r>
+            <w:r>
+              <w:t>Creo termino con dichos datos</w:t>
+            </w:r>
+          </w:p>
+          <w:p>
+            <w:pPr>
+              <w:cnfStyle w:val="000000100000" w:firstRow="0" w:lastRow="0" w:firstColumn="0" w:lastColumn="0" w:oddVBand="0" w:evenVBand="0" w:oddHBand="1" w:evenHBand="0" w:firstRowFirstColumn="0" w:firstRowLastColumn="0" w:lastRowFirstColumn="0" w:lastRowLastColumn="0"/>
+            </w:pPr>
+            <w:r>
+              <w:t xml:space="preserve">                        </w:t>
+            </w:r>
+            <w:r>
+              <w:t xml:space="preserve">      </w:t>
+            </w:r>
+            <w:r>
+              <w:t>Inserto termino en lista términos2</w:t>
+            </w:r>
+          </w:p>
+          <w:p>
+            <w:pPr>
+              <w:cnfStyle w:val="000000100000" w:firstRow="0" w:lastRow="0" w:firstColumn="0" w:lastColumn="0" w:oddVBand="0" w:evenVBand="0" w:oddHBand="1" w:evenHBand="0" w:firstRowFirstColumn="0" w:firstRowLastColumn="0" w:lastRowFirstColumn="0" w:lastRowLastColumn="0"/>
+            </w:pPr>
+            <w:r>
+              <w:t xml:space="preserve">                        </w:t>
+            </w:r>
+            <w:proofErr w:type="spellStart"/>
+            <w:r>
+              <w:t>FinSi</w:t>
+            </w:r>
+            <w:proofErr w:type="spellEnd"/>
+          </w:p>
+          <w:p>
+            <w:pPr>
+              <w:cnfStyle w:val="000000100000" w:firstRow="0" w:lastRow="0" w:firstColumn="0" w:lastColumn="0" w:oddVBand="0" w:evenVBand="0" w:oddHBand="1" w:evenHBand="0" w:firstRowFirstColumn="0" w:firstRowLastColumn="0" w:lastRowFirstColumn="0" w:lastRowLastColumn="0"/>
+            </w:pPr>
+            <w:r>
+              <w:lastRenderedPageBreak/>
               <w:t xml:space="preserve">                  </w:t>
             </w:r>
             <w:proofErr w:type="spellStart"/>
@@ -1932,7 +2128,6 @@
               <w:cnfStyle w:val="000000100000" w:firstRow="0" w:lastRow="0" w:firstColumn="0" w:lastColumn="0" w:oddVBand="0" w:evenVBand="0" w:oddHBand="1" w:evenHBand="0" w:firstRowFirstColumn="0" w:firstRowLastColumn="0" w:lastRowFirstColumn="0" w:lastRowLastColumn="0"/>
             </w:pPr>
             <w:r>
-              <w:lastRenderedPageBreak/>
               <w:t>Llamo a Procedimiento sumar pasando ambas listas de términos</w:t>
             </w:r>
           </w:p>
@@ -2077,7 +2272,7 @@
       <w:tr>
         <w:trPr>
           <w:cnfStyle w:val="000000100000" w:firstRow="0" w:lastRow="0" w:firstColumn="0" w:lastColumn="0" w:oddVBand="0" w:evenVBand="0" w:oddHBand="1" w:evenHBand="0" w:firstRowFirstColumn="0" w:firstRowLastColumn="0" w:lastRowFirstColumn="0" w:lastRowLastColumn="0"/>
-          <w:trHeight w:val="2724"/>
+          <w:trHeight w:val="1165"/>
         </w:trPr>
         <w:tc>
           <w:tcPr>
@@ -2466,6 +2661,7 @@
               <w:cnfStyle w:val="000000100000" w:firstRow="0" w:lastRow="0" w:firstColumn="0" w:lastColumn="0" w:oddVBand="0" w:evenVBand="0" w:oddHBand="1" w:evenHBand="0" w:firstRowFirstColumn="0" w:firstRowLastColumn="0" w:lastRowFirstColumn="0" w:lastRowLastColumn="0"/>
             </w:pPr>
             <w:r>
+              <w:lastRenderedPageBreak/>
               <w:t xml:space="preserve">       Total = Total + </w:t>
             </w:r>
             <w:proofErr w:type="spellStart"/>
@@ -3025,15 +3221,6 @@
     </w:tbl>
     <w:p>
       <w:pPr>
-        <w:jc w:val="center"/>
-        <w:rPr>
-          <w:lang w:val="es-ES"/>
-        </w:rPr>
-      </w:pPr>
-    </w:p>
-    <w:p>
-      <w:pPr>
-        <w:jc w:val="center"/>
         <w:rPr>
           <w:lang w:val="es-ES"/>
         </w:rPr>
@@ -3345,6 +3532,7 @@
               <w:cnfStyle w:val="000000100000" w:firstRow="0" w:lastRow="0" w:firstColumn="0" w:lastColumn="0" w:oddVBand="0" w:evenVBand="0" w:oddHBand="1" w:evenHBand="0" w:firstRowFirstColumn="0" w:firstRowLastColumn="0" w:lastRowFirstColumn="0" w:lastRowLastColumn="0"/>
             </w:pPr>
             <w:r>
+              <w:lastRenderedPageBreak/>
               <w:t xml:space="preserve">Agrego a la variable </w:t>
             </w:r>
             <w:proofErr w:type="spellStart"/>
@@ -3412,7 +3600,6 @@
             </w:pPr>
             <w:proofErr w:type="spellStart"/>
             <w:r>
-              <w:lastRenderedPageBreak/>
               <w:t>RecuperarPolinomio</w:t>
             </w:r>
             <w:proofErr w:type="spellEnd"/>
@@ -3773,33 +3960,6 @@
         <w:jc w:val="center"/>
         <w:rPr>
           <w:lang w:val="es-UY"/>
-        </w:rPr>
-      </w:pPr>
-    </w:p>
-    <w:p>
-      <w:pPr>
-        <w:ind w:left="720" w:hanging="720"/>
-        <w:jc w:val="center"/>
-        <w:rPr>
-          <w:lang w:val="es-ES"/>
-        </w:rPr>
-      </w:pPr>
-    </w:p>
-    <w:p>
-      <w:pPr>
-        <w:ind w:left="720" w:hanging="720"/>
-        <w:jc w:val="center"/>
-        <w:rPr>
-          <w:lang w:val="es-ES"/>
-        </w:rPr>
-      </w:pPr>
-    </w:p>
-    <w:p>
-      <w:pPr>
-        <w:ind w:left="720" w:hanging="720"/>
-        <w:jc w:val="center"/>
-        <w:rPr>
-          <w:lang w:val="es-ES"/>
         </w:rPr>
       </w:pPr>
     </w:p>
@@ -6046,6 +6206,9 @@
           <w:p>
             <w:pPr>
               <w:cnfStyle w:val="000000100000" w:firstRow="0" w:lastRow="0" w:firstColumn="0" w:lastColumn="0" w:oddVBand="0" w:evenVBand="0" w:oddHBand="1" w:evenHBand="0" w:firstRowFirstColumn="0" w:firstRowLastColumn="0" w:lastRowFirstColumn="0" w:lastRowLastColumn="0"/>
+              <w:rPr>
+                <w:lang w:val="en-US"/>
+              </w:rPr>
             </w:pPr>
             <w:r>
               <w:t xml:space="preserve">                </w:t>
@@ -6125,7 +6288,10 @@
             </w:pPr>
             <w:proofErr w:type="spellStart"/>
             <w:r>
-              <w:t>CantItemsEnLista</w:t>
+              <w:rPr>
+                <w:lang w:val="es-419"/>
+              </w:rPr>
+              <w:t>CantParametros</w:t>
             </w:r>
             <w:proofErr w:type="spellEnd"/>
           </w:p>
@@ -6164,12 +6330,18 @@
               </w:rPr>
               <w:t xml:space="preserve">Lista </w:t>
             </w:r>
-            <w:proofErr w:type="spellStart"/>
             <w:r>
               <w:rPr>
                 <w:bCs/>
               </w:rPr>
-              <w:t>String</w:t>
+              <w:t xml:space="preserve">de tipo </w:t>
+            </w:r>
+            <w:proofErr w:type="spellStart"/>
+            <w:r>
+              <w:rPr>
+                <w:bCs/>
+              </w:rPr>
+              <w:t>ListaParam</w:t>
             </w:r>
             <w:proofErr w:type="spellEnd"/>
             <w:r>
@@ -6286,6 +6458,233 @@
         </w:tc>
       </w:tr>
     </w:tbl>
+    <w:p>
+      <w:pPr>
+        <w:rPr>
+          <w:lang w:val="es-ES"/>
+        </w:rPr>
+      </w:pPr>
+    </w:p>
+    <w:tbl>
+      <w:tblPr>
+        <w:tblStyle w:val="Tablanormal1"/>
+        <w:tblW w:w="0" w:type="auto"/>
+        <w:tblLook w:val="04A0" w:firstRow="1" w:lastRow="0" w:firstColumn="1" w:lastColumn="0" w:noHBand="0" w:noVBand="1"/>
+      </w:tblPr>
+      <w:tblGrid>
+        <w:gridCol w:w="1011"/>
+        <w:gridCol w:w="7483"/>
+      </w:tblGrid>
+      <w:tr>
+        <w:trPr>
+          <w:cnfStyle w:val="100000000000" w:firstRow="1" w:lastRow="0" w:firstColumn="0" w:lastColumn="0" w:oddVBand="0" w:evenVBand="0" w:oddHBand="0" w:evenHBand="0" w:firstRowFirstColumn="0" w:firstRowLastColumn="0" w:lastRowFirstColumn="0" w:lastRowLastColumn="0"/>
+          <w:trHeight w:val="400"/>
+        </w:trPr>
+        <w:tc>
+          <w:tcPr>
+            <w:cnfStyle w:val="001000000000" w:firstRow="0" w:lastRow="0" w:firstColumn="1" w:lastColumn="0" w:oddVBand="0" w:evenVBand="0" w:oddHBand="0" w:evenHBand="0" w:firstRowFirstColumn="0" w:firstRowLastColumn="0" w:lastRowFirstColumn="0" w:lastRowLastColumn="0"/>
+            <w:tcW w:w="8494" w:type="dxa"/>
+            <w:gridSpan w:val="2"/>
+            <w:shd w:val="clear" w:color="auto" w:fill="FFE599" w:themeFill="accent4" w:themeFillTint="66"/>
+          </w:tcPr>
+          <w:p>
+            <w:pPr>
+              <w:jc w:val="center"/>
+            </w:pPr>
+            <w:proofErr w:type="spellStart"/>
+            <w:r>
+              <w:rPr>
+                <w:lang w:val="es-419"/>
+              </w:rPr>
+              <w:t>CantTerminos</w:t>
+            </w:r>
+            <w:proofErr w:type="spellEnd"/>
+          </w:p>
+        </w:tc>
+      </w:tr>
+      <w:tr>
+        <w:trPr>
+          <w:cnfStyle w:val="000000100000" w:firstRow="0" w:lastRow="0" w:firstColumn="0" w:lastColumn="0" w:oddVBand="0" w:evenVBand="0" w:oddHBand="1" w:evenHBand="0" w:firstRowFirstColumn="0" w:firstRowLastColumn="0" w:lastRowFirstColumn="0" w:lastRowLastColumn="0"/>
+          <w:trHeight w:val="571"/>
+        </w:trPr>
+        <w:tc>
+          <w:tcPr>
+            <w:cnfStyle w:val="001000000000" w:firstRow="0" w:lastRow="0" w:firstColumn="1" w:lastColumn="0" w:oddVBand="0" w:evenVBand="0" w:oddHBand="0" w:evenHBand="0" w:firstRowFirstColumn="0" w:firstRowLastColumn="0" w:lastRowFirstColumn="0" w:lastRowLastColumn="0"/>
+            <w:tcW w:w="1011" w:type="dxa"/>
+          </w:tcPr>
+          <w:p>
+            <w:r>
+              <w:t>Entrada:</w:t>
+            </w:r>
+          </w:p>
+        </w:tc>
+        <w:tc>
+          <w:tcPr>
+            <w:tcW w:w="7483" w:type="dxa"/>
+          </w:tcPr>
+          <w:p>
+            <w:pPr>
+              <w:cnfStyle w:val="000000100000" w:firstRow="0" w:lastRow="0" w:firstColumn="0" w:lastColumn="0" w:oddVBand="0" w:evenVBand="0" w:oddHBand="1" w:evenHBand="0" w:firstRowFirstColumn="0" w:firstRowLastColumn="0" w:lastRowFirstColumn="0" w:lastRowLastColumn="0"/>
+              <w:rPr>
+                <w:bCs/>
+              </w:rPr>
+            </w:pPr>
+            <w:r>
+              <w:rPr>
+                <w:bCs/>
+              </w:rPr>
+              <w:t xml:space="preserve">Lista de tipo </w:t>
+            </w:r>
+            <w:proofErr w:type="spellStart"/>
+            <w:r>
+              <w:rPr>
+                <w:bCs/>
+              </w:rPr>
+              <w:t>ListaTerm</w:t>
+            </w:r>
+            <w:proofErr w:type="spellEnd"/>
+            <w:r>
+              <w:rPr>
+                <w:bCs/>
+              </w:rPr>
+              <w:t xml:space="preserve"> cargada</w:t>
+            </w:r>
+          </w:p>
+        </w:tc>
+      </w:tr>
+      <w:tr>
+        <w:trPr>
+          <w:trHeight w:val="391"/>
+        </w:trPr>
+        <w:tc>
+          <w:tcPr>
+            <w:cnfStyle w:val="001000000000" w:firstRow="0" w:lastRow="0" w:firstColumn="1" w:lastColumn="0" w:oddVBand="0" w:evenVBand="0" w:oddHBand="0" w:evenHBand="0" w:firstRowFirstColumn="0" w:firstRowLastColumn="0" w:lastRowFirstColumn="0" w:lastRowLastColumn="0"/>
+            <w:tcW w:w="1011" w:type="dxa"/>
+          </w:tcPr>
+          <w:p>
+            <w:r>
+              <w:t>Salida:</w:t>
+            </w:r>
+          </w:p>
+        </w:tc>
+        <w:tc>
+          <w:tcPr>
+            <w:tcW w:w="7483" w:type="dxa"/>
+          </w:tcPr>
+          <w:p>
+            <w:pPr>
+              <w:cnfStyle w:val="000000000000" w:firstRow="0" w:lastRow="0" w:firstColumn="0" w:lastColumn="0" w:oddVBand="0" w:evenVBand="0" w:oddHBand="0" w:evenHBand="0" w:firstRowFirstColumn="0" w:firstRowLastColumn="0" w:lastRowFirstColumn="0" w:lastRowLastColumn="0"/>
+            </w:pPr>
+            <w:proofErr w:type="spellStart"/>
+            <w:r>
+              <w:t>Int</w:t>
+            </w:r>
+            <w:proofErr w:type="spellEnd"/>
+          </w:p>
+        </w:tc>
+      </w:tr>
+      <w:tr>
+        <w:trPr>
+          <w:cnfStyle w:val="000000100000" w:firstRow="0" w:lastRow="0" w:firstColumn="0" w:lastColumn="0" w:oddVBand="0" w:evenVBand="0" w:oddHBand="1" w:evenHBand="0" w:firstRowFirstColumn="0" w:firstRowLastColumn="0" w:lastRowFirstColumn="0" w:lastRowLastColumn="0"/>
+        </w:trPr>
+        <w:tc>
+          <w:tcPr>
+            <w:cnfStyle w:val="001000000000" w:firstRow="0" w:lastRow="0" w:firstColumn="1" w:lastColumn="0" w:oddVBand="0" w:evenVBand="0" w:oddHBand="0" w:evenHBand="0" w:firstRowFirstColumn="0" w:firstRowLastColumn="0" w:lastRowFirstColumn="0" w:lastRowLastColumn="0"/>
+            <w:tcW w:w="1011" w:type="dxa"/>
+          </w:tcPr>
+          <w:p>
+            <w:r>
+              <w:t>Método:</w:t>
+            </w:r>
+          </w:p>
+        </w:tc>
+        <w:tc>
+          <w:tcPr>
+            <w:tcW w:w="7483" w:type="dxa"/>
+          </w:tcPr>
+          <w:p>
+            <w:pPr>
+              <w:cnfStyle w:val="000000100000" w:firstRow="0" w:lastRow="0" w:firstColumn="0" w:lastColumn="0" w:oddVBand="0" w:evenVBand="0" w:oddHBand="1" w:evenHBand="0" w:firstRowFirstColumn="0" w:firstRowLastColumn="0" w:lastRowFirstColumn="0" w:lastRowLastColumn="0"/>
+            </w:pPr>
+            <w:r>
+              <w:t xml:space="preserve">Declaro variable </w:t>
+            </w:r>
+            <w:proofErr w:type="spellStart"/>
+            <w:r>
+              <w:t>cant</w:t>
+            </w:r>
+            <w:proofErr w:type="spellEnd"/>
+          </w:p>
+          <w:p>
+            <w:pPr>
+              <w:cnfStyle w:val="000000100000" w:firstRow="0" w:lastRow="0" w:firstColumn="0" w:lastColumn="0" w:oddVBand="0" w:evenVBand="0" w:oddHBand="1" w:evenHBand="0" w:firstRowFirstColumn="0" w:firstRowLastColumn="0" w:lastRowFirstColumn="0" w:lastRowLastColumn="0"/>
+            </w:pPr>
+            <w:r>
+              <w:t xml:space="preserve">Recorro lista </w:t>
+            </w:r>
+          </w:p>
+          <w:p>
+            <w:pPr>
+              <w:cnfStyle w:val="000000100000" w:firstRow="0" w:lastRow="0" w:firstColumn="0" w:lastColumn="0" w:oddVBand="0" w:evenVBand="0" w:oddHBand="1" w:evenHBand="0" w:firstRowFirstColumn="0" w:firstRowLastColumn="0" w:lastRowFirstColumn="0" w:lastRowLastColumn="0"/>
+            </w:pPr>
+            <w:r>
+              <w:t>Mientras haya ítems en lista</w:t>
+            </w:r>
+          </w:p>
+          <w:p>
+            <w:pPr>
+              <w:cnfStyle w:val="000000100000" w:firstRow="0" w:lastRow="0" w:firstColumn="0" w:lastColumn="0" w:oddVBand="0" w:evenVBand="0" w:oddHBand="1" w:evenHBand="0" w:firstRowFirstColumn="0" w:firstRowLastColumn="0" w:lastRowFirstColumn="0" w:lastRowLastColumn="0"/>
+            </w:pPr>
+            <w:r>
+              <w:t xml:space="preserve">         Sumo uno a variable </w:t>
+            </w:r>
+            <w:proofErr w:type="spellStart"/>
+            <w:r>
+              <w:t>cant</w:t>
+            </w:r>
+            <w:proofErr w:type="spellEnd"/>
+          </w:p>
+          <w:p>
+            <w:pPr>
+              <w:cnfStyle w:val="000000100000" w:firstRow="0" w:lastRow="0" w:firstColumn="0" w:lastColumn="0" w:oddVBand="0" w:evenVBand="0" w:oddHBand="1" w:evenHBand="0" w:firstRowFirstColumn="0" w:firstRowLastColumn="0" w:lastRowFirstColumn="0" w:lastRowLastColumn="0"/>
+            </w:pPr>
+            <w:proofErr w:type="spellStart"/>
+            <w:r>
+              <w:t>FinMientras</w:t>
+            </w:r>
+            <w:proofErr w:type="spellEnd"/>
+          </w:p>
+        </w:tc>
+      </w:tr>
+    </w:tbl>
+    <w:p>
+      <w:pPr>
+        <w:rPr>
+          <w:lang w:val="es-419"/>
+        </w:rPr>
+      </w:pPr>
+    </w:p>
+    <w:p>
+      <w:pPr>
+        <w:rPr>
+          <w:lang w:val="es-ES"/>
+        </w:rPr>
+      </w:pPr>
+    </w:p>
+    <w:p>
+      <w:pPr>
+        <w:rPr>
+          <w:lang w:val="es-ES"/>
+        </w:rPr>
+      </w:pPr>
+    </w:p>
+    <w:p>
+      <w:pPr>
+        <w:rPr>
+          <w:lang w:val="es-ES"/>
+        </w:rPr>
+      </w:pPr>
+    </w:p>
     <w:p>
       <w:pPr>
         <w:rPr>
@@ -6320,6 +6719,7 @@
               <w:jc w:val="center"/>
             </w:pPr>
             <w:r>
+              <w:lastRenderedPageBreak/>
               <w:br w:type="page"/>
             </w:r>
             <w:proofErr w:type="spellStart"/>
@@ -6639,7 +7039,6 @@
             </w:pPr>
             <w:proofErr w:type="spellStart"/>
             <w:r>
-              <w:lastRenderedPageBreak/>
               <w:t>MostrarPolinomio</w:t>
             </w:r>
             <w:proofErr w:type="spellEnd"/>
@@ -7325,7 +7724,15 @@
         <w:t>FALSE, TRUE} Boolean;</w:t>
       </w:r>
     </w:p>
-    <w:p/>
+    <w:p>
+      <w:pPr>
+        <w:rPr>
+          <w:b/>
+          <w:i/>
+          <w:lang w:val="es-419"/>
+        </w:rPr>
+      </w:pPr>
+    </w:p>
     <w:p>
       <w:pPr>
         <w:rPr>
@@ -7430,14 +7837,20 @@
         <w:rPr>
           <w:i/>
         </w:rPr>
-        <w:t xml:space="preserve">String </w:t>
-      </w:r>
-      <w:proofErr w:type="spellStart"/>
-      <w:r>
-        <w:rPr>
-          <w:i/>
-        </w:rPr>
-        <w:t>s,ListaTerm</w:t>
+        <w:t>String s,</w:t>
+      </w:r>
+      <w:r>
+        <w:rPr>
+          <w:i/>
+        </w:rPr>
+        <w:t xml:space="preserve"> </w:t>
+      </w:r>
+      <w:proofErr w:type="spellStart"/>
+      <w:r>
+        <w:rPr>
+          <w:i/>
+        </w:rPr>
+        <w:t>ListaTerm</w:t>
       </w:r>
       <w:proofErr w:type="spellEnd"/>
       <w:r>
@@ -7541,6 +7954,41 @@
         <w:rPr>
           <w:i/>
         </w:rPr>
+        <w:t xml:space="preserve">void </w:t>
+      </w:r>
+      <w:proofErr w:type="spellStart"/>
+      <w:proofErr w:type="gramStart"/>
+      <w:r>
+        <w:rPr>
+          <w:i/>
+        </w:rPr>
+        <w:t>ConvertirTerminoAString</w:t>
+      </w:r>
+      <w:proofErr w:type="spellEnd"/>
+      <w:r>
+        <w:rPr>
+          <w:i/>
+        </w:rPr>
+        <w:t>(</w:t>
+      </w:r>
+      <w:proofErr w:type="gramEnd"/>
+      <w:r>
+        <w:rPr>
+          <w:i/>
+        </w:rPr>
+        <w:t>String s1, String &amp;s2);</w:t>
+      </w:r>
+    </w:p>
+    <w:p>
+      <w:pPr>
+        <w:rPr>
+          <w:i/>
+        </w:rPr>
+      </w:pPr>
+      <w:r>
+        <w:rPr>
+          <w:i/>
+        </w:rPr>
         <w:t xml:space="preserve">Boolean </w:t>
       </w:r>
       <w:proofErr w:type="spellStart"/>
@@ -7605,6 +8053,7 @@
       <w:pPr>
         <w:rPr>
           <w:i/>
+          <w:lang w:val="es-419"/>
         </w:rPr>
       </w:pPr>
       <w:r>
@@ -7658,21 +8107,33 @@
         </w:rPr>
         <w:t xml:space="preserve"> </w:t>
       </w:r>
-      <w:proofErr w:type="spellStart"/>
       <w:r>
         <w:rPr>
           <w:color w:val="A6A6A6" w:themeColor="background1" w:themeShade="A6"/>
           <w:lang w:val="es-419"/>
         </w:rPr>
-        <w:t>dinamico</w:t>
-      </w:r>
-      <w:proofErr w:type="spellEnd"/>
+        <w:t>dinámico</w:t>
+      </w:r>
       <w:r>
         <w:rPr>
           <w:color w:val="A6A6A6" w:themeColor="background1" w:themeShade="A6"/>
           <w:lang w:val="es-419"/>
         </w:rPr>
-        <w:t xml:space="preserve"> para trabajar con los textos debido a que es mas optimo en el uso de memoria ya que calcula el tamaño exacto para los textos.</w:t>
+        <w:t xml:space="preserve"> para trabajar con los textos debido a que es mas optimo en el uso de memoria</w:t>
+      </w:r>
+      <w:r>
+        <w:rPr>
+          <w:color w:val="A6A6A6" w:themeColor="background1" w:themeShade="A6"/>
+          <w:lang w:val="es-419"/>
+        </w:rPr>
+        <w:t>,</w:t>
+      </w:r>
+      <w:r>
+        <w:rPr>
+          <w:color w:val="A6A6A6" w:themeColor="background1" w:themeShade="A6"/>
+          <w:lang w:val="es-419"/>
+        </w:rPr>
+        <w:t xml:space="preserve"> ya que calcula el tamaño exacto para los textos.</w:t>
       </w:r>
     </w:p>
     <w:p>
@@ -7837,28 +8298,697 @@
         <w:rPr>
           <w:b/>
           <w:i/>
-        </w:rPr>
-      </w:pPr>
+          <w:lang w:val="es-419"/>
+        </w:rPr>
+      </w:pPr>
+      <w:proofErr w:type="spellStart"/>
       <w:r>
         <w:rPr>
           <w:b/>
           <w:i/>
-        </w:rPr>
-        <w:t xml:space="preserve">typedef </w:t>
-      </w:r>
-      <w:proofErr w:type="spellStart"/>
+          <w:lang w:val="es-419"/>
+        </w:rPr>
+        <w:t>typedef</w:t>
+      </w:r>
+      <w:proofErr w:type="spellEnd"/>
       <w:r>
         <w:rPr>
           <w:b/>
           <w:i/>
-        </w:rPr>
-        <w:t>Nodo</w:t>
-      </w:r>
-      <w:proofErr w:type="spellEnd"/>
+          <w:lang w:val="es-419"/>
+        </w:rPr>
+        <w:t xml:space="preserve"> Nodo * </w:t>
+      </w:r>
+      <w:proofErr w:type="spellStart"/>
       <w:r>
         <w:rPr>
           <w:b/>
           <w:i/>
+          <w:lang w:val="es-419"/>
+        </w:rPr>
+        <w:t>ListaParam</w:t>
+      </w:r>
+      <w:proofErr w:type="spellEnd"/>
+      <w:r>
+        <w:rPr>
+          <w:b/>
+          <w:i/>
+          <w:lang w:val="es-419"/>
+        </w:rPr>
+        <w:t>;</w:t>
+      </w:r>
+    </w:p>
+    <w:p>
+      <w:pPr>
+        <w:rPr>
+          <w:i/>
+          <w:lang w:val="es-419"/>
+        </w:rPr>
+      </w:pPr>
+      <w:proofErr w:type="spellStart"/>
+      <w:r>
+        <w:rPr>
+          <w:i/>
+          <w:lang w:val="es-419"/>
+        </w:rPr>
+        <w:t>int</w:t>
+      </w:r>
+      <w:proofErr w:type="spellEnd"/>
+      <w:r>
+        <w:rPr>
+          <w:i/>
+          <w:lang w:val="es-419"/>
+        </w:rPr>
+        <w:t xml:space="preserve"> </w:t>
+      </w:r>
+      <w:proofErr w:type="spellStart"/>
+      <w:proofErr w:type="gramStart"/>
+      <w:r>
+        <w:rPr>
+          <w:i/>
+          <w:lang w:val="es-419"/>
+        </w:rPr>
+        <w:t>CantParametros</w:t>
+      </w:r>
+      <w:proofErr w:type="spellEnd"/>
+      <w:r>
+        <w:rPr>
+          <w:i/>
+          <w:lang w:val="es-419"/>
+        </w:rPr>
+        <w:t>(</w:t>
+      </w:r>
+      <w:proofErr w:type="spellStart"/>
+      <w:proofErr w:type="gramEnd"/>
+      <w:r>
+        <w:rPr>
+          <w:i/>
+          <w:lang w:val="es-419"/>
+        </w:rPr>
+        <w:t>ListaParam</w:t>
+      </w:r>
+      <w:proofErr w:type="spellEnd"/>
+      <w:r>
+        <w:rPr>
+          <w:i/>
+          <w:lang w:val="es-419"/>
+        </w:rPr>
+        <w:t xml:space="preserve"> l);</w:t>
+      </w:r>
+    </w:p>
+    <w:p>
+      <w:pPr>
+        <w:rPr>
+          <w:color w:val="808080" w:themeColor="background1" w:themeShade="80"/>
+          <w:lang w:val="es-419"/>
+        </w:rPr>
+      </w:pPr>
+      <w:r>
+        <w:rPr>
+          <w:color w:val="808080" w:themeColor="background1" w:themeShade="80"/>
+          <w:lang w:val="es-419"/>
+        </w:rPr>
+        <w:t xml:space="preserve">Elegimos una lista dinámica ya que no sabemos </w:t>
+      </w:r>
+      <w:r>
+        <w:rPr>
+          <w:color w:val="808080" w:themeColor="background1" w:themeShade="80"/>
+          <w:lang w:val="es-419"/>
+        </w:rPr>
+        <w:t>cuántos</w:t>
+      </w:r>
+      <w:r>
+        <w:rPr>
+          <w:color w:val="808080" w:themeColor="background1" w:themeShade="80"/>
+          <w:lang w:val="es-419"/>
+        </w:rPr>
+        <w:t xml:space="preserve"> parámetros ingresara el usuario, </w:t>
+      </w:r>
+      <w:r>
+        <w:rPr>
+          <w:color w:val="808080" w:themeColor="background1" w:themeShade="80"/>
+          <w:lang w:val="es-419"/>
+        </w:rPr>
+        <w:t>así</w:t>
+      </w:r>
+      <w:r>
+        <w:rPr>
+          <w:color w:val="808080" w:themeColor="background1" w:themeShade="80"/>
+          <w:lang w:val="es-419"/>
+        </w:rPr>
+        <w:t xml:space="preserve"> que esta puede ser muy grande.</w:t>
+      </w:r>
+    </w:p>
+    <w:p>
+      <w:pPr>
+        <w:rPr>
+          <w:lang w:val="es-419"/>
+        </w:rPr>
+      </w:pPr>
+      <w:r>
+        <w:rPr>
+          <w:lang w:val="es-419"/>
+        </w:rPr>
+        <w:tab/>
+      </w:r>
+    </w:p>
+    <w:p>
+      <w:pPr>
+        <w:rPr>
+          <w:u w:val="single"/>
+          <w:lang w:val="es-419"/>
+        </w:rPr>
+      </w:pPr>
+    </w:p>
+    <w:p>
+      <w:pPr>
+        <w:rPr>
+          <w:u w:val="single"/>
+          <w:lang w:val="es-419"/>
+        </w:rPr>
+      </w:pPr>
+    </w:p>
+    <w:p>
+      <w:pPr>
+        <w:rPr>
+          <w:u w:val="single"/>
+          <w:lang w:val="es-419"/>
+        </w:rPr>
+      </w:pPr>
+    </w:p>
+    <w:p>
+      <w:pPr>
+        <w:rPr>
+          <w:u w:val="single"/>
+          <w:lang w:val="es-419"/>
+        </w:rPr>
+      </w:pPr>
+    </w:p>
+    <w:p>
+      <w:pPr>
+        <w:rPr>
+          <w:u w:val="single"/>
+          <w:lang w:val="es-419"/>
+        </w:rPr>
+      </w:pPr>
+      <w:proofErr w:type="spellStart"/>
+      <w:r>
+        <w:rPr>
+          <w:u w:val="single"/>
+          <w:lang w:val="es-419"/>
+        </w:rPr>
+        <w:t>Termino.h</w:t>
+      </w:r>
+      <w:proofErr w:type="spellEnd"/>
+    </w:p>
+    <w:p>
+      <w:pPr>
+        <w:rPr>
+          <w:b/>
+          <w:i/>
+        </w:rPr>
+      </w:pPr>
+      <w:r>
+        <w:rPr>
+          <w:b/>
+          <w:i/>
+        </w:rPr>
+        <w:t xml:space="preserve">typedef struct </w:t>
+      </w:r>
+      <w:proofErr w:type="gramStart"/>
+      <w:r>
+        <w:rPr>
+          <w:b/>
+          <w:i/>
+        </w:rPr>
+        <w:t>{ char</w:t>
+      </w:r>
+      <w:proofErr w:type="gramEnd"/>
+      <w:r>
+        <w:rPr>
+          <w:b/>
+          <w:i/>
+        </w:rPr>
+        <w:t xml:space="preserve"> </w:t>
+      </w:r>
+      <w:proofErr w:type="spellStart"/>
+      <w:r>
+        <w:rPr>
+          <w:b/>
+          <w:i/>
+        </w:rPr>
+        <w:t>signo</w:t>
+      </w:r>
+      <w:proofErr w:type="spellEnd"/>
+      <w:r>
+        <w:rPr>
+          <w:b/>
+          <w:i/>
+        </w:rPr>
+        <w:t>;</w:t>
+      </w:r>
+      <w:r>
+        <w:rPr>
+          <w:b/>
+          <w:i/>
+        </w:rPr>
+        <w:t xml:space="preserve"> </w:t>
+      </w:r>
+      <w:r>
+        <w:rPr>
+          <w:b/>
+          <w:i/>
+        </w:rPr>
+        <w:t>int base;</w:t>
+      </w:r>
+      <w:r>
+        <w:rPr>
+          <w:b/>
+          <w:i/>
+        </w:rPr>
+        <w:t xml:space="preserve"> </w:t>
+      </w:r>
+      <w:r>
+        <w:rPr>
+          <w:b/>
+          <w:i/>
+        </w:rPr>
+        <w:t xml:space="preserve">int </w:t>
+      </w:r>
+      <w:proofErr w:type="spellStart"/>
+      <w:r>
+        <w:rPr>
+          <w:b/>
+          <w:i/>
+        </w:rPr>
+        <w:t>exponente</w:t>
+      </w:r>
+      <w:proofErr w:type="spellEnd"/>
+      <w:r>
+        <w:rPr>
+          <w:b/>
+          <w:i/>
+        </w:rPr>
+        <w:t xml:space="preserve">;} </w:t>
+      </w:r>
+      <w:proofErr w:type="spellStart"/>
+      <w:r>
+        <w:rPr>
+          <w:b/>
+          <w:i/>
+        </w:rPr>
+        <w:t>Termino</w:t>
+      </w:r>
+      <w:proofErr w:type="spellEnd"/>
+      <w:r>
+        <w:rPr>
+          <w:b/>
+          <w:i/>
+        </w:rPr>
+        <w:t>;</w:t>
+      </w:r>
+    </w:p>
+    <w:p>
+      <w:pPr>
+        <w:rPr>
+          <w:i/>
+          <w:lang w:val="es-419"/>
+        </w:rPr>
+      </w:pPr>
+      <w:proofErr w:type="spellStart"/>
+      <w:r>
+        <w:rPr>
+          <w:i/>
+          <w:lang w:val="es-419"/>
+        </w:rPr>
+        <w:t>char</w:t>
+      </w:r>
+      <w:proofErr w:type="spellEnd"/>
+      <w:r>
+        <w:rPr>
+          <w:i/>
+          <w:lang w:val="es-419"/>
+        </w:rPr>
+        <w:t xml:space="preserve"> </w:t>
+      </w:r>
+      <w:proofErr w:type="spellStart"/>
+      <w:proofErr w:type="gramStart"/>
+      <w:r>
+        <w:rPr>
+          <w:i/>
+          <w:lang w:val="es-419"/>
+        </w:rPr>
+        <w:t>DarSigno</w:t>
+      </w:r>
+      <w:proofErr w:type="spellEnd"/>
+      <w:r>
+        <w:rPr>
+          <w:i/>
+          <w:lang w:val="es-419"/>
+        </w:rPr>
+        <w:t>(</w:t>
+      </w:r>
+      <w:proofErr w:type="gramEnd"/>
+      <w:r>
+        <w:rPr>
+          <w:i/>
+          <w:lang w:val="es-419"/>
+        </w:rPr>
+        <w:t xml:space="preserve">Termino </w:t>
+      </w:r>
+      <w:proofErr w:type="spellStart"/>
+      <w:r>
+        <w:rPr>
+          <w:i/>
+          <w:lang w:val="es-419"/>
+        </w:rPr>
+        <w:t>term</w:t>
+      </w:r>
+      <w:proofErr w:type="spellEnd"/>
+      <w:r>
+        <w:rPr>
+          <w:i/>
+          <w:lang w:val="es-419"/>
+        </w:rPr>
+        <w:t>);</w:t>
+      </w:r>
+    </w:p>
+    <w:p>
+      <w:pPr>
+        <w:rPr>
+          <w:i/>
+          <w:lang w:val="es-419"/>
+        </w:rPr>
+      </w:pPr>
+      <w:proofErr w:type="spellStart"/>
+      <w:r>
+        <w:rPr>
+          <w:i/>
+          <w:lang w:val="es-419"/>
+        </w:rPr>
+        <w:t>int</w:t>
+      </w:r>
+      <w:proofErr w:type="spellEnd"/>
+      <w:r>
+        <w:rPr>
+          <w:i/>
+          <w:lang w:val="es-419"/>
+        </w:rPr>
+        <w:t xml:space="preserve"> </w:t>
+      </w:r>
+      <w:proofErr w:type="spellStart"/>
+      <w:proofErr w:type="gramStart"/>
+      <w:r>
+        <w:rPr>
+          <w:i/>
+          <w:lang w:val="es-419"/>
+        </w:rPr>
+        <w:t>DarExponente</w:t>
+      </w:r>
+      <w:proofErr w:type="spellEnd"/>
+      <w:r>
+        <w:rPr>
+          <w:i/>
+          <w:lang w:val="es-419"/>
+        </w:rPr>
+        <w:t>(</w:t>
+      </w:r>
+      <w:proofErr w:type="gramEnd"/>
+      <w:r>
+        <w:rPr>
+          <w:i/>
+          <w:lang w:val="es-419"/>
+        </w:rPr>
+        <w:t xml:space="preserve">Termino </w:t>
+      </w:r>
+      <w:proofErr w:type="spellStart"/>
+      <w:r>
+        <w:rPr>
+          <w:i/>
+          <w:lang w:val="es-419"/>
+        </w:rPr>
+        <w:t>term</w:t>
+      </w:r>
+      <w:proofErr w:type="spellEnd"/>
+      <w:r>
+        <w:rPr>
+          <w:i/>
+          <w:lang w:val="es-419"/>
+        </w:rPr>
+        <w:t>);</w:t>
+      </w:r>
+    </w:p>
+    <w:p>
+      <w:pPr>
+        <w:rPr>
+          <w:i/>
+          <w:color w:val="A6A6A6" w:themeColor="background1" w:themeShade="A6"/>
+          <w:lang w:val="es-419"/>
+        </w:rPr>
+      </w:pPr>
+      <w:proofErr w:type="spellStart"/>
+      <w:r>
+        <w:rPr>
+          <w:i/>
+          <w:lang w:val="es-419"/>
+        </w:rPr>
+        <w:t>int</w:t>
+      </w:r>
+      <w:proofErr w:type="spellEnd"/>
+      <w:r>
+        <w:rPr>
+          <w:i/>
+          <w:lang w:val="es-419"/>
+        </w:rPr>
+        <w:t xml:space="preserve"> </w:t>
+      </w:r>
+      <w:proofErr w:type="spellStart"/>
+      <w:proofErr w:type="gramStart"/>
+      <w:r>
+        <w:rPr>
+          <w:i/>
+          <w:lang w:val="es-419"/>
+        </w:rPr>
+        <w:t>DarBase</w:t>
+      </w:r>
+      <w:proofErr w:type="spellEnd"/>
+      <w:r>
+        <w:rPr>
+          <w:i/>
+          <w:lang w:val="es-419"/>
+        </w:rPr>
+        <w:t>(</w:t>
+      </w:r>
+      <w:proofErr w:type="gramEnd"/>
+      <w:r>
+        <w:rPr>
+          <w:i/>
+          <w:lang w:val="es-419"/>
+        </w:rPr>
+        <w:t xml:space="preserve">Termino </w:t>
+      </w:r>
+      <w:proofErr w:type="spellStart"/>
+      <w:r>
+        <w:rPr>
+          <w:i/>
+          <w:lang w:val="es-419"/>
+        </w:rPr>
+        <w:t>term</w:t>
+      </w:r>
+      <w:proofErr w:type="spellEnd"/>
+      <w:r>
+        <w:rPr>
+          <w:i/>
+          <w:lang w:val="es-419"/>
+        </w:rPr>
+        <w:t>);</w:t>
+      </w:r>
+    </w:p>
+    <w:p>
+      <w:pPr>
+        <w:rPr>
+          <w:color w:val="808080" w:themeColor="background1" w:themeShade="80"/>
+          <w:lang w:val="es-419"/>
+        </w:rPr>
+      </w:pPr>
+      <w:r>
+        <w:rPr>
+          <w:color w:val="808080" w:themeColor="background1" w:themeShade="80"/>
+          <w:lang w:val="es-419"/>
+        </w:rPr>
+        <w:t>Armamos una estructura para representar el término. El mismo esta conformado por 3 componentes: Signo, Base y Exponente.</w:t>
+      </w:r>
+    </w:p>
+    <w:p>
+      <w:pPr>
+        <w:rPr>
+          <w:lang w:val="es-419"/>
+        </w:rPr>
+      </w:pPr>
+    </w:p>
+    <w:p>
+      <w:pPr>
+        <w:rPr>
+          <w:u w:val="single"/>
+        </w:rPr>
+      </w:pPr>
+      <w:proofErr w:type="spellStart"/>
+      <w:r>
+        <w:rPr>
+          <w:u w:val="single"/>
+        </w:rPr>
+        <w:t>ListaTerminos.h</w:t>
+      </w:r>
+      <w:proofErr w:type="spellEnd"/>
+    </w:p>
+    <w:p>
+      <w:pPr>
+        <w:rPr>
+          <w:i/>
+        </w:rPr>
+      </w:pPr>
+      <w:r>
+        <w:rPr>
+          <w:i/>
+        </w:rPr>
+        <w:t>#include "</w:t>
+      </w:r>
+      <w:proofErr w:type="spellStart"/>
+      <w:r>
+        <w:rPr>
+          <w:i/>
+        </w:rPr>
+        <w:t>Termino.h</w:t>
+      </w:r>
+      <w:proofErr w:type="spellEnd"/>
+      <w:r>
+        <w:rPr>
+          <w:i/>
+        </w:rPr>
+        <w:t>"</w:t>
+      </w:r>
+    </w:p>
+    <w:p>
+      <w:pPr>
+        <w:rPr>
+          <w:b/>
+          <w:i/>
+          <w:lang w:val="es-419"/>
+        </w:rPr>
+      </w:pPr>
+      <w:proofErr w:type="spellStart"/>
+      <w:r>
+        <w:rPr>
+          <w:b/>
+          <w:i/>
+          <w:lang w:val="es-419"/>
+        </w:rPr>
+        <w:t>typedef</w:t>
+      </w:r>
+      <w:proofErr w:type="spellEnd"/>
+      <w:r>
+        <w:rPr>
+          <w:b/>
+          <w:i/>
+          <w:lang w:val="es-419"/>
+        </w:rPr>
+        <w:t xml:space="preserve"> </w:t>
+      </w:r>
+      <w:proofErr w:type="spellStart"/>
+      <w:r>
+        <w:rPr>
+          <w:b/>
+          <w:i/>
+          <w:lang w:val="es-419"/>
+        </w:rPr>
+        <w:t>struct</w:t>
+      </w:r>
+      <w:proofErr w:type="spellEnd"/>
+      <w:r>
+        <w:rPr>
+          <w:b/>
+          <w:i/>
+          <w:lang w:val="es-419"/>
+        </w:rPr>
+        <w:t xml:space="preserve"> </w:t>
+      </w:r>
+      <w:proofErr w:type="spellStart"/>
+      <w:r>
+        <w:rPr>
+          <w:b/>
+          <w:i/>
+          <w:lang w:val="es-419"/>
+        </w:rPr>
+        <w:t>nodo_</w:t>
+      </w:r>
+      <w:proofErr w:type="gramStart"/>
+      <w:r>
+        <w:rPr>
+          <w:b/>
+          <w:i/>
+          <w:lang w:val="es-419"/>
+        </w:rPr>
+        <w:t>termino</w:t>
+      </w:r>
+      <w:proofErr w:type="spellEnd"/>
+      <w:r>
+        <w:rPr>
+          <w:b/>
+          <w:i/>
+          <w:lang w:val="es-419"/>
+        </w:rPr>
+        <w:t>{ Termino</w:t>
+      </w:r>
+      <w:proofErr w:type="gramEnd"/>
+      <w:r>
+        <w:rPr>
+          <w:b/>
+          <w:i/>
+          <w:lang w:val="es-419"/>
+        </w:rPr>
+        <w:t xml:space="preserve"> </w:t>
+      </w:r>
+      <w:proofErr w:type="spellStart"/>
+      <w:r>
+        <w:rPr>
+          <w:b/>
+          <w:i/>
+          <w:lang w:val="es-419"/>
+        </w:rPr>
+        <w:t>info</w:t>
+      </w:r>
+      <w:proofErr w:type="spellEnd"/>
+      <w:r>
+        <w:rPr>
+          <w:b/>
+          <w:i/>
+          <w:lang w:val="es-419"/>
+        </w:rPr>
+        <w:t>;</w:t>
+      </w:r>
+      <w:r>
+        <w:rPr>
+          <w:b/>
+          <w:i/>
+          <w:lang w:val="es-419"/>
+        </w:rPr>
+        <w:t xml:space="preserve"> </w:t>
+      </w:r>
+      <w:proofErr w:type="spellStart"/>
+      <w:r>
+        <w:rPr>
+          <w:b/>
+          <w:i/>
+          <w:lang w:val="es-419"/>
+        </w:rPr>
+        <w:t>nodo_termino</w:t>
+      </w:r>
+      <w:proofErr w:type="spellEnd"/>
+      <w:r>
+        <w:rPr>
+          <w:b/>
+          <w:i/>
+          <w:lang w:val="es-419"/>
         </w:rPr>
         <w:t xml:space="preserve"> * </w:t>
       </w:r>
@@ -7867,16 +8997,701 @@
         <w:rPr>
           <w:b/>
           <w:i/>
+          <w:lang w:val="es-419"/>
+        </w:rPr>
+        <w:t>sig</w:t>
+      </w:r>
+      <w:proofErr w:type="spellEnd"/>
+      <w:r>
+        <w:rPr>
+          <w:b/>
+          <w:i/>
+          <w:lang w:val="es-419"/>
+        </w:rPr>
+        <w:t>;} Nodo;</w:t>
+      </w:r>
+    </w:p>
+    <w:p>
+      <w:pPr>
+        <w:rPr>
+          <w:b/>
+          <w:i/>
+          <w:lang w:val="es-419"/>
+        </w:rPr>
+      </w:pPr>
+      <w:proofErr w:type="spellStart"/>
+      <w:r>
+        <w:rPr>
+          <w:b/>
+          <w:i/>
+          <w:lang w:val="es-419"/>
+        </w:rPr>
+        <w:t>typedef</w:t>
+      </w:r>
+      <w:proofErr w:type="spellEnd"/>
+      <w:r>
+        <w:rPr>
+          <w:b/>
+          <w:i/>
+          <w:lang w:val="es-419"/>
+        </w:rPr>
+        <w:t xml:space="preserve"> Nodo * </w:t>
+      </w:r>
+      <w:proofErr w:type="spellStart"/>
+      <w:r>
+        <w:rPr>
+          <w:b/>
+          <w:i/>
+          <w:lang w:val="es-419"/>
+        </w:rPr>
+        <w:t>ListaTerm</w:t>
+      </w:r>
+      <w:proofErr w:type="spellEnd"/>
+      <w:r>
+        <w:rPr>
+          <w:b/>
+          <w:i/>
+          <w:lang w:val="es-419"/>
+        </w:rPr>
+        <w:t>;</w:t>
+      </w:r>
+    </w:p>
+    <w:p>
+      <w:pPr>
+        <w:rPr>
+          <w:i/>
+          <w:lang w:val="es-419"/>
+        </w:rPr>
+      </w:pPr>
+      <w:proofErr w:type="spellStart"/>
+      <w:r>
+        <w:rPr>
+          <w:i/>
+          <w:lang w:val="es-419"/>
+        </w:rPr>
+        <w:t>int</w:t>
+      </w:r>
+      <w:proofErr w:type="spellEnd"/>
+      <w:r>
+        <w:rPr>
+          <w:i/>
+          <w:lang w:val="es-419"/>
+        </w:rPr>
+        <w:t xml:space="preserve"> </w:t>
+      </w:r>
+      <w:proofErr w:type="spellStart"/>
+      <w:proofErr w:type="gramStart"/>
+      <w:r>
+        <w:rPr>
+          <w:i/>
+          <w:lang w:val="es-419"/>
+        </w:rPr>
+        <w:t>CantTerminos</w:t>
+      </w:r>
+      <w:proofErr w:type="spellEnd"/>
+      <w:r>
+        <w:rPr>
+          <w:i/>
+          <w:lang w:val="es-419"/>
+        </w:rPr>
+        <w:t>(</w:t>
+      </w:r>
+      <w:proofErr w:type="spellStart"/>
+      <w:proofErr w:type="gramEnd"/>
+      <w:r>
+        <w:rPr>
+          <w:i/>
+          <w:lang w:val="es-419"/>
+        </w:rPr>
+        <w:t>ListaTerm</w:t>
+      </w:r>
+      <w:proofErr w:type="spellEnd"/>
+      <w:r>
+        <w:rPr>
+          <w:i/>
+          <w:lang w:val="es-419"/>
+        </w:rPr>
+        <w:t xml:space="preserve"> lista);</w:t>
+      </w:r>
+    </w:p>
+    <w:p>
+      <w:pPr>
+        <w:rPr>
+          <w:i/>
+          <w:color w:val="808080" w:themeColor="background1" w:themeShade="80"/>
+          <w:lang w:val="es-419"/>
+        </w:rPr>
+      </w:pPr>
+      <w:proofErr w:type="spellStart"/>
+      <w:r>
+        <w:rPr>
+          <w:i/>
+          <w:lang w:val="es-419"/>
+        </w:rPr>
+        <w:t>void</w:t>
+      </w:r>
+      <w:proofErr w:type="spellEnd"/>
+      <w:r>
+        <w:rPr>
+          <w:i/>
+          <w:lang w:val="es-419"/>
+        </w:rPr>
+        <w:t xml:space="preserve"> </w:t>
+      </w:r>
+      <w:proofErr w:type="spellStart"/>
+      <w:proofErr w:type="gramStart"/>
+      <w:r>
+        <w:rPr>
+          <w:i/>
+          <w:lang w:val="es-419"/>
+        </w:rPr>
+        <w:t>InsTermBack</w:t>
+      </w:r>
+      <w:proofErr w:type="spellEnd"/>
+      <w:r>
+        <w:rPr>
+          <w:i/>
+          <w:lang w:val="es-419"/>
+        </w:rPr>
+        <w:t>(</w:t>
+      </w:r>
+      <w:proofErr w:type="spellStart"/>
+      <w:proofErr w:type="gramEnd"/>
+      <w:r>
+        <w:rPr>
+          <w:i/>
+          <w:lang w:val="es-419"/>
+        </w:rPr>
+        <w:t>ListaTerm</w:t>
+      </w:r>
+      <w:proofErr w:type="spellEnd"/>
+      <w:r>
+        <w:rPr>
+          <w:i/>
+          <w:lang w:val="es-419"/>
+        </w:rPr>
+        <w:t xml:space="preserve"> &amp;lista, Termino </w:t>
+      </w:r>
+      <w:proofErr w:type="spellStart"/>
+      <w:r>
+        <w:rPr>
+          <w:i/>
+          <w:lang w:val="es-419"/>
+        </w:rPr>
+        <w:t>term</w:t>
+      </w:r>
+      <w:proofErr w:type="spellEnd"/>
+      <w:r>
+        <w:rPr>
+          <w:i/>
+          <w:lang w:val="es-419"/>
+        </w:rPr>
+        <w:t>);</w:t>
+      </w:r>
+    </w:p>
+    <w:p>
+      <w:pPr>
+        <w:rPr>
+          <w:color w:val="808080" w:themeColor="background1" w:themeShade="80"/>
+          <w:lang w:val="es-419"/>
+        </w:rPr>
+      </w:pPr>
+      <w:r>
+        <w:rPr>
+          <w:color w:val="808080" w:themeColor="background1" w:themeShade="80"/>
+          <w:lang w:val="es-419"/>
+        </w:rPr>
+        <w:t>Esta lista conformada por nodos de tipo Termino representa todos los términos que poseerá el polinomio. Se arma de tipo dinámica ya que no conocemos la cantidad de términos que tendrá el polinomio.</w:t>
+      </w:r>
+    </w:p>
+    <w:p>
+      <w:pPr>
+        <w:rPr>
+          <w:lang w:val="es-419"/>
+        </w:rPr>
+      </w:pPr>
+    </w:p>
+    <w:p>
+      <w:pPr>
+        <w:rPr>
+          <w:u w:val="single"/>
+        </w:rPr>
+      </w:pPr>
+      <w:proofErr w:type="spellStart"/>
+      <w:r>
+        <w:rPr>
+          <w:u w:val="single"/>
+        </w:rPr>
+        <w:t>Polinomio.h</w:t>
+      </w:r>
+      <w:proofErr w:type="spellEnd"/>
+    </w:p>
+    <w:p>
+      <w:pPr>
+        <w:rPr>
+          <w:i/>
+        </w:rPr>
+      </w:pPr>
+      <w:r>
+        <w:rPr>
+          <w:i/>
+        </w:rPr>
+        <w:t>#include "</w:t>
+      </w:r>
+      <w:proofErr w:type="spellStart"/>
+      <w:r>
+        <w:rPr>
+          <w:i/>
+        </w:rPr>
+        <w:t>String.h</w:t>
+      </w:r>
+      <w:proofErr w:type="spellEnd"/>
+      <w:r>
+        <w:rPr>
+          <w:i/>
+        </w:rPr>
+        <w:t>"</w:t>
+      </w:r>
+    </w:p>
+    <w:p>
+      <w:pPr>
+        <w:rPr>
+          <w:i/>
+        </w:rPr>
+      </w:pPr>
+      <w:r>
+        <w:rPr>
+          <w:i/>
+        </w:rPr>
+        <w:t>#include "</w:t>
+      </w:r>
+      <w:proofErr w:type="spellStart"/>
+      <w:r>
+        <w:rPr>
+          <w:i/>
+        </w:rPr>
+        <w:t>ListaTerminos.h</w:t>
+      </w:r>
+      <w:proofErr w:type="spellEnd"/>
+      <w:r>
+        <w:rPr>
+          <w:i/>
+        </w:rPr>
+        <w:t>"</w:t>
+      </w:r>
+    </w:p>
+    <w:p>
+      <w:pPr>
+        <w:rPr>
+          <w:b/>
+          <w:i/>
+        </w:rPr>
+      </w:pPr>
+      <w:r>
+        <w:rPr>
+          <w:b/>
+          <w:i/>
+        </w:rPr>
+        <w:t xml:space="preserve">typedef struct </w:t>
+      </w:r>
+      <w:proofErr w:type="spellStart"/>
+      <w:r>
+        <w:rPr>
+          <w:b/>
+          <w:i/>
+        </w:rPr>
+        <w:t>nodo_</w:t>
+      </w:r>
+      <w:proofErr w:type="gramStart"/>
+      <w:r>
+        <w:rPr>
+          <w:b/>
+          <w:i/>
+        </w:rPr>
+        <w:t>int</w:t>
+      </w:r>
+      <w:proofErr w:type="spellEnd"/>
+      <w:r>
+        <w:rPr>
+          <w:b/>
+          <w:i/>
+        </w:rPr>
+        <w:t>{ String</w:t>
+      </w:r>
+      <w:proofErr w:type="gramEnd"/>
+      <w:r>
+        <w:rPr>
+          <w:b/>
+          <w:i/>
+        </w:rPr>
+        <w:t xml:space="preserve"> </w:t>
+      </w:r>
+      <w:proofErr w:type="spellStart"/>
+      <w:r>
+        <w:rPr>
+          <w:b/>
+          <w:i/>
+        </w:rPr>
+        <w:t>nombre</w:t>
+      </w:r>
+      <w:proofErr w:type="spellEnd"/>
+      <w:r>
+        <w:rPr>
+          <w:b/>
+          <w:i/>
+        </w:rPr>
+        <w:t>;</w:t>
+      </w:r>
+      <w:r>
+        <w:rPr>
+          <w:b/>
+          <w:i/>
+        </w:rPr>
+        <w:t xml:space="preserve"> </w:t>
+      </w:r>
+      <w:proofErr w:type="spellStart"/>
+      <w:r>
+        <w:rPr>
+          <w:b/>
+          <w:i/>
+        </w:rPr>
+        <w:t>ListaTerm</w:t>
+      </w:r>
+      <w:proofErr w:type="spellEnd"/>
+      <w:r>
+        <w:rPr>
+          <w:b/>
+          <w:i/>
+        </w:rPr>
+        <w:t xml:space="preserve"> </w:t>
+      </w:r>
+      <w:proofErr w:type="spellStart"/>
+      <w:r>
+        <w:rPr>
+          <w:b/>
+          <w:i/>
+        </w:rPr>
+        <w:t>Listaterminos</w:t>
+      </w:r>
+      <w:proofErr w:type="spellEnd"/>
+      <w:r>
+        <w:rPr>
+          <w:b/>
+          <w:i/>
+        </w:rPr>
+        <w:t xml:space="preserve">} </w:t>
+      </w:r>
+      <w:proofErr w:type="spellStart"/>
+      <w:r>
+        <w:rPr>
+          <w:b/>
+          <w:i/>
+        </w:rPr>
+        <w:t>Polinomio</w:t>
+      </w:r>
+      <w:proofErr w:type="spellEnd"/>
+      <w:r>
+        <w:rPr>
+          <w:b/>
+          <w:i/>
+        </w:rPr>
+        <w:t>;</w:t>
+      </w:r>
+    </w:p>
+    <w:p>
+      <w:pPr>
+        <w:rPr>
+          <w:i/>
+          <w:lang w:val="es-419"/>
+        </w:rPr>
+      </w:pPr>
+      <w:proofErr w:type="spellStart"/>
+      <w:r>
+        <w:rPr>
+          <w:i/>
+          <w:lang w:val="es-419"/>
+        </w:rPr>
+        <w:t>void</w:t>
+      </w:r>
+      <w:proofErr w:type="spellEnd"/>
+      <w:r>
+        <w:rPr>
+          <w:i/>
+          <w:lang w:val="es-419"/>
+        </w:rPr>
+        <w:t xml:space="preserve"> </w:t>
+      </w:r>
+      <w:proofErr w:type="spellStart"/>
+      <w:proofErr w:type="gramStart"/>
+      <w:r>
+        <w:rPr>
+          <w:i/>
+          <w:lang w:val="es-419"/>
+        </w:rPr>
+        <w:t>DarNombrePloli</w:t>
+      </w:r>
+      <w:proofErr w:type="spellEnd"/>
+      <w:r>
+        <w:rPr>
+          <w:i/>
+          <w:lang w:val="es-419"/>
+        </w:rPr>
+        <w:t>(</w:t>
+      </w:r>
+      <w:proofErr w:type="gramEnd"/>
+      <w:r>
+        <w:rPr>
+          <w:i/>
+          <w:lang w:val="es-419"/>
+        </w:rPr>
+        <w:t>Polinomio p);</w:t>
+      </w:r>
+    </w:p>
+    <w:p>
+      <w:pPr>
+        <w:rPr>
+          <w:i/>
+          <w:lang w:val="es-419"/>
+        </w:rPr>
+      </w:pPr>
+      <w:proofErr w:type="spellStart"/>
+      <w:r>
+        <w:rPr>
+          <w:i/>
+          <w:lang w:val="es-419"/>
+        </w:rPr>
+        <w:t>void</w:t>
+      </w:r>
+      <w:proofErr w:type="spellEnd"/>
+      <w:r>
+        <w:rPr>
+          <w:i/>
+          <w:lang w:val="es-419"/>
+        </w:rPr>
+        <w:t xml:space="preserve"> </w:t>
+      </w:r>
+      <w:proofErr w:type="spellStart"/>
+      <w:proofErr w:type="gramStart"/>
+      <w:r>
+        <w:rPr>
+          <w:i/>
+          <w:lang w:val="es-419"/>
+        </w:rPr>
+        <w:t>DarListaTermPoli</w:t>
+      </w:r>
+      <w:proofErr w:type="spellEnd"/>
+      <w:r>
+        <w:rPr>
+          <w:i/>
+          <w:lang w:val="es-419"/>
+        </w:rPr>
+        <w:t>(</w:t>
+      </w:r>
+      <w:proofErr w:type="gramEnd"/>
+      <w:r>
+        <w:rPr>
+          <w:i/>
+          <w:lang w:val="es-419"/>
+        </w:rPr>
+        <w:t xml:space="preserve">Polinomio p, </w:t>
+      </w:r>
+      <w:proofErr w:type="spellStart"/>
+      <w:r>
+        <w:rPr>
+          <w:i/>
+          <w:lang w:val="es-419"/>
+        </w:rPr>
+        <w:t>ListaTerm</w:t>
+      </w:r>
+      <w:proofErr w:type="spellEnd"/>
+      <w:r>
+        <w:rPr>
+          <w:i/>
+          <w:lang w:val="es-419"/>
+        </w:rPr>
+        <w:t xml:space="preserve"> &amp;lista);</w:t>
+      </w:r>
+    </w:p>
+    <w:p>
+      <w:pPr>
+        <w:rPr>
+          <w:i/>
+          <w:lang w:val="es-419"/>
+        </w:rPr>
+      </w:pPr>
+      <w:proofErr w:type="spellStart"/>
+      <w:r>
+        <w:rPr>
+          <w:i/>
+          <w:lang w:val="es-419"/>
+        </w:rPr>
+        <w:t>void</w:t>
+      </w:r>
+      <w:proofErr w:type="spellEnd"/>
+      <w:r>
+        <w:rPr>
+          <w:i/>
+          <w:lang w:val="es-419"/>
+        </w:rPr>
+        <w:t xml:space="preserve"> </w:t>
+      </w:r>
+      <w:proofErr w:type="gramStart"/>
+      <w:r>
+        <w:rPr>
+          <w:i/>
+          <w:lang w:val="es-419"/>
+        </w:rPr>
+        <w:t>Crear(</w:t>
+      </w:r>
+      <w:proofErr w:type="gramEnd"/>
+      <w:r>
+        <w:rPr>
+          <w:i/>
+          <w:lang w:val="es-419"/>
+        </w:rPr>
+        <w:t xml:space="preserve">Polinomio &amp;p, </w:t>
+      </w:r>
+      <w:proofErr w:type="spellStart"/>
+      <w:r>
+        <w:rPr>
+          <w:i/>
+          <w:lang w:val="es-419"/>
         </w:rPr>
         <w:t>ListaParam</w:t>
       </w:r>
       <w:proofErr w:type="spellEnd"/>
       <w:r>
         <w:rPr>
-          <w:b/>
-          <w:i/>
-        </w:rPr>
-        <w:t>;</w:t>
+          <w:i/>
+          <w:lang w:val="es-419"/>
+        </w:rPr>
+        <w:t xml:space="preserve"> lista);</w:t>
+      </w:r>
+    </w:p>
+    <w:p>
+      <w:pPr>
+        <w:rPr>
+          <w:i/>
+          <w:lang w:val="es-419"/>
+        </w:rPr>
+      </w:pPr>
+      <w:proofErr w:type="spellStart"/>
+      <w:r>
+        <w:rPr>
+          <w:i/>
+          <w:lang w:val="es-419"/>
+        </w:rPr>
+        <w:t>void</w:t>
+      </w:r>
+      <w:proofErr w:type="spellEnd"/>
+      <w:r>
+        <w:rPr>
+          <w:i/>
+          <w:lang w:val="es-419"/>
+        </w:rPr>
+        <w:t xml:space="preserve"> </w:t>
+      </w:r>
+      <w:proofErr w:type="gramStart"/>
+      <w:r>
+        <w:rPr>
+          <w:i/>
+          <w:lang w:val="es-419"/>
+        </w:rPr>
+        <w:t>Suma</w:t>
+      </w:r>
+      <w:r>
+        <w:rPr>
+          <w:i/>
+          <w:lang w:val="es-419"/>
+        </w:rPr>
+        <w:t>r</w:t>
+      </w:r>
+      <w:r>
+        <w:rPr>
+          <w:i/>
+          <w:lang w:val="es-419"/>
+        </w:rPr>
+        <w:t>(</w:t>
+      </w:r>
+      <w:proofErr w:type="gramEnd"/>
+      <w:r>
+        <w:rPr>
+          <w:i/>
+          <w:lang w:val="es-419"/>
+        </w:rPr>
+        <w:t>Polinomio a, Polinomio b ,Polinomio &amp;</w:t>
+      </w:r>
+      <w:proofErr w:type="spellStart"/>
+      <w:r>
+        <w:rPr>
+          <w:i/>
+          <w:lang w:val="es-419"/>
+        </w:rPr>
+        <w:t>resu</w:t>
+      </w:r>
+      <w:proofErr w:type="spellEnd"/>
+      <w:r>
+        <w:rPr>
+          <w:i/>
+          <w:lang w:val="es-419"/>
+        </w:rPr>
+        <w:t>);</w:t>
+      </w:r>
+    </w:p>
+    <w:p>
+      <w:pPr>
+        <w:rPr>
+          <w:i/>
+          <w:lang w:val="es-ES"/>
+        </w:rPr>
+      </w:pPr>
+      <w:proofErr w:type="spellStart"/>
+      <w:r>
+        <w:rPr>
+          <w:i/>
+          <w:lang w:val="es-ES"/>
+        </w:rPr>
+        <w:t>void</w:t>
+      </w:r>
+      <w:proofErr w:type="spellEnd"/>
+      <w:r>
+        <w:rPr>
+          <w:i/>
+          <w:lang w:val="es-ES"/>
+        </w:rPr>
+        <w:t xml:space="preserve"> </w:t>
+      </w:r>
+      <w:proofErr w:type="gramStart"/>
+      <w:r>
+        <w:rPr>
+          <w:i/>
+          <w:lang w:val="es-ES"/>
+        </w:rPr>
+        <w:t>Multiplicar(</w:t>
+      </w:r>
+      <w:proofErr w:type="gramEnd"/>
+      <w:r>
+        <w:rPr>
+          <w:i/>
+          <w:lang w:val="es-ES"/>
+        </w:rPr>
+        <w:t>Polinomio a, Polinomio b ,Polinomio &amp;</w:t>
+      </w:r>
+      <w:proofErr w:type="spellStart"/>
+      <w:r>
+        <w:rPr>
+          <w:i/>
+          <w:lang w:val="es-ES"/>
+        </w:rPr>
+        <w:t>resu</w:t>
+      </w:r>
+      <w:proofErr w:type="spellEnd"/>
+      <w:r>
+        <w:rPr>
+          <w:i/>
+          <w:lang w:val="es-ES"/>
+        </w:rPr>
+        <w:t>);</w:t>
       </w:r>
     </w:p>
     <w:p>
@@ -7897,7 +9712,7 @@
         <w:rPr>
           <w:i/>
         </w:rPr>
-        <w:t>CantParametros</w:t>
+        <w:t>Evaluar</w:t>
       </w:r>
       <w:proofErr w:type="spellEnd"/>
       <w:r>
@@ -7912,872 +9727,47 @@
         <w:rPr>
           <w:i/>
         </w:rPr>
-        <w:t>ListaParam</w:t>
-      </w:r>
-      <w:proofErr w:type="spellEnd"/>
-      <w:r>
-        <w:rPr>
-          <w:i/>
-        </w:rPr>
-        <w:t xml:space="preserve"> l);</w:t>
-      </w:r>
-    </w:p>
-    <w:p>
-      <w:pPr>
-        <w:rPr>
-          <w:color w:val="808080" w:themeColor="background1" w:themeShade="80"/>
-          <w:lang w:val="es-419"/>
-        </w:rPr>
-      </w:pPr>
-      <w:r>
-        <w:rPr>
-          <w:color w:val="808080" w:themeColor="background1" w:themeShade="80"/>
-          <w:lang w:val="es-419"/>
-        </w:rPr>
-        <w:t xml:space="preserve">Elegimos una lista dinámica ya que no sabemos </w:t>
-      </w:r>
-      <w:r>
-        <w:rPr>
-          <w:color w:val="808080" w:themeColor="background1" w:themeShade="80"/>
-          <w:lang w:val="es-419"/>
-        </w:rPr>
-        <w:t>cuántos</w:t>
-      </w:r>
-      <w:r>
-        <w:rPr>
-          <w:color w:val="808080" w:themeColor="background1" w:themeShade="80"/>
-          <w:lang w:val="es-419"/>
-        </w:rPr>
-        <w:t xml:space="preserve"> parámetros ingresara el usuario, </w:t>
-      </w:r>
-      <w:r>
-        <w:rPr>
-          <w:color w:val="808080" w:themeColor="background1" w:themeShade="80"/>
-          <w:lang w:val="es-419"/>
-        </w:rPr>
-        <w:t>así</w:t>
-      </w:r>
-      <w:r>
-        <w:rPr>
-          <w:color w:val="808080" w:themeColor="background1" w:themeShade="80"/>
-          <w:lang w:val="es-419"/>
-        </w:rPr>
-        <w:t xml:space="preserve"> que esta puede ser muy grande.</w:t>
-      </w:r>
-    </w:p>
-    <w:p>
-      <w:pPr>
-        <w:rPr>
-          <w:lang w:val="es-419"/>
-        </w:rPr>
-      </w:pPr>
-      <w:r>
-        <w:rPr>
-          <w:lang w:val="es-419"/>
-        </w:rPr>
-        <w:tab/>
-      </w:r>
-    </w:p>
-    <w:p>
-      <w:pPr>
-        <w:rPr>
-          <w:u w:val="single"/>
-          <w:lang w:val="es-419"/>
-        </w:rPr>
-      </w:pPr>
-    </w:p>
-    <w:p>
-      <w:pPr>
-        <w:rPr>
-          <w:u w:val="single"/>
-          <w:lang w:val="es-419"/>
-        </w:rPr>
-      </w:pPr>
-    </w:p>
-    <w:p>
-      <w:pPr>
-        <w:rPr>
-          <w:u w:val="single"/>
-          <w:lang w:val="es-419"/>
-        </w:rPr>
-      </w:pPr>
-    </w:p>
-    <w:p>
-      <w:pPr>
-        <w:rPr>
-          <w:u w:val="single"/>
-          <w:lang w:val="es-419"/>
-        </w:rPr>
-      </w:pPr>
-    </w:p>
-    <w:p>
-      <w:pPr>
-        <w:rPr>
-          <w:u w:val="single"/>
-          <w:lang w:val="es-419"/>
-        </w:rPr>
-      </w:pPr>
-      <w:proofErr w:type="spellStart"/>
-      <w:r>
-        <w:rPr>
-          <w:u w:val="single"/>
-          <w:lang w:val="es-419"/>
-        </w:rPr>
-        <w:lastRenderedPageBreak/>
-        <w:t>Termino.h</w:t>
-      </w:r>
-      <w:proofErr w:type="spellEnd"/>
-    </w:p>
-    <w:p>
-      <w:pPr>
-        <w:rPr>
-          <w:b/>
-          <w:i/>
-        </w:rPr>
-      </w:pPr>
-      <w:r>
-        <w:rPr>
-          <w:b/>
-          <w:i/>
-        </w:rPr>
-        <w:t xml:space="preserve">typedef struct </w:t>
-      </w:r>
+        <w:t>Polinomio</w:t>
+      </w:r>
+      <w:proofErr w:type="spellEnd"/>
+      <w:r>
+        <w:rPr>
+          <w:i/>
+        </w:rPr>
+        <w:t xml:space="preserve"> p, int x);</w:t>
+      </w:r>
+    </w:p>
+    <w:p>
+      <w:pPr>
+        <w:rPr>
+          <w:i/>
+        </w:rPr>
+      </w:pPr>
+      <w:r>
+        <w:rPr>
+          <w:i/>
+        </w:rPr>
+        <w:t xml:space="preserve">Boolean </w:t>
+      </w:r>
+      <w:proofErr w:type="spellStart"/>
       <w:proofErr w:type="gramStart"/>
       <w:r>
         <w:rPr>
-          <w:b/>
-          <w:i/>
-        </w:rPr>
-        <w:t>{ char</w:t>
-      </w:r>
+          <w:i/>
+        </w:rPr>
+        <w:t>EsRaiz</w:t>
+      </w:r>
+      <w:proofErr w:type="spellEnd"/>
+      <w:r>
+        <w:rPr>
+          <w:i/>
+        </w:rPr>
+        <w:t>(</w:t>
+      </w:r>
+      <w:proofErr w:type="spellStart"/>
       <w:proofErr w:type="gramEnd"/>
       <w:r>
         <w:rPr>
-          <w:b/>
-          <w:i/>
-        </w:rPr>
-        <w:t xml:space="preserve"> </w:t>
-      </w:r>
-      <w:proofErr w:type="spellStart"/>
-      <w:r>
-        <w:rPr>
-          <w:b/>
-          <w:i/>
-        </w:rPr>
-        <w:t>signo</w:t>
-      </w:r>
-      <w:proofErr w:type="spellEnd"/>
-      <w:r>
-        <w:rPr>
-          <w:b/>
-          <w:i/>
-        </w:rPr>
-        <w:t>;</w:t>
-      </w:r>
-      <w:r>
-        <w:rPr>
-          <w:b/>
-          <w:i/>
-        </w:rPr>
-        <w:t xml:space="preserve"> </w:t>
-      </w:r>
-      <w:r>
-        <w:rPr>
-          <w:b/>
-          <w:i/>
-        </w:rPr>
-        <w:t>int base;</w:t>
-      </w:r>
-      <w:r>
-        <w:rPr>
-          <w:b/>
-          <w:i/>
-        </w:rPr>
-        <w:t xml:space="preserve"> </w:t>
-      </w:r>
-      <w:r>
-        <w:rPr>
-          <w:b/>
-          <w:i/>
-        </w:rPr>
-        <w:t xml:space="preserve">int </w:t>
-      </w:r>
-      <w:proofErr w:type="spellStart"/>
-      <w:r>
-        <w:rPr>
-          <w:b/>
-          <w:i/>
-        </w:rPr>
-        <w:t>exponente</w:t>
-      </w:r>
-      <w:proofErr w:type="spellEnd"/>
-      <w:r>
-        <w:rPr>
-          <w:b/>
-          <w:i/>
-        </w:rPr>
-        <w:t xml:space="preserve">;} </w:t>
-      </w:r>
-      <w:proofErr w:type="spellStart"/>
-      <w:r>
-        <w:rPr>
-          <w:b/>
-          <w:i/>
-        </w:rPr>
-        <w:t>Termino</w:t>
-      </w:r>
-      <w:proofErr w:type="spellEnd"/>
-      <w:r>
-        <w:rPr>
-          <w:b/>
-          <w:i/>
-        </w:rPr>
-        <w:t>;</w:t>
-      </w:r>
-    </w:p>
-    <w:p>
-      <w:pPr>
-        <w:rPr>
-          <w:i/>
-        </w:rPr>
-      </w:pPr>
-      <w:r>
-        <w:rPr>
-          <w:i/>
-        </w:rPr>
-        <w:t xml:space="preserve">char </w:t>
-      </w:r>
-      <w:proofErr w:type="spellStart"/>
-      <w:proofErr w:type="gramStart"/>
-      <w:r>
-        <w:rPr>
-          <w:i/>
-        </w:rPr>
-        <w:t>DarSigno</w:t>
-      </w:r>
-      <w:proofErr w:type="spellEnd"/>
-      <w:r>
-        <w:rPr>
-          <w:i/>
-        </w:rPr>
-        <w:t>(</w:t>
-      </w:r>
-      <w:proofErr w:type="spellStart"/>
-      <w:proofErr w:type="gramEnd"/>
-      <w:r>
-        <w:rPr>
-          <w:i/>
-        </w:rPr>
-        <w:t>Termino</w:t>
-      </w:r>
-      <w:proofErr w:type="spellEnd"/>
-      <w:r>
-        <w:rPr>
-          <w:i/>
-        </w:rPr>
-        <w:t xml:space="preserve"> term);</w:t>
-      </w:r>
-    </w:p>
-    <w:p>
-      <w:pPr>
-        <w:rPr>
-          <w:i/>
-        </w:rPr>
-      </w:pPr>
-      <w:r>
-        <w:rPr>
-          <w:i/>
-        </w:rPr>
-        <w:t xml:space="preserve">int </w:t>
-      </w:r>
-      <w:proofErr w:type="spellStart"/>
-      <w:proofErr w:type="gramStart"/>
-      <w:r>
-        <w:rPr>
-          <w:i/>
-        </w:rPr>
-        <w:t>DarExponente</w:t>
-      </w:r>
-      <w:proofErr w:type="spellEnd"/>
-      <w:r>
-        <w:rPr>
-          <w:i/>
-        </w:rPr>
-        <w:t>(</w:t>
-      </w:r>
-      <w:proofErr w:type="spellStart"/>
-      <w:proofErr w:type="gramEnd"/>
-      <w:r>
-        <w:rPr>
-          <w:i/>
-        </w:rPr>
-        <w:t>Termino</w:t>
-      </w:r>
-      <w:proofErr w:type="spellEnd"/>
-      <w:r>
-        <w:rPr>
-          <w:i/>
-        </w:rPr>
-        <w:t xml:space="preserve"> term);</w:t>
-      </w:r>
-    </w:p>
-    <w:p>
-      <w:pPr>
-        <w:rPr>
-          <w:i/>
-          <w:color w:val="A6A6A6" w:themeColor="background1" w:themeShade="A6"/>
-        </w:rPr>
-      </w:pPr>
-      <w:r>
-        <w:rPr>
-          <w:i/>
-        </w:rPr>
-        <w:t xml:space="preserve">int </w:t>
-      </w:r>
-      <w:proofErr w:type="spellStart"/>
-      <w:proofErr w:type="gramStart"/>
-      <w:r>
-        <w:rPr>
-          <w:i/>
-        </w:rPr>
-        <w:t>DarBase</w:t>
-      </w:r>
-      <w:proofErr w:type="spellEnd"/>
-      <w:r>
-        <w:rPr>
-          <w:i/>
-        </w:rPr>
-        <w:t>(</w:t>
-      </w:r>
-      <w:proofErr w:type="spellStart"/>
-      <w:proofErr w:type="gramEnd"/>
-      <w:r>
-        <w:rPr>
-          <w:i/>
-        </w:rPr>
-        <w:t>Termino</w:t>
-      </w:r>
-      <w:proofErr w:type="spellEnd"/>
-      <w:r>
-        <w:rPr>
-          <w:i/>
-        </w:rPr>
-        <w:t xml:space="preserve"> term);</w:t>
-      </w:r>
-    </w:p>
-    <w:p>
-      <w:pPr>
-        <w:rPr>
-          <w:color w:val="808080" w:themeColor="background1" w:themeShade="80"/>
-          <w:lang w:val="es-419"/>
-        </w:rPr>
-      </w:pPr>
-      <w:r>
-        <w:rPr>
-          <w:color w:val="808080" w:themeColor="background1" w:themeShade="80"/>
-          <w:lang w:val="es-419"/>
-        </w:rPr>
-        <w:t>Armamos una estructura para representar el término. El mismo esta conformado por 3 componentes: Signo, Base y Exponente.</w:t>
-      </w:r>
-    </w:p>
-    <w:p>
-      <w:pPr>
-        <w:rPr>
-          <w:lang w:val="es-419"/>
-        </w:rPr>
-      </w:pPr>
-    </w:p>
-    <w:p>
-      <w:pPr>
-        <w:rPr>
-          <w:u w:val="single"/>
-        </w:rPr>
-      </w:pPr>
-      <w:proofErr w:type="spellStart"/>
-      <w:r>
-        <w:rPr>
-          <w:u w:val="single"/>
-        </w:rPr>
-        <w:t>ListaTerminos.h</w:t>
-      </w:r>
-      <w:proofErr w:type="spellEnd"/>
-    </w:p>
-    <w:p>
-      <w:pPr>
-        <w:rPr>
-          <w:i/>
-        </w:rPr>
-      </w:pPr>
-      <w:r>
-        <w:rPr>
-          <w:i/>
-        </w:rPr>
-        <w:t>#include "</w:t>
-      </w:r>
-      <w:proofErr w:type="spellStart"/>
-      <w:r>
-        <w:rPr>
-          <w:i/>
-        </w:rPr>
-        <w:t>Termino.h</w:t>
-      </w:r>
-      <w:proofErr w:type="spellEnd"/>
-      <w:r>
-        <w:rPr>
-          <w:i/>
-        </w:rPr>
-        <w:t>"</w:t>
-      </w:r>
-    </w:p>
-    <w:p>
-      <w:pPr>
-        <w:rPr>
-          <w:i/>
-        </w:rPr>
-      </w:pPr>
-      <w:r>
-        <w:rPr>
-          <w:i/>
-        </w:rPr>
-        <w:t xml:space="preserve">typedef struct </w:t>
-      </w:r>
-      <w:proofErr w:type="spellStart"/>
-      <w:r>
-        <w:rPr>
-          <w:i/>
-        </w:rPr>
-        <w:t>nodo_</w:t>
-      </w:r>
-      <w:proofErr w:type="gramStart"/>
-      <w:r>
-        <w:rPr>
-          <w:i/>
-        </w:rPr>
-        <w:t>termino</w:t>
-      </w:r>
-      <w:proofErr w:type="spellEnd"/>
-      <w:r>
-        <w:rPr>
-          <w:i/>
-        </w:rPr>
-        <w:t xml:space="preserve">{ </w:t>
-      </w:r>
-      <w:proofErr w:type="spellStart"/>
-      <w:r>
-        <w:rPr>
-          <w:i/>
-        </w:rPr>
-        <w:t>Termino</w:t>
-      </w:r>
-      <w:proofErr w:type="spellEnd"/>
-      <w:proofErr w:type="gramEnd"/>
-      <w:r>
-        <w:rPr>
-          <w:i/>
-        </w:rPr>
-        <w:t xml:space="preserve"> info;</w:t>
-      </w:r>
-      <w:r>
-        <w:rPr>
-          <w:i/>
-        </w:rPr>
-        <w:t xml:space="preserve"> </w:t>
-      </w:r>
-      <w:proofErr w:type="spellStart"/>
-      <w:r>
-        <w:rPr>
-          <w:i/>
-        </w:rPr>
-        <w:t>nodo_termino</w:t>
-      </w:r>
-      <w:proofErr w:type="spellEnd"/>
-      <w:r>
-        <w:rPr>
-          <w:i/>
-        </w:rPr>
-        <w:t xml:space="preserve"> * sig;} </w:t>
-      </w:r>
-      <w:proofErr w:type="spellStart"/>
-      <w:r>
-        <w:rPr>
-          <w:i/>
-        </w:rPr>
-        <w:t>Nodo</w:t>
-      </w:r>
-      <w:proofErr w:type="spellEnd"/>
-      <w:r>
-        <w:rPr>
-          <w:i/>
-        </w:rPr>
-        <w:t>;</w:t>
-      </w:r>
-    </w:p>
-    <w:p>
-      <w:pPr>
-        <w:rPr>
-          <w:i/>
-        </w:rPr>
-      </w:pPr>
-      <w:r>
-        <w:rPr>
-          <w:i/>
-        </w:rPr>
-        <w:t xml:space="preserve">typedef </w:t>
-      </w:r>
-      <w:proofErr w:type="spellStart"/>
-      <w:r>
-        <w:rPr>
-          <w:i/>
-        </w:rPr>
-        <w:t>Nodo</w:t>
-      </w:r>
-      <w:proofErr w:type="spellEnd"/>
-      <w:r>
-        <w:rPr>
-          <w:i/>
-        </w:rPr>
-        <w:t xml:space="preserve"> * </w:t>
-      </w:r>
-      <w:proofErr w:type="spellStart"/>
-      <w:r>
-        <w:rPr>
-          <w:i/>
-        </w:rPr>
-        <w:t>ListaTerm</w:t>
-      </w:r>
-      <w:proofErr w:type="spellEnd"/>
-      <w:r>
-        <w:rPr>
-          <w:i/>
-        </w:rPr>
-        <w:t>;</w:t>
-      </w:r>
-    </w:p>
-    <w:p>
-      <w:pPr>
-        <w:rPr>
-          <w:i/>
-        </w:rPr>
-      </w:pPr>
-      <w:r>
-        <w:rPr>
-          <w:i/>
-        </w:rPr>
-        <w:t xml:space="preserve">int </w:t>
-      </w:r>
-      <w:proofErr w:type="spellStart"/>
-      <w:proofErr w:type="gramStart"/>
-      <w:r>
-        <w:rPr>
-          <w:i/>
-        </w:rPr>
-        <w:t>CantTerminos</w:t>
-      </w:r>
-      <w:proofErr w:type="spellEnd"/>
-      <w:r>
-        <w:rPr>
-          <w:i/>
-        </w:rPr>
-        <w:t>(</w:t>
-      </w:r>
-      <w:proofErr w:type="spellStart"/>
-      <w:proofErr w:type="gramEnd"/>
-      <w:r>
-        <w:rPr>
-          <w:i/>
-        </w:rPr>
-        <w:t>ListaTerm</w:t>
-      </w:r>
-      <w:proofErr w:type="spellEnd"/>
-      <w:r>
-        <w:rPr>
-          <w:i/>
-        </w:rPr>
-        <w:t xml:space="preserve"> </w:t>
-      </w:r>
-      <w:proofErr w:type="spellStart"/>
-      <w:r>
-        <w:rPr>
-          <w:i/>
-        </w:rPr>
-        <w:t>lista</w:t>
-      </w:r>
-      <w:proofErr w:type="spellEnd"/>
-      <w:r>
-        <w:rPr>
-          <w:i/>
-        </w:rPr>
-        <w:t>);</w:t>
-      </w:r>
-    </w:p>
-    <w:p>
-      <w:pPr>
-        <w:rPr>
-          <w:i/>
-          <w:color w:val="808080" w:themeColor="background1" w:themeShade="80"/>
-        </w:rPr>
-      </w:pPr>
-      <w:r>
-        <w:rPr>
-          <w:i/>
-        </w:rPr>
-        <w:t xml:space="preserve">void </w:t>
-      </w:r>
-      <w:proofErr w:type="spellStart"/>
-      <w:proofErr w:type="gramStart"/>
-      <w:r>
-        <w:rPr>
-          <w:i/>
-        </w:rPr>
-        <w:t>InsTermBack</w:t>
-      </w:r>
-      <w:proofErr w:type="spellEnd"/>
-      <w:r>
-        <w:rPr>
-          <w:i/>
-        </w:rPr>
-        <w:t>(</w:t>
-      </w:r>
-      <w:proofErr w:type="spellStart"/>
-      <w:proofErr w:type="gramEnd"/>
-      <w:r>
-        <w:rPr>
-          <w:i/>
-        </w:rPr>
-        <w:t>ListaTerm</w:t>
-      </w:r>
-      <w:proofErr w:type="spellEnd"/>
-      <w:r>
-        <w:rPr>
-          <w:i/>
-        </w:rPr>
-        <w:t xml:space="preserve"> &amp;</w:t>
-      </w:r>
-      <w:proofErr w:type="spellStart"/>
-      <w:r>
-        <w:rPr>
-          <w:i/>
-        </w:rPr>
-        <w:t>lista</w:t>
-      </w:r>
-      <w:proofErr w:type="spellEnd"/>
-      <w:r>
-        <w:rPr>
-          <w:i/>
-        </w:rPr>
-        <w:t xml:space="preserve">, </w:t>
-      </w:r>
-      <w:proofErr w:type="spellStart"/>
-      <w:r>
-        <w:rPr>
-          <w:i/>
-        </w:rPr>
-        <w:t>Termino</w:t>
-      </w:r>
-      <w:proofErr w:type="spellEnd"/>
-      <w:r>
-        <w:rPr>
-          <w:i/>
-        </w:rPr>
-        <w:t xml:space="preserve"> term);</w:t>
-      </w:r>
-    </w:p>
-    <w:p>
-      <w:pPr>
-        <w:rPr>
-          <w:color w:val="808080" w:themeColor="background1" w:themeShade="80"/>
-          <w:lang w:val="es-419"/>
-        </w:rPr>
-      </w:pPr>
-      <w:r>
-        <w:rPr>
-          <w:color w:val="808080" w:themeColor="background1" w:themeShade="80"/>
-          <w:lang w:val="es-419"/>
-        </w:rPr>
-        <w:t>Esta lista conformada por nodos de tipo Termino representa todos los términos que poseerá el polinomio. Se arma de tipo dinámica ya que no conocemos la cantidad de términos que tendrá el polinomio.</w:t>
-      </w:r>
-    </w:p>
-    <w:p>
-      <w:pPr>
-        <w:rPr>
-          <w:lang w:val="es-419"/>
-        </w:rPr>
-      </w:pPr>
-    </w:p>
-    <w:p>
-      <w:pPr>
-        <w:rPr>
-          <w:u w:val="single"/>
-        </w:rPr>
-      </w:pPr>
-      <w:proofErr w:type="spellStart"/>
-      <w:r>
-        <w:rPr>
-          <w:u w:val="single"/>
-        </w:rPr>
-        <w:t>Polinomio.h</w:t>
-      </w:r>
-      <w:proofErr w:type="spellEnd"/>
-    </w:p>
-    <w:p>
-      <w:pPr>
-        <w:rPr>
-          <w:i/>
-        </w:rPr>
-      </w:pPr>
-      <w:r>
-        <w:rPr>
-          <w:i/>
-        </w:rPr>
-        <w:t>#include "</w:t>
-      </w:r>
-      <w:proofErr w:type="spellStart"/>
-      <w:r>
-        <w:rPr>
-          <w:i/>
-        </w:rPr>
-        <w:t>String.h</w:t>
-      </w:r>
-      <w:proofErr w:type="spellEnd"/>
-      <w:r>
-        <w:rPr>
-          <w:i/>
-        </w:rPr>
-        <w:t>"</w:t>
-      </w:r>
-    </w:p>
-    <w:p>
-      <w:pPr>
-        <w:rPr>
-          <w:i/>
-        </w:rPr>
-      </w:pPr>
-      <w:r>
-        <w:rPr>
-          <w:i/>
-        </w:rPr>
-        <w:t>#include "</w:t>
-      </w:r>
-      <w:proofErr w:type="spellStart"/>
-      <w:r>
-        <w:rPr>
-          <w:i/>
-        </w:rPr>
-        <w:t>ListaTerminos.h</w:t>
-      </w:r>
-      <w:proofErr w:type="spellEnd"/>
-      <w:r>
-        <w:rPr>
-          <w:i/>
-        </w:rPr>
-        <w:t>"</w:t>
-      </w:r>
-    </w:p>
-    <w:p>
-      <w:pPr>
-        <w:rPr>
-          <w:b/>
-          <w:i/>
-        </w:rPr>
-      </w:pPr>
-      <w:r>
-        <w:rPr>
-          <w:b/>
-          <w:i/>
-        </w:rPr>
-        <w:t xml:space="preserve">typedef struct </w:t>
-      </w:r>
-      <w:proofErr w:type="spellStart"/>
-      <w:r>
-        <w:rPr>
-          <w:b/>
-          <w:i/>
-        </w:rPr>
-        <w:t>nodo_</w:t>
-      </w:r>
-      <w:proofErr w:type="gramStart"/>
-      <w:r>
-        <w:rPr>
-          <w:b/>
-          <w:i/>
-        </w:rPr>
-        <w:t>int</w:t>
-      </w:r>
-      <w:proofErr w:type="spellEnd"/>
-      <w:r>
-        <w:rPr>
-          <w:b/>
-          <w:i/>
-        </w:rPr>
-        <w:t>{ String</w:t>
-      </w:r>
-      <w:proofErr w:type="gramEnd"/>
-      <w:r>
-        <w:rPr>
-          <w:b/>
-          <w:i/>
-        </w:rPr>
-        <w:t xml:space="preserve"> </w:t>
-      </w:r>
-      <w:proofErr w:type="spellStart"/>
-      <w:r>
-        <w:rPr>
-          <w:b/>
-          <w:i/>
-        </w:rPr>
-        <w:t>nombre</w:t>
-      </w:r>
-      <w:proofErr w:type="spellEnd"/>
-      <w:r>
-        <w:rPr>
-          <w:b/>
-          <w:i/>
-        </w:rPr>
-        <w:t>;</w:t>
-      </w:r>
-      <w:r>
-        <w:rPr>
-          <w:b/>
-          <w:i/>
-        </w:rPr>
-        <w:t xml:space="preserve"> </w:t>
-      </w:r>
-      <w:proofErr w:type="spellStart"/>
-      <w:r>
-        <w:rPr>
-          <w:b/>
-          <w:i/>
-        </w:rPr>
-        <w:t>ListaTerm</w:t>
-      </w:r>
-      <w:proofErr w:type="spellEnd"/>
-      <w:r>
-        <w:rPr>
-          <w:b/>
-          <w:i/>
-        </w:rPr>
-        <w:t xml:space="preserve"> </w:t>
-      </w:r>
-      <w:proofErr w:type="spellStart"/>
-      <w:r>
-        <w:rPr>
-          <w:b/>
-          <w:i/>
-        </w:rPr>
-        <w:t>Listaterminos</w:t>
-      </w:r>
-      <w:proofErr w:type="spellEnd"/>
-      <w:r>
-        <w:rPr>
-          <w:b/>
-          <w:i/>
-        </w:rPr>
-        <w:t xml:space="preserve">} </w:t>
-      </w:r>
-      <w:proofErr w:type="spellStart"/>
-      <w:r>
-        <w:rPr>
-          <w:b/>
           <w:i/>
         </w:rPr>
         <w:t>Polinomio</w:t>
@@ -8785,350 +9775,6 @@
       <w:proofErr w:type="spellEnd"/>
       <w:r>
         <w:rPr>
-          <w:b/>
-          <w:i/>
-        </w:rPr>
-        <w:t>;</w:t>
-      </w:r>
-    </w:p>
-    <w:p>
-      <w:pPr>
-        <w:rPr>
-          <w:i/>
-          <w:lang w:val="es-419"/>
-        </w:rPr>
-      </w:pPr>
-      <w:proofErr w:type="spellStart"/>
-      <w:r>
-        <w:rPr>
-          <w:i/>
-          <w:lang w:val="es-419"/>
-        </w:rPr>
-        <w:t>void</w:t>
-      </w:r>
-      <w:proofErr w:type="spellEnd"/>
-      <w:r>
-        <w:rPr>
-          <w:i/>
-          <w:lang w:val="es-419"/>
-        </w:rPr>
-        <w:t xml:space="preserve"> </w:t>
-      </w:r>
-      <w:proofErr w:type="spellStart"/>
-      <w:proofErr w:type="gramStart"/>
-      <w:r>
-        <w:rPr>
-          <w:i/>
-          <w:lang w:val="es-419"/>
-        </w:rPr>
-        <w:t>DarNombrePloli</w:t>
-      </w:r>
-      <w:proofErr w:type="spellEnd"/>
-      <w:r>
-        <w:rPr>
-          <w:i/>
-          <w:lang w:val="es-419"/>
-        </w:rPr>
-        <w:t>(</w:t>
-      </w:r>
-      <w:proofErr w:type="gramEnd"/>
-      <w:r>
-        <w:rPr>
-          <w:i/>
-          <w:lang w:val="es-419"/>
-        </w:rPr>
-        <w:t>Polinomio p);</w:t>
-      </w:r>
-    </w:p>
-    <w:p>
-      <w:pPr>
-        <w:rPr>
-          <w:i/>
-          <w:lang w:val="es-419"/>
-        </w:rPr>
-      </w:pPr>
-      <w:proofErr w:type="spellStart"/>
-      <w:r>
-        <w:rPr>
-          <w:i/>
-          <w:lang w:val="es-419"/>
-        </w:rPr>
-        <w:t>void</w:t>
-      </w:r>
-      <w:proofErr w:type="spellEnd"/>
-      <w:r>
-        <w:rPr>
-          <w:i/>
-          <w:lang w:val="es-419"/>
-        </w:rPr>
-        <w:t xml:space="preserve"> </w:t>
-      </w:r>
-      <w:proofErr w:type="spellStart"/>
-      <w:proofErr w:type="gramStart"/>
-      <w:r>
-        <w:rPr>
-          <w:i/>
-          <w:lang w:val="es-419"/>
-        </w:rPr>
-        <w:t>DarListaTermPoli</w:t>
-      </w:r>
-      <w:proofErr w:type="spellEnd"/>
-      <w:r>
-        <w:rPr>
-          <w:i/>
-          <w:lang w:val="es-419"/>
-        </w:rPr>
-        <w:t>(</w:t>
-      </w:r>
-      <w:proofErr w:type="gramEnd"/>
-      <w:r>
-        <w:rPr>
-          <w:i/>
-          <w:lang w:val="es-419"/>
-        </w:rPr>
-        <w:t xml:space="preserve">Polinomio p, </w:t>
-      </w:r>
-      <w:proofErr w:type="spellStart"/>
-      <w:r>
-        <w:rPr>
-          <w:i/>
-          <w:lang w:val="es-419"/>
-        </w:rPr>
-        <w:t>ListaTerm</w:t>
-      </w:r>
-      <w:proofErr w:type="spellEnd"/>
-      <w:r>
-        <w:rPr>
-          <w:i/>
-          <w:lang w:val="es-419"/>
-        </w:rPr>
-        <w:t xml:space="preserve"> &amp;lista);</w:t>
-      </w:r>
-    </w:p>
-    <w:p>
-      <w:pPr>
-        <w:rPr>
-          <w:i/>
-          <w:lang w:val="es-419"/>
-        </w:rPr>
-      </w:pPr>
-      <w:proofErr w:type="spellStart"/>
-      <w:r>
-        <w:rPr>
-          <w:i/>
-          <w:lang w:val="es-419"/>
-        </w:rPr>
-        <w:t>void</w:t>
-      </w:r>
-      <w:proofErr w:type="spellEnd"/>
-      <w:r>
-        <w:rPr>
-          <w:i/>
-          <w:lang w:val="es-419"/>
-        </w:rPr>
-        <w:t xml:space="preserve"> </w:t>
-      </w:r>
-      <w:proofErr w:type="gramStart"/>
-      <w:r>
-        <w:rPr>
-          <w:i/>
-          <w:lang w:val="es-419"/>
-        </w:rPr>
-        <w:t>Crear(</w:t>
-      </w:r>
-      <w:proofErr w:type="gramEnd"/>
-      <w:r>
-        <w:rPr>
-          <w:i/>
-          <w:lang w:val="es-419"/>
-        </w:rPr>
-        <w:t xml:space="preserve">Polinomio &amp;p, </w:t>
-      </w:r>
-      <w:proofErr w:type="spellStart"/>
-      <w:r>
-        <w:rPr>
-          <w:i/>
-          <w:lang w:val="es-419"/>
-        </w:rPr>
-        <w:t>ListaParam</w:t>
-      </w:r>
-      <w:proofErr w:type="spellEnd"/>
-      <w:r>
-        <w:rPr>
-          <w:i/>
-          <w:lang w:val="es-419"/>
-        </w:rPr>
-        <w:t xml:space="preserve"> lista);</w:t>
-      </w:r>
-    </w:p>
-    <w:p>
-      <w:pPr>
-        <w:rPr>
-          <w:i/>
-          <w:lang w:val="es-419"/>
-        </w:rPr>
-      </w:pPr>
-      <w:proofErr w:type="spellStart"/>
-      <w:r>
-        <w:rPr>
-          <w:i/>
-          <w:lang w:val="es-419"/>
-        </w:rPr>
-        <w:t>void</w:t>
-      </w:r>
-      <w:proofErr w:type="spellEnd"/>
-      <w:r>
-        <w:rPr>
-          <w:i/>
-          <w:lang w:val="es-419"/>
-        </w:rPr>
-        <w:t xml:space="preserve"> </w:t>
-      </w:r>
-      <w:proofErr w:type="spellStart"/>
-      <w:proofErr w:type="gramStart"/>
-      <w:r>
-        <w:rPr>
-          <w:i/>
-          <w:lang w:val="es-419"/>
-        </w:rPr>
-        <w:t>SumarPoli</w:t>
-      </w:r>
-      <w:proofErr w:type="spellEnd"/>
-      <w:r>
-        <w:rPr>
-          <w:i/>
-          <w:lang w:val="es-419"/>
-        </w:rPr>
-        <w:t>(</w:t>
-      </w:r>
-      <w:proofErr w:type="gramEnd"/>
-      <w:r>
-        <w:rPr>
-          <w:i/>
-          <w:lang w:val="es-419"/>
-        </w:rPr>
-        <w:t>Polinomio a, Polinomio b ,Polinomio &amp;</w:t>
-      </w:r>
-      <w:proofErr w:type="spellStart"/>
-      <w:r>
-        <w:rPr>
-          <w:i/>
-          <w:lang w:val="es-419"/>
-        </w:rPr>
-        <w:t>resu</w:t>
-      </w:r>
-      <w:proofErr w:type="spellEnd"/>
-      <w:r>
-        <w:rPr>
-          <w:i/>
-          <w:lang w:val="es-419"/>
-        </w:rPr>
-        <w:t>);</w:t>
-      </w:r>
-    </w:p>
-    <w:p>
-      <w:pPr>
-        <w:rPr>
-          <w:i/>
-          <w:lang w:val="es-ES"/>
-        </w:rPr>
-      </w:pPr>
-      <w:proofErr w:type="spellStart"/>
-      <w:r>
-        <w:rPr>
-          <w:i/>
-          <w:lang w:val="es-ES"/>
-        </w:rPr>
-        <w:t>void</w:t>
-      </w:r>
-      <w:proofErr w:type="spellEnd"/>
-      <w:r>
-        <w:rPr>
-          <w:i/>
-          <w:lang w:val="es-ES"/>
-        </w:rPr>
-        <w:t xml:space="preserve"> </w:t>
-      </w:r>
-      <w:proofErr w:type="spellStart"/>
-      <w:proofErr w:type="gramStart"/>
-      <w:r>
-        <w:rPr>
-          <w:i/>
-          <w:lang w:val="es-ES"/>
-        </w:rPr>
-        <w:t>MultiplicarPoli</w:t>
-      </w:r>
-      <w:proofErr w:type="spellEnd"/>
-      <w:r>
-        <w:rPr>
-          <w:i/>
-          <w:lang w:val="es-ES"/>
-        </w:rPr>
-        <w:t>(</w:t>
-      </w:r>
-      <w:proofErr w:type="gramEnd"/>
-      <w:r>
-        <w:rPr>
-          <w:i/>
-          <w:lang w:val="es-ES"/>
-        </w:rPr>
-        <w:t>Polinomio a, Polinomio b ,Polinomio &amp;</w:t>
-      </w:r>
-      <w:proofErr w:type="spellStart"/>
-      <w:r>
-        <w:rPr>
-          <w:i/>
-          <w:lang w:val="es-ES"/>
-        </w:rPr>
-        <w:t>resu</w:t>
-      </w:r>
-      <w:proofErr w:type="spellEnd"/>
-      <w:r>
-        <w:rPr>
-          <w:i/>
-          <w:lang w:val="es-ES"/>
-        </w:rPr>
-        <w:t>);</w:t>
-      </w:r>
-    </w:p>
-    <w:p>
-      <w:pPr>
-        <w:rPr>
-          <w:i/>
-        </w:rPr>
-      </w:pPr>
-      <w:r>
-        <w:rPr>
-          <w:i/>
-        </w:rPr>
-        <w:t xml:space="preserve">int </w:t>
-      </w:r>
-      <w:proofErr w:type="spellStart"/>
-      <w:proofErr w:type="gramStart"/>
-      <w:r>
-        <w:rPr>
-          <w:i/>
-        </w:rPr>
-        <w:t>EvaluarPoli</w:t>
-      </w:r>
-      <w:proofErr w:type="spellEnd"/>
-      <w:r>
-        <w:rPr>
-          <w:i/>
-        </w:rPr>
-        <w:t>(</w:t>
-      </w:r>
-      <w:proofErr w:type="spellStart"/>
-      <w:proofErr w:type="gramEnd"/>
-      <w:r>
-        <w:rPr>
-          <w:i/>
-        </w:rPr>
-        <w:t>Polinomio</w:t>
-      </w:r>
-      <w:proofErr w:type="spellEnd"/>
-      <w:r>
-        <w:rPr>
           <w:i/>
         </w:rPr>
         <w:t xml:space="preserve"> p, int x);</w:t>
@@ -9138,107 +9784,6 @@
       <w:pPr>
         <w:rPr>
           <w:i/>
-        </w:rPr>
-      </w:pPr>
-      <w:r>
-        <w:rPr>
-          <w:i/>
-        </w:rPr>
-        <w:t xml:space="preserve">Boolean </w:t>
-      </w:r>
-      <w:proofErr w:type="spellStart"/>
-      <w:proofErr w:type="gramStart"/>
-      <w:r>
-        <w:rPr>
-          <w:i/>
-        </w:rPr>
-        <w:t>EsRaizPoli</w:t>
-      </w:r>
-      <w:proofErr w:type="spellEnd"/>
-      <w:r>
-        <w:rPr>
-          <w:i/>
-        </w:rPr>
-        <w:t>(</w:t>
-      </w:r>
-      <w:proofErr w:type="spellStart"/>
-      <w:proofErr w:type="gramEnd"/>
-      <w:r>
-        <w:rPr>
-          <w:i/>
-        </w:rPr>
-        <w:t>Polinomio</w:t>
-      </w:r>
-      <w:proofErr w:type="spellEnd"/>
-      <w:r>
-        <w:rPr>
-          <w:i/>
-        </w:rPr>
-        <w:t xml:space="preserve"> p, int x);</w:t>
-      </w:r>
-    </w:p>
-    <w:p>
-      <w:pPr>
-        <w:rPr>
-          <w:i/>
-        </w:rPr>
-      </w:pPr>
-      <w:r>
-        <w:rPr>
-          <w:i/>
-        </w:rPr>
-        <w:t xml:space="preserve">void </w:t>
-      </w:r>
-      <w:proofErr w:type="spellStart"/>
-      <w:proofErr w:type="gramStart"/>
-      <w:r>
-        <w:rPr>
-          <w:i/>
-        </w:rPr>
-        <w:t>GuardarPolinomio</w:t>
-      </w:r>
-      <w:proofErr w:type="spellEnd"/>
-      <w:r>
-        <w:rPr>
-          <w:i/>
-        </w:rPr>
-        <w:t>(</w:t>
-      </w:r>
-      <w:proofErr w:type="spellStart"/>
-      <w:proofErr w:type="gramEnd"/>
-      <w:r>
-        <w:rPr>
-          <w:i/>
-        </w:rPr>
-        <w:t>Polinomio</w:t>
-      </w:r>
-      <w:proofErr w:type="spellEnd"/>
-      <w:r>
-        <w:rPr>
-          <w:i/>
-        </w:rPr>
-        <w:t xml:space="preserve"> p, String </w:t>
-      </w:r>
-      <w:proofErr w:type="spellStart"/>
-      <w:r>
-        <w:rPr>
-          <w:i/>
-        </w:rPr>
-        <w:t>archivo</w:t>
-      </w:r>
-      <w:proofErr w:type="spellEnd"/>
-      <w:r>
-        <w:rPr>
-          <w:i/>
-        </w:rPr>
-        <w:t>);</w:t>
-      </w:r>
-    </w:p>
-    <w:p>
-      <w:pPr>
-        <w:rPr>
-          <w:i/>
-          <w:color w:val="808080" w:themeColor="background1" w:themeShade="80"/>
         </w:rPr>
       </w:pPr>
       <w:r>
@@ -9254,6 +9799,64 @@
         <w:rPr>
           <w:i/>
         </w:rPr>
+        <w:t>GuardarPolinomio</w:t>
+      </w:r>
+      <w:proofErr w:type="spellEnd"/>
+      <w:r>
+        <w:rPr>
+          <w:i/>
+        </w:rPr>
+        <w:t>(</w:t>
+      </w:r>
+      <w:proofErr w:type="spellStart"/>
+      <w:proofErr w:type="gramEnd"/>
+      <w:r>
+        <w:rPr>
+          <w:i/>
+        </w:rPr>
+        <w:t>Polinomio</w:t>
+      </w:r>
+      <w:proofErr w:type="spellEnd"/>
+      <w:r>
+        <w:rPr>
+          <w:i/>
+        </w:rPr>
+        <w:t xml:space="preserve"> p, String </w:t>
+      </w:r>
+      <w:proofErr w:type="spellStart"/>
+      <w:r>
+        <w:rPr>
+          <w:i/>
+        </w:rPr>
+        <w:t>archivo</w:t>
+      </w:r>
+      <w:proofErr w:type="spellEnd"/>
+      <w:r>
+        <w:rPr>
+          <w:i/>
+        </w:rPr>
+        <w:t>);</w:t>
+      </w:r>
+    </w:p>
+    <w:p>
+      <w:pPr>
+        <w:rPr>
+          <w:i/>
+          <w:color w:val="808080" w:themeColor="background1" w:themeShade="80"/>
+        </w:rPr>
+      </w:pPr>
+      <w:r>
+        <w:rPr>
+          <w:i/>
+        </w:rPr>
+        <w:t xml:space="preserve">void </w:t>
+      </w:r>
+      <w:proofErr w:type="spellStart"/>
+      <w:proofErr w:type="gramStart"/>
+      <w:r>
+        <w:rPr>
+          <w:i/>
+        </w:rPr>
         <w:t>RecuperarPolinomio</w:t>
       </w:r>
       <w:proofErr w:type="spellEnd"/>
@@ -10059,7 +10662,21 @@
           <w:color w:val="808080" w:themeColor="background1" w:themeShade="80"/>
           <w:lang w:val="es-ES"/>
         </w:rPr>
-        <w:t>, ya que la letra pide que los polinomios se ordenen en base a su nombre. Y como dice su nombre, este tipo de estructura tiene mejores posibilidades a la hora de buscar.</w:t>
+        <w:t>, ya que la letra pide que los polinomios se ordenen en base a su nombre. Y como dice</w:t>
+      </w:r>
+      <w:r>
+        <w:rPr>
+          <w:color w:val="808080" w:themeColor="background1" w:themeShade="80"/>
+          <w:lang w:val="es-ES"/>
+        </w:rPr>
+        <w:t xml:space="preserve"> el nombre del tipo de dato</w:t>
+      </w:r>
+      <w:r>
+        <w:rPr>
+          <w:color w:val="808080" w:themeColor="background1" w:themeShade="80"/>
+          <w:lang w:val="es-ES"/>
+        </w:rPr>
+        <w:t>, este tipo de estructura tiene mejores posibilidades a la hora de buscar.</w:t>
       </w:r>
     </w:p>
     <w:p>
@@ -10180,15 +10797,15 @@
         </w:rPr>
         <w:t xml:space="preserve">Enumerado para mapear los comandos que se ingresan. Elegimos un enumerado para </w:t>
       </w:r>
-      <w:proofErr w:type="spellStart"/>
       <w:r>
         <w:rPr>
           <w:color w:val="808080" w:themeColor="background1" w:themeShade="80"/>
           <w:lang w:val="es-ES"/>
         </w:rPr>
-        <w:t>asi</w:t>
-      </w:r>
-      <w:proofErr w:type="spellEnd"/>
+        <w:t>así</w:t>
+      </w:r>
+      <w:bookmarkStart w:id="0" w:name="_GoBack"/>
+      <w:bookmarkEnd w:id="0"/>
       <w:r>
         <w:rPr>
           <w:color w:val="808080" w:themeColor="background1" w:themeShade="80"/>
@@ -10288,8 +10905,6 @@
           <w:lang w:val="es-ES"/>
         </w:rPr>
       </w:pPr>
-      <w:bookmarkStart w:id="0" w:name="_GoBack"/>
-      <w:bookmarkEnd w:id="0"/>
       <w:r>
         <w:rPr>
           <w:noProof/>
@@ -11222,6 +11837,7 @@
   <w:rsids>
     <w:rsidRoot w:val="00F84C84"/>
     <w:rsid w:val="008A2DE9"/>
+    <w:rsid w:val="00CB33B7"/>
     <w:rsid w:val="00F84C84"/>
   </w:rsids>
   <m:mathPr>

</xml_diff>

<commit_message>
Correcion de EsValidoNombre y de ConvertirCharANumero
</commit_message>
<xml_diff>
--- a/Documentacion/Pseudo codigo - Entregable.docx
+++ b/Documentacion/Pseudo codigo - Entregable.docx
@@ -5496,7 +5496,13 @@
               <w:t>&gt;=</w:t>
             </w:r>
             <w:r>
-              <w:t xml:space="preserve"> ‘a’ o </w:t>
+              <w:t xml:space="preserve"> ‘a’ </w:t>
+            </w:r>
+            <w:r>
+              <w:t>y</w:t>
+            </w:r>
+            <w:r>
+              <w:t xml:space="preserve"> </w:t>
             </w:r>
             <w:proofErr w:type="spellStart"/>
             <w:r>
@@ -5518,7 +5524,13 @@
               <w:t>&gt;=</w:t>
             </w:r>
             <w:r>
-              <w:t xml:space="preserve"> ‘A’ o </w:t>
+              <w:t xml:space="preserve"> ‘A’ </w:t>
+            </w:r>
+            <w:r>
+              <w:t>y</w:t>
+            </w:r>
+            <w:r>
+              <w:t xml:space="preserve"> </w:t>
             </w:r>
             <w:proofErr w:type="spellStart"/>
             <w:r>
@@ -5543,7 +5555,15 @@
               <w:t>&gt;=</w:t>
             </w:r>
             <w:r>
-              <w:t xml:space="preserve"> ‘0’ o </w:t>
+              <w:t xml:space="preserve"> ‘0’ </w:t>
+            </w:r>
+            <w:r>
+              <w:t>y</w:t>
+            </w:r>
+            <w:bookmarkStart w:id="0" w:name="_GoBack"/>
+            <w:bookmarkEnd w:id="0"/>
+            <w:r>
+              <w:t xml:space="preserve"> </w:t>
             </w:r>
             <w:proofErr w:type="spellStart"/>
             <w:r>
@@ -6936,7 +6956,15 @@
             </w:r>
             <w:proofErr w:type="spellEnd"/>
             <w:r>
-              <w:t xml:space="preserve"> i menos 1) – 48 por multiplicador</w:t>
+              <w:t xml:space="preserve"> </w:t>
+            </w:r>
+            <w:proofErr w:type="spellStart"/>
+            <w:r>
+              <w:t>cantItems</w:t>
+            </w:r>
+            <w:proofErr w:type="spellEnd"/>
+            <w:r>
+              <w:t xml:space="preserve"> menos 1) – 48 por multiplicador</w:t>
             </w:r>
           </w:p>
           <w:p>
@@ -9650,16 +9678,7 @@
           <w:i/>
           <w:lang w:val="es-ES"/>
         </w:rPr>
-        <w:t>P</w:t>
-      </w:r>
-      <w:bookmarkStart w:id="0" w:name="_GoBack"/>
-      <w:bookmarkEnd w:id="0"/>
-      <w:r>
-        <w:rPr>
-          <w:i/>
-          <w:lang w:val="es-ES"/>
-        </w:rPr>
-        <w:t>olinomio a, Polinomio b ,Polinomio &amp;</w:t>
+        <w:t>Polinomio a, Polinomio b ,Polinomio &amp;</w:t>
       </w:r>
       <w:proofErr w:type="spellStart"/>
       <w:r>
@@ -11820,6 +11839,7 @@
   <w:rsids>
     <w:rsidRoot w:val="00F84C84"/>
     <w:rsid w:val="001E125D"/>
+    <w:rsid w:val="00616EB2"/>
     <w:rsid w:val="008A2DE9"/>
     <w:rsid w:val="00CB33B7"/>
     <w:rsid w:val="00F84C84"/>

</xml_diff>

<commit_message>
Update de diagrama y entregable
Reestructura de inclusion para el string y los parametros
</commit_message>
<xml_diff>
--- a/Documentacion/Pseudo codigo - Entregable.docx
+++ b/Documentacion/Pseudo codigo - Entregable.docx
@@ -1664,6 +1664,8 @@
       <w:r>
         <w:t>void InsTermBack(ListaTerm &amp;lista, Termino term);</w:t>
       </w:r>
+      <w:bookmarkStart w:id="3" w:name="_GoBack"/>
+      <w:bookmarkEnd w:id="3"/>
     </w:p>
     <w:p>
       <w:pPr>
@@ -1689,18 +1691,64 @@
     </w:p>
     <w:p>
       <w:r>
-        <w:t>#include "String.h"</w:t>
-      </w:r>
-    </w:p>
-    <w:p>
-      <w:r>
-        <w:t>#include "ListaTerminos.h"</w:t>
-      </w:r>
-    </w:p>
-    <w:p>
-      <w:r>
-        <w:t>typedef struct nodo_int{</w:t>
-      </w:r>
+        <w:t>#</w:t>
+      </w:r>
+      <w:proofErr w:type="spellStart"/>
+      <w:r>
+        <w:t>include</w:t>
+      </w:r>
+      <w:proofErr w:type="spellEnd"/>
+      <w:r>
+        <w:t xml:space="preserve"> "</w:t>
+      </w:r>
+      <w:proofErr w:type="spellStart"/>
+      <w:r>
+        <w:t>ListaTerminos.h</w:t>
+      </w:r>
+      <w:proofErr w:type="spellEnd"/>
+      <w:r>
+        <w:t>"</w:t>
+      </w:r>
+    </w:p>
+    <w:p>
+      <w:r>
+        <w:t>#</w:t>
+      </w:r>
+      <w:proofErr w:type="spellStart"/>
+      <w:r>
+        <w:t>include</w:t>
+      </w:r>
+      <w:proofErr w:type="spellEnd"/>
+      <w:r>
+        <w:t xml:space="preserve"> </w:t>
+      </w:r>
+      <w:r>
+        <w:t>"</w:t>
+      </w:r>
+      <w:proofErr w:type="spellStart"/>
+      <w:r>
+        <w:t>Lista</w:t>
+      </w:r>
+      <w:r>
+        <w:t>Parametros</w:t>
+      </w:r>
+      <w:r>
+        <w:t>.h</w:t>
+      </w:r>
+      <w:proofErr w:type="spellEnd"/>
+      <w:r>
+        <w:t>"</w:t>
+      </w:r>
+    </w:p>
+    <w:p>
+      <w:r>
+        <w:t>typedef struct nodo_</w:t>
+      </w:r>
+      <w:proofErr w:type="gramStart"/>
+      <w:r>
+        <w:t>int{</w:t>
+      </w:r>
+      <w:proofErr w:type="gramEnd"/>
       <w:r>
         <w:t>String nombre; ListaTerm Listaterminos} Polinomio;</w:t>
       </w:r>
@@ -1868,90 +1916,24 @@
       <w:pPr>
         <w:pStyle w:val="Ttulo1"/>
       </w:pPr>
-      <w:bookmarkStart w:id="3" w:name="_Toc1121905"/>
+      <w:bookmarkStart w:id="4" w:name="_Toc1121905"/>
       <w:r>
         <w:lastRenderedPageBreak/>
         <w:t>Diagrama de inclusiones</w:t>
       </w:r>
-      <w:bookmarkEnd w:id="3"/>
+      <w:bookmarkEnd w:id="4"/>
     </w:p>
     <w:p/>
     <w:p>
       <w:r>
         <w:rPr>
           <w:noProof/>
-          <w:lang w:val="es-UY" w:eastAsia="es-UY"/>
         </w:rPr>
         <w:drawing>
-          <wp:anchor distT="0" distB="0" distL="114300" distR="114300" simplePos="0" relativeHeight="251661312" behindDoc="0" locked="0" layoutInCell="1" allowOverlap="1" wp14:anchorId="285732D7" wp14:editId="34462D7C">
-            <wp:simplePos x="0" y="0"/>
-            <wp:positionH relativeFrom="margin">
-              <wp:align>center</wp:align>
-            </wp:positionH>
-            <wp:positionV relativeFrom="paragraph">
-              <wp:posOffset>801370</wp:posOffset>
-            </wp:positionV>
-            <wp:extent cx="6496384" cy="4870450"/>
-            <wp:effectExtent l="0" t="0" r="0" b="6350"/>
-            <wp:wrapThrough wrapText="bothSides">
-              <wp:wrapPolygon edited="0">
-                <wp:start x="2280" y="0"/>
-                <wp:lineTo x="2280" y="2281"/>
-                <wp:lineTo x="4814" y="2704"/>
-                <wp:lineTo x="0" y="2957"/>
-                <wp:lineTo x="0" y="4816"/>
-                <wp:lineTo x="823" y="5407"/>
-                <wp:lineTo x="0" y="6336"/>
-                <wp:lineTo x="0" y="8026"/>
-                <wp:lineTo x="1013" y="8111"/>
-                <wp:lineTo x="950" y="9462"/>
-                <wp:lineTo x="0" y="9547"/>
-                <wp:lineTo x="0" y="11321"/>
-                <wp:lineTo x="1013" y="12166"/>
-                <wp:lineTo x="0" y="12588"/>
-                <wp:lineTo x="0" y="14447"/>
-                <wp:lineTo x="1013" y="14869"/>
-                <wp:lineTo x="1013" y="16137"/>
-                <wp:lineTo x="9565" y="16221"/>
-                <wp:lineTo x="9565" y="16728"/>
-                <wp:lineTo x="10262" y="17573"/>
-                <wp:lineTo x="10705" y="17573"/>
-                <wp:lineTo x="9248" y="18249"/>
-                <wp:lineTo x="9121" y="18418"/>
-                <wp:lineTo x="9121" y="18925"/>
-                <wp:lineTo x="8298" y="19601"/>
-                <wp:lineTo x="7918" y="20023"/>
-                <wp:lineTo x="7918" y="21544"/>
-                <wp:lineTo x="14632" y="21544"/>
-                <wp:lineTo x="14759" y="19938"/>
-                <wp:lineTo x="9438" y="18925"/>
-                <wp:lineTo x="10388" y="18925"/>
-                <wp:lineTo x="11085" y="18333"/>
-                <wp:lineTo x="11022" y="17573"/>
-                <wp:lineTo x="11465" y="17573"/>
-                <wp:lineTo x="12289" y="16644"/>
-                <wp:lineTo x="12352" y="15376"/>
-                <wp:lineTo x="12099" y="15123"/>
-                <wp:lineTo x="11022" y="14869"/>
-                <wp:lineTo x="11022" y="13518"/>
-                <wp:lineTo x="11909" y="13518"/>
-                <wp:lineTo x="16469" y="12419"/>
-                <wp:lineTo x="16469" y="8111"/>
-                <wp:lineTo x="21537" y="7773"/>
-                <wp:lineTo x="21537" y="5914"/>
-                <wp:lineTo x="11402" y="5407"/>
-                <wp:lineTo x="13555" y="5407"/>
-                <wp:lineTo x="15899" y="4731"/>
-                <wp:lineTo x="15962" y="3041"/>
-                <wp:lineTo x="14822" y="2704"/>
-                <wp:lineTo x="21157" y="1859"/>
-                <wp:lineTo x="21220" y="84"/>
-                <wp:lineTo x="20713" y="0"/>
-                <wp:lineTo x="8995" y="0"/>
-                <wp:lineTo x="2280" y="0"/>
-              </wp:wrapPolygon>
-            </wp:wrapThrough>
-            <wp:docPr id="1" name="Imagen 1"/>
+          <wp:inline distT="0" distB="0" distL="0" distR="0" wp14:anchorId="4E71EFFF" wp14:editId="4535F414">
+            <wp:extent cx="5612130" cy="4737735"/>
+            <wp:effectExtent l="0" t="0" r="7620" b="5715"/>
+            <wp:docPr id="2" name="Imagen 2"/>
             <wp:cNvGraphicFramePr>
               <a:graphicFrameLocks xmlns:a="http://schemas.openxmlformats.org/drawingml/2006/main" noChangeAspect="1"/>
             </wp:cNvGraphicFramePr>
@@ -1959,7 +1941,7 @@
               <a:graphicData uri="http://schemas.openxmlformats.org/drawingml/2006/picture">
                 <pic:pic xmlns:pic="http://schemas.openxmlformats.org/drawingml/2006/picture">
                   <pic:nvPicPr>
-                    <pic:cNvPr id="1" name="Diagrama de componentes Taller1.png"/>
+                    <pic:cNvPr id="2" name="Diagrama de componentes Taller1.png"/>
                     <pic:cNvPicPr/>
                   </pic:nvPicPr>
                   <pic:blipFill>
@@ -1977,7 +1959,7 @@
                   <pic:spPr>
                     <a:xfrm>
                       <a:off x="0" y="0"/>
-                      <a:ext cx="6496384" cy="4870450"/>
+                      <a:ext cx="5612130" cy="4737735"/>
                     </a:xfrm>
                     <a:prstGeom prst="rect">
                       <a:avLst/>
@@ -1986,7 +1968,7 @@
                 </pic:pic>
               </a:graphicData>
             </a:graphic>
-          </wp:anchor>
+          </wp:inline>
         </w:drawing>
       </w:r>
     </w:p>
@@ -2076,23 +2058,23 @@
       <w:pPr>
         <w:pStyle w:val="Ttulo1"/>
       </w:pPr>
-      <w:bookmarkStart w:id="4" w:name="_Toc1121906"/>
+      <w:bookmarkStart w:id="5" w:name="_Toc1121906"/>
       <w:r>
         <w:lastRenderedPageBreak/>
         <w:t>Seudocódigo</w:t>
       </w:r>
-      <w:bookmarkEnd w:id="4"/>
+      <w:bookmarkEnd w:id="5"/>
     </w:p>
     <w:p/>
     <w:p>
       <w:pPr>
         <w:pStyle w:val="Ttulo2"/>
       </w:pPr>
-      <w:bookmarkStart w:id="5" w:name="_Toc1121907"/>
+      <w:bookmarkStart w:id="6" w:name="_Toc1121907"/>
       <w:r>
         <w:t>Comandos del programa</w:t>
       </w:r>
-      <w:bookmarkEnd w:id="5"/>
+      <w:bookmarkEnd w:id="6"/>
     </w:p>
     <w:p/>
     <w:tbl>
@@ -2628,8 +2610,6 @@
             <w:r>
               <w:t>OK</w:t>
             </w:r>
-            <w:bookmarkStart w:id="6" w:name="_GoBack"/>
-            <w:bookmarkEnd w:id="6"/>
           </w:p>
           <w:p>
             <w:pPr>
@@ -9240,6 +9220,7 @@
     <w:lsdException w:name="HTML Sample" w:semiHidden="1" w:unhideWhenUsed="1"/>
     <w:lsdException w:name="HTML Typewriter" w:semiHidden="1" w:unhideWhenUsed="1"/>
     <w:lsdException w:name="HTML Variable" w:semiHidden="1" w:unhideWhenUsed="1"/>
+    <w:lsdException w:name="Normal Table" w:semiHidden="1" w:unhideWhenUsed="1"/>
     <w:lsdException w:name="annotation subject" w:semiHidden="1" w:unhideWhenUsed="1"/>
     <w:lsdException w:name="No List" w:semiHidden="1" w:unhideWhenUsed="1"/>
     <w:lsdException w:name="Outline List 1" w:semiHidden="1" w:unhideWhenUsed="1"/>
@@ -9283,8 +9264,10 @@
     <w:lsdException w:name="Table Elegant" w:semiHidden="1" w:unhideWhenUsed="1"/>
     <w:lsdException w:name="Table Professional" w:semiHidden="1" w:unhideWhenUsed="1"/>
     <w:lsdException w:name="Table Subtle 1" w:semiHidden="1" w:unhideWhenUsed="1"/>
+    <w:lsdException w:name="Table Subtle 2" w:semiHidden="1" w:unhideWhenUsed="1"/>
     <w:lsdException w:name="Table Web 1" w:semiHidden="1" w:unhideWhenUsed="1"/>
     <w:lsdException w:name="Table Web 2" w:semiHidden="1" w:unhideWhenUsed="1"/>
+    <w:lsdException w:name="Table Web 3" w:semiHidden="1" w:unhideWhenUsed="1"/>
     <w:lsdException w:name="Balloon Text" w:semiHidden="1" w:unhideWhenUsed="1"/>
     <w:lsdException w:name="Table Grid" w:uiPriority="39"/>
     <w:lsdException w:name="Table Theme" w:semiHidden="1" w:unhideWhenUsed="1"/>
@@ -9901,6 +9884,7 @@
     <w:rsid w:val="0003021E"/>
     <w:rsid w:val="001E125D"/>
     <w:rsid w:val="00385A0D"/>
+    <w:rsid w:val="004D4F7C"/>
     <w:rsid w:val="00616EB2"/>
     <w:rsid w:val="008A2DE9"/>
     <w:rsid w:val="00AB28E3"/>
@@ -10053,6 +10037,7 @@
     <w:lsdException w:name="HTML Sample" w:semiHidden="1" w:unhideWhenUsed="1"/>
     <w:lsdException w:name="HTML Typewriter" w:semiHidden="1" w:unhideWhenUsed="1"/>
     <w:lsdException w:name="HTML Variable" w:semiHidden="1" w:unhideWhenUsed="1"/>
+    <w:lsdException w:name="Normal Table" w:semiHidden="1" w:unhideWhenUsed="1"/>
     <w:lsdException w:name="annotation subject" w:semiHidden="1" w:unhideWhenUsed="1"/>
     <w:lsdException w:name="No List" w:semiHidden="1" w:unhideWhenUsed="1"/>
     <w:lsdException w:name="Outline List 1" w:semiHidden="1" w:unhideWhenUsed="1"/>
@@ -10096,8 +10081,10 @@
     <w:lsdException w:name="Table Elegant" w:semiHidden="1" w:unhideWhenUsed="1"/>
     <w:lsdException w:name="Table Professional" w:semiHidden="1" w:unhideWhenUsed="1"/>
     <w:lsdException w:name="Table Subtle 1" w:semiHidden="1" w:unhideWhenUsed="1"/>
+    <w:lsdException w:name="Table Subtle 2" w:semiHidden="1" w:unhideWhenUsed="1"/>
     <w:lsdException w:name="Table Web 1" w:semiHidden="1" w:unhideWhenUsed="1"/>
     <w:lsdException w:name="Table Web 2" w:semiHidden="1" w:unhideWhenUsed="1"/>
+    <w:lsdException w:name="Table Web 3" w:semiHidden="1" w:unhideWhenUsed="1"/>
     <w:lsdException w:name="Balloon Text" w:semiHidden="1" w:unhideWhenUsed="1"/>
     <w:lsdException w:name="Table Grid" w:uiPriority="39"/>
     <w:lsdException w:name="Table Theme" w:semiHidden="1" w:unhideWhenUsed="1"/>
@@ -10648,7 +10635,7 @@
 </file>
 
 <file path=customXml/itemProps1.xml><?xml version="1.0" encoding="utf-8"?>
-<ds:datastoreItem xmlns:ds="http://schemas.openxmlformats.org/officeDocument/2006/customXml" ds:itemID="{892D6D9C-D97B-4A8A-84B3-D8BCA244C5DB}">
+<ds:datastoreItem xmlns:ds="http://schemas.openxmlformats.org/officeDocument/2006/customXml" ds:itemID="{1B1E2CC7-55B2-4F15-AD27-2089C89D4C8A}">
   <ds:schemaRefs>
     <ds:schemaRef ds:uri="http://schemas.openxmlformats.org/officeDocument/2006/bibliography"/>
   </ds:schemaRefs>

</xml_diff>

<commit_message>
Merge entregable corregido Habia quedado mal la operacion Multiplicar.
</commit_message>
<xml_diff>
--- a/Documentacion/Pseudo codigo - Entregable.docx
+++ b/Documentacion/Pseudo codigo - Entregable.docx
@@ -2566,6 +2566,7 @@
         <w:rPr>
           <w:b/>
           <w:u w:val="single"/>
+          <w:lang w:val="en-US"/>
         </w:rPr>
       </w:pPr>
       <w:proofErr w:type="spellStart"/>
@@ -2573,6 +2574,7 @@
         <w:rPr>
           <w:b/>
           <w:u w:val="single"/>
+          <w:lang w:val="en-US"/>
         </w:rPr>
         <w:t>Polinomio.h</w:t>
       </w:r>
@@ -3003,8 +3005,6 @@
           <w:lang w:val="en-US"/>
         </w:rPr>
       </w:pPr>
-      <w:bookmarkStart w:id="3" w:name="_GoBack"/>
-      <w:bookmarkEnd w:id="3"/>
     </w:p>
     <w:p>
       <w:pPr>
@@ -3444,12 +3444,12 @@
       <w:pPr>
         <w:pStyle w:val="Ttulo1"/>
       </w:pPr>
-      <w:bookmarkStart w:id="4" w:name="_Toc1121905"/>
+      <w:bookmarkStart w:id="3" w:name="_Toc1121905"/>
       <w:r>
         <w:lastRenderedPageBreak/>
         <w:t>Diagrama de inclusiones</w:t>
       </w:r>
-      <w:bookmarkEnd w:id="4"/>
+      <w:bookmarkEnd w:id="3"/>
     </w:p>
     <w:p/>
     <w:p>
@@ -3520,23 +3520,23 @@
       <w:pPr>
         <w:pStyle w:val="Ttulo1"/>
       </w:pPr>
-      <w:bookmarkStart w:id="5" w:name="_Toc1121906"/>
+      <w:bookmarkStart w:id="4" w:name="_Toc1121906"/>
       <w:r>
         <w:lastRenderedPageBreak/>
         <w:t>Seudocódigo</w:t>
       </w:r>
-      <w:bookmarkEnd w:id="5"/>
+      <w:bookmarkEnd w:id="4"/>
     </w:p>
     <w:p/>
     <w:p>
       <w:pPr>
         <w:pStyle w:val="Ttulo2"/>
       </w:pPr>
-      <w:bookmarkStart w:id="6" w:name="_Toc1121907"/>
+      <w:bookmarkStart w:id="5" w:name="_Toc1121907"/>
       <w:r>
         <w:t>Comandos del programa</w:t>
       </w:r>
-      <w:bookmarkEnd w:id="6"/>
+      <w:bookmarkEnd w:id="5"/>
     </w:p>
     <w:p/>
     <w:tbl>
@@ -5141,13 +5141,13 @@
               <w:ind w:left="4248" w:hanging="4248"/>
               <w:cnfStyle w:val="000000100000" w:firstRow="0" w:lastRow="0" w:firstColumn="0" w:lastColumn="0" w:oddVBand="0" w:evenVBand="0" w:oddHBand="1" w:evenHBand="0" w:firstRowFirstColumn="0" w:firstRowLastColumn="0" w:lastRowFirstColumn="0" w:lastRowLastColumn="0"/>
               <w:rPr>
-                <w:sz w:val="20"/>
-                <w:szCs w:val="18"/>
-              </w:rPr>
-            </w:pPr>
-            <w:r>
-              <w:rPr>
-                <w:sz w:val="20"/>
+                <w:sz w:val="18"/>
+                <w:szCs w:val="18"/>
+              </w:rPr>
+            </w:pPr>
+            <w:r>
+              <w:rPr>
+                <w:sz w:val="18"/>
                 <w:szCs w:val="18"/>
               </w:rPr>
               <w:t>Obtengo cantidad de elementos de cada lista de términos.</w:t>
@@ -5158,13 +5158,13 @@
               <w:ind w:left="4248" w:hanging="4248"/>
               <w:cnfStyle w:val="000000100000" w:firstRow="0" w:lastRow="0" w:firstColumn="0" w:lastColumn="0" w:oddVBand="0" w:evenVBand="0" w:oddHBand="1" w:evenHBand="0" w:firstRowFirstColumn="0" w:firstRowLastColumn="0" w:lastRowFirstColumn="0" w:lastRowLastColumn="0"/>
               <w:rPr>
-                <w:sz w:val="20"/>
-                <w:szCs w:val="18"/>
-              </w:rPr>
-            </w:pPr>
-            <w:r>
-              <w:rPr>
-                <w:sz w:val="20"/>
+                <w:sz w:val="18"/>
+                <w:szCs w:val="18"/>
+              </w:rPr>
+            </w:pPr>
+            <w:r>
+              <w:rPr>
+                <w:sz w:val="18"/>
                 <w:szCs w:val="18"/>
               </w:rPr>
               <w:t>Si Cantidad de elemento es igual a 3</w:t>
@@ -5175,13 +5175,13 @@
               <w:ind w:left="4248" w:hanging="4248"/>
               <w:cnfStyle w:val="000000100000" w:firstRow="0" w:lastRow="0" w:firstColumn="0" w:lastColumn="0" w:oddVBand="0" w:evenVBand="0" w:oddHBand="1" w:evenHBand="0" w:firstRowFirstColumn="0" w:firstRowLastColumn="0" w:lastRowFirstColumn="0" w:lastRowLastColumn="0"/>
               <w:rPr>
-                <w:sz w:val="20"/>
-                <w:szCs w:val="18"/>
-              </w:rPr>
-            </w:pPr>
-            <w:r>
-              <w:rPr>
-                <w:sz w:val="20"/>
+                <w:sz w:val="18"/>
+                <w:szCs w:val="18"/>
+              </w:rPr>
+            </w:pPr>
+            <w:r>
+              <w:rPr>
+                <w:sz w:val="18"/>
                 <w:szCs w:val="18"/>
               </w:rPr>
               <w:t>.     Tomo segundo elemento</w:t>
@@ -5192,13 +5192,13 @@
               <w:ind w:left="4248" w:hanging="4248"/>
               <w:cnfStyle w:val="000000100000" w:firstRow="0" w:lastRow="0" w:firstColumn="0" w:lastColumn="0" w:oddVBand="0" w:evenVBand="0" w:oddHBand="1" w:evenHBand="0" w:firstRowFirstColumn="0" w:firstRowLastColumn="0" w:lastRowFirstColumn="0" w:lastRowLastColumn="0"/>
               <w:rPr>
-                <w:sz w:val="20"/>
-                <w:szCs w:val="18"/>
-              </w:rPr>
-            </w:pPr>
-            <w:r>
-              <w:rPr>
-                <w:sz w:val="20"/>
+                <w:sz w:val="18"/>
+                <w:szCs w:val="18"/>
+              </w:rPr>
+            </w:pPr>
+            <w:r>
+              <w:rPr>
+                <w:sz w:val="18"/>
                 <w:szCs w:val="18"/>
               </w:rPr>
               <w:t xml:space="preserve">.          Si </w:t>
@@ -5206,7 +5206,7 @@
             <w:proofErr w:type="spellStart"/>
             <w:r>
               <w:rPr>
-                <w:sz w:val="20"/>
+                <w:sz w:val="18"/>
                 <w:szCs w:val="18"/>
               </w:rPr>
               <w:t>EsValidoNombre</w:t>
@@ -5214,7 +5214,7 @@
             <w:proofErr w:type="spellEnd"/>
             <w:r>
               <w:rPr>
-                <w:sz w:val="20"/>
+                <w:sz w:val="18"/>
                 <w:szCs w:val="18"/>
               </w:rPr>
               <w:t xml:space="preserve"> de </w:t>
@@ -5222,7 +5222,7 @@
             <w:proofErr w:type="spellStart"/>
             <w:r>
               <w:rPr>
-                <w:sz w:val="20"/>
+                <w:sz w:val="18"/>
                 <w:szCs w:val="18"/>
               </w:rPr>
               <w:t>NombreNuevo</w:t>
@@ -5230,7 +5230,7 @@
             <w:proofErr w:type="spellEnd"/>
             <w:r>
               <w:rPr>
-                <w:sz w:val="20"/>
+                <w:sz w:val="18"/>
                 <w:szCs w:val="18"/>
               </w:rPr>
               <w:t xml:space="preserve"> es OK</w:t>
@@ -5241,13 +5241,13 @@
               <w:ind w:left="4248" w:hanging="4248"/>
               <w:cnfStyle w:val="000000100000" w:firstRow="0" w:lastRow="0" w:firstColumn="0" w:lastColumn="0" w:oddVBand="0" w:evenVBand="0" w:oddHBand="1" w:evenHBand="0" w:firstRowFirstColumn="0" w:firstRowLastColumn="0" w:lastRowFirstColumn="0" w:lastRowLastColumn="0"/>
               <w:rPr>
-                <w:sz w:val="20"/>
-                <w:szCs w:val="18"/>
-              </w:rPr>
-            </w:pPr>
-            <w:r>
-              <w:rPr>
-                <w:sz w:val="20"/>
+                <w:sz w:val="18"/>
+                <w:szCs w:val="18"/>
+              </w:rPr>
+            </w:pPr>
+            <w:r>
+              <w:rPr>
+                <w:sz w:val="18"/>
                 <w:szCs w:val="18"/>
               </w:rPr>
               <w:t xml:space="preserve">.          .     Si </w:t>
@@ -5255,7 +5255,7 @@
             <w:proofErr w:type="spellStart"/>
             <w:r>
               <w:rPr>
-                <w:sz w:val="20"/>
+                <w:sz w:val="18"/>
                 <w:szCs w:val="18"/>
               </w:rPr>
               <w:t>ExistePolinomio</w:t>
@@ -5263,7 +5263,7 @@
             <w:proofErr w:type="spellEnd"/>
             <w:r>
               <w:rPr>
-                <w:sz w:val="20"/>
+                <w:sz w:val="18"/>
                 <w:szCs w:val="18"/>
               </w:rPr>
               <w:t xml:space="preserve"> de </w:t>
@@ -5271,7 +5271,7 @@
             <w:proofErr w:type="spellStart"/>
             <w:r>
               <w:rPr>
-                <w:sz w:val="20"/>
+                <w:sz w:val="18"/>
                 <w:szCs w:val="18"/>
               </w:rPr>
               <w:t>NombreNuevo</w:t>
@@ -5279,7 +5279,7 @@
             <w:proofErr w:type="spellEnd"/>
             <w:r>
               <w:rPr>
-                <w:sz w:val="20"/>
+                <w:sz w:val="18"/>
                 <w:szCs w:val="18"/>
               </w:rPr>
               <w:t xml:space="preserve"> es NO_EXISTE_POLINOMIO</w:t>
@@ -5290,13 +5290,13 @@
               <w:ind w:left="4248" w:hanging="4248"/>
               <w:cnfStyle w:val="000000100000" w:firstRow="0" w:lastRow="0" w:firstColumn="0" w:lastColumn="0" w:oddVBand="0" w:evenVBand="0" w:oddHBand="1" w:evenHBand="0" w:firstRowFirstColumn="0" w:firstRowLastColumn="0" w:lastRowFirstColumn="0" w:lastRowLastColumn="0"/>
               <w:rPr>
-                <w:sz w:val="20"/>
-                <w:szCs w:val="18"/>
-              </w:rPr>
-            </w:pPr>
-            <w:r>
-              <w:rPr>
-                <w:sz w:val="20"/>
+                <w:sz w:val="18"/>
+                <w:szCs w:val="18"/>
+              </w:rPr>
+            </w:pPr>
+            <w:r>
+              <w:rPr>
+                <w:sz w:val="18"/>
                 <w:szCs w:val="18"/>
               </w:rPr>
               <w:t>.          .     .    Tomo tercer y cuarto elemento</w:t>
@@ -5307,13 +5307,13 @@
               <w:ind w:left="4248" w:hanging="4248"/>
               <w:cnfStyle w:val="000000100000" w:firstRow="0" w:lastRow="0" w:firstColumn="0" w:lastColumn="0" w:oddVBand="0" w:evenVBand="0" w:oddHBand="1" w:evenHBand="0" w:firstRowFirstColumn="0" w:firstRowLastColumn="0" w:lastRowFirstColumn="0" w:lastRowLastColumn="0"/>
               <w:rPr>
-                <w:sz w:val="20"/>
-                <w:szCs w:val="18"/>
-              </w:rPr>
-            </w:pPr>
-            <w:r>
-              <w:rPr>
-                <w:sz w:val="20"/>
+                <w:sz w:val="18"/>
+                <w:szCs w:val="18"/>
+              </w:rPr>
+            </w:pPr>
+            <w:r>
+              <w:rPr>
+                <w:sz w:val="18"/>
                 <w:szCs w:val="18"/>
               </w:rPr>
               <w:t xml:space="preserve">.          .     .    Si </w:t>
@@ -5321,7 +5321,7 @@
             <w:proofErr w:type="spellStart"/>
             <w:r>
               <w:rPr>
-                <w:sz w:val="20"/>
+                <w:sz w:val="18"/>
                 <w:szCs w:val="18"/>
               </w:rPr>
               <w:t>ExistePolinomio</w:t>
@@ -5329,7 +5329,7 @@
             <w:proofErr w:type="spellEnd"/>
             <w:r>
               <w:rPr>
-                <w:sz w:val="20"/>
+                <w:sz w:val="18"/>
                 <w:szCs w:val="18"/>
               </w:rPr>
               <w:t xml:space="preserve"> es OK</w:t>
@@ -5340,13 +5340,13 @@
               <w:ind w:left="4248" w:hanging="4248"/>
               <w:cnfStyle w:val="000000100000" w:firstRow="0" w:lastRow="0" w:firstColumn="0" w:lastColumn="0" w:oddVBand="0" w:evenVBand="0" w:oddHBand="1" w:evenHBand="0" w:firstRowFirstColumn="0" w:firstRowLastColumn="0" w:lastRowFirstColumn="0" w:lastRowLastColumn="0"/>
               <w:rPr>
-                <w:sz w:val="20"/>
-                <w:szCs w:val="18"/>
-              </w:rPr>
-            </w:pPr>
-            <w:r>
-              <w:rPr>
-                <w:sz w:val="20"/>
+                <w:sz w:val="18"/>
+                <w:szCs w:val="18"/>
+              </w:rPr>
+            </w:pPr>
+            <w:r>
+              <w:rPr>
+                <w:sz w:val="18"/>
                 <w:szCs w:val="18"/>
               </w:rPr>
               <w:t>.          .     .    .   Si lista1 es más grande o son iguales</w:t>
@@ -5357,13 +5357,13 @@
               <w:ind w:left="4248" w:hanging="4248"/>
               <w:cnfStyle w:val="000000100000" w:firstRow="0" w:lastRow="0" w:firstColumn="0" w:lastColumn="0" w:oddVBand="0" w:evenVBand="0" w:oddHBand="1" w:evenHBand="0" w:firstRowFirstColumn="0" w:firstRowLastColumn="0" w:lastRowFirstColumn="0" w:lastRowLastColumn="0"/>
               <w:rPr>
-                <w:sz w:val="20"/>
-                <w:szCs w:val="18"/>
-              </w:rPr>
-            </w:pPr>
-            <w:r>
-              <w:rPr>
-                <w:sz w:val="20"/>
+                <w:sz w:val="18"/>
+                <w:szCs w:val="18"/>
+              </w:rPr>
+            </w:pPr>
+            <w:r>
+              <w:rPr>
+                <w:sz w:val="18"/>
                 <w:szCs w:val="18"/>
               </w:rPr>
               <w:t>.          .     .    .   .   Recorro primer lista</w:t>
@@ -5374,13 +5374,13 @@
               <w:ind w:left="4248" w:hanging="4248"/>
               <w:cnfStyle w:val="000000100000" w:firstRow="0" w:lastRow="0" w:firstColumn="0" w:lastColumn="0" w:oddVBand="0" w:evenVBand="0" w:oddHBand="1" w:evenHBand="0" w:firstRowFirstColumn="0" w:firstRowLastColumn="0" w:lastRowFirstColumn="0" w:lastRowLastColumn="0"/>
               <w:rPr>
-                <w:sz w:val="20"/>
-                <w:szCs w:val="18"/>
-              </w:rPr>
-            </w:pPr>
-            <w:r>
-              <w:rPr>
-                <w:sz w:val="20"/>
+                <w:sz w:val="18"/>
+                <w:szCs w:val="18"/>
+              </w:rPr>
+            </w:pPr>
+            <w:r>
+              <w:rPr>
+                <w:sz w:val="18"/>
                 <w:szCs w:val="18"/>
               </w:rPr>
               <w:t>.          .     .    .   .   Mientras lista1 no sea vacía</w:t>
@@ -5391,13 +5391,13 @@
               <w:ind w:left="4248" w:hanging="4248"/>
               <w:cnfStyle w:val="000000100000" w:firstRow="0" w:lastRow="0" w:firstColumn="0" w:lastColumn="0" w:oddVBand="0" w:evenVBand="0" w:oddHBand="1" w:evenHBand="0" w:firstRowFirstColumn="0" w:firstRowLastColumn="0" w:lastRowFirstColumn="0" w:lastRowLastColumn="0"/>
               <w:rPr>
-                <w:sz w:val="20"/>
-                <w:szCs w:val="18"/>
-              </w:rPr>
-            </w:pPr>
-            <w:r>
-              <w:rPr>
-                <w:sz w:val="20"/>
+                <w:sz w:val="18"/>
+                <w:szCs w:val="18"/>
+              </w:rPr>
+            </w:pPr>
+            <w:r>
+              <w:rPr>
+                <w:sz w:val="18"/>
                 <w:szCs w:val="18"/>
               </w:rPr>
               <w:t>.          .     .    .   .   .  Obtengo exponente de término de primer lista</w:t>
@@ -5408,13 +5408,13 @@
               <w:ind w:left="4248" w:hanging="4248"/>
               <w:cnfStyle w:val="000000100000" w:firstRow="0" w:lastRow="0" w:firstColumn="0" w:lastColumn="0" w:oddVBand="0" w:evenVBand="0" w:oddHBand="1" w:evenHBand="0" w:firstRowFirstColumn="0" w:firstRowLastColumn="0" w:lastRowFirstColumn="0" w:lastRowLastColumn="0"/>
               <w:rPr>
-                <w:sz w:val="20"/>
-                <w:szCs w:val="18"/>
-              </w:rPr>
-            </w:pPr>
-            <w:r>
-              <w:rPr>
-                <w:sz w:val="20"/>
+                <w:sz w:val="18"/>
+                <w:szCs w:val="18"/>
+              </w:rPr>
+            </w:pPr>
+            <w:r>
+              <w:rPr>
+                <w:sz w:val="18"/>
                 <w:szCs w:val="18"/>
               </w:rPr>
               <w:t>.          .     .    .   .   .    Si signo es igual ‘-’</w:t>
@@ -5425,13 +5425,13 @@
               <w:ind w:left="4248" w:hanging="4248"/>
               <w:cnfStyle w:val="000000100000" w:firstRow="0" w:lastRow="0" w:firstColumn="0" w:lastColumn="0" w:oddVBand="0" w:evenVBand="0" w:oddHBand="1" w:evenHBand="0" w:firstRowFirstColumn="0" w:firstRowLastColumn="0" w:lastRowFirstColumn="0" w:lastRowLastColumn="0"/>
               <w:rPr>
-                <w:sz w:val="20"/>
-                <w:szCs w:val="18"/>
-              </w:rPr>
-            </w:pPr>
-            <w:r>
-              <w:rPr>
-                <w:sz w:val="20"/>
+                <w:sz w:val="18"/>
+                <w:szCs w:val="18"/>
+              </w:rPr>
+            </w:pPr>
+            <w:r>
+              <w:rPr>
+                <w:sz w:val="18"/>
                 <w:szCs w:val="18"/>
               </w:rPr>
               <w:t>.          .     .    .   .   .      Tomo base y multiplico por -1</w:t>
@@ -5442,13 +5442,13 @@
               <w:ind w:left="4248" w:hanging="4248"/>
               <w:cnfStyle w:val="000000100000" w:firstRow="0" w:lastRow="0" w:firstColumn="0" w:lastColumn="0" w:oddVBand="0" w:evenVBand="0" w:oddHBand="1" w:evenHBand="0" w:firstRowFirstColumn="0" w:firstRowLastColumn="0" w:lastRowFirstColumn="0" w:lastRowLastColumn="0"/>
               <w:rPr>
-                <w:sz w:val="20"/>
-                <w:szCs w:val="18"/>
-              </w:rPr>
-            </w:pPr>
-            <w:r>
-              <w:rPr>
-                <w:sz w:val="20"/>
+                <w:sz w:val="18"/>
+                <w:szCs w:val="18"/>
+              </w:rPr>
+            </w:pPr>
+            <w:r>
+              <w:rPr>
+                <w:sz w:val="18"/>
                 <w:szCs w:val="18"/>
               </w:rPr>
               <w:t xml:space="preserve">.          .     .    .   .   .    </w:t>
@@ -5456,7 +5456,7 @@
             <w:proofErr w:type="spellStart"/>
             <w:r>
               <w:rPr>
-                <w:sz w:val="20"/>
+                <w:sz w:val="18"/>
                 <w:szCs w:val="18"/>
               </w:rPr>
               <w:t>FinSi</w:t>
@@ -5468,13 +5468,13 @@
               <w:ind w:left="4248" w:hanging="4248"/>
               <w:cnfStyle w:val="000000100000" w:firstRow="0" w:lastRow="0" w:firstColumn="0" w:lastColumn="0" w:oddVBand="0" w:evenVBand="0" w:oddHBand="1" w:evenHBand="0" w:firstRowFirstColumn="0" w:firstRowLastColumn="0" w:lastRowFirstColumn="0" w:lastRowLastColumn="0"/>
               <w:rPr>
-                <w:sz w:val="20"/>
-                <w:szCs w:val="18"/>
-              </w:rPr>
-            </w:pPr>
-            <w:r>
-              <w:rPr>
-                <w:sz w:val="20"/>
+                <w:sz w:val="18"/>
+                <w:szCs w:val="18"/>
+              </w:rPr>
+            </w:pPr>
+            <w:r>
+              <w:rPr>
+                <w:sz w:val="18"/>
                 <w:szCs w:val="18"/>
               </w:rPr>
               <w:t>.          .     .    .   .   .</w:t>
@@ -5485,13 +5485,13 @@
               <w:ind w:left="4248" w:hanging="4248"/>
               <w:cnfStyle w:val="000000100000" w:firstRow="0" w:lastRow="0" w:firstColumn="0" w:lastColumn="0" w:oddVBand="0" w:evenVBand="0" w:oddHBand="1" w:evenHBand="0" w:firstRowFirstColumn="0" w:firstRowLastColumn="0" w:lastRowFirstColumn="0" w:lastRowLastColumn="0"/>
               <w:rPr>
-                <w:sz w:val="20"/>
-                <w:szCs w:val="18"/>
-              </w:rPr>
-            </w:pPr>
-            <w:r>
-              <w:rPr>
-                <w:sz w:val="20"/>
+                <w:sz w:val="18"/>
+                <w:szCs w:val="18"/>
+              </w:rPr>
+            </w:pPr>
+            <w:r>
+              <w:rPr>
+                <w:sz w:val="18"/>
                 <w:szCs w:val="18"/>
               </w:rPr>
               <w:t>.          .     .    .   .   .    Recorro segunda lista desde j</w:t>
@@ -5502,13 +5502,13 @@
               <w:ind w:left="4248" w:hanging="4248"/>
               <w:cnfStyle w:val="000000100000" w:firstRow="0" w:lastRow="0" w:firstColumn="0" w:lastColumn="0" w:oddVBand="0" w:evenVBand="0" w:oddHBand="1" w:evenHBand="0" w:firstRowFirstColumn="0" w:firstRowLastColumn="0" w:lastRowFirstColumn="0" w:lastRowLastColumn="0"/>
               <w:rPr>
-                <w:sz w:val="20"/>
-                <w:szCs w:val="18"/>
-              </w:rPr>
-            </w:pPr>
-            <w:r>
-              <w:rPr>
-                <w:sz w:val="20"/>
+                <w:sz w:val="18"/>
+                <w:szCs w:val="18"/>
+              </w:rPr>
+            </w:pPr>
+            <w:r>
+              <w:rPr>
+                <w:sz w:val="18"/>
                 <w:szCs w:val="18"/>
               </w:rPr>
               <w:t>.          .     .    .   .   .    Mientras lista2 no sea vacía y variable Booleana sea FALSE</w:t>
@@ -5519,13 +5519,13 @@
               <w:ind w:left="4248" w:hanging="4248"/>
               <w:cnfStyle w:val="000000100000" w:firstRow="0" w:lastRow="0" w:firstColumn="0" w:lastColumn="0" w:oddVBand="0" w:evenVBand="0" w:oddHBand="1" w:evenHBand="0" w:firstRowFirstColumn="0" w:firstRowLastColumn="0" w:lastRowFirstColumn="0" w:lastRowLastColumn="0"/>
               <w:rPr>
-                <w:sz w:val="20"/>
-                <w:szCs w:val="18"/>
-              </w:rPr>
-            </w:pPr>
-            <w:r>
-              <w:rPr>
-                <w:sz w:val="20"/>
+                <w:sz w:val="18"/>
+                <w:szCs w:val="18"/>
+              </w:rPr>
+            </w:pPr>
+            <w:r>
+              <w:rPr>
+                <w:sz w:val="18"/>
                 <w:szCs w:val="18"/>
               </w:rPr>
               <w:t xml:space="preserve">.          .     .    .   .   .    .  Obtengo exponente de término de segunda lista </w:t>
@@ -5536,13 +5536,13 @@
               <w:ind w:left="4248" w:hanging="4248"/>
               <w:cnfStyle w:val="000000100000" w:firstRow="0" w:lastRow="0" w:firstColumn="0" w:lastColumn="0" w:oddVBand="0" w:evenVBand="0" w:oddHBand="1" w:evenHBand="0" w:firstRowFirstColumn="0" w:firstRowLastColumn="0" w:lastRowFirstColumn="0" w:lastRowLastColumn="0"/>
               <w:rPr>
-                <w:sz w:val="20"/>
-                <w:szCs w:val="18"/>
-              </w:rPr>
-            </w:pPr>
-            <w:r>
-              <w:rPr>
-                <w:sz w:val="20"/>
+                <w:sz w:val="18"/>
+                <w:szCs w:val="18"/>
+              </w:rPr>
+            </w:pPr>
+            <w:r>
+              <w:rPr>
+                <w:sz w:val="18"/>
                 <w:szCs w:val="18"/>
               </w:rPr>
               <w:t>.          .     .    .   .   .    .  Si ambos exponentes son iguales</w:t>
@@ -5553,13 +5553,13 @@
               <w:ind w:left="4248" w:hanging="4248"/>
               <w:cnfStyle w:val="000000100000" w:firstRow="0" w:lastRow="0" w:firstColumn="0" w:lastColumn="0" w:oddVBand="0" w:evenVBand="0" w:oddHBand="1" w:evenHBand="0" w:firstRowFirstColumn="0" w:firstRowLastColumn="0" w:lastRowFirstColumn="0" w:lastRowLastColumn="0"/>
               <w:rPr>
-                <w:sz w:val="20"/>
-                <w:szCs w:val="18"/>
-              </w:rPr>
-            </w:pPr>
-            <w:r>
-              <w:rPr>
-                <w:sz w:val="20"/>
+                <w:sz w:val="18"/>
+                <w:szCs w:val="18"/>
+              </w:rPr>
+            </w:pPr>
+            <w:r>
+              <w:rPr>
+                <w:sz w:val="18"/>
                 <w:szCs w:val="18"/>
               </w:rPr>
               <w:t xml:space="preserve">.          .     .    .   .   .    .  .  </w:t>
@@ -5567,7 +5567,7 @@
             <w:proofErr w:type="spellStart"/>
             <w:r>
               <w:rPr>
-                <w:sz w:val="20"/>
+                <w:sz w:val="18"/>
                 <w:szCs w:val="18"/>
               </w:rPr>
               <w:t>Seteo</w:t>
@@ -5575,7 +5575,7 @@
             <w:proofErr w:type="spellEnd"/>
             <w:r>
               <w:rPr>
-                <w:sz w:val="20"/>
+                <w:sz w:val="18"/>
                 <w:szCs w:val="18"/>
               </w:rPr>
               <w:t xml:space="preserve"> variable en TRUE</w:t>
@@ -5586,13 +5586,13 @@
               <w:ind w:left="4248" w:hanging="4248"/>
               <w:cnfStyle w:val="000000100000" w:firstRow="0" w:lastRow="0" w:firstColumn="0" w:lastColumn="0" w:oddVBand="0" w:evenVBand="0" w:oddHBand="1" w:evenHBand="0" w:firstRowFirstColumn="0" w:firstRowLastColumn="0" w:lastRowFirstColumn="0" w:lastRowLastColumn="0"/>
               <w:rPr>
-                <w:sz w:val="20"/>
-                <w:szCs w:val="18"/>
-              </w:rPr>
-            </w:pPr>
-            <w:r>
-              <w:rPr>
-                <w:sz w:val="20"/>
+                <w:sz w:val="18"/>
+                <w:szCs w:val="18"/>
+              </w:rPr>
+            </w:pPr>
+            <w:r>
+              <w:rPr>
+                <w:sz w:val="18"/>
                 <w:szCs w:val="18"/>
               </w:rPr>
               <w:t>.          .     .    .   .   .    .  .  Si signo es igual a ‘-’</w:t>
@@ -5603,13 +5603,13 @@
               <w:ind w:left="4248" w:hanging="4248"/>
               <w:cnfStyle w:val="000000100000" w:firstRow="0" w:lastRow="0" w:firstColumn="0" w:lastColumn="0" w:oddVBand="0" w:evenVBand="0" w:oddHBand="1" w:evenHBand="0" w:firstRowFirstColumn="0" w:firstRowLastColumn="0" w:lastRowFirstColumn="0" w:lastRowLastColumn="0"/>
               <w:rPr>
-                <w:sz w:val="20"/>
-                <w:szCs w:val="18"/>
-              </w:rPr>
-            </w:pPr>
-            <w:r>
-              <w:rPr>
-                <w:sz w:val="20"/>
+                <w:sz w:val="18"/>
+                <w:szCs w:val="18"/>
+              </w:rPr>
+            </w:pPr>
+            <w:r>
+              <w:rPr>
+                <w:sz w:val="18"/>
                 <w:szCs w:val="18"/>
               </w:rPr>
               <w:t>.          .     .    .   .   .    .  .     Tomo base y multiplico por -1</w:t>
@@ -5620,13 +5620,13 @@
               <w:ind w:left="4248" w:hanging="4248"/>
               <w:cnfStyle w:val="000000100000" w:firstRow="0" w:lastRow="0" w:firstColumn="0" w:lastColumn="0" w:oddVBand="0" w:evenVBand="0" w:oddHBand="1" w:evenHBand="0" w:firstRowFirstColumn="0" w:firstRowLastColumn="0" w:lastRowFirstColumn="0" w:lastRowLastColumn="0"/>
               <w:rPr>
-                <w:sz w:val="20"/>
-                <w:szCs w:val="18"/>
-              </w:rPr>
-            </w:pPr>
-            <w:r>
-              <w:rPr>
-                <w:sz w:val="20"/>
+                <w:sz w:val="18"/>
+                <w:szCs w:val="18"/>
+              </w:rPr>
+            </w:pPr>
+            <w:r>
+              <w:rPr>
+                <w:sz w:val="18"/>
                 <w:szCs w:val="18"/>
               </w:rPr>
               <w:t xml:space="preserve">.          .     .    .   .   .    .  .  </w:t>
@@ -5634,7 +5634,7 @@
             <w:proofErr w:type="spellStart"/>
             <w:r>
               <w:rPr>
-                <w:sz w:val="20"/>
+                <w:sz w:val="18"/>
                 <w:szCs w:val="18"/>
               </w:rPr>
               <w:t>FinSi</w:t>
@@ -5646,13 +5646,13 @@
               <w:ind w:left="4248" w:hanging="4248"/>
               <w:cnfStyle w:val="000000100000" w:firstRow="0" w:lastRow="0" w:firstColumn="0" w:lastColumn="0" w:oddVBand="0" w:evenVBand="0" w:oddHBand="1" w:evenHBand="0" w:firstRowFirstColumn="0" w:firstRowLastColumn="0" w:lastRowFirstColumn="0" w:lastRowLastColumn="0"/>
               <w:rPr>
-                <w:sz w:val="20"/>
-                <w:szCs w:val="18"/>
-              </w:rPr>
-            </w:pPr>
-            <w:r>
-              <w:rPr>
-                <w:sz w:val="20"/>
+                <w:sz w:val="18"/>
+                <w:szCs w:val="18"/>
+              </w:rPr>
+            </w:pPr>
+            <w:r>
+              <w:rPr>
+                <w:sz w:val="18"/>
                 <w:szCs w:val="18"/>
               </w:rPr>
               <w:t xml:space="preserve">.          .     .    .   .   .    .  </w:t>
@@ -5660,7 +5660,7 @@
             <w:proofErr w:type="spellStart"/>
             <w:r>
               <w:rPr>
-                <w:sz w:val="20"/>
+                <w:sz w:val="18"/>
                 <w:szCs w:val="18"/>
               </w:rPr>
               <w:t>FinSi</w:t>
@@ -5672,13 +5672,13 @@
               <w:ind w:left="4248" w:hanging="4248"/>
               <w:cnfStyle w:val="000000100000" w:firstRow="0" w:lastRow="0" w:firstColumn="0" w:lastColumn="0" w:oddVBand="0" w:evenVBand="0" w:oddHBand="1" w:evenHBand="0" w:firstRowFirstColumn="0" w:firstRowLastColumn="0" w:lastRowFirstColumn="0" w:lastRowLastColumn="0"/>
               <w:rPr>
-                <w:sz w:val="20"/>
-                <w:szCs w:val="18"/>
-              </w:rPr>
-            </w:pPr>
-            <w:r>
-              <w:rPr>
-                <w:sz w:val="20"/>
+                <w:sz w:val="18"/>
+                <w:szCs w:val="18"/>
+              </w:rPr>
+            </w:pPr>
+            <w:r>
+              <w:rPr>
+                <w:sz w:val="18"/>
                 <w:szCs w:val="18"/>
               </w:rPr>
               <w:t>.          .     .    .   .   .    .  Creo nuevo termino con base igual a suma de ambas bases y exponente</w:t>
@@ -5689,13 +5689,13 @@
               <w:ind w:left="4248" w:hanging="4248"/>
               <w:cnfStyle w:val="000000100000" w:firstRow="0" w:lastRow="0" w:firstColumn="0" w:lastColumn="0" w:oddVBand="0" w:evenVBand="0" w:oddHBand="1" w:evenHBand="0" w:firstRowFirstColumn="0" w:firstRowLastColumn="0" w:lastRowFirstColumn="0" w:lastRowLastColumn="0"/>
               <w:rPr>
-                <w:sz w:val="20"/>
-                <w:szCs w:val="18"/>
-              </w:rPr>
-            </w:pPr>
-            <w:r>
-              <w:rPr>
-                <w:sz w:val="20"/>
+                <w:sz w:val="18"/>
+                <w:szCs w:val="18"/>
+              </w:rPr>
+            </w:pPr>
+            <w:r>
+              <w:rPr>
+                <w:sz w:val="18"/>
                 <w:szCs w:val="18"/>
               </w:rPr>
               <w:t>.          .     .    .   .   .    .  Agrego término a lista de términos</w:t>
@@ -5706,13 +5706,13 @@
               <w:ind w:left="4248" w:hanging="4248"/>
               <w:cnfStyle w:val="000000100000" w:firstRow="0" w:lastRow="0" w:firstColumn="0" w:lastColumn="0" w:oddVBand="0" w:evenVBand="0" w:oddHBand="1" w:evenHBand="0" w:firstRowFirstColumn="0" w:firstRowLastColumn="0" w:lastRowFirstColumn="0" w:lastRowLastColumn="0"/>
               <w:rPr>
-                <w:sz w:val="20"/>
-                <w:szCs w:val="18"/>
-              </w:rPr>
-            </w:pPr>
-            <w:r>
-              <w:rPr>
-                <w:sz w:val="20"/>
+                <w:sz w:val="18"/>
+                <w:szCs w:val="18"/>
+              </w:rPr>
+            </w:pPr>
+            <w:r>
+              <w:rPr>
+                <w:sz w:val="18"/>
                 <w:szCs w:val="18"/>
               </w:rPr>
               <w:t>.          .     .    .   .   .    .  Guardo última posición recorrida en j</w:t>
@@ -5723,13 +5723,13 @@
               <w:ind w:left="4248" w:hanging="4248"/>
               <w:cnfStyle w:val="000000100000" w:firstRow="0" w:lastRow="0" w:firstColumn="0" w:lastColumn="0" w:oddVBand="0" w:evenVBand="0" w:oddHBand="1" w:evenHBand="0" w:firstRowFirstColumn="0" w:firstRowLastColumn="0" w:lastRowFirstColumn="0" w:lastRowLastColumn="0"/>
               <w:rPr>
-                <w:sz w:val="20"/>
-                <w:szCs w:val="18"/>
-              </w:rPr>
-            </w:pPr>
-            <w:r>
-              <w:rPr>
-                <w:sz w:val="20"/>
+                <w:sz w:val="18"/>
+                <w:szCs w:val="18"/>
+              </w:rPr>
+            </w:pPr>
+            <w:r>
+              <w:rPr>
+                <w:sz w:val="18"/>
                 <w:szCs w:val="18"/>
               </w:rPr>
               <w:t>.          .     .    .   .   .    .  Sino</w:t>
@@ -5740,13 +5740,13 @@
               <w:ind w:left="4248" w:hanging="4248"/>
               <w:cnfStyle w:val="000000100000" w:firstRow="0" w:lastRow="0" w:firstColumn="0" w:lastColumn="0" w:oddVBand="0" w:evenVBand="0" w:oddHBand="1" w:evenHBand="0" w:firstRowFirstColumn="0" w:firstRowLastColumn="0" w:lastRowFirstColumn="0" w:lastRowLastColumn="0"/>
               <w:rPr>
-                <w:sz w:val="20"/>
-                <w:szCs w:val="18"/>
-              </w:rPr>
-            </w:pPr>
-            <w:r>
-              <w:rPr>
-                <w:sz w:val="20"/>
+                <w:sz w:val="18"/>
+                <w:szCs w:val="18"/>
+              </w:rPr>
+            </w:pPr>
+            <w:r>
+              <w:rPr>
+                <w:sz w:val="18"/>
                 <w:szCs w:val="18"/>
               </w:rPr>
               <w:t>.          .     .    .   .   .    .    Creo nuevo termino con base igual a base y exponente</w:t>
@@ -5757,13 +5757,13 @@
               <w:ind w:left="4248" w:hanging="4248"/>
               <w:cnfStyle w:val="000000100000" w:firstRow="0" w:lastRow="0" w:firstColumn="0" w:lastColumn="0" w:oddVBand="0" w:evenVBand="0" w:oddHBand="1" w:evenHBand="0" w:firstRowFirstColumn="0" w:firstRowLastColumn="0" w:lastRowFirstColumn="0" w:lastRowLastColumn="0"/>
               <w:rPr>
-                <w:sz w:val="20"/>
-                <w:szCs w:val="18"/>
-              </w:rPr>
-            </w:pPr>
-            <w:r>
-              <w:rPr>
-                <w:sz w:val="20"/>
+                <w:sz w:val="18"/>
+                <w:szCs w:val="18"/>
+              </w:rPr>
+            </w:pPr>
+            <w:r>
+              <w:rPr>
+                <w:sz w:val="18"/>
                 <w:szCs w:val="18"/>
               </w:rPr>
               <w:t>.          .     .    .   .   .    .    Agrego término a lista de términos</w:t>
@@ -5774,13 +5774,13 @@
               <w:ind w:left="4248" w:hanging="4248"/>
               <w:cnfStyle w:val="000000100000" w:firstRow="0" w:lastRow="0" w:firstColumn="0" w:lastColumn="0" w:oddVBand="0" w:evenVBand="0" w:oddHBand="1" w:evenHBand="0" w:firstRowFirstColumn="0" w:firstRowLastColumn="0" w:lastRowFirstColumn="0" w:lastRowLastColumn="0"/>
               <w:rPr>
-                <w:sz w:val="20"/>
-                <w:szCs w:val="18"/>
-              </w:rPr>
-            </w:pPr>
-            <w:r>
-              <w:rPr>
-                <w:sz w:val="20"/>
+                <w:sz w:val="18"/>
+                <w:szCs w:val="18"/>
+              </w:rPr>
+            </w:pPr>
+            <w:r>
+              <w:rPr>
+                <w:sz w:val="18"/>
                 <w:szCs w:val="18"/>
               </w:rPr>
               <w:t xml:space="preserve">.          .     .    .   .   .    .  </w:t>
@@ -5788,7 +5788,7 @@
             <w:proofErr w:type="spellStart"/>
             <w:r>
               <w:rPr>
-                <w:sz w:val="20"/>
+                <w:sz w:val="18"/>
                 <w:szCs w:val="18"/>
               </w:rPr>
               <w:t>FinSi</w:t>
@@ -5800,13 +5800,13 @@
               <w:ind w:left="4248" w:hanging="4248"/>
               <w:cnfStyle w:val="000000100000" w:firstRow="0" w:lastRow="0" w:firstColumn="0" w:lastColumn="0" w:oddVBand="0" w:evenVBand="0" w:oddHBand="1" w:evenHBand="0" w:firstRowFirstColumn="0" w:firstRowLastColumn="0" w:lastRowFirstColumn="0" w:lastRowLastColumn="0"/>
               <w:rPr>
-                <w:sz w:val="20"/>
-                <w:szCs w:val="18"/>
-              </w:rPr>
-            </w:pPr>
-            <w:r>
-              <w:rPr>
-                <w:sz w:val="20"/>
+                <w:sz w:val="18"/>
+                <w:szCs w:val="18"/>
+              </w:rPr>
+            </w:pPr>
+            <w:r>
+              <w:rPr>
+                <w:sz w:val="18"/>
                 <w:szCs w:val="18"/>
               </w:rPr>
               <w:t>.          .     .  .   .  .</w:t>
@@ -5814,7 +5814,7 @@
             <w:proofErr w:type="spellStart"/>
             <w:r>
               <w:rPr>
-                <w:sz w:val="20"/>
+                <w:sz w:val="18"/>
                 <w:szCs w:val="18"/>
               </w:rPr>
               <w:t>FinMientras</w:t>
@@ -5826,13 +5826,13 @@
               <w:ind w:left="4248" w:hanging="4248"/>
               <w:cnfStyle w:val="000000100000" w:firstRow="0" w:lastRow="0" w:firstColumn="0" w:lastColumn="0" w:oddVBand="0" w:evenVBand="0" w:oddHBand="1" w:evenHBand="0" w:firstRowFirstColumn="0" w:firstRowLastColumn="0" w:lastRowFirstColumn="0" w:lastRowLastColumn="0"/>
               <w:rPr>
-                <w:sz w:val="20"/>
-                <w:szCs w:val="18"/>
-              </w:rPr>
-            </w:pPr>
-            <w:r>
-              <w:rPr>
-                <w:sz w:val="20"/>
+                <w:sz w:val="18"/>
+                <w:szCs w:val="18"/>
+              </w:rPr>
+            </w:pPr>
+            <w:r>
+              <w:rPr>
+                <w:sz w:val="18"/>
                 <w:szCs w:val="18"/>
               </w:rPr>
               <w:t xml:space="preserve">.          .   . .   .  </w:t>
@@ -5840,7 +5840,7 @@
             <w:proofErr w:type="spellStart"/>
             <w:r>
               <w:rPr>
-                <w:sz w:val="20"/>
+                <w:sz w:val="18"/>
                 <w:szCs w:val="18"/>
               </w:rPr>
               <w:t>FinMientras</w:t>
@@ -5852,13 +5852,13 @@
               <w:ind w:left="4248" w:hanging="4248"/>
               <w:cnfStyle w:val="000000100000" w:firstRow="0" w:lastRow="0" w:firstColumn="0" w:lastColumn="0" w:oddVBand="0" w:evenVBand="0" w:oddHBand="1" w:evenHBand="0" w:firstRowFirstColumn="0" w:firstRowLastColumn="0" w:lastRowFirstColumn="0" w:lastRowLastColumn="0"/>
               <w:rPr>
-                <w:sz w:val="20"/>
-                <w:szCs w:val="18"/>
-              </w:rPr>
-            </w:pPr>
-            <w:r>
-              <w:rPr>
-                <w:sz w:val="20"/>
+                <w:sz w:val="18"/>
+                <w:szCs w:val="18"/>
+              </w:rPr>
+            </w:pPr>
+            <w:r>
+              <w:rPr>
+                <w:sz w:val="18"/>
                 <w:szCs w:val="18"/>
               </w:rPr>
               <w:t xml:space="preserve">.          .   . .   Sino </w:t>
@@ -5869,13 +5869,13 @@
               <w:ind w:left="4248" w:hanging="4248"/>
               <w:cnfStyle w:val="000000100000" w:firstRow="0" w:lastRow="0" w:firstColumn="0" w:lastColumn="0" w:oddVBand="0" w:evenVBand="0" w:oddHBand="1" w:evenHBand="0" w:firstRowFirstColumn="0" w:firstRowLastColumn="0" w:lastRowFirstColumn="0" w:lastRowLastColumn="0"/>
               <w:rPr>
-                <w:sz w:val="20"/>
-                <w:szCs w:val="18"/>
-              </w:rPr>
-            </w:pPr>
-            <w:r>
-              <w:rPr>
-                <w:sz w:val="20"/>
+                <w:sz w:val="18"/>
+                <w:szCs w:val="18"/>
+              </w:rPr>
+            </w:pPr>
+            <w:r>
+              <w:rPr>
+                <w:sz w:val="18"/>
                 <w:szCs w:val="18"/>
               </w:rPr>
               <w:t>.          .   . .   Realizo el mismo procedimiento recorriendo primero lista2 y luego lista</w:t>
@@ -5883,7 +5883,7 @@
             <w:proofErr w:type="gramStart"/>
             <w:r>
               <w:rPr>
-                <w:sz w:val="20"/>
+                <w:sz w:val="18"/>
                 <w:szCs w:val="18"/>
               </w:rPr>
               <w:t>1..</w:t>
@@ -5895,13 +5895,13 @@
               <w:ind w:left="4248" w:hanging="4248"/>
               <w:cnfStyle w:val="000000100000" w:firstRow="0" w:lastRow="0" w:firstColumn="0" w:lastColumn="0" w:oddVBand="0" w:evenVBand="0" w:oddHBand="1" w:evenHBand="0" w:firstRowFirstColumn="0" w:firstRowLastColumn="0" w:lastRowFirstColumn="0" w:lastRowLastColumn="0"/>
               <w:rPr>
-                <w:sz w:val="20"/>
-                <w:szCs w:val="18"/>
-              </w:rPr>
-            </w:pPr>
-            <w:r>
-              <w:rPr>
-                <w:sz w:val="20"/>
+                <w:sz w:val="18"/>
+                <w:szCs w:val="18"/>
+              </w:rPr>
+            </w:pPr>
+            <w:r>
+              <w:rPr>
+                <w:sz w:val="18"/>
                 <w:szCs w:val="18"/>
               </w:rPr>
               <w:t xml:space="preserve">.    .   . .   </w:t>
@@ -5909,7 +5909,7 @@
             <w:proofErr w:type="spellStart"/>
             <w:r>
               <w:rPr>
-                <w:sz w:val="20"/>
+                <w:sz w:val="18"/>
                 <w:szCs w:val="18"/>
               </w:rPr>
               <w:t>FinSi</w:t>
@@ -5921,13 +5921,13 @@
               <w:ind w:left="4248" w:hanging="4248"/>
               <w:cnfStyle w:val="000000100000" w:firstRow="0" w:lastRow="0" w:firstColumn="0" w:lastColumn="0" w:oddVBand="0" w:evenVBand="0" w:oddHBand="1" w:evenHBand="0" w:firstRowFirstColumn="0" w:firstRowLastColumn="0" w:lastRowFirstColumn="0" w:lastRowLastColumn="0"/>
               <w:rPr>
-                <w:sz w:val="20"/>
-                <w:szCs w:val="18"/>
-              </w:rPr>
-            </w:pPr>
-            <w:r>
-              <w:rPr>
-                <w:sz w:val="20"/>
+                <w:sz w:val="18"/>
+                <w:szCs w:val="18"/>
+              </w:rPr>
+            </w:pPr>
+            <w:r>
+              <w:rPr>
+                <w:sz w:val="18"/>
                 <w:szCs w:val="18"/>
               </w:rPr>
               <w:t>.          .     .    .</w:t>
@@ -5938,13 +5938,13 @@
               <w:ind w:left="4248" w:hanging="4248"/>
               <w:cnfStyle w:val="000000100000" w:firstRow="0" w:lastRow="0" w:firstColumn="0" w:lastColumn="0" w:oddVBand="0" w:evenVBand="0" w:oddHBand="1" w:evenHBand="0" w:firstRowFirstColumn="0" w:firstRowLastColumn="0" w:lastRowFirstColumn="0" w:lastRowLastColumn="0"/>
               <w:rPr>
-                <w:sz w:val="20"/>
-                <w:szCs w:val="18"/>
-              </w:rPr>
-            </w:pPr>
-            <w:r>
-              <w:rPr>
-                <w:sz w:val="20"/>
+                <w:sz w:val="18"/>
+                <w:szCs w:val="18"/>
+              </w:rPr>
+            </w:pPr>
+            <w:r>
+              <w:rPr>
+                <w:sz w:val="18"/>
                 <w:szCs w:val="18"/>
               </w:rPr>
               <w:t>.   .   . .   Agrego lista de términos a Polinomio vacío</w:t>
@@ -5955,13 +5955,13 @@
               <w:ind w:left="4248" w:hanging="4248"/>
               <w:cnfStyle w:val="000000100000" w:firstRow="0" w:lastRow="0" w:firstColumn="0" w:lastColumn="0" w:oddVBand="0" w:evenVBand="0" w:oddHBand="1" w:evenHBand="0" w:firstRowFirstColumn="0" w:firstRowLastColumn="0" w:lastRowFirstColumn="0" w:lastRowLastColumn="0"/>
               <w:rPr>
-                <w:sz w:val="20"/>
-                <w:szCs w:val="18"/>
-              </w:rPr>
-            </w:pPr>
-            <w:r>
-              <w:rPr>
-                <w:sz w:val="20"/>
+                <w:sz w:val="18"/>
+                <w:szCs w:val="18"/>
+              </w:rPr>
+            </w:pPr>
+            <w:r>
+              <w:rPr>
+                <w:sz w:val="18"/>
                 <w:szCs w:val="18"/>
               </w:rPr>
               <w:t>.          .     .    Sino</w:t>
@@ -5972,13 +5972,13 @@
               <w:ind w:left="4248" w:hanging="4248"/>
               <w:cnfStyle w:val="000000100000" w:firstRow="0" w:lastRow="0" w:firstColumn="0" w:lastColumn="0" w:oddVBand="0" w:evenVBand="0" w:oddHBand="1" w:evenHBand="0" w:firstRowFirstColumn="0" w:firstRowLastColumn="0" w:lastRowFirstColumn="0" w:lastRowLastColumn="0"/>
               <w:rPr>
-                <w:sz w:val="20"/>
-                <w:szCs w:val="18"/>
-              </w:rPr>
-            </w:pPr>
-            <w:r>
-              <w:rPr>
-                <w:sz w:val="20"/>
+                <w:sz w:val="18"/>
+                <w:szCs w:val="18"/>
+              </w:rPr>
+            </w:pPr>
+            <w:r>
+              <w:rPr>
+                <w:sz w:val="18"/>
                 <w:szCs w:val="18"/>
               </w:rPr>
               <w:t xml:space="preserve">.          .     .       </w:t>
@@ -5986,7 +5986,7 @@
             <w:proofErr w:type="spellStart"/>
             <w:r>
               <w:rPr>
-                <w:sz w:val="20"/>
+                <w:sz w:val="18"/>
                 <w:szCs w:val="18"/>
               </w:rPr>
               <w:t>MuestroMensaje</w:t>
@@ -5994,7 +5994,7 @@
             <w:proofErr w:type="spellEnd"/>
             <w:r>
               <w:rPr>
-                <w:sz w:val="20"/>
+                <w:sz w:val="18"/>
                 <w:szCs w:val="18"/>
               </w:rPr>
               <w:t xml:space="preserve"> POLINOMIO_NO_EXISTE</w:t>
@@ -6005,13 +6005,13 @@
               <w:ind w:left="4248" w:hanging="4248"/>
               <w:cnfStyle w:val="000000100000" w:firstRow="0" w:lastRow="0" w:firstColumn="0" w:lastColumn="0" w:oddVBand="0" w:evenVBand="0" w:oddHBand="1" w:evenHBand="0" w:firstRowFirstColumn="0" w:firstRowLastColumn="0" w:lastRowFirstColumn="0" w:lastRowLastColumn="0"/>
               <w:rPr>
-                <w:sz w:val="20"/>
-                <w:szCs w:val="18"/>
-              </w:rPr>
-            </w:pPr>
-            <w:r>
-              <w:rPr>
-                <w:sz w:val="20"/>
+                <w:sz w:val="18"/>
+                <w:szCs w:val="18"/>
+              </w:rPr>
+            </w:pPr>
+            <w:r>
+              <w:rPr>
+                <w:sz w:val="18"/>
                 <w:szCs w:val="18"/>
               </w:rPr>
               <w:t>.          .     Sino</w:t>
@@ -6022,13 +6022,13 @@
               <w:ind w:left="4248" w:hanging="4248"/>
               <w:cnfStyle w:val="000000100000" w:firstRow="0" w:lastRow="0" w:firstColumn="0" w:lastColumn="0" w:oddVBand="0" w:evenVBand="0" w:oddHBand="1" w:evenHBand="0" w:firstRowFirstColumn="0" w:firstRowLastColumn="0" w:lastRowFirstColumn="0" w:lastRowLastColumn="0"/>
               <w:rPr>
-                <w:sz w:val="20"/>
-                <w:szCs w:val="18"/>
-              </w:rPr>
-            </w:pPr>
-            <w:r>
-              <w:rPr>
-                <w:sz w:val="20"/>
+                <w:sz w:val="18"/>
+                <w:szCs w:val="18"/>
+              </w:rPr>
+            </w:pPr>
+            <w:r>
+              <w:rPr>
+                <w:sz w:val="18"/>
                 <w:szCs w:val="18"/>
               </w:rPr>
               <w:t xml:space="preserve">.          .        </w:t>
@@ -6036,7 +6036,7 @@
             <w:proofErr w:type="spellStart"/>
             <w:r>
               <w:rPr>
-                <w:sz w:val="20"/>
+                <w:sz w:val="18"/>
                 <w:szCs w:val="18"/>
               </w:rPr>
               <w:t>MuestroMensaje</w:t>
@@ -6044,7 +6044,7 @@
             <w:proofErr w:type="spellEnd"/>
             <w:r>
               <w:rPr>
-                <w:sz w:val="20"/>
+                <w:sz w:val="18"/>
                 <w:szCs w:val="18"/>
               </w:rPr>
               <w:t xml:space="preserve"> POLINOMIO_YA_EXISTE</w:t>
@@ -6055,13 +6055,13 @@
               <w:ind w:left="4248" w:hanging="4248"/>
               <w:cnfStyle w:val="000000100000" w:firstRow="0" w:lastRow="0" w:firstColumn="0" w:lastColumn="0" w:oddVBand="0" w:evenVBand="0" w:oddHBand="1" w:evenHBand="0" w:firstRowFirstColumn="0" w:firstRowLastColumn="0" w:lastRowFirstColumn="0" w:lastRowLastColumn="0"/>
               <w:rPr>
-                <w:sz w:val="20"/>
-                <w:szCs w:val="18"/>
-              </w:rPr>
-            </w:pPr>
-            <w:r>
-              <w:rPr>
-                <w:sz w:val="20"/>
+                <w:sz w:val="18"/>
+                <w:szCs w:val="18"/>
+              </w:rPr>
+            </w:pPr>
+            <w:r>
+              <w:rPr>
+                <w:sz w:val="18"/>
                 <w:szCs w:val="18"/>
               </w:rPr>
               <w:t>.          Sino</w:t>
@@ -6072,13 +6072,13 @@
               <w:ind w:left="4248" w:hanging="4248"/>
               <w:cnfStyle w:val="000000100000" w:firstRow="0" w:lastRow="0" w:firstColumn="0" w:lastColumn="0" w:oddVBand="0" w:evenVBand="0" w:oddHBand="1" w:evenHBand="0" w:firstRowFirstColumn="0" w:firstRowLastColumn="0" w:lastRowFirstColumn="0" w:lastRowLastColumn="0"/>
               <w:rPr>
-                <w:sz w:val="20"/>
-                <w:szCs w:val="18"/>
-              </w:rPr>
-            </w:pPr>
-            <w:r>
-              <w:rPr>
-                <w:sz w:val="20"/>
+                <w:sz w:val="18"/>
+                <w:szCs w:val="18"/>
+              </w:rPr>
+            </w:pPr>
+            <w:r>
+              <w:rPr>
+                <w:sz w:val="18"/>
                 <w:szCs w:val="18"/>
               </w:rPr>
               <w:t xml:space="preserve">.             </w:t>
@@ -6086,7 +6086,7 @@
             <w:proofErr w:type="spellStart"/>
             <w:r>
               <w:rPr>
-                <w:sz w:val="20"/>
+                <w:sz w:val="18"/>
                 <w:szCs w:val="18"/>
               </w:rPr>
               <w:t>MuestroMensaje</w:t>
@@ -6094,7 +6094,7 @@
             <w:proofErr w:type="spellEnd"/>
             <w:r>
               <w:rPr>
-                <w:sz w:val="20"/>
+                <w:sz w:val="18"/>
                 <w:szCs w:val="18"/>
               </w:rPr>
               <w:t xml:space="preserve"> NOMBRE_INVALIDO</w:t>
@@ -6105,13 +6105,13 @@
               <w:ind w:left="4248" w:hanging="4248"/>
               <w:cnfStyle w:val="000000100000" w:firstRow="0" w:lastRow="0" w:firstColumn="0" w:lastColumn="0" w:oddVBand="0" w:evenVBand="0" w:oddHBand="1" w:evenHBand="0" w:firstRowFirstColumn="0" w:firstRowLastColumn="0" w:lastRowFirstColumn="0" w:lastRowLastColumn="0"/>
               <w:rPr>
-                <w:sz w:val="20"/>
-                <w:szCs w:val="18"/>
-              </w:rPr>
-            </w:pPr>
-            <w:r>
-              <w:rPr>
-                <w:sz w:val="20"/>
+                <w:sz w:val="18"/>
+                <w:szCs w:val="18"/>
+              </w:rPr>
+            </w:pPr>
+            <w:r>
+              <w:rPr>
+                <w:sz w:val="18"/>
                 <w:szCs w:val="18"/>
               </w:rPr>
               <w:t>Sino</w:t>
@@ -6122,13 +6122,13 @@
               <w:ind w:left="4248" w:hanging="4248"/>
               <w:cnfStyle w:val="000000100000" w:firstRow="0" w:lastRow="0" w:firstColumn="0" w:lastColumn="0" w:oddVBand="0" w:evenVBand="0" w:oddHBand="1" w:evenHBand="0" w:firstRowFirstColumn="0" w:firstRowLastColumn="0" w:lastRowFirstColumn="0" w:lastRowLastColumn="0"/>
               <w:rPr>
-                <w:sz w:val="20"/>
-                <w:szCs w:val="18"/>
-              </w:rPr>
-            </w:pPr>
-            <w:r>
-              <w:rPr>
-                <w:sz w:val="20"/>
+                <w:sz w:val="18"/>
+                <w:szCs w:val="18"/>
+              </w:rPr>
+            </w:pPr>
+            <w:r>
+              <w:rPr>
+                <w:sz w:val="18"/>
                 <w:szCs w:val="18"/>
               </w:rPr>
               <w:t xml:space="preserve">   </w:t>
@@ -6136,7 +6136,7 @@
             <w:proofErr w:type="spellStart"/>
             <w:r>
               <w:rPr>
-                <w:sz w:val="20"/>
+                <w:sz w:val="18"/>
                 <w:szCs w:val="18"/>
               </w:rPr>
               <w:t>MuestroMensaje</w:t>
@@ -6144,7 +6144,7 @@
             <w:proofErr w:type="spellEnd"/>
             <w:r>
               <w:rPr>
-                <w:sz w:val="20"/>
+                <w:sz w:val="18"/>
                 <w:szCs w:val="18"/>
               </w:rPr>
               <w:t xml:space="preserve"> PARAMETROS_INVALIDOS  </w:t>
@@ -6153,6 +6153,8 @@
         </w:tc>
       </w:tr>
     </w:tbl>
+    <w:p/>
+    <w:p/>
     <w:p/>
     <w:tbl>
       <w:tblPr>
@@ -6220,13 +6222,13 @@
             <w:pPr>
               <w:cnfStyle w:val="000000100000" w:firstRow="0" w:lastRow="0" w:firstColumn="0" w:lastColumn="0" w:oddVBand="0" w:evenVBand="0" w:oddHBand="1" w:evenHBand="0" w:firstRowFirstColumn="0" w:firstRowLastColumn="0" w:lastRowFirstColumn="0" w:lastRowLastColumn="0"/>
               <w:rPr>
-                <w:sz w:val="18"/>
-                <w:szCs w:val="18"/>
-              </w:rPr>
-            </w:pPr>
-            <w:r>
-              <w:rPr>
-                <w:sz w:val="18"/>
+                <w:sz w:val="20"/>
+                <w:szCs w:val="18"/>
+              </w:rPr>
+            </w:pPr>
+            <w:r>
+              <w:rPr>
+                <w:sz w:val="20"/>
                 <w:szCs w:val="18"/>
               </w:rPr>
               <w:t xml:space="preserve">2 </w:t>
@@ -6234,7 +6236,7 @@
             <w:proofErr w:type="gramStart"/>
             <w:r>
               <w:rPr>
-                <w:sz w:val="18"/>
+                <w:sz w:val="20"/>
                 <w:szCs w:val="18"/>
               </w:rPr>
               <w:t>Polinomios</w:t>
@@ -6242,7 +6244,7 @@
             <w:proofErr w:type="gramEnd"/>
             <w:r>
               <w:rPr>
-                <w:sz w:val="18"/>
+                <w:sz w:val="20"/>
                 <w:szCs w:val="18"/>
               </w:rPr>
               <w:br/>
@@ -6250,7 +6252,7 @@
             <w:proofErr w:type="spellStart"/>
             <w:r>
               <w:rPr>
-                <w:sz w:val="18"/>
+                <w:sz w:val="20"/>
                 <w:szCs w:val="18"/>
               </w:rPr>
               <w:t>String</w:t>
@@ -6282,20 +6284,20 @@
             <w:pPr>
               <w:cnfStyle w:val="000000000000" w:firstRow="0" w:lastRow="0" w:firstColumn="0" w:lastColumn="0" w:oddVBand="0" w:evenVBand="0" w:oddHBand="0" w:evenHBand="0" w:firstRowFirstColumn="0" w:firstRowLastColumn="0" w:lastRowFirstColumn="0" w:lastRowLastColumn="0"/>
               <w:rPr>
-                <w:sz w:val="18"/>
-                <w:szCs w:val="18"/>
-              </w:rPr>
-            </w:pPr>
-            <w:r>
-              <w:rPr>
-                <w:sz w:val="18"/>
+                <w:sz w:val="20"/>
+                <w:szCs w:val="18"/>
+              </w:rPr>
+            </w:pPr>
+            <w:r>
+              <w:rPr>
+                <w:sz w:val="20"/>
                 <w:szCs w:val="18"/>
               </w:rPr>
               <w:t>Polinomio</w:t>
             </w:r>
             <w:r>
               <w:rPr>
-                <w:sz w:val="18"/>
+                <w:sz w:val="20"/>
                 <w:szCs w:val="18"/>
               </w:rPr>
               <w:t xml:space="preserve"> cargado</w:t>
@@ -6306,7 +6308,7 @@
       <w:tr>
         <w:trPr>
           <w:cnfStyle w:val="000000100000" w:firstRow="0" w:lastRow="0" w:firstColumn="0" w:lastColumn="0" w:oddVBand="0" w:evenVBand="0" w:oddHBand="1" w:evenHBand="0" w:firstRowFirstColumn="0" w:firstRowLastColumn="0" w:lastRowFirstColumn="0" w:lastRowLastColumn="0"/>
-          <w:trHeight w:val="438"/>
+          <w:trHeight w:val="274"/>
         </w:trPr>
         <w:tc>
           <w:tcPr>
@@ -6350,120 +6352,231 @@
             <w:pPr>
               <w:cnfStyle w:val="000000100000" w:firstRow="0" w:lastRow="0" w:firstColumn="0" w:lastColumn="0" w:oddVBand="0" w:evenVBand="0" w:oddHBand="1" w:evenHBand="0" w:firstRowFirstColumn="0" w:firstRowLastColumn="0" w:lastRowFirstColumn="0" w:lastRowLastColumn="0"/>
               <w:rPr>
-                <w:sz w:val="18"/>
-                <w:szCs w:val="18"/>
-              </w:rPr>
-            </w:pPr>
-            <w:r>
-              <w:rPr>
-                <w:sz w:val="18"/>
-                <w:szCs w:val="18"/>
-              </w:rPr>
-              <w:t xml:space="preserve">Obtengo lista </w:t>
-            </w:r>
-            <w:proofErr w:type="spellStart"/>
-            <w:r>
-              <w:rPr>
-                <w:sz w:val="18"/>
-                <w:szCs w:val="18"/>
-              </w:rPr>
-              <w:t>terminos</w:t>
-            </w:r>
-            <w:proofErr w:type="spellEnd"/>
-            <w:r>
-              <w:rPr>
-                <w:sz w:val="18"/>
-                <w:szCs w:val="18"/>
-              </w:rPr>
-              <w:t xml:space="preserve"> de 1er polinomio</w:t>
-            </w:r>
-          </w:p>
-          <w:p>
-            <w:pPr>
-              <w:cnfStyle w:val="000000100000" w:firstRow="0" w:lastRow="0" w:firstColumn="0" w:lastColumn="0" w:oddVBand="0" w:evenVBand="0" w:oddHBand="1" w:evenHBand="0" w:firstRowFirstColumn="0" w:firstRowLastColumn="0" w:lastRowFirstColumn="0" w:lastRowLastColumn="0"/>
-              <w:rPr>
-                <w:sz w:val="18"/>
-                <w:szCs w:val="18"/>
-              </w:rPr>
-            </w:pPr>
-            <w:r>
-              <w:rPr>
-                <w:sz w:val="18"/>
-                <w:szCs w:val="18"/>
-              </w:rPr>
-              <w:t>Obtengo lista términos de 2do polinomio</w:t>
-            </w:r>
-          </w:p>
-          <w:p>
-            <w:pPr>
-              <w:cnfStyle w:val="000000100000" w:firstRow="0" w:lastRow="0" w:firstColumn="0" w:lastColumn="0" w:oddVBand="0" w:evenVBand="0" w:oddHBand="1" w:evenHBand="0" w:firstRowFirstColumn="0" w:firstRowLastColumn="0" w:lastRowFirstColumn="0" w:lastRowLastColumn="0"/>
-              <w:rPr>
-                <w:sz w:val="18"/>
-                <w:szCs w:val="18"/>
-              </w:rPr>
-            </w:pPr>
-            <w:r>
-              <w:rPr>
-                <w:sz w:val="18"/>
-                <w:szCs w:val="18"/>
-              </w:rPr>
-              <w:t>Creo variable char Signo</w:t>
-            </w:r>
-          </w:p>
-          <w:p>
-            <w:pPr>
-              <w:cnfStyle w:val="000000100000" w:firstRow="0" w:lastRow="0" w:firstColumn="0" w:lastColumn="0" w:oddVBand="0" w:evenVBand="0" w:oddHBand="1" w:evenHBand="0" w:firstRowFirstColumn="0" w:firstRowLastColumn="0" w:lastRowFirstColumn="0" w:lastRowLastColumn="0"/>
-              <w:rPr>
-                <w:sz w:val="18"/>
-                <w:szCs w:val="18"/>
-              </w:rPr>
-            </w:pPr>
-            <w:r>
-              <w:rPr>
-                <w:sz w:val="18"/>
-                <w:szCs w:val="18"/>
-              </w:rPr>
-              <w:t>Creo Lista de terminos1, Lista de términos 2</w:t>
-            </w:r>
-          </w:p>
-          <w:p>
-            <w:pPr>
-              <w:cnfStyle w:val="000000100000" w:firstRow="0" w:lastRow="0" w:firstColumn="0" w:lastColumn="0" w:oddVBand="0" w:evenVBand="0" w:oddHBand="1" w:evenHBand="0" w:firstRowFirstColumn="0" w:firstRowLastColumn="0" w:lastRowFirstColumn="0" w:lastRowLastColumn="0"/>
-              <w:rPr>
-                <w:sz w:val="18"/>
-                <w:szCs w:val="18"/>
-              </w:rPr>
-            </w:pPr>
-          </w:p>
-          <w:p>
-            <w:pPr>
-              <w:cnfStyle w:val="000000100000" w:firstRow="0" w:lastRow="0" w:firstColumn="0" w:lastColumn="0" w:oddVBand="0" w:evenVBand="0" w:oddHBand="1" w:evenHBand="0" w:firstRowFirstColumn="0" w:firstRowLastColumn="0" w:lastRowFirstColumn="0" w:lastRowLastColumn="0"/>
-              <w:rPr>
-                <w:sz w:val="18"/>
-                <w:szCs w:val="18"/>
-              </w:rPr>
-            </w:pPr>
-            <w:r>
-              <w:rPr>
-                <w:sz w:val="18"/>
-                <w:szCs w:val="18"/>
-              </w:rPr>
-              <w:t>Recorro primer lista</w:t>
-            </w:r>
-          </w:p>
-          <w:p>
-            <w:pPr>
-              <w:cnfStyle w:val="000000100000" w:firstRow="0" w:lastRow="0" w:firstColumn="0" w:lastColumn="0" w:oddVBand="0" w:evenVBand="0" w:oddHBand="1" w:evenHBand="0" w:firstRowFirstColumn="0" w:firstRowLastColumn="0" w:lastRowFirstColumn="0" w:lastRowLastColumn="0"/>
-              <w:rPr>
-                <w:sz w:val="18"/>
-                <w:szCs w:val="18"/>
-              </w:rPr>
-            </w:pPr>
-            <w:r>
-              <w:rPr>
-                <w:sz w:val="18"/>
-                <w:szCs w:val="18"/>
-              </w:rPr>
+                <w:sz w:val="20"/>
+                <w:szCs w:val="18"/>
+              </w:rPr>
+            </w:pPr>
+            <w:r>
+              <w:rPr>
+                <w:sz w:val="20"/>
+                <w:szCs w:val="18"/>
+              </w:rPr>
+              <w:t>Si Cantidad de elemento es igual a 3</w:t>
+            </w:r>
+          </w:p>
+          <w:p>
+            <w:pPr>
+              <w:cnfStyle w:val="000000100000" w:firstRow="0" w:lastRow="0" w:firstColumn="0" w:lastColumn="0" w:oddVBand="0" w:evenVBand="0" w:oddHBand="1" w:evenHBand="0" w:firstRowFirstColumn="0" w:firstRowLastColumn="0" w:lastRowFirstColumn="0" w:lastRowLastColumn="0"/>
+              <w:rPr>
+                <w:sz w:val="20"/>
+                <w:szCs w:val="18"/>
+              </w:rPr>
+            </w:pPr>
+            <w:r>
+              <w:rPr>
+                <w:sz w:val="20"/>
+                <w:szCs w:val="18"/>
+              </w:rPr>
+              <w:t>.  Tomo segundo elemento</w:t>
+            </w:r>
+          </w:p>
+          <w:p>
+            <w:pPr>
+              <w:cnfStyle w:val="000000100000" w:firstRow="0" w:lastRow="0" w:firstColumn="0" w:lastColumn="0" w:oddVBand="0" w:evenVBand="0" w:oddHBand="1" w:evenHBand="0" w:firstRowFirstColumn="0" w:firstRowLastColumn="0" w:lastRowFirstColumn="0" w:lastRowLastColumn="0"/>
+              <w:rPr>
+                <w:sz w:val="20"/>
+                <w:szCs w:val="18"/>
+              </w:rPr>
+            </w:pPr>
+            <w:r>
+              <w:rPr>
+                <w:sz w:val="20"/>
+                <w:szCs w:val="18"/>
+              </w:rPr>
+              <w:t xml:space="preserve">.  Si </w:t>
+            </w:r>
+            <w:proofErr w:type="spellStart"/>
+            <w:r>
+              <w:rPr>
+                <w:sz w:val="20"/>
+                <w:szCs w:val="18"/>
+              </w:rPr>
+              <w:t>EsValidoNombre</w:t>
+            </w:r>
+            <w:proofErr w:type="spellEnd"/>
+            <w:r>
+              <w:rPr>
+                <w:sz w:val="20"/>
+                <w:szCs w:val="18"/>
+              </w:rPr>
+              <w:t xml:space="preserve"> de </w:t>
+            </w:r>
+            <w:proofErr w:type="spellStart"/>
+            <w:r>
+              <w:rPr>
+                <w:sz w:val="20"/>
+                <w:szCs w:val="18"/>
+              </w:rPr>
+              <w:t>NombreNuevo</w:t>
+            </w:r>
+            <w:proofErr w:type="spellEnd"/>
+            <w:r>
+              <w:rPr>
+                <w:sz w:val="20"/>
+                <w:szCs w:val="18"/>
+              </w:rPr>
+              <w:t xml:space="preserve"> es OK</w:t>
+            </w:r>
+          </w:p>
+          <w:p>
+            <w:pPr>
+              <w:cnfStyle w:val="000000100000" w:firstRow="0" w:lastRow="0" w:firstColumn="0" w:lastColumn="0" w:oddVBand="0" w:evenVBand="0" w:oddHBand="1" w:evenHBand="0" w:firstRowFirstColumn="0" w:firstRowLastColumn="0" w:lastRowFirstColumn="0" w:lastRowLastColumn="0"/>
+              <w:rPr>
+                <w:sz w:val="20"/>
+                <w:szCs w:val="18"/>
+              </w:rPr>
+            </w:pPr>
+            <w:r>
+              <w:rPr>
+                <w:sz w:val="20"/>
+                <w:szCs w:val="18"/>
+              </w:rPr>
+              <w:t xml:space="preserve">.  .  Si </w:t>
+            </w:r>
+            <w:proofErr w:type="spellStart"/>
+            <w:r>
+              <w:rPr>
+                <w:sz w:val="20"/>
+                <w:szCs w:val="18"/>
+              </w:rPr>
+              <w:t>ExistePolinomio</w:t>
+            </w:r>
+            <w:proofErr w:type="spellEnd"/>
+            <w:r>
+              <w:rPr>
+                <w:sz w:val="20"/>
+                <w:szCs w:val="18"/>
+              </w:rPr>
+              <w:t xml:space="preserve"> de </w:t>
+            </w:r>
+            <w:proofErr w:type="spellStart"/>
+            <w:r>
+              <w:rPr>
+                <w:sz w:val="20"/>
+                <w:szCs w:val="18"/>
+              </w:rPr>
+              <w:t>NombreNuevo</w:t>
+            </w:r>
+            <w:proofErr w:type="spellEnd"/>
+            <w:r>
+              <w:rPr>
+                <w:sz w:val="20"/>
+                <w:szCs w:val="18"/>
+              </w:rPr>
+              <w:t xml:space="preserve"> es NO_EXISTE_POLINOMIO</w:t>
+            </w:r>
+          </w:p>
+          <w:p>
+            <w:pPr>
+              <w:cnfStyle w:val="000000100000" w:firstRow="0" w:lastRow="0" w:firstColumn="0" w:lastColumn="0" w:oddVBand="0" w:evenVBand="0" w:oddHBand="1" w:evenHBand="0" w:firstRowFirstColumn="0" w:firstRowLastColumn="0" w:lastRowFirstColumn="0" w:lastRowLastColumn="0"/>
+              <w:rPr>
+                <w:sz w:val="20"/>
+                <w:szCs w:val="18"/>
+              </w:rPr>
+            </w:pPr>
+            <w:r>
+              <w:rPr>
+                <w:sz w:val="20"/>
+                <w:szCs w:val="18"/>
+              </w:rPr>
+              <w:t>.  .  .  Tomo tercer y cuarto elemento</w:t>
+            </w:r>
+          </w:p>
+          <w:p>
+            <w:pPr>
+              <w:cnfStyle w:val="000000100000" w:firstRow="0" w:lastRow="0" w:firstColumn="0" w:lastColumn="0" w:oddVBand="0" w:evenVBand="0" w:oddHBand="1" w:evenHBand="0" w:firstRowFirstColumn="0" w:firstRowLastColumn="0" w:lastRowFirstColumn="0" w:lastRowLastColumn="0"/>
+              <w:rPr>
+                <w:sz w:val="20"/>
+                <w:szCs w:val="18"/>
+              </w:rPr>
+            </w:pPr>
+            <w:r>
+              <w:rPr>
+                <w:sz w:val="20"/>
+                <w:szCs w:val="18"/>
+              </w:rPr>
+              <w:t xml:space="preserve">.  .  .  Si </w:t>
+            </w:r>
+            <w:proofErr w:type="spellStart"/>
+            <w:r>
+              <w:rPr>
+                <w:sz w:val="20"/>
+                <w:szCs w:val="18"/>
+              </w:rPr>
+              <w:t>ExistePolinomio</w:t>
+            </w:r>
+            <w:proofErr w:type="spellEnd"/>
+            <w:r>
+              <w:rPr>
+                <w:sz w:val="20"/>
+                <w:szCs w:val="18"/>
+              </w:rPr>
+              <w:t xml:space="preserve"> es OK</w:t>
+            </w:r>
+          </w:p>
+          <w:p>
+            <w:pPr>
+              <w:cnfStyle w:val="000000100000" w:firstRow="0" w:lastRow="0" w:firstColumn="0" w:lastColumn="0" w:oddVBand="0" w:evenVBand="0" w:oddHBand="1" w:evenHBand="0" w:firstRowFirstColumn="0" w:firstRowLastColumn="0" w:lastRowFirstColumn="0" w:lastRowLastColumn="0"/>
+              <w:rPr>
+                <w:sz w:val="20"/>
+                <w:szCs w:val="18"/>
+              </w:rPr>
+            </w:pPr>
+            <w:r>
+              <w:rPr>
+                <w:sz w:val="20"/>
+                <w:szCs w:val="18"/>
+              </w:rPr>
+              <w:t>.  .  .</w:t>
+            </w:r>
+            <w:r>
+              <w:rPr>
+                <w:sz w:val="20"/>
+                <w:szCs w:val="18"/>
+              </w:rPr>
+              <w:tab/>
+              <w:t xml:space="preserve"> .  Recorro primer lista</w:t>
+            </w:r>
+          </w:p>
+          <w:p>
+            <w:pPr>
+              <w:cnfStyle w:val="000000100000" w:firstRow="0" w:lastRow="0" w:firstColumn="0" w:lastColumn="0" w:oddVBand="0" w:evenVBand="0" w:oddHBand="1" w:evenHBand="0" w:firstRowFirstColumn="0" w:firstRowLastColumn="0" w:lastRowFirstColumn="0" w:lastRowLastColumn="0"/>
+              <w:rPr>
+                <w:sz w:val="20"/>
+                <w:szCs w:val="18"/>
+              </w:rPr>
+            </w:pPr>
+            <w:r>
+              <w:rPr>
+                <w:sz w:val="20"/>
+                <w:szCs w:val="18"/>
+              </w:rPr>
+              <w:t>.  .  .</w:t>
+            </w:r>
+            <w:r>
+              <w:rPr>
+                <w:sz w:val="20"/>
+                <w:szCs w:val="18"/>
+              </w:rPr>
+              <w:tab/>
+              <w:t xml:space="preserve"> .</w:t>
+            </w:r>
+            <w:r>
+              <w:rPr>
+                <w:sz w:val="20"/>
+                <w:szCs w:val="18"/>
+              </w:rPr>
+              <w:tab/>
               <w:t>Mientras lista1 no sea vacía obtengo termino</w:t>
             </w:r>
           </w:p>
@@ -6471,241 +6584,1710 @@
             <w:pPr>
               <w:cnfStyle w:val="000000100000" w:firstRow="0" w:lastRow="0" w:firstColumn="0" w:lastColumn="0" w:oddVBand="0" w:evenVBand="0" w:oddHBand="1" w:evenHBand="0" w:firstRowFirstColumn="0" w:firstRowLastColumn="0" w:lastRowFirstColumn="0" w:lastRowLastColumn="0"/>
               <w:rPr>
-                <w:sz w:val="18"/>
-                <w:szCs w:val="18"/>
-              </w:rPr>
-            </w:pPr>
-            <w:r>
-              <w:rPr>
-                <w:sz w:val="18"/>
-                <w:szCs w:val="18"/>
-              </w:rPr>
-              <w:t xml:space="preserve">      Recorro segunda lista</w:t>
-            </w:r>
-          </w:p>
-          <w:p>
-            <w:pPr>
-              <w:cnfStyle w:val="000000100000" w:firstRow="0" w:lastRow="0" w:firstColumn="0" w:lastColumn="0" w:oddVBand="0" w:evenVBand="0" w:oddHBand="1" w:evenHBand="0" w:firstRowFirstColumn="0" w:firstRowLastColumn="0" w:lastRowFirstColumn="0" w:lastRowLastColumn="0"/>
-              <w:rPr>
-                <w:sz w:val="18"/>
-                <w:szCs w:val="18"/>
-              </w:rPr>
-            </w:pPr>
-            <w:r>
-              <w:rPr>
-                <w:sz w:val="18"/>
-                <w:szCs w:val="18"/>
-              </w:rPr>
-              <w:t xml:space="preserve">            Mientras lista2 no sea vacía obtengo termino</w:t>
-            </w:r>
-          </w:p>
-          <w:p>
-            <w:pPr>
-              <w:cnfStyle w:val="000000100000" w:firstRow="0" w:lastRow="0" w:firstColumn="0" w:lastColumn="0" w:oddVBand="0" w:evenVBand="0" w:oddHBand="1" w:evenHBand="0" w:firstRowFirstColumn="0" w:firstRowLastColumn="0" w:lastRowFirstColumn="0" w:lastRowLastColumn="0"/>
-              <w:rPr>
-                <w:sz w:val="18"/>
-                <w:szCs w:val="18"/>
-              </w:rPr>
-            </w:pPr>
-            <w:r>
-              <w:rPr>
-                <w:sz w:val="18"/>
-                <w:szCs w:val="18"/>
-              </w:rPr>
-              <w:t xml:space="preserve">                  Si exponentes1 es mayor o igual a exponente2</w:t>
-            </w:r>
-          </w:p>
-          <w:p>
-            <w:pPr>
-              <w:cnfStyle w:val="000000100000" w:firstRow="0" w:lastRow="0" w:firstColumn="0" w:lastColumn="0" w:oddVBand="0" w:evenVBand="0" w:oddHBand="1" w:evenHBand="0" w:firstRowFirstColumn="0" w:firstRowLastColumn="0" w:lastRowFirstColumn="0" w:lastRowLastColumn="0"/>
-              <w:rPr>
-                <w:sz w:val="18"/>
-                <w:szCs w:val="18"/>
-              </w:rPr>
-            </w:pPr>
-            <w:r>
-              <w:rPr>
-                <w:sz w:val="18"/>
-                <w:szCs w:val="18"/>
-              </w:rPr>
-              <w:t xml:space="preserve">                        Si base es distinta de 0</w:t>
-            </w:r>
-          </w:p>
-          <w:p>
-            <w:pPr>
-              <w:cnfStyle w:val="000000100000" w:firstRow="0" w:lastRow="0" w:firstColumn="0" w:lastColumn="0" w:oddVBand="0" w:evenVBand="0" w:oddHBand="1" w:evenHBand="0" w:firstRowFirstColumn="0" w:firstRowLastColumn="0" w:lastRowFirstColumn="0" w:lastRowLastColumn="0"/>
-              <w:rPr>
-                <w:sz w:val="18"/>
-                <w:szCs w:val="18"/>
-              </w:rPr>
-            </w:pPr>
-            <w:r>
-              <w:rPr>
-                <w:sz w:val="18"/>
-                <w:szCs w:val="18"/>
-              </w:rPr>
-              <w:t xml:space="preserve">                        </w:t>
-            </w:r>
-            <w:r>
-              <w:rPr>
-                <w:sz w:val="18"/>
-                <w:szCs w:val="18"/>
-              </w:rPr>
-              <w:t xml:space="preserve">      </w:t>
-            </w:r>
-            <w:r>
-              <w:rPr>
-                <w:sz w:val="18"/>
-                <w:szCs w:val="18"/>
-              </w:rPr>
-              <w:t>Sumo ambos exponentes</w:t>
-            </w:r>
-          </w:p>
-          <w:p>
-            <w:pPr>
-              <w:cnfStyle w:val="000000100000" w:firstRow="0" w:lastRow="0" w:firstColumn="0" w:lastColumn="0" w:oddVBand="0" w:evenVBand="0" w:oddHBand="1" w:evenHBand="0" w:firstRowFirstColumn="0" w:firstRowLastColumn="0" w:lastRowFirstColumn="0" w:lastRowLastColumn="0"/>
-              <w:rPr>
-                <w:sz w:val="18"/>
-                <w:szCs w:val="18"/>
-              </w:rPr>
-            </w:pPr>
-            <w:r>
-              <w:rPr>
-                <w:sz w:val="18"/>
-                <w:szCs w:val="18"/>
-              </w:rPr>
-              <w:t xml:space="preserve">                        </w:t>
-            </w:r>
-            <w:r>
-              <w:rPr>
-                <w:sz w:val="18"/>
-                <w:szCs w:val="18"/>
-              </w:rPr>
-              <w:t xml:space="preserve">      </w:t>
-            </w:r>
-            <w:r>
-              <w:rPr>
-                <w:sz w:val="18"/>
-                <w:szCs w:val="18"/>
-              </w:rPr>
-              <w:t>Obtengo bases de ambos términos y multiplico</w:t>
-            </w:r>
-          </w:p>
-          <w:p>
-            <w:pPr>
-              <w:cnfStyle w:val="000000100000" w:firstRow="0" w:lastRow="0" w:firstColumn="0" w:lastColumn="0" w:oddVBand="0" w:evenVBand="0" w:oddHBand="1" w:evenHBand="0" w:firstRowFirstColumn="0" w:firstRowLastColumn="0" w:lastRowFirstColumn="0" w:lastRowLastColumn="0"/>
-              <w:rPr>
-                <w:sz w:val="18"/>
-                <w:szCs w:val="18"/>
-              </w:rPr>
-            </w:pPr>
-            <w:r>
-              <w:rPr>
-                <w:sz w:val="18"/>
-                <w:szCs w:val="18"/>
-              </w:rPr>
-              <w:t xml:space="preserve">                        </w:t>
-            </w:r>
-            <w:r>
-              <w:rPr>
-                <w:sz w:val="18"/>
-                <w:szCs w:val="18"/>
-              </w:rPr>
-              <w:t xml:space="preserve">      </w:t>
-            </w:r>
-            <w:r>
-              <w:rPr>
-                <w:sz w:val="18"/>
-                <w:szCs w:val="18"/>
-              </w:rPr>
-              <w:t>Obtengo signos de ambos términos</w:t>
-            </w:r>
-          </w:p>
-          <w:p>
-            <w:pPr>
-              <w:cnfStyle w:val="000000100000" w:firstRow="0" w:lastRow="0" w:firstColumn="0" w:lastColumn="0" w:oddVBand="0" w:evenVBand="0" w:oddHBand="1" w:evenHBand="0" w:firstRowFirstColumn="0" w:firstRowLastColumn="0" w:lastRowFirstColumn="0" w:lastRowLastColumn="0"/>
-              <w:rPr>
-                <w:sz w:val="18"/>
-                <w:szCs w:val="18"/>
-              </w:rPr>
-            </w:pPr>
-            <w:r>
-              <w:rPr>
-                <w:sz w:val="18"/>
-                <w:szCs w:val="18"/>
-              </w:rPr>
-              <w:t xml:space="preserve">                        </w:t>
-            </w:r>
-            <w:r>
-              <w:rPr>
-                <w:sz w:val="18"/>
+                <w:sz w:val="20"/>
+                <w:szCs w:val="18"/>
+              </w:rPr>
+            </w:pPr>
+            <w:r>
+              <w:rPr>
+                <w:sz w:val="20"/>
+                <w:szCs w:val="18"/>
+              </w:rPr>
+              <w:t>.  .  .</w:t>
+            </w:r>
+            <w:r>
+              <w:rPr>
+                <w:sz w:val="20"/>
+                <w:szCs w:val="18"/>
+              </w:rPr>
+              <w:tab/>
+              <w:t xml:space="preserve"> .</w:t>
+            </w:r>
+            <w:r>
+              <w:rPr>
+                <w:sz w:val="20"/>
+                <w:szCs w:val="18"/>
+              </w:rPr>
+              <w:tab/>
+              <w:t>.   Recorro segunda lista</w:t>
+            </w:r>
+          </w:p>
+          <w:p>
+            <w:pPr>
+              <w:cnfStyle w:val="000000100000" w:firstRow="0" w:lastRow="0" w:firstColumn="0" w:lastColumn="0" w:oddVBand="0" w:evenVBand="0" w:oddHBand="1" w:evenHBand="0" w:firstRowFirstColumn="0" w:firstRowLastColumn="0" w:lastRowFirstColumn="0" w:lastRowLastColumn="0"/>
+              <w:rPr>
+                <w:sz w:val="20"/>
+                <w:szCs w:val="18"/>
+              </w:rPr>
+            </w:pPr>
+            <w:r>
+              <w:rPr>
+                <w:sz w:val="20"/>
+                <w:szCs w:val="18"/>
+              </w:rPr>
+              <w:t>.  .  .</w:t>
+            </w:r>
+            <w:r>
+              <w:rPr>
+                <w:sz w:val="20"/>
+                <w:szCs w:val="18"/>
+              </w:rPr>
+              <w:tab/>
+              <w:t xml:space="preserve"> .</w:t>
+            </w:r>
+            <w:r>
+              <w:rPr>
+                <w:sz w:val="20"/>
+                <w:szCs w:val="18"/>
+              </w:rPr>
+              <w:tab/>
+              <w:t>.   Mientras lista2 no sea vacía obtengo termino</w:t>
+            </w:r>
+          </w:p>
+          <w:p>
+            <w:pPr>
+              <w:cnfStyle w:val="000000100000" w:firstRow="0" w:lastRow="0" w:firstColumn="0" w:lastColumn="0" w:oddVBand="0" w:evenVBand="0" w:oddHBand="1" w:evenHBand="0" w:firstRowFirstColumn="0" w:firstRowLastColumn="0" w:lastRowFirstColumn="0" w:lastRowLastColumn="0"/>
+              <w:rPr>
+                <w:sz w:val="20"/>
+                <w:szCs w:val="18"/>
+              </w:rPr>
+            </w:pPr>
+            <w:r>
+              <w:rPr>
+                <w:sz w:val="20"/>
+                <w:szCs w:val="18"/>
+              </w:rPr>
+              <w:t>.  .  .</w:t>
+            </w:r>
+            <w:r>
+              <w:rPr>
+                <w:sz w:val="20"/>
+                <w:szCs w:val="18"/>
+              </w:rPr>
+              <w:tab/>
+              <w:t xml:space="preserve"> .</w:t>
+            </w:r>
+            <w:r>
+              <w:rPr>
+                <w:sz w:val="20"/>
+                <w:szCs w:val="18"/>
+              </w:rPr>
+              <w:tab/>
+              <w:t>.   .   Si exponentes1 es mayor o igual a exponente2</w:t>
+            </w:r>
+          </w:p>
+          <w:p>
+            <w:pPr>
+              <w:cnfStyle w:val="000000100000" w:firstRow="0" w:lastRow="0" w:firstColumn="0" w:lastColumn="0" w:oddVBand="0" w:evenVBand="0" w:oddHBand="1" w:evenHBand="0" w:firstRowFirstColumn="0" w:firstRowLastColumn="0" w:lastRowFirstColumn="0" w:lastRowLastColumn="0"/>
+              <w:rPr>
+                <w:sz w:val="20"/>
+                <w:szCs w:val="18"/>
+              </w:rPr>
+            </w:pPr>
+            <w:r>
+              <w:rPr>
+                <w:sz w:val="20"/>
+                <w:szCs w:val="18"/>
+              </w:rPr>
+              <w:t>.  .  .</w:t>
+            </w:r>
+            <w:r>
+              <w:rPr>
+                <w:sz w:val="20"/>
+                <w:szCs w:val="18"/>
+              </w:rPr>
+              <w:tab/>
+              <w:t xml:space="preserve"> .</w:t>
+            </w:r>
+            <w:r>
+              <w:rPr>
+                <w:sz w:val="20"/>
+                <w:szCs w:val="18"/>
+              </w:rPr>
+              <w:tab/>
+              <w:t>.</w:t>
+            </w:r>
+            <w:r>
+              <w:rPr>
+                <w:sz w:val="20"/>
+                <w:szCs w:val="18"/>
+              </w:rPr>
+              <w:t xml:space="preserve">   </w:t>
+            </w:r>
+            <w:r>
+              <w:rPr>
+                <w:sz w:val="20"/>
+                <w:szCs w:val="18"/>
+              </w:rPr>
+              <w:t>.   .  Si base es distinta de 0</w:t>
+            </w:r>
+          </w:p>
+          <w:p>
+            <w:pPr>
+              <w:cnfStyle w:val="000000100000" w:firstRow="0" w:lastRow="0" w:firstColumn="0" w:lastColumn="0" w:oddVBand="0" w:evenVBand="0" w:oddHBand="1" w:evenHBand="0" w:firstRowFirstColumn="0" w:firstRowLastColumn="0" w:lastRowFirstColumn="0" w:lastRowLastColumn="0"/>
+              <w:rPr>
+                <w:sz w:val="20"/>
+                <w:szCs w:val="18"/>
+              </w:rPr>
+            </w:pPr>
+            <w:r>
+              <w:rPr>
+                <w:sz w:val="20"/>
+                <w:szCs w:val="18"/>
+              </w:rPr>
+              <w:t>.  .  .</w:t>
+            </w:r>
+            <w:r>
+              <w:rPr>
+                <w:sz w:val="20"/>
+                <w:szCs w:val="18"/>
+              </w:rPr>
+              <w:tab/>
+              <w:t xml:space="preserve"> .</w:t>
+            </w:r>
+            <w:r>
+              <w:rPr>
+                <w:sz w:val="20"/>
+                <w:szCs w:val="18"/>
+              </w:rPr>
+              <w:tab/>
+              <w:t>.</w:t>
+            </w:r>
+            <w:r>
+              <w:rPr>
+                <w:sz w:val="20"/>
+                <w:szCs w:val="18"/>
+              </w:rPr>
+              <w:t xml:space="preserve">   </w:t>
+            </w:r>
+            <w:r>
+              <w:rPr>
+                <w:sz w:val="20"/>
+                <w:szCs w:val="18"/>
+              </w:rPr>
+              <w:t>.   .  .  Sumo ambos exponentes</w:t>
+            </w:r>
+          </w:p>
+          <w:p>
+            <w:pPr>
+              <w:cnfStyle w:val="000000100000" w:firstRow="0" w:lastRow="0" w:firstColumn="0" w:lastColumn="0" w:oddVBand="0" w:evenVBand="0" w:oddHBand="1" w:evenHBand="0" w:firstRowFirstColumn="0" w:firstRowLastColumn="0" w:lastRowFirstColumn="0" w:lastRowLastColumn="0"/>
+              <w:rPr>
+                <w:sz w:val="20"/>
+                <w:szCs w:val="18"/>
+              </w:rPr>
+            </w:pPr>
+            <w:r>
+              <w:rPr>
+                <w:sz w:val="20"/>
+                <w:szCs w:val="18"/>
+              </w:rPr>
+              <w:t>.  .  .</w:t>
+            </w:r>
+            <w:r>
+              <w:rPr>
+                <w:sz w:val="20"/>
+                <w:szCs w:val="18"/>
+              </w:rPr>
+              <w:tab/>
+              <w:t xml:space="preserve"> .</w:t>
+            </w:r>
+            <w:r>
+              <w:rPr>
+                <w:sz w:val="20"/>
+                <w:szCs w:val="18"/>
+              </w:rPr>
+              <w:tab/>
+              <w:t>.</w:t>
+            </w:r>
+            <w:r>
+              <w:rPr>
+                <w:sz w:val="20"/>
+                <w:szCs w:val="18"/>
+              </w:rPr>
+              <w:t xml:space="preserve">   </w:t>
+            </w:r>
+            <w:r>
+              <w:rPr>
+                <w:sz w:val="20"/>
+                <w:szCs w:val="18"/>
+              </w:rPr>
+              <w:t>.   .  .  Obtengo bases de ambos términos y multiplico</w:t>
+            </w:r>
+          </w:p>
+          <w:p>
+            <w:pPr>
+              <w:cnfStyle w:val="000000100000" w:firstRow="0" w:lastRow="0" w:firstColumn="0" w:lastColumn="0" w:oddVBand="0" w:evenVBand="0" w:oddHBand="1" w:evenHBand="0" w:firstRowFirstColumn="0" w:firstRowLastColumn="0" w:lastRowFirstColumn="0" w:lastRowLastColumn="0"/>
+              <w:rPr>
+                <w:sz w:val="20"/>
+                <w:szCs w:val="18"/>
+              </w:rPr>
+            </w:pPr>
+            <w:r>
+              <w:rPr>
+                <w:sz w:val="20"/>
+                <w:szCs w:val="18"/>
+              </w:rPr>
+              <w:t>.  .  .</w:t>
+            </w:r>
+            <w:r>
+              <w:rPr>
+                <w:sz w:val="20"/>
+                <w:szCs w:val="18"/>
+              </w:rPr>
+              <w:tab/>
+              <w:t xml:space="preserve"> .</w:t>
+            </w:r>
+            <w:r>
+              <w:rPr>
+                <w:sz w:val="20"/>
+                <w:szCs w:val="18"/>
+              </w:rPr>
+              <w:tab/>
+              <w:t>.</w:t>
+            </w:r>
+            <w:r>
+              <w:rPr>
+                <w:sz w:val="20"/>
+                <w:szCs w:val="18"/>
+              </w:rPr>
+              <w:t xml:space="preserve">   </w:t>
+            </w:r>
+            <w:r>
+              <w:rPr>
+                <w:sz w:val="20"/>
+                <w:szCs w:val="18"/>
+              </w:rPr>
+              <w:t>.</w:t>
+            </w:r>
+            <w:r>
+              <w:rPr>
+                <w:sz w:val="20"/>
+                <w:szCs w:val="18"/>
+              </w:rPr>
+              <w:t xml:space="preserve">   </w:t>
+            </w:r>
+            <w:r>
+              <w:rPr>
+                <w:sz w:val="20"/>
+                <w:szCs w:val="18"/>
+              </w:rPr>
+              <w:t>.  .  Obtengo signos de ambos términos</w:t>
+            </w:r>
+          </w:p>
+          <w:p>
+            <w:pPr>
+              <w:cnfStyle w:val="000000100000" w:firstRow="0" w:lastRow="0" w:firstColumn="0" w:lastColumn="0" w:oddVBand="0" w:evenVBand="0" w:oddHBand="1" w:evenHBand="0" w:firstRowFirstColumn="0" w:firstRowLastColumn="0" w:lastRowFirstColumn="0" w:lastRowLastColumn="0"/>
+              <w:rPr>
+                <w:sz w:val="20"/>
+                <w:szCs w:val="18"/>
+              </w:rPr>
+            </w:pPr>
+            <w:r>
+              <w:rPr>
+                <w:sz w:val="20"/>
+                <w:szCs w:val="18"/>
+              </w:rPr>
+              <w:t>.  .  .</w:t>
+            </w:r>
+            <w:r>
+              <w:rPr>
+                <w:sz w:val="20"/>
+                <w:szCs w:val="18"/>
+              </w:rPr>
+              <w:tab/>
+              <w:t xml:space="preserve"> .</w:t>
+            </w:r>
+            <w:r>
+              <w:rPr>
+                <w:sz w:val="20"/>
+                <w:szCs w:val="18"/>
+              </w:rPr>
+              <w:tab/>
+              <w:t>.   .   .  .  Si ambos signos son ‘-’ o ambos signos son ‘+’</w:t>
+            </w:r>
+          </w:p>
+          <w:p>
+            <w:pPr>
+              <w:cnfStyle w:val="000000100000" w:firstRow="0" w:lastRow="0" w:firstColumn="0" w:lastColumn="0" w:oddVBand="0" w:evenVBand="0" w:oddHBand="1" w:evenHBand="0" w:firstRowFirstColumn="0" w:firstRowLastColumn="0" w:lastRowFirstColumn="0" w:lastRowLastColumn="0"/>
+              <w:rPr>
+                <w:sz w:val="20"/>
+                <w:szCs w:val="18"/>
+              </w:rPr>
+            </w:pPr>
+            <w:r>
+              <w:rPr>
+                <w:sz w:val="20"/>
+                <w:szCs w:val="18"/>
+              </w:rPr>
+              <w:t>.  .  .</w:t>
+            </w:r>
+            <w:r>
+              <w:rPr>
+                <w:sz w:val="20"/>
+                <w:szCs w:val="18"/>
+              </w:rPr>
+              <w:tab/>
+              <w:t xml:space="preserve"> .</w:t>
+            </w:r>
+            <w:r>
+              <w:rPr>
+                <w:sz w:val="20"/>
+                <w:szCs w:val="18"/>
+              </w:rPr>
+              <w:tab/>
+              <w:t>.   .   .  .    Asigno ‘+’ a variable Signo</w:t>
+            </w:r>
+          </w:p>
+          <w:p>
+            <w:pPr>
+              <w:cnfStyle w:val="000000100000" w:firstRow="0" w:lastRow="0" w:firstColumn="0" w:lastColumn="0" w:oddVBand="0" w:evenVBand="0" w:oddHBand="1" w:evenHBand="0" w:firstRowFirstColumn="0" w:firstRowLastColumn="0" w:lastRowFirstColumn="0" w:lastRowLastColumn="0"/>
+              <w:rPr>
+                <w:sz w:val="20"/>
+                <w:szCs w:val="18"/>
+              </w:rPr>
+            </w:pPr>
+            <w:r>
+              <w:rPr>
+                <w:sz w:val="20"/>
+                <w:szCs w:val="18"/>
+              </w:rPr>
+              <w:t>.  .  .</w:t>
+            </w:r>
+            <w:r>
+              <w:rPr>
+                <w:sz w:val="20"/>
+                <w:szCs w:val="18"/>
+              </w:rPr>
+              <w:tab/>
+              <w:t xml:space="preserve"> .</w:t>
+            </w:r>
+            <w:r>
+              <w:rPr>
+                <w:sz w:val="20"/>
+                <w:szCs w:val="18"/>
+              </w:rPr>
+              <w:tab/>
+              <w:t>.   .   .  .  Sino</w:t>
+            </w:r>
+          </w:p>
+          <w:p>
+            <w:pPr>
+              <w:cnfStyle w:val="000000100000" w:firstRow="0" w:lastRow="0" w:firstColumn="0" w:lastColumn="0" w:oddVBand="0" w:evenVBand="0" w:oddHBand="1" w:evenHBand="0" w:firstRowFirstColumn="0" w:firstRowLastColumn="0" w:lastRowFirstColumn="0" w:lastRowLastColumn="0"/>
+              <w:rPr>
+                <w:sz w:val="20"/>
+                <w:szCs w:val="18"/>
+              </w:rPr>
+            </w:pPr>
+            <w:r>
+              <w:rPr>
+                <w:sz w:val="20"/>
+                <w:szCs w:val="18"/>
+              </w:rPr>
+              <w:t>.  .  .</w:t>
+            </w:r>
+            <w:r>
+              <w:rPr>
+                <w:sz w:val="20"/>
+                <w:szCs w:val="18"/>
+              </w:rPr>
+              <w:tab/>
+              <w:t xml:space="preserve"> .</w:t>
+            </w:r>
+            <w:r>
+              <w:rPr>
+                <w:sz w:val="20"/>
+                <w:szCs w:val="18"/>
+              </w:rPr>
+              <w:tab/>
+              <w:t>.   .   .  .    Asigno ‘-‘ a variable Signo</w:t>
+            </w:r>
+          </w:p>
+          <w:p>
+            <w:pPr>
+              <w:cnfStyle w:val="000000100000" w:firstRow="0" w:lastRow="0" w:firstColumn="0" w:lastColumn="0" w:oddVBand="0" w:evenVBand="0" w:oddHBand="1" w:evenHBand="0" w:firstRowFirstColumn="0" w:firstRowLastColumn="0" w:lastRowFirstColumn="0" w:lastRowLastColumn="0"/>
+              <w:rPr>
+                <w:sz w:val="20"/>
+                <w:szCs w:val="18"/>
+              </w:rPr>
+            </w:pPr>
+            <w:r>
+              <w:rPr>
+                <w:sz w:val="20"/>
+                <w:szCs w:val="18"/>
+              </w:rPr>
+              <w:t>.  .  .</w:t>
+            </w:r>
+            <w:r>
+              <w:rPr>
+                <w:sz w:val="20"/>
+                <w:szCs w:val="18"/>
+              </w:rPr>
+              <w:tab/>
+              <w:t xml:space="preserve"> .</w:t>
+            </w:r>
+            <w:r>
+              <w:rPr>
+                <w:sz w:val="20"/>
+                <w:szCs w:val="18"/>
+              </w:rPr>
+              <w:tab/>
+              <w:t xml:space="preserve">.   .   .  .  </w:t>
+            </w:r>
+            <w:proofErr w:type="spellStart"/>
+            <w:r>
+              <w:rPr>
+                <w:sz w:val="20"/>
+                <w:szCs w:val="18"/>
+              </w:rPr>
+              <w:t>FinSi</w:t>
+            </w:r>
+            <w:proofErr w:type="spellEnd"/>
+          </w:p>
+          <w:p>
+            <w:pPr>
+              <w:cnfStyle w:val="000000100000" w:firstRow="0" w:lastRow="0" w:firstColumn="0" w:lastColumn="0" w:oddVBand="0" w:evenVBand="0" w:oddHBand="1" w:evenHBand="0" w:firstRowFirstColumn="0" w:firstRowLastColumn="0" w:lastRowFirstColumn="0" w:lastRowLastColumn="0"/>
+              <w:rPr>
+                <w:sz w:val="20"/>
+                <w:szCs w:val="18"/>
+              </w:rPr>
+            </w:pPr>
+            <w:r>
+              <w:rPr>
+                <w:sz w:val="20"/>
+                <w:szCs w:val="18"/>
+              </w:rPr>
+              <w:t>.  .  .</w:t>
+            </w:r>
+            <w:r>
+              <w:rPr>
+                <w:sz w:val="20"/>
+                <w:szCs w:val="18"/>
+              </w:rPr>
+              <w:tab/>
+              <w:t xml:space="preserve"> .</w:t>
+            </w:r>
+            <w:r>
+              <w:rPr>
+                <w:sz w:val="20"/>
+                <w:szCs w:val="18"/>
+              </w:rPr>
+              <w:tab/>
+              <w:t>.   .   .  .  Creo termino con dichos datos</w:t>
+            </w:r>
+          </w:p>
+          <w:p>
+            <w:pPr>
+              <w:cnfStyle w:val="000000100000" w:firstRow="0" w:lastRow="0" w:firstColumn="0" w:lastColumn="0" w:oddVBand="0" w:evenVBand="0" w:oddHBand="1" w:evenHBand="0" w:firstRowFirstColumn="0" w:firstRowLastColumn="0" w:lastRowFirstColumn="0" w:lastRowLastColumn="0"/>
+              <w:rPr>
+                <w:sz w:val="20"/>
+                <w:szCs w:val="18"/>
+              </w:rPr>
+            </w:pPr>
+            <w:r>
+              <w:rPr>
+                <w:sz w:val="20"/>
+                <w:szCs w:val="18"/>
+              </w:rPr>
+              <w:t>.  .  .</w:t>
+            </w:r>
+            <w:r>
+              <w:rPr>
+                <w:sz w:val="20"/>
+                <w:szCs w:val="18"/>
+              </w:rPr>
+              <w:tab/>
+              <w:t xml:space="preserve"> .</w:t>
+            </w:r>
+            <w:r>
+              <w:rPr>
+                <w:sz w:val="20"/>
+                <w:szCs w:val="18"/>
+              </w:rPr>
+              <w:tab/>
+              <w:t>.   .</w:t>
+            </w:r>
+            <w:r>
+              <w:rPr>
+                <w:sz w:val="20"/>
+                <w:szCs w:val="18"/>
+              </w:rPr>
+              <w:t xml:space="preserve">   </w:t>
+            </w:r>
+            <w:bookmarkStart w:id="6" w:name="_GoBack"/>
+            <w:bookmarkEnd w:id="6"/>
+            <w:r>
+              <w:rPr>
+                <w:sz w:val="20"/>
+                <w:szCs w:val="18"/>
+              </w:rPr>
+              <w:t>.  .  Inserto termino en lista términos1</w:t>
+            </w:r>
+          </w:p>
+          <w:p>
+            <w:pPr>
+              <w:cnfStyle w:val="000000100000" w:firstRow="0" w:lastRow="0" w:firstColumn="0" w:lastColumn="0" w:oddVBand="0" w:evenVBand="0" w:oddHBand="1" w:evenHBand="0" w:firstRowFirstColumn="0" w:firstRowLastColumn="0" w:lastRowFirstColumn="0" w:lastRowLastColumn="0"/>
+              <w:rPr>
+                <w:sz w:val="20"/>
+                <w:szCs w:val="18"/>
+              </w:rPr>
+            </w:pPr>
+            <w:r>
+              <w:rPr>
+                <w:sz w:val="20"/>
+                <w:szCs w:val="18"/>
+              </w:rPr>
+              <w:t>.  .  .</w:t>
+            </w:r>
+            <w:r>
+              <w:rPr>
+                <w:sz w:val="20"/>
+                <w:szCs w:val="18"/>
+              </w:rPr>
+              <w:tab/>
+              <w:t xml:space="preserve"> .</w:t>
+            </w:r>
+            <w:r>
+              <w:rPr>
+                <w:sz w:val="20"/>
+                <w:szCs w:val="18"/>
+              </w:rPr>
+              <w:tab/>
+              <w:t xml:space="preserve">.   .   .  </w:t>
+            </w:r>
+            <w:proofErr w:type="spellStart"/>
+            <w:r>
+              <w:rPr>
+                <w:sz w:val="20"/>
+                <w:szCs w:val="18"/>
+              </w:rPr>
+              <w:t>FinSi</w:t>
+            </w:r>
+            <w:proofErr w:type="spellEnd"/>
+          </w:p>
+          <w:p>
+            <w:pPr>
+              <w:cnfStyle w:val="000000100000" w:firstRow="0" w:lastRow="0" w:firstColumn="0" w:lastColumn="0" w:oddVBand="0" w:evenVBand="0" w:oddHBand="1" w:evenHBand="0" w:firstRowFirstColumn="0" w:firstRowLastColumn="0" w:lastRowFirstColumn="0" w:lastRowLastColumn="0"/>
+              <w:rPr>
+                <w:sz w:val="20"/>
+                <w:szCs w:val="18"/>
+              </w:rPr>
+            </w:pPr>
+            <w:r>
+              <w:rPr>
+                <w:sz w:val="20"/>
+                <w:szCs w:val="18"/>
+              </w:rPr>
+              <w:t>.  .  .</w:t>
+            </w:r>
+            <w:r>
+              <w:rPr>
+                <w:sz w:val="20"/>
+                <w:szCs w:val="18"/>
+              </w:rPr>
+              <w:tab/>
+              <w:t xml:space="preserve"> .</w:t>
+            </w:r>
+            <w:r>
+              <w:rPr>
+                <w:sz w:val="20"/>
+                <w:szCs w:val="18"/>
+              </w:rPr>
+              <w:tab/>
+              <w:t xml:space="preserve">.   .   </w:t>
+            </w:r>
+            <w:proofErr w:type="spellStart"/>
+            <w:r>
+              <w:rPr>
+                <w:sz w:val="20"/>
+                <w:szCs w:val="18"/>
+              </w:rPr>
+              <w:t>FinSi</w:t>
+            </w:r>
+            <w:proofErr w:type="spellEnd"/>
+          </w:p>
+          <w:p>
+            <w:pPr>
+              <w:cnfStyle w:val="000000100000" w:firstRow="0" w:lastRow="0" w:firstColumn="0" w:lastColumn="0" w:oddVBand="0" w:evenVBand="0" w:oddHBand="1" w:evenHBand="0" w:firstRowFirstColumn="0" w:firstRowLastColumn="0" w:lastRowFirstColumn="0" w:lastRowLastColumn="0"/>
+              <w:rPr>
+                <w:sz w:val="20"/>
+                <w:szCs w:val="18"/>
+              </w:rPr>
+            </w:pPr>
+            <w:r>
+              <w:rPr>
+                <w:sz w:val="20"/>
+                <w:szCs w:val="18"/>
+              </w:rPr>
+              <w:t>.  .  .</w:t>
+            </w:r>
+            <w:r>
+              <w:rPr>
+                <w:sz w:val="20"/>
+                <w:szCs w:val="18"/>
+              </w:rPr>
+              <w:tab/>
+              <w:t xml:space="preserve"> .</w:t>
+            </w:r>
+            <w:r>
+              <w:rPr>
+                <w:sz w:val="20"/>
+                <w:szCs w:val="18"/>
+              </w:rPr>
+              <w:tab/>
+              <w:t xml:space="preserve">.   </w:t>
+            </w:r>
+            <w:proofErr w:type="spellStart"/>
+            <w:r>
+              <w:rPr>
+                <w:sz w:val="20"/>
+                <w:szCs w:val="18"/>
+              </w:rPr>
+              <w:t>FinMientras</w:t>
+            </w:r>
+            <w:proofErr w:type="spellEnd"/>
+          </w:p>
+          <w:p>
+            <w:pPr>
+              <w:cnfStyle w:val="000000100000" w:firstRow="0" w:lastRow="0" w:firstColumn="0" w:lastColumn="0" w:oddVBand="0" w:evenVBand="0" w:oddHBand="1" w:evenHBand="0" w:firstRowFirstColumn="0" w:firstRowLastColumn="0" w:lastRowFirstColumn="0" w:lastRowLastColumn="0"/>
+              <w:rPr>
+                <w:sz w:val="20"/>
+                <w:szCs w:val="18"/>
+              </w:rPr>
+            </w:pPr>
+            <w:r>
+              <w:rPr>
+                <w:sz w:val="20"/>
+                <w:szCs w:val="18"/>
+              </w:rPr>
+              <w:t>.  .  .</w:t>
+            </w:r>
+            <w:r>
+              <w:rPr>
+                <w:sz w:val="20"/>
+                <w:szCs w:val="18"/>
+              </w:rPr>
+              <w:tab/>
+              <w:t xml:space="preserve"> .</w:t>
+            </w:r>
+            <w:r>
+              <w:rPr>
+                <w:sz w:val="20"/>
+                <w:szCs w:val="18"/>
+              </w:rPr>
+              <w:tab/>
+            </w:r>
+            <w:proofErr w:type="spellStart"/>
+            <w:r>
+              <w:rPr>
+                <w:sz w:val="20"/>
+                <w:szCs w:val="18"/>
+              </w:rPr>
+              <w:t>FinMientras</w:t>
+            </w:r>
+            <w:proofErr w:type="spellEnd"/>
+            <w:r>
+              <w:rPr>
+                <w:sz w:val="20"/>
+                <w:szCs w:val="18"/>
+              </w:rPr>
+              <w:t xml:space="preserve"> </w:t>
+            </w:r>
+          </w:p>
+          <w:p>
+            <w:pPr>
+              <w:cnfStyle w:val="000000100000" w:firstRow="0" w:lastRow="0" w:firstColumn="0" w:lastColumn="0" w:oddVBand="0" w:evenVBand="0" w:oddHBand="1" w:evenHBand="0" w:firstRowFirstColumn="0" w:firstRowLastColumn="0" w:lastRowFirstColumn="0" w:lastRowLastColumn="0"/>
+              <w:rPr>
+                <w:sz w:val="20"/>
+                <w:szCs w:val="18"/>
+              </w:rPr>
+            </w:pPr>
+            <w:r>
+              <w:rPr>
+                <w:sz w:val="20"/>
+                <w:szCs w:val="18"/>
+              </w:rPr>
+              <w:t xml:space="preserve">.  .  .  </w:t>
+            </w:r>
+            <w:r>
+              <w:rPr>
+                <w:sz w:val="20"/>
+                <w:szCs w:val="18"/>
+              </w:rPr>
+              <w:t xml:space="preserve">       </w:t>
+            </w:r>
+            <w:r>
+              <w:rPr>
+                <w:sz w:val="20"/>
+                <w:szCs w:val="18"/>
+              </w:rPr>
+              <w:t>.</w:t>
+            </w:r>
+          </w:p>
+          <w:p>
+            <w:pPr>
+              <w:cnfStyle w:val="000000100000" w:firstRow="0" w:lastRow="0" w:firstColumn="0" w:lastColumn="0" w:oddVBand="0" w:evenVBand="0" w:oddHBand="1" w:evenHBand="0" w:firstRowFirstColumn="0" w:firstRowLastColumn="0" w:lastRowFirstColumn="0" w:lastRowLastColumn="0"/>
+              <w:rPr>
+                <w:sz w:val="20"/>
+                <w:szCs w:val="18"/>
+              </w:rPr>
+            </w:pPr>
+            <w:r>
+              <w:rPr>
+                <w:sz w:val="20"/>
+                <w:szCs w:val="18"/>
+              </w:rPr>
+              <w:t>.  .  .</w:t>
+            </w:r>
+            <w:r>
+              <w:rPr>
+                <w:sz w:val="20"/>
+                <w:szCs w:val="18"/>
+              </w:rPr>
+              <w:tab/>
+              <w:t xml:space="preserve"> .</w:t>
+            </w:r>
+            <w:r>
+              <w:rPr>
+                <w:sz w:val="20"/>
+                <w:szCs w:val="18"/>
+              </w:rPr>
+              <w:tab/>
+              <w:t>Recorro segunda lista</w:t>
+            </w:r>
+          </w:p>
+          <w:p>
+            <w:pPr>
+              <w:cnfStyle w:val="000000100000" w:firstRow="0" w:lastRow="0" w:firstColumn="0" w:lastColumn="0" w:oddVBand="0" w:evenVBand="0" w:oddHBand="1" w:evenHBand="0" w:firstRowFirstColumn="0" w:firstRowLastColumn="0" w:lastRowFirstColumn="0" w:lastRowLastColumn="0"/>
+              <w:rPr>
+                <w:sz w:val="20"/>
+                <w:szCs w:val="18"/>
+              </w:rPr>
+            </w:pPr>
+            <w:r>
+              <w:rPr>
+                <w:sz w:val="20"/>
+                <w:szCs w:val="18"/>
+              </w:rPr>
+              <w:t>.  .  .</w:t>
+            </w:r>
+            <w:r>
+              <w:rPr>
+                <w:sz w:val="20"/>
+                <w:szCs w:val="18"/>
+              </w:rPr>
+              <w:tab/>
+              <w:t xml:space="preserve"> .</w:t>
+            </w:r>
+            <w:r>
+              <w:rPr>
+                <w:sz w:val="20"/>
+                <w:szCs w:val="18"/>
+              </w:rPr>
+              <w:tab/>
+              <w:t>Mientras lista2 no sea vacía obtengo termino</w:t>
+            </w:r>
+          </w:p>
+          <w:p>
+            <w:pPr>
+              <w:cnfStyle w:val="000000100000" w:firstRow="0" w:lastRow="0" w:firstColumn="0" w:lastColumn="0" w:oddVBand="0" w:evenVBand="0" w:oddHBand="1" w:evenHBand="0" w:firstRowFirstColumn="0" w:firstRowLastColumn="0" w:lastRowFirstColumn="0" w:lastRowLastColumn="0"/>
+              <w:rPr>
+                <w:sz w:val="20"/>
+                <w:szCs w:val="18"/>
+              </w:rPr>
+            </w:pPr>
+            <w:r>
+              <w:rPr>
+                <w:sz w:val="20"/>
+                <w:szCs w:val="18"/>
+              </w:rPr>
+              <w:t>.  .  .</w:t>
+            </w:r>
+            <w:r>
+              <w:rPr>
+                <w:sz w:val="20"/>
+                <w:szCs w:val="18"/>
+              </w:rPr>
+              <w:tab/>
+              <w:t xml:space="preserve"> .</w:t>
+            </w:r>
+            <w:r>
+              <w:rPr>
+                <w:sz w:val="20"/>
+                <w:szCs w:val="18"/>
+              </w:rPr>
+              <w:tab/>
+              <w:t>.  Recorro primer lista</w:t>
+            </w:r>
+          </w:p>
+          <w:p>
+            <w:pPr>
+              <w:cnfStyle w:val="000000100000" w:firstRow="0" w:lastRow="0" w:firstColumn="0" w:lastColumn="0" w:oddVBand="0" w:evenVBand="0" w:oddHBand="1" w:evenHBand="0" w:firstRowFirstColumn="0" w:firstRowLastColumn="0" w:lastRowFirstColumn="0" w:lastRowLastColumn="0"/>
+              <w:rPr>
+                <w:sz w:val="20"/>
+                <w:szCs w:val="18"/>
+              </w:rPr>
+            </w:pPr>
+            <w:r>
+              <w:rPr>
+                <w:sz w:val="20"/>
+                <w:szCs w:val="18"/>
+              </w:rPr>
+              <w:t>.  .  .</w:t>
+            </w:r>
+            <w:r>
+              <w:rPr>
+                <w:sz w:val="20"/>
+                <w:szCs w:val="18"/>
+              </w:rPr>
+              <w:tab/>
+              <w:t xml:space="preserve"> .</w:t>
+            </w:r>
+            <w:r>
+              <w:rPr>
+                <w:sz w:val="20"/>
+                <w:szCs w:val="18"/>
+              </w:rPr>
+              <w:tab/>
+              <w:t>.  Mientras lista1 no sea vacía obtengo termino</w:t>
+            </w:r>
+          </w:p>
+          <w:p>
+            <w:pPr>
+              <w:cnfStyle w:val="000000100000" w:firstRow="0" w:lastRow="0" w:firstColumn="0" w:lastColumn="0" w:oddVBand="0" w:evenVBand="0" w:oddHBand="1" w:evenHBand="0" w:firstRowFirstColumn="0" w:firstRowLastColumn="0" w:lastRowFirstColumn="0" w:lastRowLastColumn="0"/>
+              <w:rPr>
+                <w:sz w:val="20"/>
+                <w:szCs w:val="18"/>
+              </w:rPr>
+            </w:pPr>
+            <w:r>
+              <w:rPr>
+                <w:sz w:val="20"/>
+                <w:szCs w:val="18"/>
+              </w:rPr>
+              <w:t>.  .  .</w:t>
+            </w:r>
+            <w:r>
+              <w:rPr>
+                <w:sz w:val="20"/>
+                <w:szCs w:val="18"/>
+              </w:rPr>
+              <w:tab/>
+              <w:t xml:space="preserve"> .</w:t>
+            </w:r>
+            <w:r>
+              <w:rPr>
+                <w:sz w:val="20"/>
+                <w:szCs w:val="18"/>
+              </w:rPr>
+              <w:tab/>
+              <w:t>.  .   Si exponentes2 es mayor a exponente1</w:t>
+            </w:r>
+          </w:p>
+          <w:p>
+            <w:pPr>
+              <w:cnfStyle w:val="000000100000" w:firstRow="0" w:lastRow="0" w:firstColumn="0" w:lastColumn="0" w:oddVBand="0" w:evenVBand="0" w:oddHBand="1" w:evenHBand="0" w:firstRowFirstColumn="0" w:firstRowLastColumn="0" w:lastRowFirstColumn="0" w:lastRowLastColumn="0"/>
+              <w:rPr>
+                <w:sz w:val="20"/>
+                <w:szCs w:val="18"/>
+              </w:rPr>
+            </w:pPr>
+            <w:r>
+              <w:rPr>
+                <w:sz w:val="20"/>
+                <w:szCs w:val="18"/>
+              </w:rPr>
+              <w:t>.  .  .</w:t>
+            </w:r>
+            <w:r>
+              <w:rPr>
+                <w:sz w:val="20"/>
+                <w:szCs w:val="18"/>
+              </w:rPr>
+              <w:tab/>
+              <w:t xml:space="preserve"> .</w:t>
+            </w:r>
+            <w:r>
+              <w:rPr>
+                <w:sz w:val="20"/>
+                <w:szCs w:val="18"/>
+              </w:rPr>
+              <w:tab/>
+              <w:t>.  .   .   Si base es distinta de 0</w:t>
+            </w:r>
+          </w:p>
+          <w:p>
+            <w:pPr>
+              <w:cnfStyle w:val="000000100000" w:firstRow="0" w:lastRow="0" w:firstColumn="0" w:lastColumn="0" w:oddVBand="0" w:evenVBand="0" w:oddHBand="1" w:evenHBand="0" w:firstRowFirstColumn="0" w:firstRowLastColumn="0" w:lastRowFirstColumn="0" w:lastRowLastColumn="0"/>
+              <w:rPr>
+                <w:sz w:val="20"/>
+                <w:szCs w:val="18"/>
+              </w:rPr>
+            </w:pPr>
+            <w:r>
+              <w:rPr>
+                <w:sz w:val="20"/>
+                <w:szCs w:val="18"/>
+              </w:rPr>
+              <w:t>.  .  .</w:t>
+            </w:r>
+            <w:r>
+              <w:rPr>
+                <w:sz w:val="20"/>
+                <w:szCs w:val="18"/>
+              </w:rPr>
+              <w:tab/>
+              <w:t xml:space="preserve"> .</w:t>
+            </w:r>
+            <w:r>
+              <w:rPr>
+                <w:sz w:val="20"/>
+                <w:szCs w:val="18"/>
+              </w:rPr>
+              <w:tab/>
+              <w:t>.  .   .   .   Sumo ambos exponentes</w:t>
+            </w:r>
+          </w:p>
+          <w:p>
+            <w:pPr>
+              <w:cnfStyle w:val="000000100000" w:firstRow="0" w:lastRow="0" w:firstColumn="0" w:lastColumn="0" w:oddVBand="0" w:evenVBand="0" w:oddHBand="1" w:evenHBand="0" w:firstRowFirstColumn="0" w:firstRowLastColumn="0" w:lastRowFirstColumn="0" w:lastRowLastColumn="0"/>
+              <w:rPr>
+                <w:sz w:val="20"/>
+                <w:szCs w:val="18"/>
+              </w:rPr>
+            </w:pPr>
+            <w:r>
+              <w:rPr>
+                <w:sz w:val="20"/>
+                <w:szCs w:val="18"/>
+              </w:rPr>
+              <w:t>.  .  .</w:t>
+            </w:r>
+            <w:r>
+              <w:rPr>
+                <w:sz w:val="20"/>
+                <w:szCs w:val="18"/>
+              </w:rPr>
+              <w:tab/>
+              <w:t xml:space="preserve"> .</w:t>
+            </w:r>
+            <w:r>
+              <w:rPr>
+                <w:sz w:val="20"/>
+                <w:szCs w:val="18"/>
+              </w:rPr>
+              <w:tab/>
+              <w:t>.  .   .   .   Obtengo bases de ambos términos y multiplico</w:t>
+            </w:r>
+          </w:p>
+          <w:p>
+            <w:pPr>
+              <w:cnfStyle w:val="000000100000" w:firstRow="0" w:lastRow="0" w:firstColumn="0" w:lastColumn="0" w:oddVBand="0" w:evenVBand="0" w:oddHBand="1" w:evenHBand="0" w:firstRowFirstColumn="0" w:firstRowLastColumn="0" w:lastRowFirstColumn="0" w:lastRowLastColumn="0"/>
+              <w:rPr>
+                <w:sz w:val="20"/>
+                <w:szCs w:val="18"/>
+              </w:rPr>
+            </w:pPr>
+            <w:r>
+              <w:rPr>
+                <w:sz w:val="20"/>
+                <w:szCs w:val="18"/>
+              </w:rPr>
+              <w:t>.  .  .</w:t>
+            </w:r>
+            <w:r>
+              <w:rPr>
+                <w:sz w:val="20"/>
+                <w:szCs w:val="18"/>
+              </w:rPr>
+              <w:tab/>
+              <w:t xml:space="preserve"> .</w:t>
+            </w:r>
+            <w:r>
+              <w:rPr>
+                <w:sz w:val="20"/>
+                <w:szCs w:val="18"/>
+              </w:rPr>
+              <w:tab/>
+              <w:t>.  .   .   .   Obtengo signos de ambos términos</w:t>
+            </w:r>
+          </w:p>
+          <w:p>
+            <w:pPr>
+              <w:cnfStyle w:val="000000100000" w:firstRow="0" w:lastRow="0" w:firstColumn="0" w:lastColumn="0" w:oddVBand="0" w:evenVBand="0" w:oddHBand="1" w:evenHBand="0" w:firstRowFirstColumn="0" w:firstRowLastColumn="0" w:lastRowFirstColumn="0" w:lastRowLastColumn="0"/>
+              <w:rPr>
+                <w:sz w:val="20"/>
+                <w:szCs w:val="18"/>
+              </w:rPr>
+            </w:pPr>
+            <w:r>
+              <w:rPr>
+                <w:sz w:val="20"/>
+                <w:szCs w:val="18"/>
+              </w:rPr>
+              <w:t>.  .  .</w:t>
+            </w:r>
+            <w:r>
+              <w:rPr>
+                <w:sz w:val="20"/>
+                <w:szCs w:val="18"/>
+              </w:rPr>
+              <w:tab/>
+              <w:t xml:space="preserve"> .</w:t>
+            </w:r>
+            <w:r>
+              <w:rPr>
+                <w:sz w:val="20"/>
+                <w:szCs w:val="18"/>
+              </w:rPr>
+              <w:tab/>
+              <w:t>.  .   .   .   Si ambos signos son ‘-’ o ambos signos son ‘+’</w:t>
+            </w:r>
+          </w:p>
+          <w:p>
+            <w:pPr>
+              <w:cnfStyle w:val="000000100000" w:firstRow="0" w:lastRow="0" w:firstColumn="0" w:lastColumn="0" w:oddVBand="0" w:evenVBand="0" w:oddHBand="1" w:evenHBand="0" w:firstRowFirstColumn="0" w:firstRowLastColumn="0" w:lastRowFirstColumn="0" w:lastRowLastColumn="0"/>
+              <w:rPr>
+                <w:sz w:val="20"/>
+                <w:szCs w:val="18"/>
+              </w:rPr>
+            </w:pPr>
+            <w:r>
+              <w:rPr>
+                <w:sz w:val="20"/>
+                <w:szCs w:val="18"/>
+              </w:rPr>
+              <w:t>.  .  .</w:t>
+            </w:r>
+            <w:r>
+              <w:rPr>
+                <w:sz w:val="20"/>
+                <w:szCs w:val="18"/>
+              </w:rPr>
+              <w:tab/>
+              <w:t xml:space="preserve"> .</w:t>
+            </w:r>
+            <w:r>
+              <w:rPr>
+                <w:sz w:val="20"/>
+                <w:szCs w:val="18"/>
+              </w:rPr>
+              <w:tab/>
+              <w:t>.  .   .   .      Asigno ‘+’ a variable Signo</w:t>
+            </w:r>
+          </w:p>
+          <w:p>
+            <w:pPr>
+              <w:cnfStyle w:val="000000100000" w:firstRow="0" w:lastRow="0" w:firstColumn="0" w:lastColumn="0" w:oddVBand="0" w:evenVBand="0" w:oddHBand="1" w:evenHBand="0" w:firstRowFirstColumn="0" w:firstRowLastColumn="0" w:lastRowFirstColumn="0" w:lastRowLastColumn="0"/>
+              <w:rPr>
+                <w:sz w:val="20"/>
+                <w:szCs w:val="18"/>
+              </w:rPr>
+            </w:pPr>
+            <w:r>
+              <w:rPr>
+                <w:sz w:val="20"/>
+                <w:szCs w:val="18"/>
+              </w:rPr>
+              <w:t>.  .  .</w:t>
+            </w:r>
+            <w:r>
+              <w:rPr>
+                <w:sz w:val="20"/>
+                <w:szCs w:val="18"/>
+              </w:rPr>
+              <w:tab/>
+              <w:t xml:space="preserve"> .</w:t>
+            </w:r>
+            <w:r>
+              <w:rPr>
+                <w:sz w:val="20"/>
+                <w:szCs w:val="18"/>
+              </w:rPr>
+              <w:tab/>
+              <w:t>.  .   .   .   Sino</w:t>
+            </w:r>
+          </w:p>
+          <w:p>
+            <w:pPr>
+              <w:cnfStyle w:val="000000100000" w:firstRow="0" w:lastRow="0" w:firstColumn="0" w:lastColumn="0" w:oddVBand="0" w:evenVBand="0" w:oddHBand="1" w:evenHBand="0" w:firstRowFirstColumn="0" w:firstRowLastColumn="0" w:lastRowFirstColumn="0" w:lastRowLastColumn="0"/>
+              <w:rPr>
+                <w:sz w:val="20"/>
+                <w:szCs w:val="18"/>
+              </w:rPr>
+            </w:pPr>
+            <w:r>
+              <w:rPr>
+                <w:sz w:val="20"/>
+                <w:szCs w:val="18"/>
+              </w:rPr>
+              <w:t>.  .  .</w:t>
+            </w:r>
+            <w:r>
+              <w:rPr>
+                <w:sz w:val="20"/>
+                <w:szCs w:val="18"/>
+              </w:rPr>
+              <w:tab/>
+              <w:t xml:space="preserve"> .</w:t>
+            </w:r>
+            <w:r>
+              <w:rPr>
+                <w:sz w:val="20"/>
+                <w:szCs w:val="18"/>
+              </w:rPr>
+              <w:tab/>
+              <w:t>.  .   .   .      Asigno ‘-‘ a variable Signo</w:t>
+            </w:r>
+          </w:p>
+          <w:p>
+            <w:pPr>
+              <w:cnfStyle w:val="000000100000" w:firstRow="0" w:lastRow="0" w:firstColumn="0" w:lastColumn="0" w:oddVBand="0" w:evenVBand="0" w:oddHBand="1" w:evenHBand="0" w:firstRowFirstColumn="0" w:firstRowLastColumn="0" w:lastRowFirstColumn="0" w:lastRowLastColumn="0"/>
+              <w:rPr>
+                <w:sz w:val="20"/>
+                <w:szCs w:val="18"/>
+              </w:rPr>
+            </w:pPr>
+            <w:r>
+              <w:rPr>
+                <w:sz w:val="20"/>
+                <w:szCs w:val="18"/>
+              </w:rPr>
+              <w:t>.  .  .</w:t>
+            </w:r>
+            <w:r>
+              <w:rPr>
+                <w:sz w:val="20"/>
+                <w:szCs w:val="18"/>
+              </w:rPr>
+              <w:tab/>
+              <w:t xml:space="preserve"> .</w:t>
+            </w:r>
+            <w:r>
+              <w:rPr>
+                <w:sz w:val="20"/>
+                <w:szCs w:val="18"/>
+              </w:rPr>
+              <w:tab/>
+              <w:t xml:space="preserve">.  .   .   .   </w:t>
+            </w:r>
+            <w:proofErr w:type="spellStart"/>
+            <w:r>
+              <w:rPr>
+                <w:sz w:val="20"/>
+                <w:szCs w:val="18"/>
+              </w:rPr>
+              <w:t>FinSi</w:t>
+            </w:r>
+            <w:proofErr w:type="spellEnd"/>
+          </w:p>
+          <w:p>
+            <w:pPr>
+              <w:cnfStyle w:val="000000100000" w:firstRow="0" w:lastRow="0" w:firstColumn="0" w:lastColumn="0" w:oddVBand="0" w:evenVBand="0" w:oddHBand="1" w:evenHBand="0" w:firstRowFirstColumn="0" w:firstRowLastColumn="0" w:lastRowFirstColumn="0" w:lastRowLastColumn="0"/>
+              <w:rPr>
+                <w:sz w:val="20"/>
+                <w:szCs w:val="18"/>
+              </w:rPr>
+            </w:pPr>
+            <w:r>
+              <w:rPr>
+                <w:sz w:val="20"/>
+                <w:szCs w:val="18"/>
+              </w:rPr>
+              <w:t>.  .  .</w:t>
+            </w:r>
+            <w:r>
+              <w:rPr>
+                <w:sz w:val="20"/>
+                <w:szCs w:val="18"/>
+              </w:rPr>
+              <w:tab/>
+              <w:t xml:space="preserve"> .</w:t>
+            </w:r>
+            <w:r>
+              <w:rPr>
+                <w:sz w:val="20"/>
+                <w:szCs w:val="18"/>
+              </w:rPr>
+              <w:tab/>
+              <w:t>.  .   .   .   Creo termino con dichos datos</w:t>
+            </w:r>
+          </w:p>
+          <w:p>
+            <w:pPr>
+              <w:cnfStyle w:val="000000100000" w:firstRow="0" w:lastRow="0" w:firstColumn="0" w:lastColumn="0" w:oddVBand="0" w:evenVBand="0" w:oddHBand="1" w:evenHBand="0" w:firstRowFirstColumn="0" w:firstRowLastColumn="0" w:lastRowFirstColumn="0" w:lastRowLastColumn="0"/>
+              <w:rPr>
+                <w:sz w:val="20"/>
+                <w:szCs w:val="18"/>
+              </w:rPr>
+            </w:pPr>
+            <w:r>
+              <w:rPr>
+                <w:sz w:val="20"/>
+                <w:szCs w:val="18"/>
+              </w:rPr>
+              <w:t>.  .  .</w:t>
+            </w:r>
+            <w:r>
+              <w:rPr>
+                <w:sz w:val="20"/>
+                <w:szCs w:val="18"/>
+              </w:rPr>
+              <w:tab/>
+              <w:t xml:space="preserve"> .</w:t>
+            </w:r>
+            <w:r>
+              <w:rPr>
+                <w:sz w:val="20"/>
+                <w:szCs w:val="18"/>
+              </w:rPr>
+              <w:tab/>
+              <w:t>.  .   .   .   Inserto termino en lista términos2</w:t>
+            </w:r>
+          </w:p>
+          <w:p>
+            <w:pPr>
+              <w:cnfStyle w:val="000000100000" w:firstRow="0" w:lastRow="0" w:firstColumn="0" w:lastColumn="0" w:oddVBand="0" w:evenVBand="0" w:oddHBand="1" w:evenHBand="0" w:firstRowFirstColumn="0" w:firstRowLastColumn="0" w:lastRowFirstColumn="0" w:lastRowLastColumn="0"/>
+              <w:rPr>
+                <w:sz w:val="20"/>
+                <w:szCs w:val="18"/>
+              </w:rPr>
+            </w:pPr>
+            <w:r>
+              <w:rPr>
+                <w:sz w:val="20"/>
+                <w:szCs w:val="18"/>
+              </w:rPr>
+              <w:t>.  .  .</w:t>
+            </w:r>
+            <w:r>
+              <w:rPr>
+                <w:sz w:val="20"/>
+                <w:szCs w:val="18"/>
+              </w:rPr>
+              <w:tab/>
+              <w:t xml:space="preserve"> .</w:t>
+            </w:r>
+            <w:r>
+              <w:rPr>
+                <w:sz w:val="20"/>
+                <w:szCs w:val="18"/>
+              </w:rPr>
+              <w:tab/>
+              <w:t xml:space="preserve">.  .   .   </w:t>
+            </w:r>
+            <w:proofErr w:type="spellStart"/>
+            <w:r>
+              <w:rPr>
+                <w:sz w:val="20"/>
+                <w:szCs w:val="18"/>
+              </w:rPr>
+              <w:t>FinSi</w:t>
+            </w:r>
+            <w:proofErr w:type="spellEnd"/>
+          </w:p>
+          <w:p>
+            <w:pPr>
+              <w:cnfStyle w:val="000000100000" w:firstRow="0" w:lastRow="0" w:firstColumn="0" w:lastColumn="0" w:oddVBand="0" w:evenVBand="0" w:oddHBand="1" w:evenHBand="0" w:firstRowFirstColumn="0" w:firstRowLastColumn="0" w:lastRowFirstColumn="0" w:lastRowLastColumn="0"/>
+              <w:rPr>
+                <w:sz w:val="20"/>
+                <w:szCs w:val="18"/>
+              </w:rPr>
+            </w:pPr>
+            <w:r>
+              <w:rPr>
+                <w:sz w:val="20"/>
+                <w:szCs w:val="18"/>
+              </w:rPr>
+              <w:t xml:space="preserve">.  .  .  </w:t>
+            </w:r>
+            <w:r>
+              <w:rPr>
+                <w:sz w:val="20"/>
+                <w:szCs w:val="18"/>
+              </w:rPr>
+              <w:t xml:space="preserve">       </w:t>
+            </w:r>
+            <w:r>
+              <w:rPr>
+                <w:sz w:val="20"/>
+                <w:szCs w:val="18"/>
+              </w:rPr>
+              <w:t xml:space="preserve">. </w:t>
+            </w:r>
+            <w:r>
+              <w:rPr>
+                <w:sz w:val="20"/>
                 <w:szCs w:val="18"/>
               </w:rPr>
               <w:t xml:space="preserve">            </w:t>
             </w:r>
             <w:r>
               <w:rPr>
-                <w:sz w:val="18"/>
-                <w:szCs w:val="18"/>
-              </w:rPr>
-              <w:t>Si ambos signos son ‘-’ o ambos signos son ‘+’</w:t>
-            </w:r>
-          </w:p>
-          <w:p>
-            <w:pPr>
-              <w:cnfStyle w:val="000000100000" w:firstRow="0" w:lastRow="0" w:firstColumn="0" w:lastColumn="0" w:oddVBand="0" w:evenVBand="0" w:oddHBand="1" w:evenHBand="0" w:firstRowFirstColumn="0" w:firstRowLastColumn="0" w:lastRowFirstColumn="0" w:lastRowLastColumn="0"/>
-              <w:rPr>
-                <w:sz w:val="18"/>
-                <w:szCs w:val="18"/>
-              </w:rPr>
-            </w:pPr>
-            <w:r>
-              <w:rPr>
-                <w:sz w:val="18"/>
-                <w:szCs w:val="18"/>
-              </w:rPr>
-              <w:t xml:space="preserve">                              </w:t>
-            </w:r>
-            <w:r>
-              <w:rPr>
-                <w:sz w:val="18"/>
-                <w:szCs w:val="18"/>
-              </w:rPr>
-              <w:t xml:space="preserve">            </w:t>
-            </w:r>
-            <w:r>
-              <w:rPr>
-                <w:sz w:val="18"/>
-                <w:szCs w:val="18"/>
-              </w:rPr>
-              <w:t>Asigno ‘+’ a variable Signo</w:t>
-            </w:r>
-          </w:p>
-          <w:p>
-            <w:pPr>
-              <w:cnfStyle w:val="000000100000" w:firstRow="0" w:lastRow="0" w:firstColumn="0" w:lastColumn="0" w:oddVBand="0" w:evenVBand="0" w:oddHBand="1" w:evenHBand="0" w:firstRowFirstColumn="0" w:firstRowLastColumn="0" w:lastRowFirstColumn="0" w:lastRowLastColumn="0"/>
-              <w:rPr>
-                <w:sz w:val="18"/>
-                <w:szCs w:val="18"/>
-              </w:rPr>
-            </w:pPr>
-            <w:r>
-              <w:rPr>
-                <w:sz w:val="18"/>
-                <w:szCs w:val="18"/>
-              </w:rPr>
-              <w:t xml:space="preserve">                        </w:t>
-            </w:r>
-            <w:r>
-              <w:rPr>
-                <w:sz w:val="18"/>
-                <w:szCs w:val="18"/>
-              </w:rPr>
-              <w:t xml:space="preserve">            </w:t>
-            </w:r>
-            <w:r>
-              <w:rPr>
-                <w:sz w:val="18"/>
+                <w:sz w:val="20"/>
+                <w:szCs w:val="18"/>
+              </w:rPr>
+              <w:t xml:space="preserve"> .  . </w:t>
+            </w:r>
+            <w:r>
+              <w:rPr>
+                <w:sz w:val="20"/>
+                <w:szCs w:val="18"/>
+              </w:rPr>
+              <w:t xml:space="preserve"> </w:t>
+            </w:r>
+            <w:r>
+              <w:rPr>
+                <w:sz w:val="20"/>
+                <w:szCs w:val="18"/>
+              </w:rPr>
+              <w:t xml:space="preserve"> </w:t>
+            </w:r>
+            <w:proofErr w:type="spellStart"/>
+            <w:r>
+              <w:rPr>
+                <w:sz w:val="20"/>
+                <w:szCs w:val="18"/>
+              </w:rPr>
+              <w:t>FinSi</w:t>
+            </w:r>
+            <w:proofErr w:type="spellEnd"/>
+          </w:p>
+          <w:p>
+            <w:pPr>
+              <w:cnfStyle w:val="000000100000" w:firstRow="0" w:lastRow="0" w:firstColumn="0" w:lastColumn="0" w:oddVBand="0" w:evenVBand="0" w:oddHBand="1" w:evenHBand="0" w:firstRowFirstColumn="0" w:firstRowLastColumn="0" w:lastRowFirstColumn="0" w:lastRowLastColumn="0"/>
+              <w:rPr>
+                <w:sz w:val="20"/>
+                <w:szCs w:val="18"/>
+              </w:rPr>
+            </w:pPr>
+            <w:r>
+              <w:rPr>
+                <w:sz w:val="20"/>
+                <w:szCs w:val="18"/>
+              </w:rPr>
+              <w:t>.  .  .</w:t>
+            </w:r>
+            <w:r>
+              <w:rPr>
+                <w:sz w:val="20"/>
+                <w:szCs w:val="18"/>
+              </w:rPr>
+              <w:tab/>
+              <w:t xml:space="preserve"> .</w:t>
+            </w:r>
+            <w:r>
+              <w:rPr>
+                <w:sz w:val="20"/>
+                <w:szCs w:val="18"/>
+              </w:rPr>
+              <w:tab/>
+              <w:t xml:space="preserve">.  </w:t>
+            </w:r>
+            <w:proofErr w:type="spellStart"/>
+            <w:r>
+              <w:rPr>
+                <w:sz w:val="20"/>
+                <w:szCs w:val="18"/>
+              </w:rPr>
+              <w:t>FinMientras</w:t>
+            </w:r>
+            <w:proofErr w:type="spellEnd"/>
+            <w:r>
+              <w:rPr>
+                <w:sz w:val="20"/>
+                <w:szCs w:val="18"/>
+              </w:rPr>
+              <w:t xml:space="preserve"> </w:t>
+            </w:r>
+          </w:p>
+          <w:p>
+            <w:pPr>
+              <w:cnfStyle w:val="000000100000" w:firstRow="0" w:lastRow="0" w:firstColumn="0" w:lastColumn="0" w:oddVBand="0" w:evenVBand="0" w:oddHBand="1" w:evenHBand="0" w:firstRowFirstColumn="0" w:firstRowLastColumn="0" w:lastRowFirstColumn="0" w:lastRowLastColumn="0"/>
+              <w:rPr>
+                <w:sz w:val="20"/>
+                <w:szCs w:val="18"/>
+              </w:rPr>
+            </w:pPr>
+            <w:r>
+              <w:rPr>
+                <w:sz w:val="20"/>
+                <w:szCs w:val="18"/>
+              </w:rPr>
+              <w:t xml:space="preserve">.  .  .  </w:t>
+            </w:r>
+            <w:r>
+              <w:rPr>
+                <w:sz w:val="20"/>
+                <w:szCs w:val="18"/>
+              </w:rPr>
+              <w:t xml:space="preserve">       </w:t>
+            </w:r>
+            <w:r>
+              <w:rPr>
+                <w:sz w:val="20"/>
+                <w:szCs w:val="18"/>
+              </w:rPr>
+              <w:t>.</w:t>
+            </w:r>
+            <w:r>
+              <w:rPr>
+                <w:sz w:val="20"/>
+                <w:szCs w:val="18"/>
+              </w:rPr>
+              <w:tab/>
+            </w:r>
+            <w:proofErr w:type="spellStart"/>
+            <w:r>
+              <w:rPr>
+                <w:sz w:val="20"/>
+                <w:szCs w:val="18"/>
+              </w:rPr>
+              <w:t>FinMientras</w:t>
+            </w:r>
+            <w:proofErr w:type="spellEnd"/>
+          </w:p>
+          <w:p>
+            <w:pPr>
+              <w:cnfStyle w:val="000000100000" w:firstRow="0" w:lastRow="0" w:firstColumn="0" w:lastColumn="0" w:oddVBand="0" w:evenVBand="0" w:oddHBand="1" w:evenHBand="0" w:firstRowFirstColumn="0" w:firstRowLastColumn="0" w:lastRowFirstColumn="0" w:lastRowLastColumn="0"/>
+              <w:rPr>
+                <w:sz w:val="20"/>
+                <w:szCs w:val="18"/>
+              </w:rPr>
+            </w:pPr>
+            <w:r>
+              <w:rPr>
+                <w:sz w:val="20"/>
+                <w:szCs w:val="18"/>
+              </w:rPr>
+              <w:lastRenderedPageBreak/>
+              <w:t>.  .  .</w:t>
+            </w:r>
+            <w:r>
+              <w:rPr>
+                <w:sz w:val="20"/>
+                <w:szCs w:val="18"/>
+              </w:rPr>
+              <w:tab/>
+              <w:t xml:space="preserve"> Sino</w:t>
+            </w:r>
+            <w:r>
+              <w:rPr>
+                <w:sz w:val="20"/>
+                <w:szCs w:val="18"/>
+              </w:rPr>
+              <w:tab/>
+            </w:r>
+          </w:p>
+          <w:p>
+            <w:pPr>
+              <w:cnfStyle w:val="000000100000" w:firstRow="0" w:lastRow="0" w:firstColumn="0" w:lastColumn="0" w:oddVBand="0" w:evenVBand="0" w:oddHBand="1" w:evenHBand="0" w:firstRowFirstColumn="0" w:firstRowLastColumn="0" w:lastRowFirstColumn="0" w:lastRowLastColumn="0"/>
+              <w:rPr>
+                <w:sz w:val="20"/>
+                <w:szCs w:val="18"/>
+              </w:rPr>
+            </w:pPr>
+            <w:r>
+              <w:rPr>
+                <w:sz w:val="20"/>
+                <w:szCs w:val="18"/>
+              </w:rPr>
+              <w:t>.  .  .</w:t>
+            </w:r>
+            <w:r>
+              <w:rPr>
+                <w:sz w:val="20"/>
+                <w:szCs w:val="18"/>
+              </w:rPr>
+              <w:tab/>
+              <w:t xml:space="preserve">   </w:t>
+            </w:r>
+            <w:proofErr w:type="spellStart"/>
+            <w:r>
+              <w:rPr>
+                <w:sz w:val="20"/>
+                <w:szCs w:val="18"/>
+              </w:rPr>
+              <w:t>MuestroMensaje</w:t>
+            </w:r>
+            <w:proofErr w:type="spellEnd"/>
+            <w:r>
+              <w:rPr>
+                <w:sz w:val="20"/>
+                <w:szCs w:val="18"/>
+              </w:rPr>
+              <w:t xml:space="preserve"> POLINOMIO_NO_EXISTE</w:t>
+            </w:r>
+          </w:p>
+          <w:p>
+            <w:pPr>
+              <w:cnfStyle w:val="000000100000" w:firstRow="0" w:lastRow="0" w:firstColumn="0" w:lastColumn="0" w:oddVBand="0" w:evenVBand="0" w:oddHBand="1" w:evenHBand="0" w:firstRowFirstColumn="0" w:firstRowLastColumn="0" w:lastRowFirstColumn="0" w:lastRowLastColumn="0"/>
+              <w:rPr>
+                <w:sz w:val="20"/>
+                <w:szCs w:val="18"/>
+              </w:rPr>
+            </w:pPr>
+            <w:r>
+              <w:rPr>
+                <w:sz w:val="20"/>
+                <w:szCs w:val="18"/>
+              </w:rPr>
+              <w:t>.  .  Sino</w:t>
+            </w:r>
+            <w:r>
+              <w:rPr>
+                <w:sz w:val="20"/>
+                <w:szCs w:val="18"/>
+              </w:rPr>
+              <w:tab/>
+            </w:r>
+            <w:r>
+              <w:rPr>
+                <w:sz w:val="20"/>
+                <w:szCs w:val="18"/>
+              </w:rPr>
+              <w:tab/>
+            </w:r>
+            <w:r>
+              <w:rPr>
+                <w:sz w:val="20"/>
+                <w:szCs w:val="18"/>
+              </w:rPr>
+              <w:tab/>
+            </w:r>
+            <w:r>
+              <w:rPr>
+                <w:sz w:val="20"/>
+                <w:szCs w:val="18"/>
+              </w:rPr>
+              <w:tab/>
+            </w:r>
+            <w:r>
+              <w:rPr>
+                <w:sz w:val="20"/>
+                <w:szCs w:val="18"/>
+              </w:rPr>
+              <w:tab/>
+            </w:r>
+            <w:r>
+              <w:rPr>
+                <w:sz w:val="20"/>
+                <w:szCs w:val="18"/>
+              </w:rPr>
+              <w:tab/>
+            </w:r>
+            <w:r>
+              <w:rPr>
+                <w:sz w:val="20"/>
+                <w:szCs w:val="18"/>
+              </w:rPr>
+              <w:tab/>
+            </w:r>
+            <w:r>
+              <w:rPr>
+                <w:sz w:val="20"/>
+                <w:szCs w:val="18"/>
+              </w:rPr>
+              <w:tab/>
+            </w:r>
+            <w:r>
+              <w:rPr>
+                <w:sz w:val="20"/>
+                <w:szCs w:val="18"/>
+              </w:rPr>
+              <w:tab/>
+            </w:r>
+          </w:p>
+          <w:p>
+            <w:pPr>
+              <w:cnfStyle w:val="000000100000" w:firstRow="0" w:lastRow="0" w:firstColumn="0" w:lastColumn="0" w:oddVBand="0" w:evenVBand="0" w:oddHBand="1" w:evenHBand="0" w:firstRowFirstColumn="0" w:firstRowLastColumn="0" w:lastRowFirstColumn="0" w:lastRowLastColumn="0"/>
+              <w:rPr>
+                <w:sz w:val="20"/>
+                <w:szCs w:val="18"/>
+              </w:rPr>
+            </w:pPr>
+            <w:r>
+              <w:rPr>
+                <w:sz w:val="20"/>
+                <w:szCs w:val="18"/>
+              </w:rPr>
+              <w:t xml:space="preserve">.  .    </w:t>
+            </w:r>
+            <w:proofErr w:type="spellStart"/>
+            <w:r>
+              <w:rPr>
+                <w:sz w:val="20"/>
+                <w:szCs w:val="18"/>
+              </w:rPr>
+              <w:t>MuestroMensaje</w:t>
+            </w:r>
+            <w:proofErr w:type="spellEnd"/>
+            <w:r>
+              <w:rPr>
+                <w:sz w:val="20"/>
+                <w:szCs w:val="18"/>
+              </w:rPr>
+              <w:t xml:space="preserve"> POLINOMIO_YA_EXISTE</w:t>
+            </w:r>
+          </w:p>
+          <w:p>
+            <w:pPr>
+              <w:cnfStyle w:val="000000100000" w:firstRow="0" w:lastRow="0" w:firstColumn="0" w:lastColumn="0" w:oddVBand="0" w:evenVBand="0" w:oddHBand="1" w:evenHBand="0" w:firstRowFirstColumn="0" w:firstRowLastColumn="0" w:lastRowFirstColumn="0" w:lastRowLastColumn="0"/>
+              <w:rPr>
+                <w:sz w:val="20"/>
+                <w:szCs w:val="18"/>
+              </w:rPr>
+            </w:pPr>
+            <w:r>
+              <w:rPr>
+                <w:sz w:val="20"/>
+                <w:szCs w:val="18"/>
+              </w:rPr>
+              <w:t xml:space="preserve">.   Sino </w:t>
+            </w:r>
+          </w:p>
+          <w:p>
+            <w:pPr>
+              <w:cnfStyle w:val="000000100000" w:firstRow="0" w:lastRow="0" w:firstColumn="0" w:lastColumn="0" w:oddVBand="0" w:evenVBand="0" w:oddHBand="1" w:evenHBand="0" w:firstRowFirstColumn="0" w:firstRowLastColumn="0" w:lastRowFirstColumn="0" w:lastRowLastColumn="0"/>
+              <w:rPr>
+                <w:sz w:val="20"/>
+                <w:szCs w:val="18"/>
+              </w:rPr>
+            </w:pPr>
+            <w:r>
+              <w:rPr>
+                <w:sz w:val="20"/>
+                <w:szCs w:val="18"/>
+              </w:rPr>
+              <w:t xml:space="preserve">.    </w:t>
+            </w:r>
+            <w:proofErr w:type="spellStart"/>
+            <w:r>
+              <w:rPr>
+                <w:sz w:val="20"/>
+                <w:szCs w:val="18"/>
+              </w:rPr>
+              <w:t>MuestroMensaje</w:t>
+            </w:r>
+            <w:proofErr w:type="spellEnd"/>
+            <w:r>
+              <w:rPr>
+                <w:sz w:val="20"/>
+                <w:szCs w:val="18"/>
+              </w:rPr>
+              <w:t xml:space="preserve"> NOMBRE_INVALIDO</w:t>
+            </w:r>
+          </w:p>
+          <w:p>
+            <w:pPr>
+              <w:cnfStyle w:val="000000100000" w:firstRow="0" w:lastRow="0" w:firstColumn="0" w:lastColumn="0" w:oddVBand="0" w:evenVBand="0" w:oddHBand="1" w:evenHBand="0" w:firstRowFirstColumn="0" w:firstRowLastColumn="0" w:lastRowFirstColumn="0" w:lastRowLastColumn="0"/>
+              <w:rPr>
+                <w:sz w:val="20"/>
+                <w:szCs w:val="18"/>
+              </w:rPr>
+            </w:pPr>
+            <w:r>
+              <w:rPr>
+                <w:sz w:val="20"/>
                 <w:szCs w:val="18"/>
               </w:rPr>
               <w:t>Sino</w:t>
@@ -6715,752 +8297,54 @@
             <w:pPr>
               <w:cnfStyle w:val="000000100000" w:firstRow="0" w:lastRow="0" w:firstColumn="0" w:lastColumn="0" w:oddVBand="0" w:evenVBand="0" w:oddHBand="1" w:evenHBand="0" w:firstRowFirstColumn="0" w:firstRowLastColumn="0" w:lastRowFirstColumn="0" w:lastRowLastColumn="0"/>
               <w:rPr>
-                <w:sz w:val="18"/>
-                <w:szCs w:val="18"/>
-              </w:rPr>
-            </w:pPr>
-            <w:r>
-              <w:rPr>
-                <w:sz w:val="18"/>
-                <w:szCs w:val="18"/>
-              </w:rPr>
-              <w:t xml:space="preserve">                              </w:t>
-            </w:r>
-            <w:r>
-              <w:rPr>
-                <w:sz w:val="18"/>
-                <w:szCs w:val="18"/>
-              </w:rPr>
-              <w:t xml:space="preserve">            </w:t>
-            </w:r>
-            <w:r>
-              <w:rPr>
-                <w:sz w:val="18"/>
-                <w:szCs w:val="18"/>
-              </w:rPr>
-              <w:t>Asigno ‘-‘ a variable Signo</w:t>
-            </w:r>
-          </w:p>
-          <w:p>
-            <w:pPr>
-              <w:cnfStyle w:val="000000100000" w:firstRow="0" w:lastRow="0" w:firstColumn="0" w:lastColumn="0" w:oddVBand="0" w:evenVBand="0" w:oddHBand="1" w:evenHBand="0" w:firstRowFirstColumn="0" w:firstRowLastColumn="0" w:lastRowFirstColumn="0" w:lastRowLastColumn="0"/>
-              <w:rPr>
-                <w:sz w:val="18"/>
-                <w:szCs w:val="18"/>
-              </w:rPr>
-            </w:pPr>
-            <w:r>
-              <w:rPr>
-                <w:sz w:val="18"/>
-                <w:szCs w:val="18"/>
-              </w:rPr>
-              <w:t xml:space="preserve">                        </w:t>
-            </w:r>
-            <w:r>
-              <w:rPr>
-                <w:sz w:val="18"/>
-                <w:szCs w:val="18"/>
-              </w:rPr>
-              <w:t xml:space="preserve">            </w:t>
-            </w:r>
-            <w:proofErr w:type="spellStart"/>
-            <w:r>
-              <w:rPr>
-                <w:sz w:val="18"/>
-                <w:szCs w:val="18"/>
-              </w:rPr>
-              <w:t>FinSi</w:t>
-            </w:r>
-            <w:proofErr w:type="spellEnd"/>
-          </w:p>
-          <w:p>
-            <w:pPr>
-              <w:cnfStyle w:val="000000100000" w:firstRow="0" w:lastRow="0" w:firstColumn="0" w:lastColumn="0" w:oddVBand="0" w:evenVBand="0" w:oddHBand="1" w:evenHBand="0" w:firstRowFirstColumn="0" w:firstRowLastColumn="0" w:lastRowFirstColumn="0" w:lastRowLastColumn="0"/>
-              <w:rPr>
-                <w:sz w:val="18"/>
-                <w:szCs w:val="18"/>
-              </w:rPr>
-            </w:pPr>
-            <w:r>
-              <w:rPr>
-                <w:sz w:val="18"/>
-                <w:szCs w:val="18"/>
-              </w:rPr>
-              <w:t xml:space="preserve">                        </w:t>
-            </w:r>
-            <w:r>
-              <w:rPr>
-                <w:sz w:val="18"/>
-                <w:szCs w:val="18"/>
-              </w:rPr>
-              <w:t xml:space="preserve">            </w:t>
-            </w:r>
-            <w:r>
-              <w:rPr>
-                <w:sz w:val="18"/>
-                <w:szCs w:val="18"/>
-              </w:rPr>
-              <w:t>Creo termino con dichos datos</w:t>
-            </w:r>
-          </w:p>
-          <w:p>
-            <w:pPr>
-              <w:cnfStyle w:val="000000100000" w:firstRow="0" w:lastRow="0" w:firstColumn="0" w:lastColumn="0" w:oddVBand="0" w:evenVBand="0" w:oddHBand="1" w:evenHBand="0" w:firstRowFirstColumn="0" w:firstRowLastColumn="0" w:lastRowFirstColumn="0" w:lastRowLastColumn="0"/>
-              <w:rPr>
-                <w:sz w:val="18"/>
-                <w:szCs w:val="18"/>
-              </w:rPr>
-            </w:pPr>
-            <w:r>
-              <w:rPr>
-                <w:sz w:val="18"/>
-                <w:szCs w:val="18"/>
-              </w:rPr>
-              <w:t xml:space="preserve">                        </w:t>
-            </w:r>
-            <w:r>
-              <w:rPr>
-                <w:sz w:val="18"/>
-                <w:szCs w:val="18"/>
-              </w:rPr>
-              <w:t xml:space="preserve">            </w:t>
-            </w:r>
-            <w:r>
-              <w:rPr>
-                <w:sz w:val="18"/>
-                <w:szCs w:val="18"/>
-              </w:rPr>
-              <w:t>Inserto termino en lista términos1</w:t>
-            </w:r>
-          </w:p>
-          <w:p>
-            <w:pPr>
-              <w:cnfStyle w:val="000000100000" w:firstRow="0" w:lastRow="0" w:firstColumn="0" w:lastColumn="0" w:oddVBand="0" w:evenVBand="0" w:oddHBand="1" w:evenHBand="0" w:firstRowFirstColumn="0" w:firstRowLastColumn="0" w:lastRowFirstColumn="0" w:lastRowLastColumn="0"/>
-              <w:rPr>
-                <w:sz w:val="18"/>
-                <w:szCs w:val="18"/>
-              </w:rPr>
-            </w:pPr>
-            <w:r>
-              <w:rPr>
-                <w:sz w:val="18"/>
-                <w:szCs w:val="18"/>
-              </w:rPr>
-              <w:t xml:space="preserve">                        </w:t>
-            </w:r>
-            <w:proofErr w:type="spellStart"/>
-            <w:r>
-              <w:rPr>
-                <w:sz w:val="18"/>
-                <w:szCs w:val="18"/>
-              </w:rPr>
-              <w:t>FinSi</w:t>
-            </w:r>
-            <w:proofErr w:type="spellEnd"/>
-          </w:p>
-          <w:p>
-            <w:pPr>
-              <w:ind w:left="720" w:hanging="720"/>
-              <w:cnfStyle w:val="000000100000" w:firstRow="0" w:lastRow="0" w:firstColumn="0" w:lastColumn="0" w:oddVBand="0" w:evenVBand="0" w:oddHBand="1" w:evenHBand="0" w:firstRowFirstColumn="0" w:firstRowLastColumn="0" w:lastRowFirstColumn="0" w:lastRowLastColumn="0"/>
-              <w:rPr>
-                <w:sz w:val="18"/>
-                <w:szCs w:val="18"/>
-              </w:rPr>
-            </w:pPr>
-            <w:r>
-              <w:rPr>
-                <w:sz w:val="18"/>
-                <w:szCs w:val="18"/>
-              </w:rPr>
-              <w:t xml:space="preserve">                  </w:t>
-            </w:r>
-            <w:proofErr w:type="spellStart"/>
-            <w:r>
-              <w:rPr>
-                <w:sz w:val="18"/>
-                <w:szCs w:val="18"/>
-              </w:rPr>
-              <w:t>FinSi</w:t>
-            </w:r>
-            <w:proofErr w:type="spellEnd"/>
-          </w:p>
-          <w:p>
-            <w:pPr>
-              <w:cnfStyle w:val="000000100000" w:firstRow="0" w:lastRow="0" w:firstColumn="0" w:lastColumn="0" w:oddVBand="0" w:evenVBand="0" w:oddHBand="1" w:evenHBand="0" w:firstRowFirstColumn="0" w:firstRowLastColumn="0" w:lastRowFirstColumn="0" w:lastRowLastColumn="0"/>
-              <w:rPr>
-                <w:sz w:val="18"/>
-                <w:szCs w:val="18"/>
-              </w:rPr>
-            </w:pPr>
-            <w:r>
-              <w:rPr>
-                <w:sz w:val="18"/>
-                <w:szCs w:val="18"/>
-              </w:rPr>
-              <w:t xml:space="preserve">          </w:t>
-            </w:r>
-            <w:proofErr w:type="spellStart"/>
-            <w:r>
-              <w:rPr>
-                <w:sz w:val="18"/>
-                <w:szCs w:val="18"/>
-              </w:rPr>
-              <w:t>FinMientras</w:t>
-            </w:r>
-            <w:proofErr w:type="spellEnd"/>
-          </w:p>
-          <w:p>
-            <w:pPr>
-              <w:cnfStyle w:val="000000100000" w:firstRow="0" w:lastRow="0" w:firstColumn="0" w:lastColumn="0" w:oddVBand="0" w:evenVBand="0" w:oddHBand="1" w:evenHBand="0" w:firstRowFirstColumn="0" w:firstRowLastColumn="0" w:lastRowFirstColumn="0" w:lastRowLastColumn="0"/>
-              <w:rPr>
-                <w:sz w:val="18"/>
-                <w:szCs w:val="18"/>
-              </w:rPr>
-            </w:pPr>
-            <w:proofErr w:type="spellStart"/>
-            <w:r>
-              <w:rPr>
-                <w:sz w:val="18"/>
-                <w:szCs w:val="18"/>
-              </w:rPr>
-              <w:t>FinMientras</w:t>
-            </w:r>
-            <w:proofErr w:type="spellEnd"/>
-            <w:r>
-              <w:rPr>
-                <w:sz w:val="18"/>
-                <w:szCs w:val="18"/>
-              </w:rPr>
-              <w:t xml:space="preserve"> </w:t>
-            </w:r>
-          </w:p>
-          <w:p>
-            <w:pPr>
-              <w:cnfStyle w:val="000000100000" w:firstRow="0" w:lastRow="0" w:firstColumn="0" w:lastColumn="0" w:oddVBand="0" w:evenVBand="0" w:oddHBand="1" w:evenHBand="0" w:firstRowFirstColumn="0" w:firstRowLastColumn="0" w:lastRowFirstColumn="0" w:lastRowLastColumn="0"/>
-              <w:rPr>
-                <w:sz w:val="18"/>
-                <w:szCs w:val="18"/>
-              </w:rPr>
-            </w:pPr>
-          </w:p>
-          <w:p>
-            <w:pPr>
-              <w:cnfStyle w:val="000000100000" w:firstRow="0" w:lastRow="0" w:firstColumn="0" w:lastColumn="0" w:oddVBand="0" w:evenVBand="0" w:oddHBand="1" w:evenHBand="0" w:firstRowFirstColumn="0" w:firstRowLastColumn="0" w:lastRowFirstColumn="0" w:lastRowLastColumn="0"/>
-              <w:rPr>
-                <w:sz w:val="18"/>
-                <w:szCs w:val="18"/>
-              </w:rPr>
-            </w:pPr>
-            <w:r>
-              <w:rPr>
-                <w:sz w:val="18"/>
-                <w:szCs w:val="18"/>
-              </w:rPr>
-              <w:t>Recorro segunda lista</w:t>
-            </w:r>
-          </w:p>
-          <w:p>
-            <w:pPr>
-              <w:cnfStyle w:val="000000100000" w:firstRow="0" w:lastRow="0" w:firstColumn="0" w:lastColumn="0" w:oddVBand="0" w:evenVBand="0" w:oddHBand="1" w:evenHBand="0" w:firstRowFirstColumn="0" w:firstRowLastColumn="0" w:lastRowFirstColumn="0" w:lastRowLastColumn="0"/>
-              <w:rPr>
-                <w:sz w:val="18"/>
-                <w:szCs w:val="18"/>
-              </w:rPr>
-            </w:pPr>
-            <w:r>
-              <w:rPr>
-                <w:sz w:val="18"/>
-                <w:szCs w:val="18"/>
-              </w:rPr>
-              <w:t>Mientras lista2 no sea vacía obtengo termino</w:t>
-            </w:r>
-          </w:p>
-          <w:p>
-            <w:pPr>
-              <w:cnfStyle w:val="000000100000" w:firstRow="0" w:lastRow="0" w:firstColumn="0" w:lastColumn="0" w:oddVBand="0" w:evenVBand="0" w:oddHBand="1" w:evenHBand="0" w:firstRowFirstColumn="0" w:firstRowLastColumn="0" w:lastRowFirstColumn="0" w:lastRowLastColumn="0"/>
-              <w:rPr>
-                <w:sz w:val="18"/>
-                <w:szCs w:val="18"/>
-              </w:rPr>
-            </w:pPr>
-            <w:r>
-              <w:rPr>
-                <w:sz w:val="18"/>
-                <w:szCs w:val="18"/>
-              </w:rPr>
-              <w:t xml:space="preserve">      Recorro primer lista</w:t>
-            </w:r>
-          </w:p>
-          <w:p>
-            <w:pPr>
-              <w:cnfStyle w:val="000000100000" w:firstRow="0" w:lastRow="0" w:firstColumn="0" w:lastColumn="0" w:oddVBand="0" w:evenVBand="0" w:oddHBand="1" w:evenHBand="0" w:firstRowFirstColumn="0" w:firstRowLastColumn="0" w:lastRowFirstColumn="0" w:lastRowLastColumn="0"/>
-              <w:rPr>
-                <w:sz w:val="18"/>
-                <w:szCs w:val="18"/>
-              </w:rPr>
-            </w:pPr>
-            <w:r>
-              <w:rPr>
-                <w:sz w:val="18"/>
-                <w:szCs w:val="18"/>
-              </w:rPr>
-              <w:t xml:space="preserve">            Mientras lista1 no sea vacía obtengo termino</w:t>
-            </w:r>
-          </w:p>
-          <w:p>
-            <w:pPr>
-              <w:cnfStyle w:val="000000100000" w:firstRow="0" w:lastRow="0" w:firstColumn="0" w:lastColumn="0" w:oddVBand="0" w:evenVBand="0" w:oddHBand="1" w:evenHBand="0" w:firstRowFirstColumn="0" w:firstRowLastColumn="0" w:lastRowFirstColumn="0" w:lastRowLastColumn="0"/>
-              <w:rPr>
-                <w:sz w:val="18"/>
-                <w:szCs w:val="18"/>
-              </w:rPr>
-            </w:pPr>
-            <w:r>
-              <w:rPr>
-                <w:sz w:val="18"/>
-                <w:szCs w:val="18"/>
-              </w:rPr>
-              <w:t xml:space="preserve">                  Si exponentes2 es mayor a exponente1</w:t>
-            </w:r>
-          </w:p>
-          <w:p>
-            <w:pPr>
-              <w:cnfStyle w:val="000000100000" w:firstRow="0" w:lastRow="0" w:firstColumn="0" w:lastColumn="0" w:oddVBand="0" w:evenVBand="0" w:oddHBand="1" w:evenHBand="0" w:firstRowFirstColumn="0" w:firstRowLastColumn="0" w:lastRowFirstColumn="0" w:lastRowLastColumn="0"/>
-              <w:rPr>
-                <w:sz w:val="18"/>
-                <w:szCs w:val="18"/>
-              </w:rPr>
-            </w:pPr>
-            <w:r>
-              <w:rPr>
-                <w:sz w:val="18"/>
-                <w:szCs w:val="18"/>
-              </w:rPr>
-              <w:t xml:space="preserve">                        Si base es distinta de 0</w:t>
-            </w:r>
-          </w:p>
-          <w:p>
-            <w:pPr>
-              <w:cnfStyle w:val="000000100000" w:firstRow="0" w:lastRow="0" w:firstColumn="0" w:lastColumn="0" w:oddVBand="0" w:evenVBand="0" w:oddHBand="1" w:evenHBand="0" w:firstRowFirstColumn="0" w:firstRowLastColumn="0" w:lastRowFirstColumn="0" w:lastRowLastColumn="0"/>
-              <w:rPr>
-                <w:sz w:val="18"/>
-                <w:szCs w:val="18"/>
-              </w:rPr>
-            </w:pPr>
-            <w:r>
-              <w:rPr>
-                <w:sz w:val="18"/>
-                <w:szCs w:val="18"/>
-              </w:rPr>
-              <w:t xml:space="preserve">                        </w:t>
-            </w:r>
-            <w:r>
-              <w:rPr>
-                <w:sz w:val="18"/>
-                <w:szCs w:val="18"/>
-              </w:rPr>
-              <w:t xml:space="preserve">      </w:t>
-            </w:r>
-            <w:r>
-              <w:rPr>
-                <w:sz w:val="18"/>
-                <w:szCs w:val="18"/>
-              </w:rPr>
-              <w:t>Sumo ambos exponentes</w:t>
-            </w:r>
-          </w:p>
-          <w:p>
-            <w:pPr>
-              <w:cnfStyle w:val="000000100000" w:firstRow="0" w:lastRow="0" w:firstColumn="0" w:lastColumn="0" w:oddVBand="0" w:evenVBand="0" w:oddHBand="1" w:evenHBand="0" w:firstRowFirstColumn="0" w:firstRowLastColumn="0" w:lastRowFirstColumn="0" w:lastRowLastColumn="0"/>
-              <w:rPr>
-                <w:sz w:val="18"/>
-                <w:szCs w:val="18"/>
-              </w:rPr>
-            </w:pPr>
-            <w:r>
-              <w:rPr>
-                <w:sz w:val="18"/>
-                <w:szCs w:val="18"/>
-              </w:rPr>
-              <w:t xml:space="preserve">                        </w:t>
-            </w:r>
-            <w:r>
-              <w:rPr>
-                <w:sz w:val="18"/>
-                <w:szCs w:val="18"/>
-              </w:rPr>
-              <w:t xml:space="preserve">      </w:t>
-            </w:r>
-            <w:r>
-              <w:rPr>
-                <w:sz w:val="18"/>
-                <w:szCs w:val="18"/>
-              </w:rPr>
-              <w:t>Obtengo bases de ambos términos y multiplico</w:t>
-            </w:r>
-          </w:p>
-          <w:p>
-            <w:pPr>
-              <w:cnfStyle w:val="000000100000" w:firstRow="0" w:lastRow="0" w:firstColumn="0" w:lastColumn="0" w:oddVBand="0" w:evenVBand="0" w:oddHBand="1" w:evenHBand="0" w:firstRowFirstColumn="0" w:firstRowLastColumn="0" w:lastRowFirstColumn="0" w:lastRowLastColumn="0"/>
-              <w:rPr>
-                <w:sz w:val="18"/>
-                <w:szCs w:val="18"/>
-              </w:rPr>
-            </w:pPr>
-            <w:r>
-              <w:rPr>
-                <w:sz w:val="18"/>
-                <w:szCs w:val="18"/>
-              </w:rPr>
-              <w:t xml:space="preserve">                        </w:t>
-            </w:r>
-            <w:r>
-              <w:rPr>
-                <w:sz w:val="18"/>
-                <w:szCs w:val="18"/>
-              </w:rPr>
-              <w:t xml:space="preserve">      </w:t>
-            </w:r>
-            <w:r>
-              <w:rPr>
-                <w:sz w:val="18"/>
-                <w:szCs w:val="18"/>
-              </w:rPr>
-              <w:t>Obtengo signos de ambos términos</w:t>
-            </w:r>
-          </w:p>
-          <w:p>
-            <w:pPr>
-              <w:cnfStyle w:val="000000100000" w:firstRow="0" w:lastRow="0" w:firstColumn="0" w:lastColumn="0" w:oddVBand="0" w:evenVBand="0" w:oddHBand="1" w:evenHBand="0" w:firstRowFirstColumn="0" w:firstRowLastColumn="0" w:lastRowFirstColumn="0" w:lastRowLastColumn="0"/>
-              <w:rPr>
-                <w:sz w:val="18"/>
-                <w:szCs w:val="18"/>
-              </w:rPr>
-            </w:pPr>
-            <w:r>
-              <w:rPr>
-                <w:sz w:val="18"/>
-                <w:szCs w:val="18"/>
-              </w:rPr>
-              <w:t xml:space="preserve">                        </w:t>
-            </w:r>
-            <w:r>
-              <w:rPr>
-                <w:sz w:val="18"/>
-                <w:szCs w:val="18"/>
-              </w:rPr>
-              <w:t xml:space="preserve">      </w:t>
-            </w:r>
-            <w:r>
-              <w:rPr>
-                <w:sz w:val="18"/>
-                <w:szCs w:val="18"/>
-              </w:rPr>
-              <w:t>Si ambos signos son ‘-’ o ambos signos son ‘+’</w:t>
-            </w:r>
-          </w:p>
-          <w:p>
-            <w:pPr>
-              <w:cnfStyle w:val="000000100000" w:firstRow="0" w:lastRow="0" w:firstColumn="0" w:lastColumn="0" w:oddVBand="0" w:evenVBand="0" w:oddHBand="1" w:evenHBand="0" w:firstRowFirstColumn="0" w:firstRowLastColumn="0" w:lastRowFirstColumn="0" w:lastRowLastColumn="0"/>
-              <w:rPr>
-                <w:sz w:val="18"/>
-                <w:szCs w:val="18"/>
-              </w:rPr>
-            </w:pPr>
-            <w:r>
-              <w:rPr>
-                <w:sz w:val="18"/>
-                <w:szCs w:val="18"/>
-              </w:rPr>
-              <w:t xml:space="preserve">                              </w:t>
-            </w:r>
-            <w:r>
-              <w:rPr>
-                <w:sz w:val="18"/>
-                <w:szCs w:val="18"/>
-              </w:rPr>
-              <w:t xml:space="preserve">      </w:t>
-            </w:r>
-            <w:r>
-              <w:rPr>
-                <w:sz w:val="18"/>
-                <w:szCs w:val="18"/>
-              </w:rPr>
-              <w:t>Asigno ‘+’ a variable Signo</w:t>
-            </w:r>
-          </w:p>
-          <w:p>
-            <w:pPr>
-              <w:cnfStyle w:val="000000100000" w:firstRow="0" w:lastRow="0" w:firstColumn="0" w:lastColumn="0" w:oddVBand="0" w:evenVBand="0" w:oddHBand="1" w:evenHBand="0" w:firstRowFirstColumn="0" w:firstRowLastColumn="0" w:lastRowFirstColumn="0" w:lastRowLastColumn="0"/>
-              <w:rPr>
-                <w:sz w:val="18"/>
-                <w:szCs w:val="18"/>
-              </w:rPr>
-            </w:pPr>
-            <w:r>
-              <w:rPr>
-                <w:sz w:val="18"/>
-                <w:szCs w:val="18"/>
-              </w:rPr>
-              <w:t xml:space="preserve">                        </w:t>
-            </w:r>
-            <w:r>
-              <w:rPr>
-                <w:sz w:val="18"/>
-                <w:szCs w:val="18"/>
-              </w:rPr>
-              <w:t xml:space="preserve">      </w:t>
-            </w:r>
-            <w:r>
-              <w:rPr>
-                <w:sz w:val="18"/>
-                <w:szCs w:val="18"/>
-              </w:rPr>
-              <w:t>Sino</w:t>
-            </w:r>
-          </w:p>
-          <w:p>
-            <w:pPr>
-              <w:cnfStyle w:val="000000100000" w:firstRow="0" w:lastRow="0" w:firstColumn="0" w:lastColumn="0" w:oddVBand="0" w:evenVBand="0" w:oddHBand="1" w:evenHBand="0" w:firstRowFirstColumn="0" w:firstRowLastColumn="0" w:lastRowFirstColumn="0" w:lastRowLastColumn="0"/>
-              <w:rPr>
-                <w:sz w:val="18"/>
-                <w:szCs w:val="18"/>
-              </w:rPr>
-            </w:pPr>
-            <w:r>
-              <w:rPr>
-                <w:sz w:val="18"/>
-                <w:szCs w:val="18"/>
-              </w:rPr>
-              <w:t xml:space="preserve">                              </w:t>
-            </w:r>
-            <w:r>
-              <w:rPr>
-                <w:sz w:val="18"/>
-                <w:szCs w:val="18"/>
-              </w:rPr>
-              <w:t xml:space="preserve">      </w:t>
-            </w:r>
-            <w:r>
-              <w:rPr>
-                <w:sz w:val="18"/>
-                <w:szCs w:val="18"/>
-              </w:rPr>
-              <w:t>Asigno ‘-‘ a variable Signo</w:t>
-            </w:r>
-          </w:p>
-          <w:p>
-            <w:pPr>
-              <w:cnfStyle w:val="000000100000" w:firstRow="0" w:lastRow="0" w:firstColumn="0" w:lastColumn="0" w:oddVBand="0" w:evenVBand="0" w:oddHBand="1" w:evenHBand="0" w:firstRowFirstColumn="0" w:firstRowLastColumn="0" w:lastRowFirstColumn="0" w:lastRowLastColumn="0"/>
-              <w:rPr>
-                <w:sz w:val="18"/>
-                <w:szCs w:val="18"/>
-              </w:rPr>
-            </w:pPr>
-            <w:r>
-              <w:rPr>
-                <w:sz w:val="18"/>
-                <w:szCs w:val="18"/>
-              </w:rPr>
-              <w:t xml:space="preserve">                        </w:t>
-            </w:r>
-            <w:r>
-              <w:rPr>
-                <w:sz w:val="18"/>
-                <w:szCs w:val="18"/>
-              </w:rPr>
-              <w:t xml:space="preserve">      </w:t>
-            </w:r>
-            <w:proofErr w:type="spellStart"/>
-            <w:r>
-              <w:rPr>
-                <w:sz w:val="18"/>
-                <w:szCs w:val="18"/>
-              </w:rPr>
-              <w:t>FinSi</w:t>
-            </w:r>
-            <w:proofErr w:type="spellEnd"/>
-          </w:p>
-          <w:p>
-            <w:pPr>
-              <w:cnfStyle w:val="000000100000" w:firstRow="0" w:lastRow="0" w:firstColumn="0" w:lastColumn="0" w:oddVBand="0" w:evenVBand="0" w:oddHBand="1" w:evenHBand="0" w:firstRowFirstColumn="0" w:firstRowLastColumn="0" w:lastRowFirstColumn="0" w:lastRowLastColumn="0"/>
-              <w:rPr>
-                <w:sz w:val="18"/>
-                <w:szCs w:val="18"/>
-              </w:rPr>
-            </w:pPr>
-            <w:r>
-              <w:rPr>
-                <w:sz w:val="18"/>
-                <w:szCs w:val="18"/>
-              </w:rPr>
-              <w:t xml:space="preserve">                        </w:t>
-            </w:r>
-            <w:r>
-              <w:rPr>
-                <w:sz w:val="18"/>
-                <w:szCs w:val="18"/>
-              </w:rPr>
-              <w:t xml:space="preserve">      </w:t>
-            </w:r>
-            <w:r>
-              <w:rPr>
-                <w:sz w:val="18"/>
-                <w:szCs w:val="18"/>
-              </w:rPr>
-              <w:t>Creo termino con dichos datos</w:t>
-            </w:r>
-          </w:p>
-          <w:p>
-            <w:pPr>
-              <w:cnfStyle w:val="000000100000" w:firstRow="0" w:lastRow="0" w:firstColumn="0" w:lastColumn="0" w:oddVBand="0" w:evenVBand="0" w:oddHBand="1" w:evenHBand="0" w:firstRowFirstColumn="0" w:firstRowLastColumn="0" w:lastRowFirstColumn="0" w:lastRowLastColumn="0"/>
-              <w:rPr>
-                <w:sz w:val="18"/>
-                <w:szCs w:val="18"/>
-              </w:rPr>
-            </w:pPr>
-            <w:r>
-              <w:rPr>
-                <w:sz w:val="18"/>
-                <w:szCs w:val="18"/>
-              </w:rPr>
-              <w:t xml:space="preserve">                        </w:t>
-            </w:r>
-            <w:r>
-              <w:rPr>
-                <w:sz w:val="18"/>
-                <w:szCs w:val="18"/>
-              </w:rPr>
-              <w:t xml:space="preserve">      </w:t>
-            </w:r>
-            <w:r>
-              <w:rPr>
-                <w:sz w:val="18"/>
-                <w:szCs w:val="18"/>
-              </w:rPr>
-              <w:t>Inserto termino en lista términos2</w:t>
-            </w:r>
-          </w:p>
-          <w:p>
-            <w:pPr>
-              <w:cnfStyle w:val="000000100000" w:firstRow="0" w:lastRow="0" w:firstColumn="0" w:lastColumn="0" w:oddVBand="0" w:evenVBand="0" w:oddHBand="1" w:evenHBand="0" w:firstRowFirstColumn="0" w:firstRowLastColumn="0" w:lastRowFirstColumn="0" w:lastRowLastColumn="0"/>
-              <w:rPr>
-                <w:sz w:val="18"/>
-                <w:szCs w:val="18"/>
-              </w:rPr>
-            </w:pPr>
-            <w:r>
-              <w:rPr>
-                <w:sz w:val="18"/>
-                <w:szCs w:val="18"/>
-              </w:rPr>
-              <w:t xml:space="preserve">                        </w:t>
-            </w:r>
-            <w:proofErr w:type="spellStart"/>
-            <w:r>
-              <w:rPr>
-                <w:sz w:val="18"/>
-                <w:szCs w:val="18"/>
-              </w:rPr>
-              <w:t>FinSi</w:t>
-            </w:r>
-            <w:proofErr w:type="spellEnd"/>
-          </w:p>
-          <w:p>
-            <w:pPr>
-              <w:cnfStyle w:val="000000100000" w:firstRow="0" w:lastRow="0" w:firstColumn="0" w:lastColumn="0" w:oddVBand="0" w:evenVBand="0" w:oddHBand="1" w:evenHBand="0" w:firstRowFirstColumn="0" w:firstRowLastColumn="0" w:lastRowFirstColumn="0" w:lastRowLastColumn="0"/>
-              <w:rPr>
-                <w:sz w:val="18"/>
-                <w:szCs w:val="18"/>
-              </w:rPr>
-            </w:pPr>
-            <w:r>
-              <w:rPr>
-                <w:sz w:val="18"/>
-                <w:szCs w:val="18"/>
-              </w:rPr>
-              <w:t xml:space="preserve">                  </w:t>
-            </w:r>
-            <w:proofErr w:type="spellStart"/>
-            <w:r>
-              <w:rPr>
-                <w:sz w:val="18"/>
-                <w:szCs w:val="18"/>
-              </w:rPr>
-              <w:t>FinSi</w:t>
-            </w:r>
-            <w:proofErr w:type="spellEnd"/>
-          </w:p>
-          <w:p>
-            <w:pPr>
-              <w:cnfStyle w:val="000000100000" w:firstRow="0" w:lastRow="0" w:firstColumn="0" w:lastColumn="0" w:oddVBand="0" w:evenVBand="0" w:oddHBand="1" w:evenHBand="0" w:firstRowFirstColumn="0" w:firstRowLastColumn="0" w:lastRowFirstColumn="0" w:lastRowLastColumn="0"/>
-              <w:rPr>
-                <w:sz w:val="18"/>
-                <w:szCs w:val="18"/>
-              </w:rPr>
-            </w:pPr>
-            <w:r>
-              <w:rPr>
-                <w:sz w:val="18"/>
-                <w:szCs w:val="18"/>
-              </w:rPr>
-              <w:t xml:space="preserve">          </w:t>
-            </w:r>
-            <w:proofErr w:type="spellStart"/>
-            <w:r>
-              <w:rPr>
-                <w:sz w:val="18"/>
-                <w:szCs w:val="18"/>
-              </w:rPr>
-              <w:t>FinMientras</w:t>
-            </w:r>
-            <w:proofErr w:type="spellEnd"/>
-          </w:p>
-          <w:p>
-            <w:pPr>
-              <w:cnfStyle w:val="000000100000" w:firstRow="0" w:lastRow="0" w:firstColumn="0" w:lastColumn="0" w:oddVBand="0" w:evenVBand="0" w:oddHBand="1" w:evenHBand="0" w:firstRowFirstColumn="0" w:firstRowLastColumn="0" w:lastRowFirstColumn="0" w:lastRowLastColumn="0"/>
-              <w:rPr>
-                <w:sz w:val="18"/>
-                <w:szCs w:val="18"/>
-              </w:rPr>
-            </w:pPr>
-            <w:proofErr w:type="spellStart"/>
-            <w:r>
-              <w:rPr>
-                <w:sz w:val="18"/>
-                <w:szCs w:val="18"/>
-              </w:rPr>
-              <w:t>FinMientras</w:t>
-            </w:r>
-            <w:proofErr w:type="spellEnd"/>
-            <w:r>
-              <w:rPr>
-                <w:sz w:val="18"/>
-                <w:szCs w:val="18"/>
-              </w:rPr>
-              <w:t xml:space="preserve"> </w:t>
-            </w:r>
-          </w:p>
-          <w:p>
-            <w:pPr>
-              <w:cnfStyle w:val="000000100000" w:firstRow="0" w:lastRow="0" w:firstColumn="0" w:lastColumn="0" w:oddVBand="0" w:evenVBand="0" w:oddHBand="1" w:evenHBand="0" w:firstRowFirstColumn="0" w:firstRowLastColumn="0" w:lastRowFirstColumn="0" w:lastRowLastColumn="0"/>
-              <w:rPr>
-                <w:sz w:val="18"/>
-                <w:szCs w:val="18"/>
-              </w:rPr>
-            </w:pPr>
-          </w:p>
-          <w:p>
-            <w:pPr>
-              <w:cnfStyle w:val="000000100000" w:firstRow="0" w:lastRow="0" w:firstColumn="0" w:lastColumn="0" w:oddVBand="0" w:evenVBand="0" w:oddHBand="1" w:evenHBand="0" w:firstRowFirstColumn="0" w:firstRowLastColumn="0" w:lastRowFirstColumn="0" w:lastRowLastColumn="0"/>
-              <w:rPr>
-                <w:sz w:val="18"/>
-                <w:szCs w:val="18"/>
-              </w:rPr>
-            </w:pPr>
-            <w:r>
-              <w:rPr>
-                <w:sz w:val="18"/>
+                <w:sz w:val="20"/>
+                <w:szCs w:val="18"/>
+              </w:rPr>
+            </w:pPr>
+            <w:r>
+              <w:rPr>
+                <w:sz w:val="20"/>
+                <w:szCs w:val="18"/>
+              </w:rPr>
+              <w:t xml:space="preserve">   </w:t>
+            </w:r>
+            <w:proofErr w:type="spellStart"/>
+            <w:r>
+              <w:rPr>
+                <w:sz w:val="20"/>
+                <w:szCs w:val="18"/>
+              </w:rPr>
+              <w:t>MuestroMensaje</w:t>
+            </w:r>
+            <w:proofErr w:type="spellEnd"/>
+            <w:r>
+              <w:rPr>
+                <w:sz w:val="20"/>
+                <w:szCs w:val="18"/>
+              </w:rPr>
+              <w:t xml:space="preserve"> PARAMETROS_INVALIDOS</w:t>
+            </w:r>
+          </w:p>
+          <w:p>
+            <w:pPr>
+              <w:cnfStyle w:val="000000100000" w:firstRow="0" w:lastRow="0" w:firstColumn="0" w:lastColumn="0" w:oddVBand="0" w:evenVBand="0" w:oddHBand="1" w:evenHBand="0" w:firstRowFirstColumn="0" w:firstRowLastColumn="0" w:lastRowFirstColumn="0" w:lastRowLastColumn="0"/>
+              <w:rPr>
+                <w:sz w:val="20"/>
+                <w:szCs w:val="18"/>
+              </w:rPr>
+            </w:pPr>
+          </w:p>
+          <w:p>
+            <w:pPr>
+              <w:cnfStyle w:val="000000100000" w:firstRow="0" w:lastRow="0" w:firstColumn="0" w:lastColumn="0" w:oddVBand="0" w:evenVBand="0" w:oddHBand="1" w:evenHBand="0" w:firstRowFirstColumn="0" w:firstRowLastColumn="0" w:lastRowFirstColumn="0" w:lastRowLastColumn="0"/>
+              <w:rPr>
+                <w:sz w:val="20"/>
+                <w:szCs w:val="18"/>
+              </w:rPr>
+            </w:pPr>
+            <w:r>
+              <w:rPr>
+                <w:sz w:val="20"/>
                 <w:szCs w:val="18"/>
               </w:rPr>
               <w:t>Llamo a Procedimiento sumar pasando ambas listas de términos</w:t>
@@ -7474,21 +8358,28 @@
                 <w:szCs w:val="18"/>
               </w:rPr>
             </w:pPr>
-          </w:p>
-          <w:p>
-            <w:pPr>
-              <w:cnfStyle w:val="000000100000" w:firstRow="0" w:lastRow="0" w:firstColumn="0" w:lastColumn="0" w:oddVBand="0" w:evenVBand="0" w:oddHBand="1" w:evenHBand="0" w:firstRowFirstColumn="0" w:firstRowLastColumn="0" w:lastRowFirstColumn="0" w:lastRowLastColumn="0"/>
-              <w:rPr>
-                <w:sz w:val="18"/>
-                <w:szCs w:val="18"/>
-              </w:rPr>
-            </w:pPr>
-            <w:r>
-              <w:rPr>
-                <w:sz w:val="18"/>
-                <w:szCs w:val="18"/>
-              </w:rPr>
-              <w:t>Creo nuevo polinomio con String de nombre y Lista cargada con suma de términos.</w:t>
+            <w:r>
+              <w:rPr>
+                <w:sz w:val="20"/>
+                <w:szCs w:val="18"/>
+              </w:rPr>
+              <w:t xml:space="preserve">Creo nuevo polinomio con </w:t>
+            </w:r>
+            <w:proofErr w:type="spellStart"/>
+            <w:r>
+              <w:rPr>
+                <w:sz w:val="20"/>
+                <w:szCs w:val="18"/>
+              </w:rPr>
+              <w:t>String</w:t>
+            </w:r>
+            <w:proofErr w:type="spellEnd"/>
+            <w:r>
+              <w:rPr>
+                <w:sz w:val="20"/>
+                <w:szCs w:val="18"/>
+              </w:rPr>
+              <w:t xml:space="preserve"> de nombre y Lista cargada con suma de términos.</w:t>
             </w:r>
           </w:p>
         </w:tc>
@@ -7526,7 +8417,6 @@
               <w:jc w:val="center"/>
             </w:pPr>
             <w:r>
-              <w:lastRenderedPageBreak/>
               <w:t>Evaluar</w:t>
             </w:r>
           </w:p>
@@ -8514,6 +9404,7 @@
                 <w:sz w:val="18"/>
                 <w:szCs w:val="18"/>
               </w:rPr>
+              <w:lastRenderedPageBreak/>
               <w:t xml:space="preserve">.          .     .    .     </w:t>
             </w:r>
             <w:proofErr w:type="spellStart"/>
@@ -8748,16 +9639,7 @@
         </w:tc>
       </w:tr>
     </w:tbl>
-    <w:p>
-      <w:pPr>
-        <w:jc w:val="center"/>
-      </w:pPr>
-    </w:p>
-    <w:p>
-      <w:pPr>
-        <w:jc w:val="center"/>
-      </w:pPr>
-    </w:p>
+    <w:p/>
     <w:tbl>
       <w:tblPr>
         <w:tblStyle w:val="Tablaconcuadrcula"/>
@@ -8795,7 +9677,6 @@
               <w:rPr>
                 <w:b/>
               </w:rPr>
-              <w:lastRenderedPageBreak/>
               <w:t>EsRaiz</w:t>
             </w:r>
             <w:proofErr w:type="spellEnd"/>
@@ -8890,8 +9771,13 @@
           </w:tcPr>
           <w:p>
             <w:r>
-              <w:t>TRUE, FALSE</w:t>
-            </w:r>
+              <w:t xml:space="preserve">Enumerado </w:t>
+            </w:r>
+            <w:proofErr w:type="spellStart"/>
+            <w:r>
+              <w:t>TipoMensaje</w:t>
+            </w:r>
+            <w:proofErr w:type="spellEnd"/>
           </w:p>
         </w:tc>
       </w:tr>
@@ -9370,6 +10256,7 @@
             </w:pPr>
             <w:proofErr w:type="spellStart"/>
             <w:r>
+              <w:lastRenderedPageBreak/>
               <w:t>MostrarABBPolinomio</w:t>
             </w:r>
             <w:proofErr w:type="spellEnd"/>
@@ -9631,7 +10518,6 @@
             </w:pPr>
             <w:proofErr w:type="spellStart"/>
             <w:r>
-              <w:lastRenderedPageBreak/>
               <w:t>GuardarPolinomio</w:t>
             </w:r>
             <w:proofErr w:type="spellEnd"/>
@@ -10072,6 +10958,7 @@
               </w:rPr>
             </w:pPr>
             <w:r>
+              <w:lastRenderedPageBreak/>
               <w:t>RecuperarPolinomio</w:t>
             </w:r>
           </w:p>
@@ -10390,7 +11277,6 @@
       </w:pPr>
       <w:bookmarkStart w:id="7" w:name="_Toc1121908"/>
       <w:r>
-        <w:lastRenderedPageBreak/>
         <w:t>Funciones y Procedimiento auxiliares</w:t>
       </w:r>
       <w:bookmarkEnd w:id="7"/>
@@ -11105,7 +11991,6 @@
               <w:jc w:val="center"/>
             </w:pPr>
             <w:r>
-              <w:lastRenderedPageBreak/>
               <w:t>Parsear</w:t>
             </w:r>
           </w:p>
@@ -11578,6 +12463,7 @@
             </w:pPr>
             <w:proofErr w:type="spellStart"/>
             <w:r>
+              <w:lastRenderedPageBreak/>
               <w:t>FinMientras</w:t>
             </w:r>
             <w:proofErr w:type="spellEnd"/>
@@ -11644,7 +12530,6 @@
               <w:rPr>
                 <w:u w:val="single"/>
               </w:rPr>
-              <w:lastRenderedPageBreak/>
               <w:t>EsValidoNombre</w:t>
             </w:r>
           </w:p>
@@ -12150,6 +13035,7 @@
               <w:cnfStyle w:val="000000100000" w:firstRow="0" w:lastRow="0" w:firstColumn="0" w:lastColumn="0" w:oddVBand="0" w:evenVBand="0" w:oddHBand="1" w:evenHBand="0" w:firstRowFirstColumn="0" w:firstRowLastColumn="0" w:lastRowFirstColumn="0" w:lastRowLastColumn="0"/>
             </w:pPr>
             <w:r>
+              <w:lastRenderedPageBreak/>
               <w:t xml:space="preserve">                        </w:t>
             </w:r>
             <w:proofErr w:type="spellStart"/>
@@ -12335,7 +13221,6 @@
               <w:jc w:val="center"/>
             </w:pPr>
             <w:r>
-              <w:lastRenderedPageBreak/>
               <w:t>ConvertirStringATermino</w:t>
             </w:r>
           </w:p>
@@ -12760,6 +13645,7 @@
               <w:jc w:val="center"/>
             </w:pPr>
             <w:r>
+              <w:lastRenderedPageBreak/>
               <w:t>CantTerminos</w:t>
             </w:r>
           </w:p>
@@ -12948,7 +13834,6 @@
               <w:jc w:val="center"/>
             </w:pPr>
             <w:r>
-              <w:lastRenderedPageBreak/>
               <w:br w:type="page"/>
               <w:t>ConvertirCharANumero</w:t>
             </w:r>
@@ -13419,6 +14304,7 @@
               <w:cnfStyle w:val="000000100000" w:firstRow="0" w:lastRow="0" w:firstColumn="0" w:lastColumn="0" w:oddVBand="0" w:evenVBand="0" w:oddHBand="1" w:evenHBand="0" w:firstRowFirstColumn="0" w:firstRowLastColumn="0" w:lastRowFirstColumn="0" w:lastRowLastColumn="0"/>
             </w:pPr>
             <w:r>
+              <w:lastRenderedPageBreak/>
               <w:t xml:space="preserve">        Tomo el </w:t>
             </w:r>
             <w:proofErr w:type="spellStart"/>
@@ -14790,7 +15676,9 @@
     <w:rsid w:val="0003021E"/>
     <w:rsid w:val="001E125D"/>
     <w:rsid w:val="002125E8"/>
+    <w:rsid w:val="002B79C9"/>
     <w:rsid w:val="00385A0D"/>
+    <w:rsid w:val="00480515"/>
     <w:rsid w:val="004D4F7C"/>
     <w:rsid w:val="00616EB2"/>
     <w:rsid w:val="00782073"/>
@@ -15543,7 +16431,7 @@
 </file>
 
 <file path=customXml/itemProps1.xml><?xml version="1.0" encoding="utf-8"?>
-<ds:datastoreItem xmlns:ds="http://schemas.openxmlformats.org/officeDocument/2006/customXml" ds:itemID="{13C11D8C-C701-4EBB-A02E-E06A19AA13D7}">
+<ds:datastoreItem xmlns:ds="http://schemas.openxmlformats.org/officeDocument/2006/customXml" ds:itemID="{A3DEDD11-2EDF-4119-99CE-DEE9B205A03A}">
   <ds:schemaRefs>
     <ds:schemaRef ds:uri="http://schemas.openxmlformats.org/officeDocument/2006/bibliography"/>
   </ds:schemaRefs>

</xml_diff>

<commit_message>
Se agregan items al enumerado de TipoMensajes
</commit_message>
<xml_diff>
--- a/Documentacion/Pseudo codigo - Entregable.docx
+++ b/Documentacion/Pseudo codigo - Entregable.docx
@@ -1407,6 +1407,9 @@
         <w:t>VALIDOS</w:t>
       </w:r>
       <w:r>
+        <w:t>, LISTA_VACIA</w:t>
+      </w:r>
+      <w:r>
         <w:t xml:space="preserve">} </w:t>
       </w:r>
       <w:proofErr w:type="spellStart"/>
@@ -12507,15 +12510,9 @@
           <w:p>
             <w:pPr>
               <w:jc w:val="center"/>
-              <w:rPr>
-                <w:u w:val="single"/>
-              </w:rPr>
-            </w:pPr>
-            <w:proofErr w:type="spellStart"/>
-            <w:r>
-              <w:rPr>
-                <w:u w:val="single"/>
-              </w:rPr>
+            </w:pPr>
+            <w:proofErr w:type="spellStart"/>
+            <w:r>
               <w:lastRenderedPageBreak/>
               <w:t>EsValidoNombre</w:t>
             </w:r>
@@ -12844,9 +12841,6 @@
               <w:jc w:val="center"/>
             </w:pPr>
             <w:r>
-              <w:rPr>
-                <w:u w:val="single"/>
-              </w:rPr>
               <w:t>EsValidoNumero</w:t>
             </w:r>
           </w:p>
@@ -14611,24 +14605,15 @@
               <w:cnfStyle w:val="000000100000" w:firstRow="0" w:lastRow="0" w:firstColumn="0" w:lastColumn="0" w:oddVBand="0" w:evenVBand="0" w:oddHBand="1" w:evenHBand="0" w:firstRowFirstColumn="0" w:firstRowLastColumn="0" w:lastRowFirstColumn="0" w:lastRowLastColumn="0"/>
             </w:pPr>
             <w:r>
-              <w:t xml:space="preserve">   </w:t>
-            </w:r>
-            <w:r>
-              <w:t>Si caso es NO_</w:t>
-            </w:r>
-            <w:r>
-              <w:t>INGRESO_NOMBRE</w:t>
-            </w:r>
-          </w:p>
-          <w:p>
-            <w:pPr>
-              <w:cnfStyle w:val="000000100000" w:firstRow="0" w:lastRow="0" w:firstColumn="0" w:lastColumn="0" w:oddVBand="0" w:evenVBand="0" w:oddHBand="1" w:evenHBand="0" w:firstRowFirstColumn="0" w:firstRowLastColumn="0" w:lastRowFirstColumn="0" w:lastRowLastColumn="0"/>
-            </w:pPr>
-            <w:r>
-              <w:t xml:space="preserve">      Desplego “</w:t>
-            </w:r>
-            <w:r>
-              <w:t xml:space="preserve">No ingreso </w:t>
+              <w:t xml:space="preserve">   Si caso es NO_INGRESO_NOMBRE</w:t>
+            </w:r>
+          </w:p>
+          <w:p>
+            <w:pPr>
+              <w:cnfStyle w:val="000000100000" w:firstRow="0" w:lastRow="0" w:firstColumn="0" w:lastColumn="0" w:oddVBand="0" w:evenVBand="0" w:oddHBand="1" w:evenHBand="0" w:firstRowFirstColumn="0" w:firstRowLastColumn="0" w:lastRowFirstColumn="0" w:lastRowLastColumn="0"/>
+            </w:pPr>
+            <w:r>
+              <w:t xml:space="preserve">      Desplego “No ingreso </w:t>
             </w:r>
             <w:r>
               <w:t>un nombre para el polinomio</w:t>
@@ -14642,24 +14627,15 @@
               <w:cnfStyle w:val="000000100000" w:firstRow="0" w:lastRow="0" w:firstColumn="0" w:lastColumn="0" w:oddVBand="0" w:evenVBand="0" w:oddHBand="1" w:evenHBand="0" w:firstRowFirstColumn="0" w:firstRowLastColumn="0" w:lastRowFirstColumn="0" w:lastRowLastColumn="0"/>
             </w:pPr>
             <w:r>
-              <w:t xml:space="preserve">    </w:t>
-            </w:r>
-            <w:r>
-              <w:t xml:space="preserve">Si caso es </w:t>
-            </w:r>
-            <w:r>
-              <w:t>NO_INGRESO_TERMINO</w:t>
-            </w:r>
-          </w:p>
-          <w:p>
-            <w:pPr>
-              <w:cnfStyle w:val="000000100000" w:firstRow="0" w:lastRow="0" w:firstColumn="0" w:lastColumn="0" w:oddVBand="0" w:evenVBand="0" w:oddHBand="1" w:evenHBand="0" w:firstRowFirstColumn="0" w:firstRowLastColumn="0" w:lastRowFirstColumn="0" w:lastRowLastColumn="0"/>
-            </w:pPr>
-            <w:r>
-              <w:t xml:space="preserve">      Desplego “</w:t>
-            </w:r>
-            <w:r>
-              <w:t xml:space="preserve">No ingreso </w:t>
+              <w:t xml:space="preserve">    Si caso es NO_INGRESO_TERMINO</w:t>
+            </w:r>
+          </w:p>
+          <w:p>
+            <w:pPr>
+              <w:cnfStyle w:val="000000100000" w:firstRow="0" w:lastRow="0" w:firstColumn="0" w:lastColumn="0" w:oddVBand="0" w:evenVBand="0" w:oddHBand="1" w:evenHBand="0" w:firstRowFirstColumn="0" w:firstRowLastColumn="0" w:lastRowFirstColumn="0" w:lastRowLastColumn="0"/>
+            </w:pPr>
+            <w:r>
+              <w:t xml:space="preserve">      Desplego “No ingreso </w:t>
             </w:r>
             <w:proofErr w:type="spellStart"/>
             <w:r>
@@ -14669,6 +14645,24 @@
             <w:r>
               <w:t>”</w:t>
             </w:r>
+          </w:p>
+          <w:p>
+            <w:pPr>
+              <w:cnfStyle w:val="000000100000" w:firstRow="0" w:lastRow="0" w:firstColumn="0" w:lastColumn="0" w:oddVBand="0" w:evenVBand="0" w:oddHBand="1" w:evenHBand="0" w:firstRowFirstColumn="0" w:firstRowLastColumn="0" w:lastRowFirstColumn="0" w:lastRowLastColumn="0"/>
+            </w:pPr>
+            <w:r>
+              <w:t xml:space="preserve">    Si caso es LISTA_VACIA</w:t>
+            </w:r>
+          </w:p>
+          <w:p>
+            <w:pPr>
+              <w:cnfStyle w:val="000000100000" w:firstRow="0" w:lastRow="0" w:firstColumn="0" w:lastColumn="0" w:oddVBand="0" w:evenVBand="0" w:oddHBand="1" w:evenHBand="0" w:firstRowFirstColumn="0" w:firstRowLastColumn="0" w:lastRowFirstColumn="0" w:lastRowLastColumn="0"/>
+            </w:pPr>
+            <w:r>
+              <w:t xml:space="preserve">       Desplego “La lista esta vacia”</w:t>
+            </w:r>
+            <w:bookmarkStart w:id="7" w:name="_GoBack"/>
+            <w:bookmarkEnd w:id="7"/>
           </w:p>
           <w:p>
             <w:pPr>
@@ -14687,8 +14681,6 @@
       <w:pPr>
         <w:ind w:left="720" w:hanging="720"/>
       </w:pPr>
-      <w:bookmarkStart w:id="7" w:name="_GoBack"/>
-      <w:bookmarkEnd w:id="7"/>
     </w:p>
     <w:tbl>
       <w:tblPr>
@@ -16030,6 +16022,7 @@
     <w:rsid w:val="00480515"/>
     <w:rsid w:val="004D4F7C"/>
     <w:rsid w:val="00616EB2"/>
+    <w:rsid w:val="00695338"/>
     <w:rsid w:val="00782073"/>
     <w:rsid w:val="007B1C5A"/>
     <w:rsid w:val="008A2DE9"/>
@@ -16782,7 +16775,7 @@
 </file>
 
 <file path=customXml/itemProps1.xml><?xml version="1.0" encoding="utf-8"?>
-<ds:datastoreItem xmlns:ds="http://schemas.openxmlformats.org/officeDocument/2006/customXml" ds:itemID="{1FEC6045-63BE-4AD0-AC26-A67038582199}">
+<ds:datastoreItem xmlns:ds="http://schemas.openxmlformats.org/officeDocument/2006/customXml" ds:itemID="{B02676D0-1B05-472B-8D4A-660A7DB325F7}">
   <ds:schemaRefs>
     <ds:schemaRef ds:uri="http://schemas.openxmlformats.org/officeDocument/2006/bibliography"/>
   </ds:schemaRefs>

</xml_diff>